<commit_message>
Working on PV Bond template.
</commit_message>
<xml_diff>
--- a/resources/Templates/Probation_Violation_Bond_Template.docx
+++ b/resources/Templates/Probation_Violation_Bond_Template.docx
@@ -249,34 +249,14 @@
         </w:rPr>
         <w:t xml:space="preserve">.  </w:t>
       </w:r>
-      <w:proofErr w:type="gramStart"/>
-      <w:r>
-        <w:rPr>
-          <w:rFonts w:ascii="Palatino Linotype" w:hAnsi="Palatino Linotype"/>
-          <w:sz w:val="20"/>
-          <w:szCs w:val="20"/>
-        </w:rPr>
-        <w:t xml:space="preserve">{{ </w:t>
-      </w:r>
-      <w:proofErr w:type="spellStart"/>
-      <w:r>
-        <w:rPr>
-          <w:rFonts w:ascii="Palatino Linotype" w:hAnsi="Palatino Linotype"/>
-          <w:sz w:val="20"/>
-          <w:szCs w:val="20"/>
-        </w:rPr>
-        <w:t>case</w:t>
-      </w:r>
-      <w:proofErr w:type="gramEnd"/>
-      <w:r>
-        <w:rPr>
-          <w:rFonts w:ascii="Palatino Linotype" w:hAnsi="Palatino Linotype"/>
-          <w:sz w:val="20"/>
-          <w:szCs w:val="20"/>
-        </w:rPr>
-        <w:t>_number</w:t>
-      </w:r>
-      <w:proofErr w:type="spellEnd"/>
+      <w:r>
+        <w:rPr>
+          <w:rFonts w:ascii="Palatino Linotype" w:hAnsi="Palatino Linotype"/>
+          <w:sz w:val="20"/>
+          <w:szCs w:val="20"/>
+        </w:rPr>
+        <w:t>{{ case_number</w:t>
+      </w:r>
       <w:r>
         <w:rPr>
           <w:rFonts w:ascii="Palatino Linotype" w:hAnsi="Palatino Linotype"/>
@@ -356,49 +336,21 @@
           <w:szCs w:val="20"/>
         </w:rPr>
       </w:pPr>
-      <w:proofErr w:type="gramStart"/>
-      <w:r>
-        <w:rPr>
-          <w:rFonts w:ascii="Palatino Linotype" w:hAnsi="Palatino Linotype"/>
-          <w:sz w:val="20"/>
-          <w:szCs w:val="20"/>
-        </w:rPr>
-        <w:t xml:space="preserve">{{ </w:t>
-      </w:r>
-      <w:proofErr w:type="spellStart"/>
-      <w:r>
-        <w:rPr>
-          <w:rFonts w:ascii="Palatino Linotype" w:hAnsi="Palatino Linotype"/>
-          <w:sz w:val="20"/>
-          <w:szCs w:val="20"/>
-        </w:rPr>
-        <w:t>defendant</w:t>
-      </w:r>
-      <w:proofErr w:type="gramEnd"/>
-      <w:r>
-        <w:rPr>
-          <w:rFonts w:ascii="Palatino Linotype" w:hAnsi="Palatino Linotype"/>
-          <w:sz w:val="20"/>
-          <w:szCs w:val="20"/>
-        </w:rPr>
-        <w:t>.</w:t>
-      </w:r>
-      <w:r>
-        <w:rPr>
-          <w:rFonts w:ascii="Palatino Linotype" w:hAnsi="Palatino Linotype"/>
-          <w:sz w:val="20"/>
-          <w:szCs w:val="20"/>
-        </w:rPr>
-        <w:t>first_name</w:t>
-      </w:r>
-      <w:proofErr w:type="spellEnd"/>
-      <w:r>
-        <w:rPr>
-          <w:rFonts w:ascii="Palatino Linotype" w:hAnsi="Palatino Linotype"/>
-          <w:sz w:val="20"/>
-          <w:szCs w:val="20"/>
-        </w:rPr>
-        <w:t xml:space="preserve"> }}</w:t>
+      <w:r>
+        <w:rPr>
+          <w:rFonts w:ascii="Palatino Linotype" w:hAnsi="Palatino Linotype"/>
+          <w:sz w:val="20"/>
+          <w:szCs w:val="20"/>
+        </w:rPr>
+        <w:t>{{ defendant.</w:t>
+      </w:r>
+      <w:r>
+        <w:rPr>
+          <w:rFonts w:ascii="Palatino Linotype" w:hAnsi="Palatino Linotype"/>
+          <w:sz w:val="20"/>
+          <w:szCs w:val="20"/>
+        </w:rPr>
+        <w:t>first_name }}</w:t>
       </w:r>
       <w:r>
         <w:rPr>
@@ -414,16 +366,7 @@
           <w:sz w:val="20"/>
           <w:szCs w:val="20"/>
         </w:rPr>
-        <w:t xml:space="preserve">{{ </w:t>
-      </w:r>
-      <w:proofErr w:type="spellStart"/>
-      <w:r>
-        <w:rPr>
-          <w:rFonts w:ascii="Palatino Linotype" w:hAnsi="Palatino Linotype"/>
-          <w:sz w:val="20"/>
-          <w:szCs w:val="20"/>
-        </w:rPr>
-        <w:t>defendant.</w:t>
+        <w:t>{{ defendant.</w:t>
       </w:r>
       <w:r>
         <w:rPr>
@@ -439,16 +382,7 @@
           <w:sz w:val="20"/>
           <w:szCs w:val="20"/>
         </w:rPr>
-        <w:t>name</w:t>
-      </w:r>
-      <w:proofErr w:type="spellEnd"/>
-      <w:r>
-        <w:rPr>
-          <w:rFonts w:ascii="Palatino Linotype" w:hAnsi="Palatino Linotype"/>
-          <w:sz w:val="20"/>
-          <w:szCs w:val="20"/>
-        </w:rPr>
-        <w:t xml:space="preserve"> }}</w:t>
+        <w:t>name }}</w:t>
       </w:r>
       <w:r>
         <w:rPr>
@@ -580,37 +514,7 @@
           <w:sz w:val="20"/>
           <w:szCs w:val="20"/>
         </w:rPr>
-        <w:t xml:space="preserve">% if </w:t>
-      </w:r>
-      <w:proofErr w:type="spellStart"/>
-      <w:r>
-        <w:rPr>
-          <w:rFonts w:ascii="Palatino Linotype" w:hAnsi="Palatino Linotype"/>
-          <w:bCs/>
-          <w:sz w:val="20"/>
-          <w:szCs w:val="20"/>
-        </w:rPr>
-        <w:t>judicial_</w:t>
-      </w:r>
-      <w:proofErr w:type="gramStart"/>
-      <w:r>
-        <w:rPr>
-          <w:rFonts w:ascii="Palatino Linotype" w:hAnsi="Palatino Linotype"/>
-          <w:bCs/>
-          <w:sz w:val="20"/>
-          <w:szCs w:val="20"/>
-        </w:rPr>
-        <w:t>officer.officer</w:t>
-      </w:r>
-      <w:proofErr w:type="gramEnd"/>
-      <w:r>
-        <w:rPr>
-          <w:rFonts w:ascii="Palatino Linotype" w:hAnsi="Palatino Linotype"/>
-          <w:bCs/>
-          <w:sz w:val="20"/>
-          <w:szCs w:val="20"/>
-        </w:rPr>
-        <w:t>_</w:t>
+        <w:t>% if judicial_officer.officer_</w:t>
       </w:r>
       <w:r>
         <w:rPr>
@@ -621,7 +525,6 @@
         </w:rPr>
         <w:t>type</w:t>
       </w:r>
-      <w:proofErr w:type="spellEnd"/>
       <w:r>
         <w:rPr>
           <w:rFonts w:ascii="Palatino Linotype" w:hAnsi="Palatino Linotype"/>
@@ -709,7 +612,18 @@
           <w:szCs w:val="20"/>
           <w:u w:val="single"/>
         </w:rPr>
-        <w:t>PROBATION VIOLATION</w:t>
+        <w:t>COMMUNITY CONTROL</w:t>
+      </w:r>
+      <w:r>
+        <w:rPr>
+          <w:rFonts w:ascii="Palatino Linotype" w:hAnsi="Palatino Linotype"/>
+          <w:b/>
+          <w:bCs/>
+          <w:sz w:val="20"/>
+          <w:szCs w:val="20"/>
+          <w:u w:val="single"/>
+        </w:rPr>
+        <w:t xml:space="preserve"> VIOLATION</w:t>
       </w:r>
       <w:r>
         <w:rPr>
@@ -740,69 +654,15 @@
           <w:sz w:val="20"/>
           <w:szCs w:val="20"/>
         </w:rPr>
-        <w:t xml:space="preserve">{% </w:t>
-      </w:r>
-      <w:proofErr w:type="spellStart"/>
-      <w:r>
-        <w:rPr>
-          <w:rFonts w:ascii="Palatino Linotype" w:hAnsi="Palatino Linotype"/>
-          <w:sz w:val="20"/>
-          <w:szCs w:val="20"/>
-        </w:rPr>
-        <w:t>elif</w:t>
-      </w:r>
-      <w:proofErr w:type="spellEnd"/>
-      <w:r>
-        <w:rPr>
-          <w:rFonts w:ascii="Palatino Linotype" w:hAnsi="Palatino Linotype"/>
-          <w:sz w:val="20"/>
-          <w:szCs w:val="20"/>
-        </w:rPr>
-        <w:t xml:space="preserve"> </w:t>
-      </w:r>
-      <w:proofErr w:type="spellStart"/>
-      <w:r>
-        <w:rPr>
-          <w:rFonts w:ascii="Palatino Linotype" w:hAnsi="Palatino Linotype"/>
-          <w:sz w:val="20"/>
-          <w:szCs w:val="20"/>
-        </w:rPr>
-        <w:t>judicial_</w:t>
-      </w:r>
-      <w:proofErr w:type="gramStart"/>
-      <w:r>
-        <w:rPr>
-          <w:rFonts w:ascii="Palatino Linotype" w:hAnsi="Palatino Linotype"/>
-          <w:sz w:val="20"/>
-          <w:szCs w:val="20"/>
-        </w:rPr>
-        <w:t>officer.officer</w:t>
-      </w:r>
-      <w:proofErr w:type="gramEnd"/>
-      <w:r>
-        <w:rPr>
-          <w:rFonts w:ascii="Palatino Linotype" w:hAnsi="Palatino Linotype"/>
-          <w:sz w:val="20"/>
-          <w:szCs w:val="20"/>
-        </w:rPr>
-        <w:t>_</w:t>
-      </w:r>
-      <w:r>
-        <w:rPr>
-          <w:rFonts w:ascii="Palatino Linotype" w:hAnsi="Palatino Linotype"/>
-          <w:sz w:val="20"/>
-          <w:szCs w:val="20"/>
-        </w:rPr>
-        <w:t>type</w:t>
-      </w:r>
-      <w:proofErr w:type="spellEnd"/>
-      <w:r>
-        <w:rPr>
-          <w:rFonts w:ascii="Palatino Linotype" w:hAnsi="Palatino Linotype"/>
-          <w:sz w:val="20"/>
-          <w:szCs w:val="20"/>
-        </w:rPr>
-        <w:t xml:space="preserve"> == ‘Judge’ %}</w:t>
+        <w:t>{% elif judicial_officer.officer_</w:t>
+      </w:r>
+      <w:r>
+        <w:rPr>
+          <w:rFonts w:ascii="Palatino Linotype" w:hAnsi="Palatino Linotype"/>
+          <w:sz w:val="20"/>
+          <w:szCs w:val="20"/>
+        </w:rPr>
+        <w:t>type == ‘Judge’ %}</w:t>
       </w:r>
     </w:p>
     <w:p>
@@ -826,7 +686,18 @@
           <w:szCs w:val="20"/>
           <w:u w:val="single"/>
         </w:rPr>
-        <w:t>PROBATION VIOLATION</w:t>
+        <w:t>COMMUNITY CONTROL</w:t>
+      </w:r>
+      <w:r>
+        <w:rPr>
+          <w:rFonts w:ascii="Palatino Linotype" w:hAnsi="Palatino Linotype"/>
+          <w:b/>
+          <w:bCs/>
+          <w:sz w:val="20"/>
+          <w:szCs w:val="20"/>
+          <w:u w:val="single"/>
+        </w:rPr>
+        <w:t xml:space="preserve"> VIOLATION</w:t>
       </w:r>
       <w:r>
         <w:rPr>
@@ -878,6 +749,14 @@
         </w:rPr>
         <w:tab/>
       </w:r>
+      <w:r>
+        <w:rPr>
+          <w:rFonts w:ascii="Palatino Linotype" w:hAnsi="Palatino Linotype"/>
+          <w:sz w:val="18"/>
+          <w:szCs w:val="18"/>
+        </w:rPr>
+        <w:t xml:space="preserve">   </w:t>
+      </w:r>
     </w:p>
     <w:p>
       <w:pPr>
@@ -894,18 +773,10 @@
       <w:r>
         <w:rPr>
           <w:rFonts w:ascii="Palatino Linotype" w:hAnsi="Palatino Linotype"/>
-          <w:sz w:val="20"/>
-          <w:szCs w:val="20"/>
-        </w:rPr>
-        <w:tab/>
-      </w:r>
-      <w:r>
-        <w:rPr>
-          <w:rFonts w:ascii="Palatino Linotype" w:hAnsi="Palatino Linotype"/>
           <w:sz w:val="18"/>
           <w:szCs w:val="18"/>
         </w:rPr>
-        <w:t xml:space="preserve">     </w:t>
+        <w:t xml:space="preserve">    </w:t>
       </w:r>
       <w:r>
         <w:rPr>
@@ -967,43 +838,7 @@
           <w:sz w:val="20"/>
           <w:szCs w:val="20"/>
         </w:rPr>
-        <w:t xml:space="preserve"> on </w:t>
-      </w:r>
-      <w:proofErr w:type="gramStart"/>
-      <w:r>
-        <w:rPr>
-          <w:rFonts w:ascii="Palatino Linotype" w:hAnsi="Palatino Linotype"/>
-          <w:sz w:val="20"/>
-          <w:szCs w:val="20"/>
-        </w:rPr>
-        <w:t xml:space="preserve">{{ </w:t>
-      </w:r>
-      <w:proofErr w:type="spellStart"/>
-      <w:r>
-        <w:rPr>
-          <w:rFonts w:ascii="Palatino Linotype" w:hAnsi="Palatino Linotype"/>
-          <w:sz w:val="20"/>
-          <w:szCs w:val="20"/>
-        </w:rPr>
-        <w:t>plea</w:t>
-      </w:r>
-      <w:proofErr w:type="gramEnd"/>
-      <w:r>
-        <w:rPr>
-          <w:rFonts w:ascii="Palatino Linotype" w:hAnsi="Palatino Linotype"/>
-          <w:sz w:val="20"/>
-          <w:szCs w:val="20"/>
-        </w:rPr>
-        <w:t>_trial_date</w:t>
-      </w:r>
-      <w:proofErr w:type="spellEnd"/>
-      <w:r>
-        <w:rPr>
-          <w:rFonts w:ascii="Palatino Linotype" w:hAnsi="Palatino Linotype"/>
-          <w:sz w:val="20"/>
-          <w:szCs w:val="20"/>
-        </w:rPr>
-        <w:t xml:space="preserve"> }}</w:t>
+        <w:t xml:space="preserve"> on {{ plea_trial_date }}</w:t>
       </w:r>
       <w:r>
         <w:rPr>
@@ -1019,25 +854,23 @@
           <w:sz w:val="20"/>
           <w:szCs w:val="20"/>
         </w:rPr>
-        <w:t xml:space="preserve"> for {{ </w:t>
-      </w:r>
-      <w:proofErr w:type="spellStart"/>
-      <w:r>
-        <w:rPr>
-          <w:rFonts w:ascii="Palatino Linotype" w:hAnsi="Palatino Linotype"/>
-          <w:sz w:val="20"/>
-          <w:szCs w:val="20"/>
-        </w:rPr>
-        <w:t>appearance_reason</w:t>
-      </w:r>
-      <w:proofErr w:type="spellEnd"/>
-      <w:r>
-        <w:rPr>
-          <w:rFonts w:ascii="Palatino Linotype" w:hAnsi="Palatino Linotype"/>
-          <w:sz w:val="20"/>
-          <w:szCs w:val="20"/>
-        </w:rPr>
-        <w:t xml:space="preserve"> }}</w:t>
+        <w:t xml:space="preserve"> for</w:t>
+      </w:r>
+      <w:r>
+        <w:rPr>
+          <w:rFonts w:ascii="Palatino Linotype" w:hAnsi="Palatino Linotype"/>
+          <w:sz w:val="20"/>
+          <w:szCs w:val="20"/>
+        </w:rPr>
+        <w:t xml:space="preserve"> a</w:t>
+      </w:r>
+      <w:r>
+        <w:rPr>
+          <w:rFonts w:ascii="Palatino Linotype" w:hAnsi="Palatino Linotype"/>
+          <w:sz w:val="20"/>
+          <w:szCs w:val="20"/>
+        </w:rPr>
+        <w:t xml:space="preserve"> {{ appearance_reason }}</w:t>
       </w:r>
       <w:r>
         <w:rPr>
@@ -1062,87 +895,7 @@
           <w:sz w:val="20"/>
           <w:szCs w:val="20"/>
         </w:rPr>
-        <w:t xml:space="preserve">{% if </w:t>
-      </w:r>
-      <w:proofErr w:type="spellStart"/>
-      <w:r>
-        <w:rPr>
-          <w:rFonts w:ascii="Palatino Linotype" w:hAnsi="Palatino Linotype"/>
-          <w:bCs/>
-          <w:sz w:val="20"/>
-          <w:szCs w:val="20"/>
-        </w:rPr>
-        <w:t>defense_counsel_waived</w:t>
-      </w:r>
-      <w:proofErr w:type="spellEnd"/>
-      <w:r>
-        <w:rPr>
-          <w:rFonts w:ascii="Palatino Linotype" w:hAnsi="Palatino Linotype"/>
-          <w:bCs/>
-          <w:sz w:val="20"/>
-          <w:szCs w:val="20"/>
-        </w:rPr>
-        <w:t xml:space="preserve"> is false </w:t>
-      </w:r>
-      <w:proofErr w:type="gramStart"/>
-      <w:r>
-        <w:rPr>
-          <w:rFonts w:ascii="Palatino Linotype" w:hAnsi="Palatino Linotype"/>
-          <w:bCs/>
-          <w:sz w:val="20"/>
-          <w:szCs w:val="20"/>
-        </w:rPr>
-        <w:t>%}Defendant</w:t>
-      </w:r>
-      <w:proofErr w:type="gramEnd"/>
-      <w:r>
-        <w:rPr>
-          <w:rFonts w:ascii="Palatino Linotype" w:hAnsi="Palatino Linotype"/>
-          <w:bCs/>
-          <w:sz w:val="20"/>
-          <w:szCs w:val="20"/>
-        </w:rPr>
-        <w:t xml:space="preserve"> was represented by {{ </w:t>
-      </w:r>
-      <w:proofErr w:type="spellStart"/>
-      <w:r>
-        <w:rPr>
-          <w:rFonts w:ascii="Palatino Linotype" w:hAnsi="Palatino Linotype"/>
-          <w:bCs/>
-          <w:sz w:val="20"/>
-          <w:szCs w:val="20"/>
-        </w:rPr>
-        <w:t>defense_counsel</w:t>
-      </w:r>
-      <w:proofErr w:type="spellEnd"/>
-      <w:r>
-        <w:rPr>
-          <w:rFonts w:ascii="Palatino Linotype" w:hAnsi="Palatino Linotype"/>
-          <w:bCs/>
-          <w:sz w:val="20"/>
-          <w:szCs w:val="20"/>
-        </w:rPr>
-        <w:t xml:space="preserve"> }}, {{ </w:t>
-      </w:r>
-      <w:proofErr w:type="spellStart"/>
-      <w:r>
-        <w:rPr>
-          <w:rFonts w:ascii="Palatino Linotype" w:hAnsi="Palatino Linotype"/>
-          <w:bCs/>
-          <w:sz w:val="20"/>
-          <w:szCs w:val="20"/>
-        </w:rPr>
-        <w:t>defense_counsel_type</w:t>
-      </w:r>
-      <w:proofErr w:type="spellEnd"/>
-      <w:r>
-        <w:rPr>
-          <w:rFonts w:ascii="Palatino Linotype" w:hAnsi="Palatino Linotype"/>
-          <w:bCs/>
-          <w:sz w:val="20"/>
-          <w:szCs w:val="20"/>
-        </w:rPr>
-        <w:t xml:space="preserve"> }}.</w:t>
+        <w:t>{% if defense_counsel_waived is false %}Defendant was represented by {{ defense_counsel }}, {{ defense_counsel_type }}.</w:t>
       </w:r>
       <w:r>
         <w:rPr>
@@ -1160,67 +913,7 @@
           <w:sz w:val="20"/>
           <w:szCs w:val="20"/>
         </w:rPr>
-        <w:t xml:space="preserve">{% </w:t>
-      </w:r>
-      <w:proofErr w:type="spellStart"/>
-      <w:r>
-        <w:rPr>
-          <w:rFonts w:ascii="Palatino Linotype" w:hAnsi="Palatino Linotype"/>
-          <w:bCs/>
-          <w:sz w:val="20"/>
-          <w:szCs w:val="20"/>
-        </w:rPr>
-        <w:t>elif</w:t>
-      </w:r>
-      <w:proofErr w:type="spellEnd"/>
-      <w:r>
-        <w:rPr>
-          <w:rFonts w:ascii="Palatino Linotype" w:hAnsi="Palatino Linotype"/>
-          <w:bCs/>
-          <w:sz w:val="20"/>
-          <w:szCs w:val="20"/>
-        </w:rPr>
-        <w:t xml:space="preserve"> </w:t>
-      </w:r>
-      <w:proofErr w:type="spellStart"/>
-      <w:r>
-        <w:rPr>
-          <w:rFonts w:ascii="Palatino Linotype" w:hAnsi="Palatino Linotype"/>
-          <w:bCs/>
-          <w:sz w:val="20"/>
-          <w:szCs w:val="20"/>
-        </w:rPr>
-        <w:t>defense_counsel_waived</w:t>
-      </w:r>
-      <w:proofErr w:type="spellEnd"/>
-      <w:r>
-        <w:rPr>
-          <w:rFonts w:ascii="Palatino Linotype" w:hAnsi="Palatino Linotype"/>
-          <w:bCs/>
-          <w:sz w:val="20"/>
-          <w:szCs w:val="20"/>
-        </w:rPr>
-        <w:t xml:space="preserve"> is true </w:t>
-      </w:r>
-      <w:proofErr w:type="gramStart"/>
-      <w:r>
-        <w:rPr>
-          <w:rFonts w:ascii="Palatino Linotype" w:hAnsi="Palatino Linotype"/>
-          <w:bCs/>
-          <w:sz w:val="20"/>
-          <w:szCs w:val="20"/>
-        </w:rPr>
-        <w:t>%}Defendant</w:t>
-      </w:r>
-      <w:proofErr w:type="gramEnd"/>
-      <w:r>
-        <w:rPr>
-          <w:rFonts w:ascii="Palatino Linotype" w:hAnsi="Palatino Linotype"/>
-          <w:bCs/>
-          <w:sz w:val="20"/>
-          <w:szCs w:val="20"/>
-        </w:rPr>
-        <w:t xml:space="preserve"> </w:t>
+        <w:t xml:space="preserve">{% elif defense_counsel_waived is true %}Defendant </w:t>
       </w:r>
       <w:r>
         <w:rPr>
@@ -1289,72 +982,31 @@
           <w:sz w:val="20"/>
           <w:szCs w:val="20"/>
         </w:rPr>
-        <w:t xml:space="preserve">The </w:t>
-      </w:r>
-      <w:r>
-        <w:rPr>
-          <w:rFonts w:ascii="Palatino Linotype" w:hAnsi="Palatino Linotype"/>
-          <w:sz w:val="20"/>
-          <w:szCs w:val="20"/>
-        </w:rPr>
-        <w:t>D</w:t>
-      </w:r>
-      <w:r>
-        <w:rPr>
-          <w:rFonts w:ascii="Palatino Linotype" w:hAnsi="Palatino Linotype"/>
-          <w:sz w:val="20"/>
-          <w:szCs w:val="20"/>
-        </w:rPr>
-        <w:t xml:space="preserve">efendant </w:t>
-      </w:r>
-      <w:r>
-        <w:rPr>
-          <w:rFonts w:ascii="Palatino Linotype" w:hAnsi="Palatino Linotype"/>
-          <w:sz w:val="20"/>
-          <w:szCs w:val="20"/>
-        </w:rPr>
-        <w:t xml:space="preserve">entered a plea of </w:t>
-      </w:r>
-      <w:r>
-        <w:rPr>
-          <w:rFonts w:ascii="Palatino Linotype" w:hAnsi="Palatino Linotype"/>
-          <w:sz w:val="20"/>
-          <w:szCs w:val="20"/>
-        </w:rPr>
-        <w:t>NOT GUILTY to the charge(s) listed below.</w:t>
-      </w:r>
-      <w:r>
-        <w:rPr>
-          <w:rFonts w:ascii="Palatino Linotype" w:hAnsi="Palatino Linotype"/>
-          <w:sz w:val="20"/>
-          <w:szCs w:val="20"/>
-        </w:rPr>
-        <w:t xml:space="preserve"> This case will be set </w:t>
-      </w:r>
-      <w:r>
-        <w:rPr>
-          <w:rFonts w:ascii="Palatino Linotype" w:hAnsi="Palatino Linotype"/>
-          <w:sz w:val="20"/>
-          <w:szCs w:val="20"/>
-        </w:rPr>
-        <w:t>for further proceedings by separate entry</w:t>
-      </w:r>
-      <w:r>
-        <w:rPr>
-          <w:rFonts w:ascii="Palatino Linotype" w:hAnsi="Palatino Linotype"/>
-          <w:sz w:val="20"/>
-          <w:szCs w:val="20"/>
-        </w:rPr>
-        <w:t>.</w:t>
-      </w:r>
-      <w:r>
-        <w:rPr>
-          <w:rFonts w:ascii="Palatino Linotype" w:hAnsi="Palatino Linotype"/>
-          <w:sz w:val="20"/>
-          <w:szCs w:val="20"/>
-        </w:rPr>
-        <w:tab/>
-        <w:t xml:space="preserve">     </w:t>
+        <w:t xml:space="preserve">    </w:t>
+      </w:r>
+      <w:r>
+        <w:rPr>
+          <w:rFonts w:ascii="Palatino Linotype" w:hAnsi="Palatino Linotype"/>
+          <w:sz w:val="20"/>
+          <w:szCs w:val="20"/>
+        </w:rPr>
+        <w:t>The Defendant was advised of all rights pursuant to Criminal Rule 5. The Court finds that there was probable cause that the Defendant violated the Terms of Community Control</w:t>
+      </w:r>
+      <w:r>
+        <w:rPr>
+          <w:rFonts w:ascii="Palatino Linotype" w:hAnsi="Palatino Linotype"/>
+          <w:sz w:val="20"/>
+          <w:szCs w:val="20"/>
+        </w:rPr>
+        <w:t>,</w:t>
+      </w:r>
+      <w:r>
+        <w:rPr>
+          <w:rFonts w:ascii="Palatino Linotype" w:hAnsi="Palatino Linotype"/>
+          <w:sz w:val="20"/>
+          <w:szCs w:val="20"/>
+        </w:rPr>
+        <w:t xml:space="preserve"> and this case shall be set for a Final Community Control Violation Hearing. </w:t>
       </w:r>
     </w:p>
     <w:p>
@@ -1376,7 +1028,6 @@
         </w:tabs>
         <w:rPr>
           <w:rFonts w:ascii="Palatino Linotype" w:hAnsi="Palatino Linotype"/>
-          <w:bCs/>
           <w:sz w:val="20"/>
           <w:szCs w:val="20"/>
         </w:rPr>
@@ -1395,6 +1046,30 @@
           <w:sz w:val="20"/>
           <w:szCs w:val="20"/>
         </w:rPr>
+        <w:t xml:space="preserve">    </w:t>
+      </w:r>
+      <w:r>
+        <w:rPr>
+          <w:rFonts w:ascii="Palatino Linotype" w:hAnsi="Palatino Linotype"/>
+          <w:sz w:val="20"/>
+          <w:szCs w:val="20"/>
+        </w:rPr>
+        <w:t xml:space="preserve">{% if bond_conditions.bond_type == ‘No Bond’ %}No bond is set in this case and the Defendant shall remain in jail until the Final Community Control Violation Hearing. </w:t>
+      </w:r>
+      <w:r>
+        <w:rPr>
+          <w:rFonts w:ascii="Palatino Linotype" w:hAnsi="Palatino Linotype"/>
+          <w:sz w:val="20"/>
+          <w:szCs w:val="20"/>
+        </w:rPr>
+        <w:t>{% elif bond_conditions.bond_type != ‘No Bond’ %}</w:t>
+      </w:r>
+      <w:r>
+        <w:rPr>
+          <w:rFonts w:ascii="Palatino Linotype" w:hAnsi="Palatino Linotype"/>
+          <w:sz w:val="20"/>
+          <w:szCs w:val="20"/>
+        </w:rPr>
         <w:t xml:space="preserve">The Court </w:t>
       </w:r>
       <w:r>
@@ -1422,7 +1097,43 @@
           <w:sz w:val="20"/>
           <w:szCs w:val="20"/>
         </w:rPr>
-        <w:t xml:space="preserve"> and are the least restrictive means of assuring Defendant’s appearance in Court and the protection </w:t>
+        <w:t xml:space="preserve"> and are the least restrictive means of assuring Defendant’s appearance in Court</w:t>
+      </w:r>
+      <w:r>
+        <w:rPr>
+          <w:rFonts w:ascii="Palatino Linotype" w:hAnsi="Palatino Linotype"/>
+          <w:bCs/>
+          <w:sz w:val="20"/>
+          <w:szCs w:val="20"/>
+        </w:rPr>
+        <w:t xml:space="preserve"> for the Final Community Control Violation Hearing</w:t>
+      </w:r>
+      <w:r>
+        <w:rPr>
+          <w:rFonts w:ascii="Palatino Linotype" w:hAnsi="Palatino Linotype"/>
+          <w:bCs/>
+          <w:sz w:val="20"/>
+          <w:szCs w:val="20"/>
+        </w:rPr>
+        <w:t xml:space="preserve"> and </w:t>
+      </w:r>
+      <w:r>
+        <w:rPr>
+          <w:rFonts w:ascii="Palatino Linotype" w:hAnsi="Palatino Linotype"/>
+          <w:bCs/>
+          <w:sz w:val="20"/>
+          <w:szCs w:val="20"/>
+        </w:rPr>
+        <w:t xml:space="preserve">for </w:t>
+      </w:r>
+      <w:r>
+        <w:rPr>
+          <w:rFonts w:ascii="Palatino Linotype" w:hAnsi="Palatino Linotype"/>
+          <w:bCs/>
+          <w:sz w:val="20"/>
+          <w:szCs w:val="20"/>
+        </w:rPr>
+        <w:t xml:space="preserve">the protection </w:t>
       </w:r>
       <w:r>
         <w:rPr>
@@ -1440,117 +1151,7 @@
           <w:sz w:val="20"/>
           <w:szCs w:val="20"/>
         </w:rPr>
-        <w:t xml:space="preserve"> the community.  In determining the type and amount of bail, the Court considered each of the enumerated factors in Crim. R. 46(C</w:t>
-      </w:r>
-      <w:proofErr w:type="gramStart"/>
-      <w:r>
-        <w:rPr>
-          <w:rFonts w:ascii="Palatino Linotype" w:hAnsi="Palatino Linotype"/>
-          <w:bCs/>
-          <w:sz w:val="20"/>
-          <w:szCs w:val="20"/>
-        </w:rPr>
-        <w:t>)</w:t>
-      </w:r>
-      <w:r>
-        <w:rPr>
-          <w:rFonts w:ascii="Palatino Linotype" w:hAnsi="Palatino Linotype"/>
-          <w:bCs/>
-          <w:color w:val="FF0000"/>
-          <w:sz w:val="20"/>
-          <w:szCs w:val="20"/>
-        </w:rPr>
-        <w:t>{</w:t>
-      </w:r>
-      <w:proofErr w:type="gramEnd"/>
-      <w:r>
-        <w:rPr>
-          <w:rFonts w:ascii="Palatino Linotype" w:hAnsi="Palatino Linotype"/>
-          <w:bCs/>
-          <w:color w:val="FF0000"/>
-          <w:sz w:val="20"/>
-          <w:szCs w:val="20"/>
-        </w:rPr>
-        <w:t xml:space="preserve">% if </w:t>
-      </w:r>
-      <w:proofErr w:type="spellStart"/>
-      <w:r>
-        <w:rPr>
-          <w:rFonts w:ascii="Palatino Linotype" w:hAnsi="Palatino Linotype"/>
-          <w:bCs/>
-          <w:color w:val="FF0000"/>
-          <w:sz w:val="20"/>
-          <w:szCs w:val="20"/>
-        </w:rPr>
-        <w:t>domestic_violence_</w:t>
-      </w:r>
-      <w:r>
-        <w:rPr>
-          <w:rFonts w:ascii="Palatino Linotype" w:hAnsi="Palatino Linotype"/>
-          <w:bCs/>
-          <w:color w:val="FF0000"/>
-          <w:sz w:val="20"/>
-          <w:szCs w:val="20"/>
-        </w:rPr>
-        <w:t>conditions.ordered</w:t>
-      </w:r>
-      <w:proofErr w:type="spellEnd"/>
-      <w:r>
-        <w:rPr>
-          <w:rFonts w:ascii="Palatino Linotype" w:hAnsi="Palatino Linotype"/>
-          <w:bCs/>
-          <w:color w:val="FF0000"/>
-          <w:sz w:val="20"/>
-          <w:szCs w:val="20"/>
-        </w:rPr>
-        <w:t xml:space="preserve"> is true %}</w:t>
-      </w:r>
-      <w:r>
-        <w:rPr>
-          <w:rFonts w:ascii="Palatino Linotype" w:hAnsi="Palatino Linotype"/>
-          <w:bCs/>
-          <w:color w:val="FF0000"/>
-          <w:sz w:val="20"/>
-          <w:szCs w:val="20"/>
-        </w:rPr>
-        <w:t xml:space="preserve"> </w:t>
-      </w:r>
-      <w:r>
-        <w:rPr>
-          <w:rFonts w:ascii="Palatino Linotype" w:hAnsi="Palatino Linotype"/>
-          <w:bCs/>
-          <w:sz w:val="20"/>
-          <w:szCs w:val="20"/>
-        </w:rPr>
-        <w:t>and R.C.</w:t>
-      </w:r>
-      <w:r>
-        <w:rPr>
-          <w:rFonts w:ascii="Palatino Linotype" w:hAnsi="Palatino Linotype"/>
-          <w:bCs/>
-          <w:sz w:val="20"/>
-          <w:szCs w:val="20"/>
-        </w:rPr>
-        <w:t xml:space="preserve"> §</w:t>
-      </w:r>
-      <w:r>
-        <w:rPr>
-          <w:rFonts w:ascii="Palatino Linotype" w:hAnsi="Palatino Linotype"/>
-          <w:bCs/>
-          <w:sz w:val="20"/>
-          <w:szCs w:val="20"/>
-        </w:rPr>
-        <w:t xml:space="preserve"> 2919.251</w:t>
-      </w:r>
-      <w:r>
-        <w:rPr>
-          <w:rFonts w:ascii="Palatino Linotype" w:hAnsi="Palatino Linotype"/>
-          <w:bCs/>
-          <w:color w:val="FF0000"/>
-          <w:sz w:val="20"/>
-          <w:szCs w:val="20"/>
-        </w:rPr>
-        <w:t>{% endif %}</w:t>
+        <w:t xml:space="preserve"> the community.  In determining the type and amount of bail, the Court considered each of the enumerated factors in Crim. R. 46(C)</w:t>
       </w:r>
       <w:r>
         <w:rPr>
@@ -1595,59 +1196,25 @@
         </w:rPr>
         <w:t>(</w:t>
       </w:r>
-      <w:proofErr w:type="spellStart"/>
-      <w:r>
-        <w:rPr>
-          <w:rFonts w:ascii="Palatino Linotype" w:hAnsi="Palatino Linotype"/>
-          <w:bCs/>
-          <w:color w:val="FF0000"/>
-          <w:sz w:val="20"/>
-          <w:szCs w:val="20"/>
-        </w:rPr>
-        <w:t>bond_</w:t>
-      </w:r>
-      <w:proofErr w:type="gramStart"/>
-      <w:r>
-        <w:rPr>
-          <w:rFonts w:ascii="Palatino Linotype" w:hAnsi="Palatino Linotype"/>
-          <w:bCs/>
-          <w:color w:val="FF0000"/>
-          <w:sz w:val="20"/>
-          <w:szCs w:val="20"/>
-        </w:rPr>
-        <w:t>conditions</w:t>
-      </w:r>
-      <w:r>
-        <w:rPr>
-          <w:rFonts w:ascii="Palatino Linotype" w:hAnsi="Palatino Linotype"/>
-          <w:bCs/>
-          <w:color w:val="FF0000"/>
-          <w:sz w:val="20"/>
-          <w:szCs w:val="20"/>
-        </w:rPr>
-        <w:t>.bond</w:t>
-      </w:r>
-      <w:proofErr w:type="gramEnd"/>
-      <w:r>
-        <w:rPr>
-          <w:rFonts w:ascii="Palatino Linotype" w:hAnsi="Palatino Linotype"/>
-          <w:bCs/>
-          <w:color w:val="FF0000"/>
-          <w:sz w:val="20"/>
-          <w:szCs w:val="20"/>
-        </w:rPr>
-        <w:t>_type</w:t>
-      </w:r>
-      <w:proofErr w:type="spellEnd"/>
-      <w:r>
-        <w:rPr>
-          <w:rFonts w:ascii="Palatino Linotype" w:hAnsi="Palatino Linotype"/>
-          <w:bCs/>
-          <w:color w:val="FF0000"/>
-          <w:sz w:val="20"/>
-          <w:szCs w:val="20"/>
-        </w:rPr>
-        <w:t xml:space="preserve"> == ‘10% Deposit, Cash or Surety</w:t>
+      <w:r>
+        <w:rPr>
+          <w:rFonts w:ascii="Palatino Linotype" w:hAnsi="Palatino Linotype"/>
+          <w:bCs/>
+          <w:color w:val="FF0000"/>
+          <w:sz w:val="20"/>
+          <w:szCs w:val="20"/>
+        </w:rPr>
+        <w:t>bond_conditions</w:t>
+      </w:r>
+      <w:r>
+        <w:rPr>
+          <w:rFonts w:ascii="Palatino Linotype" w:hAnsi="Palatino Linotype"/>
+          <w:bCs/>
+          <w:color w:val="FF0000"/>
+          <w:sz w:val="20"/>
+          <w:szCs w:val="20"/>
+        </w:rPr>
+        <w:t>.bond_type == ‘10% Deposit, Cash or Surety</w:t>
       </w:r>
       <w:r>
         <w:rPr>
@@ -1699,7 +1266,6 @@
         </w:rPr>
         <w:t>or (</w:t>
       </w:r>
-      <w:proofErr w:type="spellStart"/>
       <w:r>
         <w:rPr>
           <w:rFonts w:ascii="Palatino Linotype" w:hAnsi="Palatino Linotype"/>
@@ -1718,18 +1284,7 @@
           <w:sz w:val="20"/>
           <w:szCs w:val="20"/>
         </w:rPr>
-        <w:t>.bond_type</w:t>
-      </w:r>
-      <w:proofErr w:type="spellEnd"/>
-      <w:r>
-        <w:rPr>
-          <w:rFonts w:ascii="Palatino Linotype" w:hAnsi="Palatino Linotype"/>
-          <w:bCs/>
-          <w:color w:val="FF0000"/>
-          <w:sz w:val="20"/>
-          <w:szCs w:val="20"/>
-        </w:rPr>
-        <w:t xml:space="preserve"> == ‘</w:t>
+        <w:t>.bond_type == ‘</w:t>
       </w:r>
       <w:r>
         <w:rPr>
@@ -1829,9 +1384,8 @@
           <w:szCs w:val="20"/>
           <w:u w:val="single"/>
         </w:rPr>
-        <w:t xml:space="preserve">Defendant shall post a </w:t>
-      </w:r>
-      <w:proofErr w:type="gramStart"/>
+        <w:t xml:space="preserve">Defendant shall post a {{ </w:t>
+      </w:r>
       <w:r>
         <w:rPr>
           <w:rFonts w:ascii="Palatino Linotype" w:hAnsi="Palatino Linotype"/>
@@ -1840,9 +1394,8 @@
           <w:szCs w:val="20"/>
           <w:u w:val="single"/>
         </w:rPr>
-        <w:t xml:space="preserve">{{ </w:t>
-      </w:r>
-      <w:proofErr w:type="spellStart"/>
+        <w:t>bond_conditions</w:t>
+      </w:r>
       <w:r>
         <w:rPr>
           <w:rFonts w:ascii="Palatino Linotype" w:hAnsi="Palatino Linotype"/>
@@ -1851,9 +1404,8 @@
           <w:szCs w:val="20"/>
           <w:u w:val="single"/>
         </w:rPr>
-        <w:t>bond</w:t>
-      </w:r>
-      <w:proofErr w:type="gramEnd"/>
+        <w:t>.bond_amount }}</w:t>
+      </w:r>
       <w:r>
         <w:rPr>
           <w:rFonts w:ascii="Palatino Linotype" w:hAnsi="Palatino Linotype"/>
@@ -1862,7 +1414,7 @@
           <w:szCs w:val="20"/>
           <w:u w:val="single"/>
         </w:rPr>
-        <w:t>_conditions</w:t>
+        <w:t xml:space="preserve"> bond secured by</w:t>
       </w:r>
       <w:r>
         <w:rPr>
@@ -1872,84 +1424,29 @@
           <w:szCs w:val="20"/>
           <w:u w:val="single"/>
         </w:rPr>
-        <w:t>.bond_amount</w:t>
-      </w:r>
-      <w:proofErr w:type="spellEnd"/>
-      <w:r>
-        <w:rPr>
-          <w:rFonts w:ascii="Palatino Linotype" w:hAnsi="Palatino Linotype"/>
-          <w:bCs/>
+        <w:t xml:space="preserve"> </w:t>
+      </w:r>
+      <w:r>
+        <w:rPr>
+          <w:rFonts w:ascii="Palatino Linotype" w:hAnsi="Palatino Linotype"/>
+          <w:bCs/>
+          <w:color w:val="FF0000"/>
           <w:sz w:val="20"/>
           <w:szCs w:val="20"/>
           <w:u w:val="single"/>
         </w:rPr>
-        <w:t xml:space="preserve"> }}</w:t>
-      </w:r>
-      <w:r>
-        <w:rPr>
-          <w:rFonts w:ascii="Palatino Linotype" w:hAnsi="Palatino Linotype"/>
-          <w:bCs/>
+        <w:t>{% if bond_conditions</w:t>
+      </w:r>
+      <w:r>
+        <w:rPr>
+          <w:rFonts w:ascii="Palatino Linotype" w:hAnsi="Palatino Linotype"/>
+          <w:bCs/>
+          <w:color w:val="FF0000"/>
           <w:sz w:val="20"/>
           <w:szCs w:val="20"/>
           <w:u w:val="single"/>
         </w:rPr>
-        <w:t xml:space="preserve"> bond secured by</w:t>
-      </w:r>
-      <w:r>
-        <w:rPr>
-          <w:rFonts w:ascii="Palatino Linotype" w:hAnsi="Palatino Linotype"/>
-          <w:bCs/>
-          <w:sz w:val="20"/>
-          <w:szCs w:val="20"/>
-          <w:u w:val="single"/>
-        </w:rPr>
-        <w:t xml:space="preserve"> </w:t>
-      </w:r>
-      <w:r>
-        <w:rPr>
-          <w:rFonts w:ascii="Palatino Linotype" w:hAnsi="Palatino Linotype"/>
-          <w:bCs/>
-          <w:color w:val="FF0000"/>
-          <w:sz w:val="20"/>
-          <w:szCs w:val="20"/>
-          <w:u w:val="single"/>
-        </w:rPr>
-        <w:t xml:space="preserve">{% if </w:t>
-      </w:r>
-      <w:proofErr w:type="spellStart"/>
-      <w:r>
-        <w:rPr>
-          <w:rFonts w:ascii="Palatino Linotype" w:hAnsi="Palatino Linotype"/>
-          <w:bCs/>
-          <w:color w:val="FF0000"/>
-          <w:sz w:val="20"/>
-          <w:szCs w:val="20"/>
-          <w:u w:val="single"/>
-        </w:rPr>
-        <w:t>bond_conditions</w:t>
-      </w:r>
-      <w:r>
-        <w:rPr>
-          <w:rFonts w:ascii="Palatino Linotype" w:hAnsi="Palatino Linotype"/>
-          <w:bCs/>
-          <w:color w:val="FF0000"/>
-          <w:sz w:val="20"/>
-          <w:szCs w:val="20"/>
-          <w:u w:val="single"/>
-        </w:rPr>
-        <w:t>.bond_type</w:t>
-      </w:r>
-      <w:proofErr w:type="spellEnd"/>
-      <w:r>
-        <w:rPr>
-          <w:rFonts w:ascii="Palatino Linotype" w:hAnsi="Palatino Linotype"/>
-          <w:bCs/>
-          <w:color w:val="FF0000"/>
-          <w:sz w:val="20"/>
-          <w:szCs w:val="20"/>
-          <w:u w:val="single"/>
-        </w:rPr>
-        <w:t xml:space="preserve"> == ‘10% Deposit, Cash or Surety</w:t>
+        <w:t>.bond_type == ‘10% Deposit, Cash or Surety</w:t>
       </w:r>
       <w:r>
         <w:rPr>
@@ -2086,59 +1583,25 @@
         </w:rPr>
         <w:t xml:space="preserve">{% if </w:t>
       </w:r>
-      <w:proofErr w:type="spellStart"/>
-      <w:r>
-        <w:rPr>
-          <w:rFonts w:ascii="Palatino Linotype" w:hAnsi="Palatino Linotype"/>
-          <w:bCs/>
-          <w:color w:val="FF0000"/>
-          <w:sz w:val="20"/>
-          <w:szCs w:val="20"/>
-        </w:rPr>
-        <w:t>bond_</w:t>
-      </w:r>
-      <w:proofErr w:type="gramStart"/>
-      <w:r>
-        <w:rPr>
-          <w:rFonts w:ascii="Palatino Linotype" w:hAnsi="Palatino Linotype"/>
-          <w:bCs/>
-          <w:color w:val="FF0000"/>
-          <w:sz w:val="20"/>
-          <w:szCs w:val="20"/>
-        </w:rPr>
-        <w:t>conditions</w:t>
-      </w:r>
-      <w:r>
-        <w:rPr>
-          <w:rFonts w:ascii="Palatino Linotype" w:hAnsi="Palatino Linotype"/>
-          <w:bCs/>
-          <w:color w:val="FF0000"/>
-          <w:sz w:val="20"/>
-          <w:szCs w:val="20"/>
-        </w:rPr>
-        <w:t>.bond</w:t>
-      </w:r>
-      <w:proofErr w:type="gramEnd"/>
-      <w:r>
-        <w:rPr>
-          <w:rFonts w:ascii="Palatino Linotype" w:hAnsi="Palatino Linotype"/>
-          <w:bCs/>
-          <w:color w:val="FF0000"/>
-          <w:sz w:val="20"/>
-          <w:szCs w:val="20"/>
-        </w:rPr>
-        <w:t>_type</w:t>
-      </w:r>
-      <w:proofErr w:type="spellEnd"/>
-      <w:r>
-        <w:rPr>
-          <w:rFonts w:ascii="Palatino Linotype" w:hAnsi="Palatino Linotype"/>
-          <w:bCs/>
-          <w:color w:val="FF0000"/>
-          <w:sz w:val="20"/>
-          <w:szCs w:val="20"/>
-        </w:rPr>
-        <w:t xml:space="preserve"> == ‘Recognizance (OR) Bond’ %}</w:t>
+      <w:r>
+        <w:rPr>
+          <w:rFonts w:ascii="Palatino Linotype" w:hAnsi="Palatino Linotype"/>
+          <w:bCs/>
+          <w:color w:val="FF0000"/>
+          <w:sz w:val="20"/>
+          <w:szCs w:val="20"/>
+        </w:rPr>
+        <w:t>bond_conditions</w:t>
+      </w:r>
+      <w:r>
+        <w:rPr>
+          <w:rFonts w:ascii="Palatino Linotype" w:hAnsi="Palatino Linotype"/>
+          <w:bCs/>
+          <w:color w:val="FF0000"/>
+          <w:sz w:val="20"/>
+          <w:szCs w:val="20"/>
+        </w:rPr>
+        <w:t>.bond_type == ‘Recognizance (OR) Bond’ %}</w:t>
       </w:r>
     </w:p>
     <w:p>
@@ -2168,9 +1631,8 @@
           <w:szCs w:val="20"/>
           <w:u w:val="single"/>
         </w:rPr>
-        <w:t xml:space="preserve">The defendant shall execute a personal recognizance </w:t>
-      </w:r>
-      <w:proofErr w:type="gramStart"/>
+        <w:t xml:space="preserve">The </w:t>
+      </w:r>
       <w:r>
         <w:rPr>
           <w:rFonts w:ascii="Palatino Linotype" w:hAnsi="Palatino Linotype"/>
@@ -2179,7 +1641,17 @@
           <w:szCs w:val="20"/>
           <w:u w:val="single"/>
         </w:rPr>
-        <w:t>bond</w:t>
+        <w:t>D</w:t>
+      </w:r>
+      <w:r>
+        <w:rPr>
+          <w:rFonts w:ascii="Palatino Linotype" w:hAnsi="Palatino Linotype"/>
+          <w:bCs/>
+          <w:sz w:val="20"/>
+          <w:szCs w:val="20"/>
+          <w:u w:val="single"/>
+        </w:rPr>
+        <w:t>efendant shall execute a personal recognizance bond</w:t>
       </w:r>
       <w:r>
         <w:rPr>
@@ -2198,18 +1670,7 @@
           <w:sz w:val="20"/>
           <w:szCs w:val="20"/>
         </w:rPr>
-        <w:t>{</w:t>
-      </w:r>
-      <w:proofErr w:type="gramEnd"/>
-      <w:r>
-        <w:rPr>
-          <w:rFonts w:ascii="Palatino Linotype" w:hAnsi="Palatino Linotype"/>
-          <w:bCs/>
-          <w:color w:val="FF0000"/>
-          <w:sz w:val="20"/>
-          <w:szCs w:val="20"/>
-        </w:rPr>
-        <w:t>% endif %}</w:t>
+        <w:t>{% endif %}</w:t>
       </w:r>
     </w:p>
     <w:p>
@@ -2238,7 +1699,7 @@
           <w:sz w:val="20"/>
           <w:szCs w:val="20"/>
         </w:rPr>
-        <w:t>Defendant shall behave lawfully, comply with any protection orders and/or other orders of this Court, and shall maintain contact and cooperation with counsel of record.</w:t>
+        <w:t>The Defendant shall continue to comply with all Terms of Community Control that were imposed in this case.</w:t>
       </w:r>
     </w:p>
     <w:p>
@@ -2256,29 +1717,18 @@
           <w:rFonts w:ascii="Palatino Linotype" w:hAnsi="Palatino Linotype"/>
           <w:b/>
           <w:bCs/>
-          <w:color w:val="000000" w:themeColor="text1"/>
-          <w:sz w:val="20"/>
-          <w:szCs w:val="20"/>
-        </w:rPr>
-      </w:pPr>
-      <w:r>
-        <w:rPr>
-          <w:rFonts w:ascii="Palatino Linotype" w:hAnsi="Palatino Linotype"/>
-          <w:bCs/>
-          <w:sz w:val="20"/>
-          <w:szCs w:val="20"/>
-        </w:rPr>
-        <w:t>Defendant shall provide written notice to the Office of Community Control at least 10 days prior to leaving Ohio.</w:t>
-      </w:r>
-      <w:r>
-        <w:rPr>
-          <w:rFonts w:ascii="Palatino Linotype" w:hAnsi="Palatino Linotype"/>
-          <w:bCs/>
-          <w:color w:val="FF0000"/>
-          <w:sz w:val="20"/>
-          <w:szCs w:val="20"/>
-        </w:rPr>
-        <w:t xml:space="preserve"> </w:t>
+          <w:sz w:val="20"/>
+          <w:szCs w:val="20"/>
+        </w:rPr>
+      </w:pPr>
+      <w:r>
+        <w:rPr>
+          <w:rFonts w:ascii="Palatino Linotype" w:hAnsi="Palatino Linotype"/>
+          <w:bCs/>
+          <w:sz w:val="20"/>
+          <w:szCs w:val="20"/>
+        </w:rPr>
+        <w:t>Defendant shall behave lawfully, comply with any protection orders and/or other orders of this Court, and shall maintain contact and cooperation with counsel of record.</w:t>
       </w:r>
     </w:p>
     <w:p>
@@ -2308,60 +1758,17 @@
           <w:sz w:val="20"/>
           <w:szCs w:val="20"/>
         </w:rPr>
-        <w:t xml:space="preserve">Defendant shall provide written notice to the Clerk of Court at least 10 days prior to any change of </w:t>
-      </w:r>
-      <w:proofErr w:type="gramStart"/>
-      <w:r>
-        <w:rPr>
-          <w:rFonts w:ascii="Palatino Linotype" w:hAnsi="Palatino Linotype"/>
-          <w:bCs/>
-          <w:sz w:val="20"/>
-          <w:szCs w:val="20"/>
-        </w:rPr>
-        <w:t>address.</w:t>
-      </w:r>
-      <w:r>
-        <w:rPr>
-          <w:rFonts w:ascii="Palatino Linotype" w:hAnsi="Palatino Linotype"/>
-          <w:bCs/>
-          <w:color w:val="FF0000"/>
-          <w:sz w:val="20"/>
-          <w:szCs w:val="20"/>
-        </w:rPr>
-        <w:t>{</w:t>
-      </w:r>
-      <w:proofErr w:type="gramEnd"/>
-      <w:r>
-        <w:rPr>
-          <w:rFonts w:ascii="Palatino Linotype" w:hAnsi="Palatino Linotype"/>
-          <w:bCs/>
-          <w:color w:val="FF0000"/>
-          <w:sz w:val="20"/>
-          <w:szCs w:val="20"/>
-        </w:rPr>
-        <w:t xml:space="preserve">% if </w:t>
-      </w:r>
-      <w:proofErr w:type="spellStart"/>
-      <w:r>
-        <w:rPr>
-          <w:rFonts w:ascii="Palatino Linotype" w:hAnsi="Palatino Linotype"/>
-          <w:bCs/>
-          <w:color w:val="FF0000"/>
-          <w:sz w:val="20"/>
-          <w:szCs w:val="20"/>
-        </w:rPr>
-        <w:t>bond_conditions.comply_protection_order</w:t>
-      </w:r>
-      <w:proofErr w:type="spellEnd"/>
-      <w:r>
-        <w:rPr>
-          <w:rFonts w:ascii="Palatino Linotype" w:hAnsi="Palatino Linotype"/>
-          <w:bCs/>
-          <w:color w:val="FF0000"/>
-          <w:sz w:val="20"/>
-          <w:szCs w:val="20"/>
-        </w:rPr>
-        <w:t xml:space="preserve"> is true %}</w:t>
+        <w:t>Defendant shall provide written notice to the Office of Community Control at least 10 days prior to leaving Ohio.</w:t>
+      </w:r>
+      <w:r>
+        <w:rPr>
+          <w:rFonts w:ascii="Palatino Linotype" w:hAnsi="Palatino Linotype"/>
+          <w:bCs/>
+          <w:color w:val="FF0000"/>
+          <w:sz w:val="20"/>
+          <w:szCs w:val="20"/>
+        </w:rPr>
+        <w:t xml:space="preserve"> </w:t>
       </w:r>
     </w:p>
     <w:p>
@@ -2379,81 +1786,29 @@
           <w:rFonts w:ascii="Palatino Linotype" w:hAnsi="Palatino Linotype"/>
           <w:b/>
           <w:bCs/>
-          <w:sz w:val="20"/>
-          <w:szCs w:val="20"/>
-        </w:rPr>
-      </w:pPr>
-      <w:r>
-        <w:rPr>
-          <w:rFonts w:ascii="Palatino Linotype" w:hAnsi="Palatino Linotype"/>
-          <w:bCs/>
-          <w:sz w:val="20"/>
-          <w:szCs w:val="20"/>
-        </w:rPr>
-        <w:t xml:space="preserve">Defendant shall comply with all the terms of the protection order entered in this </w:t>
-      </w:r>
-      <w:proofErr w:type="gramStart"/>
-      <w:r>
-        <w:rPr>
-          <w:rFonts w:ascii="Palatino Linotype" w:hAnsi="Palatino Linotype"/>
-          <w:bCs/>
-          <w:sz w:val="20"/>
-          <w:szCs w:val="20"/>
-        </w:rPr>
-        <w:t>case.</w:t>
-      </w:r>
-      <w:r>
-        <w:rPr>
-          <w:rFonts w:ascii="Palatino Linotype" w:hAnsi="Palatino Linotype"/>
-          <w:bCs/>
-          <w:color w:val="FF0000"/>
-          <w:sz w:val="20"/>
-          <w:szCs w:val="20"/>
-        </w:rPr>
-        <w:t>{</w:t>
-      </w:r>
-      <w:proofErr w:type="gramEnd"/>
-      <w:r>
-        <w:rPr>
-          <w:rFonts w:ascii="Palatino Linotype" w:hAnsi="Palatino Linotype"/>
-          <w:bCs/>
-          <w:color w:val="FF0000"/>
-          <w:sz w:val="20"/>
-          <w:szCs w:val="20"/>
-        </w:rPr>
-        <w:t>% endif %}</w:t>
-      </w:r>
-      <w:r>
-        <w:rPr>
-          <w:rFonts w:ascii="Palatino Linotype" w:hAnsi="Palatino Linotype"/>
-          <w:bCs/>
-          <w:color w:val="FF0000"/>
-          <w:sz w:val="20"/>
-          <w:szCs w:val="20"/>
-        </w:rPr>
-        <w:t xml:space="preserve">{% if </w:t>
-      </w:r>
-      <w:proofErr w:type="spellStart"/>
-      <w:r>
-        <w:rPr>
-          <w:rFonts w:ascii="Palatino Linotype" w:hAnsi="Palatino Linotype"/>
-          <w:bCs/>
-          <w:color w:val="FF0000"/>
-          <w:sz w:val="20"/>
-          <w:szCs w:val="20"/>
-        </w:rPr>
-        <w:t>no_contact.ordered</w:t>
-      </w:r>
-      <w:proofErr w:type="spellEnd"/>
-      <w:r>
-        <w:rPr>
-          <w:rFonts w:ascii="Palatino Linotype" w:hAnsi="Palatino Linotype"/>
-          <w:bCs/>
-          <w:color w:val="FF0000"/>
-          <w:sz w:val="20"/>
-          <w:szCs w:val="20"/>
-        </w:rPr>
-        <w:t xml:space="preserve"> is true %}</w:t>
+          <w:color w:val="000000" w:themeColor="text1"/>
+          <w:sz w:val="20"/>
+          <w:szCs w:val="20"/>
+        </w:rPr>
+      </w:pPr>
+      <w:r>
+        <w:rPr>
+          <w:rFonts w:ascii="Palatino Linotype" w:hAnsi="Palatino Linotype"/>
+          <w:bCs/>
+          <w:sz w:val="20"/>
+          <w:szCs w:val="20"/>
+        </w:rPr>
+        <w:t>Defendant shall provide written notice to the Clerk of Court at least 10 days prior to any change of address.</w:t>
+      </w:r>
+      <w:r>
+        <w:rPr>
+          <w:rFonts w:ascii="Palatino Linotype" w:hAnsi="Palatino Linotype"/>
+          <w:bCs/>
+          <w:color w:val="FF0000"/>
+          <w:sz w:val="20"/>
+          <w:szCs w:val="20"/>
+        </w:rPr>
+        <w:t>{% if bond_conditions.comply_protection_order is true %}</w:t>
       </w:r>
     </w:p>
     <w:p>
@@ -2469,92 +1824,30 @@
         <w:jc w:val="both"/>
         <w:rPr>
           <w:rFonts w:ascii="Palatino Linotype" w:hAnsi="Palatino Linotype"/>
-          <w:bCs/>
-          <w:sz w:val="20"/>
-          <w:szCs w:val="20"/>
-        </w:rPr>
-      </w:pPr>
-      <w:r>
-        <w:rPr>
-          <w:rFonts w:ascii="Palatino Linotype" w:hAnsi="Palatino Linotype"/>
-          <w:bCs/>
-          <w:sz w:val="20"/>
-          <w:szCs w:val="20"/>
-        </w:rPr>
-        <w:t>Defendant shall have no contact with</w:t>
-      </w:r>
-      <w:r>
-        <w:rPr>
-          <w:rFonts w:ascii="Palatino Linotype" w:hAnsi="Palatino Linotype"/>
-          <w:bCs/>
-          <w:sz w:val="20"/>
-          <w:szCs w:val="20"/>
-        </w:rPr>
-        <w:t xml:space="preserve"> </w:t>
-      </w:r>
-      <w:proofErr w:type="gramStart"/>
-      <w:r>
-        <w:rPr>
-          <w:rFonts w:ascii="Palatino Linotype" w:hAnsi="Palatino Linotype"/>
           <w:b/>
           <w:bCs/>
           <w:sz w:val="20"/>
           <w:szCs w:val="20"/>
-          <w:u w:val="single"/>
-        </w:rPr>
-        <w:t>{{ no_contact.name</w:t>
-      </w:r>
-      <w:proofErr w:type="gramEnd"/>
-      <w:r>
-        <w:rPr>
-          <w:rFonts w:ascii="Palatino Linotype" w:hAnsi="Palatino Linotype"/>
-          <w:b/>
-          <w:bCs/>
-          <w:sz w:val="20"/>
-          <w:szCs w:val="20"/>
-          <w:u w:val="single"/>
-        </w:rPr>
-        <w:t xml:space="preserve"> }}</w:t>
-      </w:r>
-      <w:r>
-        <w:rPr>
-          <w:rFonts w:ascii="Palatino Linotype" w:hAnsi="Palatino Linotype"/>
-          <w:bCs/>
-          <w:sz w:val="20"/>
-          <w:szCs w:val="20"/>
-        </w:rPr>
-        <w:t xml:space="preserve">. Contact includes, but is not limited to, landline, cordless, cellular or digital telephone; text; instant messaging; fax; e-mail; voicemail; delivery service; social media; blogging; writings; electronic communications; posting a message; or communications by any other means directly or through another </w:t>
-      </w:r>
-      <w:proofErr w:type="gramStart"/>
-      <w:r>
-        <w:rPr>
-          <w:rFonts w:ascii="Palatino Linotype" w:hAnsi="Palatino Linotype"/>
-          <w:bCs/>
-          <w:sz w:val="20"/>
-          <w:szCs w:val="20"/>
-        </w:rPr>
-        <w:t>person.</w:t>
-      </w:r>
-      <w:r>
-        <w:rPr>
-          <w:rFonts w:ascii="Palatino Linotype" w:hAnsi="Palatino Linotype"/>
-          <w:bCs/>
-          <w:color w:val="FF0000"/>
-          <w:sz w:val="20"/>
-          <w:szCs w:val="20"/>
-        </w:rPr>
-        <w:t>{</w:t>
-      </w:r>
-      <w:proofErr w:type="gramEnd"/>
-      <w:r>
-        <w:rPr>
-          <w:rFonts w:ascii="Palatino Linotype" w:hAnsi="Palatino Linotype"/>
-          <w:bCs/>
-          <w:color w:val="FF0000"/>
-          <w:sz w:val="20"/>
-          <w:szCs w:val="20"/>
-        </w:rPr>
-        <w:t>% endif %}</w:t>
+        </w:rPr>
+      </w:pPr>
+      <w:r>
+        <w:rPr>
+          <w:rFonts w:ascii="Palatino Linotype" w:hAnsi="Palatino Linotype"/>
+          <w:bCs/>
+          <w:sz w:val="20"/>
+          <w:szCs w:val="20"/>
+        </w:rPr>
+        <w:t>Defendant shall comply with all the terms of the protection order entered in this case.</w:t>
+      </w:r>
+      <w:r>
+        <w:rPr>
+          <w:rFonts w:ascii="Palatino Linotype" w:hAnsi="Palatino Linotype"/>
+          <w:bCs/>
+          <w:color w:val="FF0000"/>
+          <w:sz w:val="20"/>
+          <w:szCs w:val="20"/>
+        </w:rPr>
+        <w:t>{% endif %}</w:t>
       </w:r>
       <w:r>
         <w:rPr>
@@ -2566,47 +1859,15 @@
         </w:rPr>
         <w:t xml:space="preserve">{% if </w:t>
       </w:r>
-      <w:proofErr w:type="spellStart"/>
-      <w:r>
-        <w:rPr>
-          <w:rFonts w:ascii="Palatino Linotype" w:hAnsi="Palatino Linotype"/>
-          <w:bCs/>
-          <w:color w:val="FF0000"/>
-          <w:sz w:val="20"/>
-          <w:szCs w:val="20"/>
-        </w:rPr>
-        <w:t>domestic_violence_conditions.</w:t>
-      </w:r>
-      <w:r>
-        <w:rPr>
-          <w:rFonts w:ascii="Palatino Linotype" w:hAnsi="Palatino Linotype"/>
-          <w:bCs/>
-          <w:color w:val="FF0000"/>
-          <w:sz w:val="20"/>
-          <w:szCs w:val="20"/>
-        </w:rPr>
-        <w:t>vacate_residence</w:t>
-      </w:r>
-      <w:proofErr w:type="spellEnd"/>
-      <w:r>
-        <w:rPr>
-          <w:rFonts w:ascii="Palatino Linotype" w:hAnsi="Palatino Linotype"/>
-          <w:bCs/>
-          <w:color w:val="FF0000"/>
-          <w:sz w:val="20"/>
-          <w:szCs w:val="20"/>
-        </w:rPr>
-        <w:t xml:space="preserve"> </w:t>
-      </w:r>
-      <w:r>
-        <w:rPr>
-          <w:rFonts w:ascii="Palatino Linotype" w:hAnsi="Palatino Linotype"/>
-          <w:bCs/>
-          <w:color w:val="FF0000"/>
-          <w:sz w:val="20"/>
-          <w:szCs w:val="20"/>
-        </w:rPr>
-        <w:t>is true %}</w:t>
+      <w:r>
+        <w:rPr>
+          <w:rFonts w:ascii="Palatino Linotype" w:hAnsi="Palatino Linotype"/>
+          <w:bCs/>
+          <w:color w:val="FF0000"/>
+          <w:sz w:val="20"/>
+          <w:szCs w:val="20"/>
+        </w:rPr>
+        <w:t>no_contact.ordered is true %}</w:t>
       </w:r>
     </w:p>
     <w:p>
@@ -2622,19 +1883,20 @@
         <w:jc w:val="both"/>
         <w:rPr>
           <w:rFonts w:ascii="Palatino Linotype" w:hAnsi="Palatino Linotype"/>
-          <w:bCs/>
-          <w:sz w:val="20"/>
-          <w:szCs w:val="20"/>
-        </w:rPr>
-      </w:pPr>
-      <w:r>
-        <w:rPr>
-          <w:rFonts w:ascii="Palatino Linotype" w:hAnsi="Palatino Linotype"/>
-          <w:bCs/>
-          <w:sz w:val="20"/>
-          <w:szCs w:val="20"/>
-        </w:rPr>
-        <w:t>Defendant shall immediately vacate the residence located at</w:t>
+          <w:b/>
+          <w:bCs/>
+          <w:sz w:val="20"/>
+          <w:szCs w:val="20"/>
+        </w:rPr>
+      </w:pPr>
+      <w:r>
+        <w:rPr>
+          <w:rFonts w:ascii="Palatino Linotype" w:hAnsi="Palatino Linotype"/>
+          <w:bCs/>
+          <w:sz w:val="20"/>
+          <w:szCs w:val="20"/>
+        </w:rPr>
+        <w:t>Defendant shall have no contact with</w:t>
       </w:r>
       <w:r>
         <w:rPr>
@@ -2645,7 +1907,6 @@
         </w:rPr>
         <w:t xml:space="preserve"> </w:t>
       </w:r>
-      <w:proofErr w:type="gramStart"/>
       <w:r>
         <w:rPr>
           <w:rFonts w:ascii="Palatino Linotype" w:hAnsi="Palatino Linotype"/>
@@ -2655,132 +1916,16 @@
           <w:szCs w:val="20"/>
           <w:u w:val="single"/>
         </w:rPr>
-        <w:t xml:space="preserve">{{ </w:t>
-      </w:r>
-      <w:proofErr w:type="spellStart"/>
-      <w:r>
-        <w:rPr>
-          <w:rFonts w:ascii="Palatino Linotype" w:hAnsi="Palatino Linotype"/>
-          <w:b/>
-          <w:bCs/>
-          <w:sz w:val="20"/>
-          <w:szCs w:val="20"/>
-          <w:u w:val="single"/>
-        </w:rPr>
-        <w:t>domestic</w:t>
-      </w:r>
-      <w:proofErr w:type="gramEnd"/>
-      <w:r>
-        <w:rPr>
-          <w:rFonts w:ascii="Palatino Linotype" w:hAnsi="Palatino Linotype"/>
-          <w:b/>
-          <w:bCs/>
-          <w:sz w:val="20"/>
-          <w:szCs w:val="20"/>
-          <w:u w:val="single"/>
-        </w:rPr>
-        <w:t>_violence_conditions.residence_address</w:t>
-      </w:r>
-      <w:proofErr w:type="spellEnd"/>
-      <w:r>
-        <w:rPr>
-          <w:rFonts w:ascii="Palatino Linotype" w:hAnsi="Palatino Linotype"/>
-          <w:b/>
-          <w:bCs/>
-          <w:sz w:val="20"/>
-          <w:szCs w:val="20"/>
-          <w:u w:val="single"/>
-        </w:rPr>
-        <w:t xml:space="preserve"> }}</w:t>
-      </w:r>
-      <w:r>
-        <w:rPr>
-          <w:rFonts w:ascii="Palatino Linotype" w:hAnsi="Palatino Linotype"/>
-          <w:bCs/>
-          <w:sz w:val="20"/>
-          <w:szCs w:val="20"/>
-        </w:rPr>
-        <w:t xml:space="preserve"> to</w:t>
-      </w:r>
-      <w:r>
-        <w:rPr>
-          <w:rFonts w:ascii="Palatino Linotype" w:hAnsi="Palatino Linotype"/>
-          <w:bCs/>
-          <w:sz w:val="20"/>
-          <w:szCs w:val="20"/>
-        </w:rPr>
-        <w:t xml:space="preserve"> </w:t>
-      </w:r>
-      <w:r>
-        <w:rPr>
-          <w:rFonts w:ascii="Palatino Linotype" w:hAnsi="Palatino Linotype"/>
-          <w:b/>
-          <w:bCs/>
-          <w:sz w:val="20"/>
-          <w:szCs w:val="20"/>
-          <w:u w:val="single"/>
-        </w:rPr>
-        <w:t xml:space="preserve">{{ </w:t>
-      </w:r>
-      <w:proofErr w:type="spellStart"/>
-      <w:r>
-        <w:rPr>
-          <w:rFonts w:ascii="Palatino Linotype" w:hAnsi="Palatino Linotype"/>
-          <w:b/>
-          <w:bCs/>
-          <w:sz w:val="20"/>
-          <w:szCs w:val="20"/>
-          <w:u w:val="single"/>
-        </w:rPr>
-        <w:t>domestic_violence_conditions.exclusive_possession_to</w:t>
-      </w:r>
-      <w:proofErr w:type="spellEnd"/>
-      <w:r>
-        <w:rPr>
-          <w:rFonts w:ascii="Palatino Linotype" w:hAnsi="Palatino Linotype"/>
-          <w:b/>
-          <w:bCs/>
-          <w:sz w:val="20"/>
-          <w:szCs w:val="20"/>
-          <w:u w:val="single"/>
-        </w:rPr>
-        <w:t xml:space="preserve"> }}</w:t>
-      </w:r>
-      <w:r>
-        <w:rPr>
-          <w:rFonts w:ascii="Palatino Linotype" w:hAnsi="Palatino Linotype"/>
-          <w:bCs/>
-          <w:sz w:val="20"/>
-          <w:szCs w:val="20"/>
-        </w:rPr>
-        <w:t xml:space="preserve">. </w:t>
-      </w:r>
-      <w:r>
-        <w:rPr>
-          <w:rFonts w:ascii="Palatino Linotype" w:hAnsi="Palatino Linotype"/>
-          <w:bCs/>
-          <w:sz w:val="20"/>
-          <w:szCs w:val="20"/>
-        </w:rPr>
-        <w:t>Defendant</w:t>
-      </w:r>
-      <w:r>
-        <w:rPr>
-          <w:rFonts w:ascii="Palatino Linotype" w:hAnsi="Palatino Linotype"/>
-          <w:bCs/>
-          <w:sz w:val="20"/>
-          <w:szCs w:val="20"/>
-        </w:rPr>
-        <w:t xml:space="preserve"> </w:t>
-      </w:r>
-      <w:r>
-        <w:rPr>
-          <w:rFonts w:ascii="Palatino Linotype" w:hAnsi="Palatino Linotype"/>
-          <w:bCs/>
-          <w:sz w:val="20"/>
-          <w:szCs w:val="20"/>
-        </w:rPr>
-        <w:t xml:space="preserve">may return to the residence one </w:t>
+        <w:t>{{ no_contact.name }}</w:t>
+      </w:r>
+      <w:r>
+        <w:rPr>
+          <w:rFonts w:ascii="Palatino Linotype" w:hAnsi="Palatino Linotype"/>
+          <w:bCs/>
+          <w:sz w:val="20"/>
+          <w:szCs w:val="20"/>
+        </w:rPr>
+        <w:t xml:space="preserve">. Contact includes, but is not limited to, landline, cordless, cellular or digital telephone; text; instant messaging; fax; e-mail; voicemail; delivery service; social media; blogging; writings; electronic communications; posting a message; or </w:t>
       </w:r>
       <w:r>
         <w:rPr>
@@ -2790,25 +1935,47 @@
           <w:szCs w:val="20"/>
         </w:rPr>
         <w:lastRenderedPageBreak/>
-        <w:t xml:space="preserve">time to retrieve personal items but shall be accompanied by an </w:t>
-      </w:r>
-      <w:r>
-        <w:rPr>
-          <w:rFonts w:ascii="Palatino Linotype" w:hAnsi="Palatino Linotype"/>
-          <w:bCs/>
-          <w:sz w:val="20"/>
-          <w:szCs w:val="20"/>
-        </w:rPr>
-        <w:t>officer of the arresting agency</w:t>
-      </w:r>
-      <w:r>
-        <w:rPr>
-          <w:rFonts w:ascii="Palatino Linotype" w:hAnsi="Palatino Linotype"/>
-          <w:bCs/>
-          <w:sz w:val="20"/>
-          <w:szCs w:val="20"/>
-        </w:rPr>
-        <w:t xml:space="preserve">. </w:t>
+        <w:t>communications by any other means directly or through another person.</w:t>
+      </w:r>
+      <w:r>
+        <w:rPr>
+          <w:rFonts w:ascii="Palatino Linotype" w:hAnsi="Palatino Linotype"/>
+          <w:bCs/>
+          <w:color w:val="FF0000"/>
+          <w:sz w:val="20"/>
+          <w:szCs w:val="20"/>
+        </w:rPr>
+        <w:t>{% endif %}</w:t>
+      </w:r>
+      <w:r>
+        <w:rPr>
+          <w:rFonts w:ascii="Palatino Linotype" w:hAnsi="Palatino Linotype"/>
+          <w:bCs/>
+          <w:color w:val="FF0000"/>
+          <w:sz w:val="20"/>
+          <w:szCs w:val="20"/>
+        </w:rPr>
+        <w:t xml:space="preserve">{% if </w:t>
+      </w:r>
+      <w:r>
+        <w:rPr>
+          <w:rFonts w:ascii="Palatino Linotype" w:hAnsi="Palatino Linotype"/>
+          <w:bCs/>
+          <w:color w:val="FF0000"/>
+          <w:sz w:val="20"/>
+          <w:szCs w:val="20"/>
+        </w:rPr>
+        <w:t>bond_conditions</w:t>
+      </w:r>
+      <w:r>
+        <w:rPr>
+          <w:rFonts w:ascii="Palatino Linotype" w:hAnsi="Palatino Linotype"/>
+          <w:bCs/>
+          <w:color w:val="FF0000"/>
+          <w:sz w:val="20"/>
+          <w:szCs w:val="20"/>
+        </w:rPr>
+        <w:t>.no_alcohol_drugs is true %}</w:t>
       </w:r>
     </w:p>
     <w:p>
@@ -2824,318 +1991,31 @@
         <w:jc w:val="both"/>
         <w:rPr>
           <w:rFonts w:ascii="Palatino Linotype" w:hAnsi="Palatino Linotype"/>
-          <w:bCs/>
-          <w:sz w:val="20"/>
-          <w:szCs w:val="20"/>
-        </w:rPr>
-      </w:pPr>
-      <w:r>
-        <w:rPr>
-          <w:rFonts w:ascii="Palatino Linotype" w:hAnsi="Palatino Linotype"/>
-          <w:bCs/>
-          <w:sz w:val="20"/>
-          <w:szCs w:val="20"/>
-        </w:rPr>
-        <w:t>Defendant shall not interfere with the named person’s right to occupy the residence including, but not limited to cancelling utilities or insurance or interrupting telecommunications (</w:t>
-      </w:r>
-      <w:proofErr w:type="gramStart"/>
-      <w:r>
-        <w:rPr>
-          <w:rFonts w:ascii="Palatino Linotype" w:hAnsi="Palatino Linotype"/>
-          <w:bCs/>
-          <w:sz w:val="20"/>
-          <w:szCs w:val="20"/>
-        </w:rPr>
-        <w:t>e.g.</w:t>
-      </w:r>
-      <w:proofErr w:type="gramEnd"/>
-      <w:r>
-        <w:rPr>
-          <w:rFonts w:ascii="Palatino Linotype" w:hAnsi="Palatino Linotype"/>
-          <w:bCs/>
-          <w:sz w:val="20"/>
-          <w:szCs w:val="20"/>
-        </w:rPr>
-        <w:t xml:space="preserve"> telephone, internet, or cable) service, mail delivery, or the delivery of any other documents or items.</w:t>
-      </w:r>
-      <w:r>
-        <w:rPr>
-          <w:rFonts w:ascii="Palatino Linotype" w:hAnsi="Palatino Linotype"/>
-          <w:bCs/>
-          <w:sz w:val="20"/>
-          <w:szCs w:val="20"/>
-        </w:rPr>
-        <w:t xml:space="preserve"> </w:t>
-      </w:r>
-    </w:p>
-    <w:p>
-      <w:pPr>
-        <w:pStyle w:val="ListParagraph"/>
-        <w:numPr>
-          <w:ilvl w:val="0"/>
-          <w:numId w:val="6"/>
-        </w:numPr>
-        <w:tabs>
-          <w:tab w:val="center" w:pos="4680"/>
-        </w:tabs>
-        <w:jc w:val="both"/>
-        <w:rPr>
-          <w:rFonts w:ascii="Palatino Linotype" w:hAnsi="Palatino Linotype"/>
-          <w:bCs/>
-          <w:sz w:val="20"/>
-          <w:szCs w:val="20"/>
-        </w:rPr>
-      </w:pPr>
-      <w:r>
-        <w:rPr>
-          <w:rFonts w:ascii="Palatino Linotype" w:hAnsi="Palatino Linotype"/>
-          <w:bCs/>
-          <w:sz w:val="20"/>
-          <w:szCs w:val="20"/>
-        </w:rPr>
-        <w:t xml:space="preserve">Defendant shall surrender all keys and garage door openers to the above residence within 24 hours of service of this Order to the arresting </w:t>
-      </w:r>
-      <w:proofErr w:type="gramStart"/>
-      <w:r>
-        <w:rPr>
-          <w:rFonts w:ascii="Palatino Linotype" w:hAnsi="Palatino Linotype"/>
-          <w:bCs/>
-          <w:sz w:val="20"/>
-          <w:szCs w:val="20"/>
-        </w:rPr>
-        <w:t>agency.</w:t>
-      </w:r>
-      <w:r>
-        <w:rPr>
-          <w:rFonts w:ascii="Palatino Linotype" w:hAnsi="Palatino Linotype"/>
-          <w:bCs/>
-          <w:color w:val="FF0000"/>
-          <w:sz w:val="20"/>
-          <w:szCs w:val="20"/>
-        </w:rPr>
-        <w:t>{</w:t>
-      </w:r>
-      <w:proofErr w:type="gramEnd"/>
-      <w:r>
-        <w:rPr>
-          <w:rFonts w:ascii="Palatino Linotype" w:hAnsi="Palatino Linotype"/>
-          <w:bCs/>
-          <w:color w:val="FF0000"/>
-          <w:sz w:val="20"/>
-          <w:szCs w:val="20"/>
-        </w:rPr>
-        <w:t>% endif %}{</w:t>
-      </w:r>
-      <w:r>
-        <w:rPr>
-          <w:rFonts w:ascii="Palatino Linotype" w:hAnsi="Palatino Linotype"/>
-          <w:bCs/>
-          <w:color w:val="FF0000"/>
-          <w:sz w:val="20"/>
-          <w:szCs w:val="20"/>
-        </w:rPr>
-        <w:t xml:space="preserve">% if </w:t>
-      </w:r>
-      <w:proofErr w:type="spellStart"/>
-      <w:r>
-        <w:rPr>
-          <w:rFonts w:ascii="Palatino Linotype" w:hAnsi="Palatino Linotype"/>
-          <w:bCs/>
-          <w:color w:val="FF0000"/>
-          <w:sz w:val="20"/>
-          <w:szCs w:val="20"/>
-        </w:rPr>
-        <w:t>domestic_violence_conditions.surrender_weapons</w:t>
-      </w:r>
-      <w:proofErr w:type="spellEnd"/>
-      <w:r>
-        <w:rPr>
-          <w:rFonts w:ascii="Palatino Linotype" w:hAnsi="Palatino Linotype"/>
-          <w:bCs/>
-          <w:color w:val="FF0000"/>
-          <w:sz w:val="20"/>
-          <w:szCs w:val="20"/>
-        </w:rPr>
-        <w:t xml:space="preserve"> is true %}</w:t>
-      </w:r>
-      <w:r>
-        <w:rPr>
-          <w:rFonts w:ascii="Palatino Linotype" w:hAnsi="Palatino Linotype"/>
-          <w:bCs/>
-          <w:sz w:val="20"/>
-          <w:szCs w:val="20"/>
-        </w:rPr>
-        <w:t xml:space="preserve">  </w:t>
-      </w:r>
-    </w:p>
-    <w:p>
-      <w:pPr>
-        <w:pStyle w:val="ListParagraph"/>
-        <w:numPr>
-          <w:ilvl w:val="0"/>
-          <w:numId w:val="6"/>
-        </w:numPr>
-        <w:tabs>
-          <w:tab w:val="center" w:pos="4680"/>
-        </w:tabs>
-        <w:jc w:val="both"/>
-        <w:rPr>
-          <w:rFonts w:ascii="Palatino Linotype" w:hAnsi="Palatino Linotype"/>
-          <w:bCs/>
-          <w:sz w:val="20"/>
-          <w:szCs w:val="20"/>
-        </w:rPr>
-      </w:pPr>
-      <w:r>
-        <w:rPr>
-          <w:rFonts w:ascii="Palatino Linotype" w:hAnsi="Palatino Linotype"/>
-          <w:bCs/>
-          <w:sz w:val="20"/>
-          <w:szCs w:val="20"/>
-        </w:rPr>
-        <w:t>Defendant shall turn over all deadly weapons, including firearms and ammunition</w:t>
-      </w:r>
-      <w:r>
-        <w:rPr>
-          <w:rFonts w:ascii="Palatino Linotype" w:hAnsi="Palatino Linotype"/>
-          <w:bCs/>
-          <w:sz w:val="20"/>
-          <w:szCs w:val="20"/>
-        </w:rPr>
-        <w:t>,</w:t>
-      </w:r>
-      <w:r>
-        <w:rPr>
-          <w:rFonts w:ascii="Palatino Linotype" w:hAnsi="Palatino Linotype"/>
-          <w:bCs/>
-          <w:sz w:val="20"/>
-          <w:szCs w:val="20"/>
-        </w:rPr>
-        <w:t xml:space="preserve"> to the arresting agency no later than </w:t>
-      </w:r>
-      <w:proofErr w:type="gramStart"/>
-      <w:r>
-        <w:rPr>
-          <w:rFonts w:ascii="Palatino Linotype" w:hAnsi="Palatino Linotype"/>
           <w:b/>
           <w:bCs/>
-          <w:sz w:val="20"/>
-          <w:szCs w:val="20"/>
-          <w:u w:val="single"/>
-        </w:rPr>
-        <w:t xml:space="preserve">{{ </w:t>
-      </w:r>
-      <w:proofErr w:type="spellStart"/>
-      <w:r>
-        <w:rPr>
-          <w:rFonts w:ascii="Palatino Linotype" w:hAnsi="Palatino Linotype"/>
-          <w:b/>
-          <w:bCs/>
-          <w:sz w:val="20"/>
-          <w:szCs w:val="20"/>
-          <w:u w:val="single"/>
-        </w:rPr>
-        <w:t>domestic</w:t>
-      </w:r>
-      <w:proofErr w:type="gramEnd"/>
-      <w:r>
-        <w:rPr>
-          <w:rFonts w:ascii="Palatino Linotype" w:hAnsi="Palatino Linotype"/>
-          <w:b/>
-          <w:bCs/>
-          <w:sz w:val="20"/>
-          <w:szCs w:val="20"/>
-          <w:u w:val="single"/>
-        </w:rPr>
-        <w:t>_violence_conditions.surrender_weapons_date</w:t>
-      </w:r>
-      <w:proofErr w:type="spellEnd"/>
-      <w:r>
-        <w:rPr>
-          <w:rFonts w:ascii="Palatino Linotype" w:hAnsi="Palatino Linotype"/>
-          <w:b/>
-          <w:bCs/>
-          <w:sz w:val="20"/>
-          <w:szCs w:val="20"/>
-          <w:u w:val="single"/>
-        </w:rPr>
-        <w:t xml:space="preserve"> }}</w:t>
-      </w:r>
-      <w:r>
-        <w:rPr>
-          <w:rFonts w:ascii="Palatino Linotype" w:hAnsi="Palatino Linotype"/>
-          <w:bCs/>
-          <w:sz w:val="20"/>
-          <w:szCs w:val="20"/>
-        </w:rPr>
-        <w:t>.</w:t>
-      </w:r>
-      <w:r>
-        <w:rPr>
-          <w:rFonts w:ascii="Palatino Linotype" w:hAnsi="Palatino Linotype"/>
-          <w:bCs/>
-          <w:sz w:val="20"/>
-          <w:szCs w:val="20"/>
-        </w:rPr>
-        <w:t xml:space="preserve"> </w:t>
-      </w:r>
-      <w:r>
-        <w:rPr>
-          <w:rFonts w:ascii="Palatino Linotype" w:hAnsi="Palatino Linotype"/>
-          <w:bCs/>
-          <w:sz w:val="20"/>
-          <w:szCs w:val="20"/>
-        </w:rPr>
-        <w:t>Any deadly weapons, including firearms and ammunition</w:t>
-      </w:r>
-      <w:r>
-        <w:rPr>
-          <w:rFonts w:ascii="Palatino Linotype" w:hAnsi="Palatino Linotype"/>
-          <w:bCs/>
-          <w:sz w:val="20"/>
-          <w:szCs w:val="20"/>
-        </w:rPr>
-        <w:t>,</w:t>
-      </w:r>
-      <w:r>
-        <w:rPr>
-          <w:rFonts w:ascii="Palatino Linotype" w:hAnsi="Palatino Linotype"/>
-          <w:bCs/>
-          <w:sz w:val="20"/>
-          <w:szCs w:val="20"/>
-        </w:rPr>
-        <w:t xml:space="preserve"> accepted by the arresting agency shall be held in protective custody for the duration of this </w:t>
-      </w:r>
-      <w:proofErr w:type="gramStart"/>
-      <w:r>
-        <w:rPr>
-          <w:rFonts w:ascii="Palatino Linotype" w:hAnsi="Palatino Linotype"/>
-          <w:bCs/>
-          <w:sz w:val="20"/>
-          <w:szCs w:val="20"/>
-        </w:rPr>
-        <w:t>Order.</w:t>
-      </w:r>
-      <w:r>
-        <w:rPr>
-          <w:rFonts w:ascii="Palatino Linotype" w:hAnsi="Palatino Linotype"/>
-          <w:bCs/>
-          <w:color w:val="FF0000"/>
-          <w:sz w:val="20"/>
-          <w:szCs w:val="20"/>
-        </w:rPr>
-        <w:t>{</w:t>
-      </w:r>
-      <w:proofErr w:type="gramEnd"/>
-      <w:r>
-        <w:rPr>
-          <w:rFonts w:ascii="Palatino Linotype" w:hAnsi="Palatino Linotype"/>
-          <w:bCs/>
-          <w:color w:val="FF0000"/>
-          <w:sz w:val="20"/>
-          <w:szCs w:val="20"/>
-        </w:rPr>
-        <w:t>% endif %}</w:t>
+          <w:color w:val="000000" w:themeColor="text1"/>
+          <w:sz w:val="20"/>
+          <w:szCs w:val="20"/>
+        </w:rPr>
+      </w:pPr>
+      <w:r>
+        <w:rPr>
+          <w:rFonts w:ascii="Palatino Linotype" w:hAnsi="Palatino Linotype"/>
+          <w:bCs/>
+          <w:sz w:val="20"/>
+          <w:szCs w:val="20"/>
+        </w:rPr>
+        <w:t>Defendant shall maintain sobriety while on bond, and shall not possess, consume, or purchase alcohol or drugs of abuse.</w:t>
+      </w:r>
+      <w:r>
+        <w:rPr>
+          <w:rFonts w:ascii="Palatino Linotype" w:hAnsi="Palatino Linotype"/>
+          <w:bCs/>
+          <w:color w:val="FF0000"/>
+          <w:sz w:val="20"/>
+          <w:szCs w:val="20"/>
+        </w:rPr>
+        <w:t>{% endif %}</w:t>
       </w:r>
       <w:r>
         <w:rPr>
@@ -3147,7 +2027,6 @@
         </w:rPr>
         <w:t xml:space="preserve">{% if </w:t>
       </w:r>
-      <w:proofErr w:type="spellStart"/>
       <w:r>
         <w:rPr>
           <w:rFonts w:ascii="Palatino Linotype" w:hAnsi="Palatino Linotype"/>
@@ -3166,121 +2045,7 @@
           <w:sz w:val="20"/>
           <w:szCs w:val="20"/>
         </w:rPr>
-        <w:t>.no_alcohol_drugs</w:t>
-      </w:r>
-      <w:proofErr w:type="spellEnd"/>
-      <w:r>
-        <w:rPr>
-          <w:rFonts w:ascii="Palatino Linotype" w:hAnsi="Palatino Linotype"/>
-          <w:bCs/>
-          <w:color w:val="FF0000"/>
-          <w:sz w:val="20"/>
-          <w:szCs w:val="20"/>
-        </w:rPr>
-        <w:t xml:space="preserve"> is true %}</w:t>
-      </w:r>
-    </w:p>
-    <w:p>
-      <w:pPr>
-        <w:pStyle w:val="ListParagraph"/>
-        <w:numPr>
-          <w:ilvl w:val="0"/>
-          <w:numId w:val="6"/>
-        </w:numPr>
-        <w:tabs>
-          <w:tab w:val="center" w:pos="4680"/>
-        </w:tabs>
-        <w:jc w:val="both"/>
-        <w:rPr>
-          <w:rFonts w:ascii="Palatino Linotype" w:hAnsi="Palatino Linotype"/>
-          <w:b/>
-          <w:bCs/>
-          <w:color w:val="000000" w:themeColor="text1"/>
-          <w:sz w:val="20"/>
-          <w:szCs w:val="20"/>
-        </w:rPr>
-      </w:pPr>
-      <w:r>
-        <w:rPr>
-          <w:rFonts w:ascii="Palatino Linotype" w:hAnsi="Palatino Linotype"/>
-          <w:bCs/>
-          <w:sz w:val="20"/>
-          <w:szCs w:val="20"/>
-        </w:rPr>
-        <w:t xml:space="preserve">Defendant shall maintain sobriety while on bond, and shall not possess, consume, or purchase alcohol or drugs of </w:t>
-      </w:r>
-      <w:proofErr w:type="gramStart"/>
-      <w:r>
-        <w:rPr>
-          <w:rFonts w:ascii="Palatino Linotype" w:hAnsi="Palatino Linotype"/>
-          <w:bCs/>
-          <w:sz w:val="20"/>
-          <w:szCs w:val="20"/>
-        </w:rPr>
-        <w:t>abuse.</w:t>
-      </w:r>
-      <w:r>
-        <w:rPr>
-          <w:rFonts w:ascii="Palatino Linotype" w:hAnsi="Palatino Linotype"/>
-          <w:bCs/>
-          <w:color w:val="FF0000"/>
-          <w:sz w:val="20"/>
-          <w:szCs w:val="20"/>
-        </w:rPr>
-        <w:t>{</w:t>
-      </w:r>
-      <w:proofErr w:type="gramEnd"/>
-      <w:r>
-        <w:rPr>
-          <w:rFonts w:ascii="Palatino Linotype" w:hAnsi="Palatino Linotype"/>
-          <w:bCs/>
-          <w:color w:val="FF0000"/>
-          <w:sz w:val="20"/>
-          <w:szCs w:val="20"/>
-        </w:rPr>
-        <w:t>% endif %}</w:t>
-      </w:r>
-      <w:r>
-        <w:rPr>
-          <w:rFonts w:ascii="Palatino Linotype" w:hAnsi="Palatino Linotype"/>
-          <w:bCs/>
-          <w:color w:val="FF0000"/>
-          <w:sz w:val="20"/>
-          <w:szCs w:val="20"/>
-        </w:rPr>
-        <w:t xml:space="preserve">{% if </w:t>
-      </w:r>
-      <w:proofErr w:type="spellStart"/>
-      <w:r>
-        <w:rPr>
-          <w:rFonts w:ascii="Palatino Linotype" w:hAnsi="Palatino Linotype"/>
-          <w:bCs/>
-          <w:color w:val="FF0000"/>
-          <w:sz w:val="20"/>
-          <w:szCs w:val="20"/>
-        </w:rPr>
-        <w:t>bond_conditions</w:t>
-      </w:r>
-      <w:r>
-        <w:rPr>
-          <w:rFonts w:ascii="Palatino Linotype" w:hAnsi="Palatino Linotype"/>
-          <w:bCs/>
-          <w:color w:val="FF0000"/>
-          <w:sz w:val="20"/>
-          <w:szCs w:val="20"/>
-        </w:rPr>
-        <w:t>.alcohol_drugs_assessment</w:t>
-      </w:r>
-      <w:proofErr w:type="spellEnd"/>
-      <w:r>
-        <w:rPr>
-          <w:rFonts w:ascii="Palatino Linotype" w:hAnsi="Palatino Linotype"/>
-          <w:bCs/>
-          <w:color w:val="FF0000"/>
-          <w:sz w:val="20"/>
-          <w:szCs w:val="20"/>
-        </w:rPr>
-        <w:t xml:space="preserve"> is true %}</w:t>
+        <w:t>.alcohol_drugs_assessment is true %}</w:t>
       </w:r>
     </w:p>
     <w:p>
@@ -3308,49 +2073,17 @@
           <w:sz w:val="20"/>
           <w:szCs w:val="20"/>
         </w:rPr>
-        <w:t xml:space="preserve">Defendant shall forthwith report to the Office of Community Control to obtain an alcohol and drug assessment and comply with any treatment </w:t>
-      </w:r>
-      <w:proofErr w:type="gramStart"/>
-      <w:r>
-        <w:rPr>
-          <w:rFonts w:ascii="Palatino Linotype" w:hAnsi="Palatino Linotype"/>
-          <w:bCs/>
-          <w:sz w:val="20"/>
-          <w:szCs w:val="20"/>
-        </w:rPr>
-        <w:t>recommendations.</w:t>
-      </w:r>
-      <w:r>
-        <w:rPr>
-          <w:rFonts w:ascii="Palatino Linotype" w:hAnsi="Palatino Linotype"/>
-          <w:bCs/>
-          <w:color w:val="FF0000"/>
-          <w:sz w:val="20"/>
-          <w:szCs w:val="20"/>
-        </w:rPr>
-        <w:t>{</w:t>
-      </w:r>
-      <w:proofErr w:type="gramEnd"/>
-      <w:r>
-        <w:rPr>
-          <w:rFonts w:ascii="Palatino Linotype" w:hAnsi="Palatino Linotype"/>
-          <w:bCs/>
-          <w:color w:val="FF0000"/>
-          <w:sz w:val="20"/>
-          <w:szCs w:val="20"/>
-        </w:rPr>
-        <w:t xml:space="preserve">% endif %}{% if </w:t>
-      </w:r>
-      <w:proofErr w:type="spellStart"/>
-      <w:r>
-        <w:rPr>
-          <w:rFonts w:ascii="Palatino Linotype" w:hAnsi="Palatino Linotype"/>
-          <w:bCs/>
-          <w:color w:val="FF0000"/>
-          <w:sz w:val="20"/>
-          <w:szCs w:val="20"/>
-        </w:rPr>
-        <w:t>bond_conditions</w:t>
+        <w:t>Defendant shall forthwith report to the Office of Community Control to obtain an alcohol and drug assessment and comply with any treatment recommendations.</w:t>
+      </w:r>
+      <w:r>
+        <w:rPr>
+          <w:rFonts w:ascii="Palatino Linotype" w:hAnsi="Palatino Linotype"/>
+          <w:bCs/>
+          <w:color w:val="FF0000"/>
+          <w:sz w:val="20"/>
+          <w:szCs w:val="20"/>
+        </w:rPr>
+        <w:t>{% endif %}{% if bond_conditions</w:t>
       </w:r>
       <w:r>
         <w:rPr>
@@ -3370,18 +2103,7 @@
           <w:sz w:val="20"/>
           <w:szCs w:val="20"/>
         </w:rPr>
-        <w:t>_assessment</w:t>
-      </w:r>
-      <w:proofErr w:type="spellEnd"/>
-      <w:r>
-        <w:rPr>
-          <w:rFonts w:ascii="Palatino Linotype" w:hAnsi="Palatino Linotype"/>
-          <w:bCs/>
-          <w:color w:val="FF0000"/>
-          <w:sz w:val="20"/>
-          <w:szCs w:val="20"/>
-        </w:rPr>
-        <w:t xml:space="preserve"> is true %}</w:t>
+        <w:t>_assessment is true %}</w:t>
       </w:r>
     </w:p>
     <w:p>
@@ -3427,40 +2149,18 @@
           <w:sz w:val="20"/>
           <w:szCs w:val="20"/>
         </w:rPr>
-        <w:t xml:space="preserve"> assessment and comply with any treatment </w:t>
-      </w:r>
-      <w:proofErr w:type="gramStart"/>
-      <w:r>
-        <w:rPr>
-          <w:rFonts w:ascii="Palatino Linotype" w:hAnsi="Palatino Linotype"/>
-          <w:bCs/>
-          <w:sz w:val="20"/>
-          <w:szCs w:val="20"/>
-        </w:rPr>
-        <w:t>recommendations.</w:t>
-      </w:r>
-      <w:r>
-        <w:rPr>
-          <w:rFonts w:ascii="Palatino Linotype" w:hAnsi="Palatino Linotype"/>
-          <w:bCs/>
-          <w:color w:val="FF0000"/>
-          <w:sz w:val="20"/>
-          <w:szCs w:val="20"/>
-        </w:rPr>
-        <w:t>{</w:t>
-      </w:r>
-      <w:proofErr w:type="gramEnd"/>
-      <w:r>
-        <w:rPr>
-          <w:rFonts w:ascii="Palatino Linotype" w:hAnsi="Palatino Linotype"/>
-          <w:bCs/>
-          <w:color w:val="FF0000"/>
-          <w:sz w:val="20"/>
-          <w:szCs w:val="20"/>
-        </w:rPr>
-        <w:t xml:space="preserve">% endif %}{% if </w:t>
-      </w:r>
-      <w:proofErr w:type="spellStart"/>
+        <w:t xml:space="preserve"> assessment and comply with any treatment recommendations.</w:t>
+      </w:r>
+      <w:r>
+        <w:rPr>
+          <w:rFonts w:ascii="Palatino Linotype" w:hAnsi="Palatino Linotype"/>
+          <w:bCs/>
+          <w:color w:val="FF0000"/>
+          <w:sz w:val="20"/>
+          <w:szCs w:val="20"/>
+        </w:rPr>
+        <w:t xml:space="preserve">{% endif %}{% if </w:t>
+      </w:r>
       <w:r>
         <w:rPr>
           <w:rFonts w:ascii="Palatino Linotype" w:hAnsi="Palatino Linotype"/>
@@ -3479,18 +2179,7 @@
           <w:sz w:val="20"/>
           <w:szCs w:val="20"/>
         </w:rPr>
-        <w:t>.alcohol_test_kiosk</w:t>
-      </w:r>
-      <w:proofErr w:type="spellEnd"/>
-      <w:r>
-        <w:rPr>
-          <w:rFonts w:ascii="Palatino Linotype" w:hAnsi="Palatino Linotype"/>
-          <w:bCs/>
-          <w:color w:val="FF0000"/>
-          <w:sz w:val="20"/>
-          <w:szCs w:val="20"/>
-        </w:rPr>
-        <w:t xml:space="preserve"> is true %}</w:t>
+        <w:t>.alcohol_test_kiosk is true %}</w:t>
       </w:r>
     </w:p>
     <w:p>
@@ -3518,51 +2207,18 @@
           <w:sz w:val="20"/>
           <w:szCs w:val="20"/>
         </w:rPr>
-        <w:t xml:space="preserve">Defendant shall report to the Office of Community Control forthwith to determine a schedule for alcohol tests with the AB (Alcohol) </w:t>
-      </w:r>
-      <w:proofErr w:type="spellStart"/>
-      <w:proofErr w:type="gramStart"/>
-      <w:r>
-        <w:rPr>
-          <w:rFonts w:ascii="Palatino Linotype" w:hAnsi="Palatino Linotype"/>
-          <w:bCs/>
-          <w:sz w:val="20"/>
-          <w:szCs w:val="20"/>
-        </w:rPr>
-        <w:t>Kisok</w:t>
-      </w:r>
-      <w:proofErr w:type="spellEnd"/>
-      <w:r>
-        <w:rPr>
-          <w:rFonts w:ascii="Palatino Linotype" w:hAnsi="Palatino Linotype"/>
-          <w:bCs/>
-          <w:sz w:val="20"/>
-          <w:szCs w:val="20"/>
-        </w:rPr>
-        <w:t>.</w:t>
-      </w:r>
-      <w:r>
-        <w:rPr>
-          <w:rFonts w:ascii="Palatino Linotype" w:hAnsi="Palatino Linotype"/>
-          <w:bCs/>
-          <w:color w:val="FF0000"/>
-          <w:sz w:val="20"/>
-          <w:szCs w:val="20"/>
-        </w:rPr>
-        <w:t>{</w:t>
-      </w:r>
-      <w:proofErr w:type="gramEnd"/>
-      <w:r>
-        <w:rPr>
-          <w:rFonts w:ascii="Palatino Linotype" w:hAnsi="Palatino Linotype"/>
-          <w:bCs/>
-          <w:color w:val="FF0000"/>
-          <w:sz w:val="20"/>
-          <w:szCs w:val="20"/>
-        </w:rPr>
-        <w:t xml:space="preserve">% endif %}{% if </w:t>
-      </w:r>
-      <w:proofErr w:type="spellStart"/>
+        <w:t>Defendant shall report to the Office of Community Control forthwith to determine a schedule for alcohol tests with the AB (Alcohol) Kisok.</w:t>
+      </w:r>
+      <w:r>
+        <w:rPr>
+          <w:rFonts w:ascii="Palatino Linotype" w:hAnsi="Palatino Linotype"/>
+          <w:bCs/>
+          <w:color w:val="FF0000"/>
+          <w:sz w:val="20"/>
+          <w:szCs w:val="20"/>
+        </w:rPr>
+        <w:t xml:space="preserve">{% endif %}{% if </w:t>
+      </w:r>
       <w:r>
         <w:rPr>
           <w:rFonts w:ascii="Palatino Linotype" w:hAnsi="Palatino Linotype"/>
@@ -3581,18 +2237,7 @@
           <w:sz w:val="20"/>
           <w:szCs w:val="20"/>
         </w:rPr>
-        <w:t>.specialized_docket</w:t>
-      </w:r>
-      <w:proofErr w:type="spellEnd"/>
-      <w:r>
-        <w:rPr>
-          <w:rFonts w:ascii="Palatino Linotype" w:hAnsi="Palatino Linotype"/>
-          <w:bCs/>
-          <w:color w:val="FF0000"/>
-          <w:sz w:val="20"/>
-          <w:szCs w:val="20"/>
-        </w:rPr>
-        <w:t xml:space="preserve"> is true %}</w:t>
+        <w:t>.specialized_docket is true %}</w:t>
       </w:r>
     </w:p>
     <w:p>
@@ -3622,7 +2267,6 @@
         </w:rPr>
         <w:t xml:space="preserve">Defendant shall report to the Specialized Docket Coordinator to complete screening for admission to </w:t>
       </w:r>
-      <w:proofErr w:type="gramStart"/>
       <w:r>
         <w:rPr>
           <w:rFonts w:ascii="Palatino Linotype" w:hAnsi="Palatino Linotype"/>
@@ -3642,44 +2286,23 @@
         </w:rPr>
         <w:t xml:space="preserve"> </w:t>
       </w:r>
-      <w:proofErr w:type="spellStart"/>
-      <w:r>
-        <w:rPr>
-          <w:rFonts w:ascii="Palatino Linotype" w:hAnsi="Palatino Linotype"/>
-          <w:bCs/>
-          <w:sz w:val="20"/>
-          <w:szCs w:val="20"/>
-        </w:rPr>
-        <w:t>bond</w:t>
-      </w:r>
-      <w:proofErr w:type="gramEnd"/>
-      <w:r>
-        <w:rPr>
-          <w:rFonts w:ascii="Palatino Linotype" w:hAnsi="Palatino Linotype"/>
-          <w:bCs/>
-          <w:sz w:val="20"/>
-          <w:szCs w:val="20"/>
-        </w:rPr>
-        <w:t>_conditions</w:t>
-      </w:r>
-      <w:r>
-        <w:rPr>
-          <w:rFonts w:ascii="Palatino Linotype" w:hAnsi="Palatino Linotype"/>
-          <w:bCs/>
-          <w:sz w:val="20"/>
-          <w:szCs w:val="20"/>
-        </w:rPr>
-        <w:t>.specialized_docket_type</w:t>
-      </w:r>
-      <w:proofErr w:type="spellEnd"/>
-      <w:r>
-        <w:rPr>
-          <w:rFonts w:ascii="Palatino Linotype" w:hAnsi="Palatino Linotype"/>
-          <w:bCs/>
-          <w:sz w:val="20"/>
-          <w:szCs w:val="20"/>
-        </w:rPr>
-        <w:t xml:space="preserve"> }}.</w:t>
+      <w:r>
+        <w:rPr>
+          <w:rFonts w:ascii="Palatino Linotype" w:hAnsi="Palatino Linotype"/>
+          <w:bCs/>
+          <w:sz w:val="20"/>
+          <w:szCs w:val="20"/>
+        </w:rPr>
+        <w:t>bond_conditions</w:t>
+      </w:r>
+      <w:r>
+        <w:rPr>
+          <w:rFonts w:ascii="Palatino Linotype" w:hAnsi="Palatino Linotype"/>
+          <w:bCs/>
+          <w:sz w:val="20"/>
+          <w:szCs w:val="20"/>
+        </w:rPr>
+        <w:t>.specialized_docket_type }}.</w:t>
       </w:r>
       <w:r>
         <w:rPr>
@@ -3701,7 +2324,6 @@
         </w:rPr>
         <w:t xml:space="preserve">{% if </w:t>
       </w:r>
-      <w:proofErr w:type="spellStart"/>
       <w:r>
         <w:rPr>
           <w:rFonts w:ascii="Palatino Linotype" w:hAnsi="Palatino Linotype"/>
@@ -3720,18 +2342,7 @@
           <w:sz w:val="20"/>
           <w:szCs w:val="20"/>
         </w:rPr>
-        <w:t>.monitoring</w:t>
-      </w:r>
-      <w:proofErr w:type="spellEnd"/>
-      <w:r>
-        <w:rPr>
-          <w:rFonts w:ascii="Palatino Linotype" w:hAnsi="Palatino Linotype"/>
-          <w:bCs/>
-          <w:color w:val="FF0000"/>
-          <w:sz w:val="20"/>
-          <w:szCs w:val="20"/>
-        </w:rPr>
-        <w:t xml:space="preserve"> is true %}</w:t>
+        <w:t>.monitoring is true %}</w:t>
       </w:r>
     </w:p>
     <w:p>
@@ -3822,66 +2433,35 @@
           <w:sz w:val="20"/>
           <w:szCs w:val="20"/>
         </w:rPr>
+        <w:t xml:space="preserve"> {{</w:t>
+      </w:r>
+      <w:r>
+        <w:rPr>
+          <w:rFonts w:ascii="Palatino Linotype" w:hAnsi="Palatino Linotype"/>
+          <w:bCs/>
+          <w:color w:val="FF0000"/>
+          <w:sz w:val="20"/>
+          <w:szCs w:val="20"/>
+        </w:rPr>
         <w:t xml:space="preserve"> </w:t>
       </w:r>
-      <w:proofErr w:type="gramStart"/>
-      <w:r>
-        <w:rPr>
-          <w:rFonts w:ascii="Palatino Linotype" w:hAnsi="Palatino Linotype"/>
-          <w:bCs/>
-          <w:sz w:val="20"/>
-          <w:szCs w:val="20"/>
-        </w:rPr>
-        <w:t>{{</w:t>
-      </w:r>
-      <w:r>
-        <w:rPr>
-          <w:rFonts w:ascii="Palatino Linotype" w:hAnsi="Palatino Linotype"/>
-          <w:bCs/>
-          <w:color w:val="FF0000"/>
-          <w:sz w:val="20"/>
-          <w:szCs w:val="20"/>
-        </w:rPr>
-        <w:t xml:space="preserve"> </w:t>
-      </w:r>
-      <w:proofErr w:type="spellStart"/>
-      <w:r>
-        <w:rPr>
-          <w:rFonts w:ascii="Palatino Linotype" w:hAnsi="Palatino Linotype"/>
-          <w:bCs/>
-          <w:sz w:val="20"/>
-          <w:szCs w:val="20"/>
-        </w:rPr>
-        <w:t>bond</w:t>
-      </w:r>
-      <w:proofErr w:type="gramEnd"/>
-      <w:r>
-        <w:rPr>
-          <w:rFonts w:ascii="Palatino Linotype" w:hAnsi="Palatino Linotype"/>
-          <w:bCs/>
-          <w:sz w:val="20"/>
-          <w:szCs w:val="20"/>
-        </w:rPr>
-        <w:t>_conditions</w:t>
-      </w:r>
-      <w:r>
-        <w:rPr>
-          <w:rFonts w:ascii="Palatino Linotype" w:hAnsi="Palatino Linotype"/>
-          <w:bCs/>
-          <w:sz w:val="20"/>
-          <w:szCs w:val="20"/>
-        </w:rPr>
-        <w:t>.monitoring_type</w:t>
-      </w:r>
-      <w:proofErr w:type="spellEnd"/>
-      <w:r>
-        <w:rPr>
-          <w:rFonts w:ascii="Palatino Linotype" w:hAnsi="Palatino Linotype"/>
-          <w:bCs/>
-          <w:sz w:val="20"/>
-          <w:szCs w:val="20"/>
-        </w:rPr>
-        <w:t xml:space="preserve"> }}.</w:t>
+      <w:r>
+        <w:rPr>
+          <w:rFonts w:ascii="Palatino Linotype" w:hAnsi="Palatino Linotype"/>
+          <w:bCs/>
+          <w:sz w:val="20"/>
+          <w:szCs w:val="20"/>
+        </w:rPr>
+        <w:t>bond_conditions</w:t>
+      </w:r>
+      <w:r>
+        <w:rPr>
+          <w:rFonts w:ascii="Palatino Linotype" w:hAnsi="Palatino Linotype"/>
+          <w:bCs/>
+          <w:sz w:val="20"/>
+          <w:szCs w:val="20"/>
+        </w:rPr>
+        <w:t>.monitoring_type }}.</w:t>
       </w:r>
       <w:r>
         <w:rPr>
@@ -3901,29 +2481,7 @@
           <w:sz w:val="20"/>
           <w:szCs w:val="20"/>
         </w:rPr>
-        <w:t xml:space="preserve">{% if </w:t>
-      </w:r>
-      <w:proofErr w:type="spellStart"/>
-      <w:r>
-        <w:rPr>
-          <w:rFonts w:ascii="Palatino Linotype" w:hAnsi="Palatino Linotype"/>
-          <w:bCs/>
-          <w:color w:val="FF0000"/>
-          <w:sz w:val="20"/>
-          <w:szCs w:val="20"/>
-        </w:rPr>
-        <w:t>custodial_supervision.ordered</w:t>
-      </w:r>
-      <w:proofErr w:type="spellEnd"/>
-      <w:r>
-        <w:rPr>
-          <w:rFonts w:ascii="Palatino Linotype" w:hAnsi="Palatino Linotype"/>
-          <w:bCs/>
-          <w:color w:val="FF0000"/>
-          <w:sz w:val="20"/>
-          <w:szCs w:val="20"/>
-        </w:rPr>
-        <w:t xml:space="preserve"> is true %}</w:t>
+        <w:t>{% if custodial_supervision.ordered is true %}</w:t>
       </w:r>
     </w:p>
     <w:p>
@@ -3964,7 +2522,6 @@
         </w:rPr>
         <w:t xml:space="preserve"> </w:t>
       </w:r>
-      <w:proofErr w:type="gramStart"/>
       <w:r>
         <w:rPr>
           <w:rFonts w:ascii="Palatino Linotype" w:hAnsi="Palatino Linotype"/>
@@ -3974,43 +2531,7 @@
           <w:szCs w:val="20"/>
           <w:u w:val="single"/>
         </w:rPr>
-        <w:t xml:space="preserve">{{ </w:t>
-      </w:r>
-      <w:proofErr w:type="spellStart"/>
-      <w:r>
-        <w:rPr>
-          <w:rFonts w:ascii="Palatino Linotype" w:hAnsi="Palatino Linotype"/>
-          <w:b/>
-          <w:bCs/>
-          <w:sz w:val="20"/>
-          <w:szCs w:val="20"/>
-          <w:u w:val="single"/>
-        </w:rPr>
-        <w:t>custodial</w:t>
-      </w:r>
-      <w:proofErr w:type="gramEnd"/>
-      <w:r>
-        <w:rPr>
-          <w:rFonts w:ascii="Palatino Linotype" w:hAnsi="Palatino Linotype"/>
-          <w:b/>
-          <w:bCs/>
-          <w:sz w:val="20"/>
-          <w:szCs w:val="20"/>
-          <w:u w:val="single"/>
-        </w:rPr>
-        <w:t>_supervision.supervisor</w:t>
-      </w:r>
-      <w:proofErr w:type="spellEnd"/>
-      <w:r>
-        <w:rPr>
-          <w:rFonts w:ascii="Palatino Linotype" w:hAnsi="Palatino Linotype"/>
-          <w:b/>
-          <w:bCs/>
-          <w:sz w:val="20"/>
-          <w:szCs w:val="20"/>
-          <w:u w:val="single"/>
-        </w:rPr>
-        <w:t xml:space="preserve"> }}</w:t>
+        <w:t>{{ custodial_supervision.supervisor }}</w:t>
       </w:r>
       <w:r>
         <w:rPr>
@@ -4041,7 +2562,6 @@
         </w:rPr>
         <w:t xml:space="preserve">{% if </w:t>
       </w:r>
-      <w:proofErr w:type="spellStart"/>
       <w:r>
         <w:rPr>
           <w:rFonts w:ascii="Palatino Linotype" w:hAnsi="Palatino Linotype"/>
@@ -4060,18 +2580,7 @@
           <w:sz w:val="20"/>
           <w:szCs w:val="20"/>
         </w:rPr>
-        <w:t>ordered</w:t>
-      </w:r>
-      <w:proofErr w:type="spellEnd"/>
-      <w:r>
-        <w:rPr>
-          <w:rFonts w:ascii="Palatino Linotype" w:hAnsi="Palatino Linotype"/>
-          <w:bCs/>
-          <w:color w:val="FF0000"/>
-          <w:sz w:val="20"/>
-          <w:szCs w:val="20"/>
-        </w:rPr>
-        <w:t xml:space="preserve"> is true %}</w:t>
+        <w:t>ordered is true %}</w:t>
       </w:r>
       <w:r>
         <w:rPr>
@@ -4125,45 +2634,14 @@
           <w:szCs w:val="20"/>
         </w:rPr>
       </w:pPr>
-      <w:proofErr w:type="gramStart"/>
-      <w:r>
-        <w:rPr>
-          <w:rFonts w:ascii="Palatino Linotype" w:hAnsi="Palatino Linotype"/>
-          <w:bCs/>
-          <w:sz w:val="20"/>
-          <w:szCs w:val="20"/>
-        </w:rPr>
-        <w:t xml:space="preserve">{{ </w:t>
-      </w:r>
-      <w:proofErr w:type="spellStart"/>
-      <w:r>
-        <w:rPr>
-          <w:rFonts w:ascii="Palatino Linotype" w:hAnsi="Palatino Linotype"/>
-          <w:bCs/>
-          <w:sz w:val="20"/>
-          <w:szCs w:val="20"/>
-        </w:rPr>
-        <w:t>other</w:t>
-      </w:r>
-      <w:proofErr w:type="gramEnd"/>
-      <w:r>
-        <w:rPr>
-          <w:rFonts w:ascii="Palatino Linotype" w:hAnsi="Palatino Linotype"/>
-          <w:bCs/>
-          <w:sz w:val="20"/>
-          <w:szCs w:val="20"/>
-        </w:rPr>
-        <w:t>_conditions.terms</w:t>
-      </w:r>
-      <w:proofErr w:type="spellEnd"/>
-      <w:r>
-        <w:rPr>
-          <w:rFonts w:ascii="Palatino Linotype" w:hAnsi="Palatino Linotype"/>
-          <w:bCs/>
-          <w:sz w:val="20"/>
-          <w:szCs w:val="20"/>
-        </w:rPr>
-        <w:t xml:space="preserve"> }}</w:t>
+      <w:r>
+        <w:rPr>
+          <w:rFonts w:ascii="Palatino Linotype" w:hAnsi="Palatino Linotype"/>
+          <w:bCs/>
+          <w:sz w:val="20"/>
+          <w:szCs w:val="20"/>
+        </w:rPr>
+        <w:t>{{ other_conditions.terms }}</w:t>
       </w:r>
       <w:r>
         <w:rPr>
@@ -4179,6 +2657,24 @@
           <w:rFonts w:ascii="Palatino Linotype" w:hAnsi="Palatino Linotype"/>
           <w:bCs/>
           <w:color w:val="FF0000"/>
+          <w:sz w:val="20"/>
+          <w:szCs w:val="20"/>
+        </w:rPr>
+        <w:t>{% endif %}</w:t>
+      </w:r>
+      <w:r>
+        <w:rPr>
+          <w:rFonts w:ascii="Palatino Linotype" w:hAnsi="Palatino Linotype"/>
+          <w:bCs/>
+          <w:color w:val="FF0000"/>
+          <w:sz w:val="20"/>
+          <w:szCs w:val="20"/>
+        </w:rPr>
+        <w:t xml:space="preserve"> </w:t>
+      </w:r>
+      <w:r>
+        <w:rPr>
+          <w:rFonts w:ascii="Palatino Linotype" w:hAnsi="Palatino Linotype"/>
           <w:sz w:val="20"/>
           <w:szCs w:val="20"/>
         </w:rPr>
@@ -4271,6 +2767,93 @@
         </w:rPr>
         <w:tab/>
       </w:r>
+    </w:p>
+    <w:p>
+      <w:pPr>
+        <w:tabs>
+          <w:tab w:val="left" w:pos="-1080"/>
+          <w:tab w:val="left" w:pos="-720"/>
+          <w:tab w:val="left" w:pos="0"/>
+          <w:tab w:val="left" w:pos="720"/>
+          <w:tab w:val="left" w:pos="1440"/>
+          <w:tab w:val="left" w:pos="2160"/>
+          <w:tab w:val="left" w:pos="2880"/>
+          <w:tab w:val="left" w:pos="3600"/>
+          <w:tab w:val="left" w:pos="4320"/>
+          <w:tab w:val="left" w:pos="4680"/>
+        </w:tabs>
+        <w:ind w:left="4680" w:hanging="4680"/>
+        <w:jc w:val="both"/>
+        <w:rPr>
+          <w:rFonts w:ascii="Palatino Linotype" w:hAnsi="Palatino Linotype"/>
+          <w:sz w:val="20"/>
+          <w:szCs w:val="20"/>
+        </w:rPr>
+      </w:pPr>
+      <w:r>
+        <w:rPr>
+          <w:rFonts w:ascii="Palatino Linotype" w:hAnsi="Palatino Linotype"/>
+          <w:sz w:val="20"/>
+          <w:szCs w:val="20"/>
+        </w:rPr>
+        <w:tab/>
+      </w:r>
+      <w:r>
+        <w:rPr>
+          <w:rFonts w:ascii="Palatino Linotype" w:hAnsi="Palatino Linotype"/>
+          <w:sz w:val="20"/>
+          <w:szCs w:val="20"/>
+        </w:rPr>
+        <w:tab/>
+      </w:r>
+      <w:r>
+        <w:rPr>
+          <w:rFonts w:ascii="Palatino Linotype" w:hAnsi="Palatino Linotype"/>
+          <w:sz w:val="20"/>
+          <w:szCs w:val="20"/>
+        </w:rPr>
+        <w:tab/>
+      </w:r>
+      <w:r>
+        <w:rPr>
+          <w:rFonts w:ascii="Palatino Linotype" w:hAnsi="Palatino Linotype"/>
+          <w:sz w:val="20"/>
+          <w:szCs w:val="20"/>
+        </w:rPr>
+        <w:tab/>
+      </w:r>
+      <w:r>
+        <w:rPr>
+          <w:rFonts w:ascii="Palatino Linotype" w:hAnsi="Palatino Linotype"/>
+          <w:sz w:val="20"/>
+          <w:szCs w:val="20"/>
+        </w:rPr>
+        <w:tab/>
+      </w:r>
+      <w:r>
+        <w:rPr>
+          <w:rFonts w:ascii="Palatino Linotype" w:hAnsi="Palatino Linotype"/>
+          <w:sz w:val="20"/>
+          <w:szCs w:val="20"/>
+        </w:rPr>
+        <w:tab/>
+      </w:r>
+      <w:r>
+        <w:rPr>
+          <w:rFonts w:ascii="Palatino Linotype" w:hAnsi="Palatino Linotype"/>
+          <w:sz w:val="20"/>
+          <w:szCs w:val="20"/>
+        </w:rPr>
+        <w:tab/>
+      </w:r>
+      <w:r>
+        <w:rPr>
+          <w:rFonts w:ascii="Palatino Linotype" w:hAnsi="Palatino Linotype"/>
+          <w:sz w:val="20"/>
+          <w:szCs w:val="20"/>
+        </w:rPr>
+        <w:tab/>
+      </w:r>
       <w:r>
         <w:rPr>
           <w:rFonts w:ascii="Palatino Linotype" w:hAnsi="Palatino Linotype"/>
@@ -4310,66 +2893,29 @@
         </w:rPr>
         <w:tab/>
       </w:r>
-      <w:proofErr w:type="gramStart"/>
-      <w:r>
-        <w:rPr>
-          <w:rFonts w:ascii="Palatino Linotype" w:hAnsi="Palatino Linotype"/>
-          <w:sz w:val="20"/>
-          <w:szCs w:val="20"/>
-        </w:rPr>
-        <w:t xml:space="preserve">{{ </w:t>
-      </w:r>
-      <w:proofErr w:type="spellStart"/>
-      <w:r>
-        <w:rPr>
-          <w:rFonts w:ascii="Palatino Linotype" w:hAnsi="Palatino Linotype"/>
-          <w:sz w:val="20"/>
-          <w:szCs w:val="20"/>
-        </w:rPr>
-        <w:t>judicial</w:t>
-      </w:r>
-      <w:proofErr w:type="gramEnd"/>
-      <w:r>
-        <w:rPr>
-          <w:rFonts w:ascii="Palatino Linotype" w:hAnsi="Palatino Linotype"/>
-          <w:sz w:val="20"/>
-          <w:szCs w:val="20"/>
-        </w:rPr>
-        <w:t>_officer.officer_</w:t>
-      </w:r>
-      <w:r>
-        <w:rPr>
-          <w:rFonts w:ascii="Palatino Linotype" w:hAnsi="Palatino Linotype"/>
-          <w:sz w:val="20"/>
-          <w:szCs w:val="20"/>
-        </w:rPr>
-        <w:t>type</w:t>
-      </w:r>
-      <w:proofErr w:type="spellEnd"/>
-      <w:r>
-        <w:rPr>
-          <w:rFonts w:ascii="Palatino Linotype" w:hAnsi="Palatino Linotype"/>
-          <w:sz w:val="20"/>
-          <w:szCs w:val="20"/>
-        </w:rPr>
-        <w:t xml:space="preserve"> }} </w:t>
-      </w:r>
-      <w:r>
-        <w:rPr>
-          <w:rFonts w:ascii="Palatino Linotype" w:hAnsi="Palatino Linotype"/>
-          <w:sz w:val="20"/>
-          <w:szCs w:val="20"/>
-        </w:rPr>
-        <w:t xml:space="preserve">{{ </w:t>
-      </w:r>
-      <w:proofErr w:type="spellStart"/>
-      <w:r>
-        <w:rPr>
-          <w:rFonts w:ascii="Palatino Linotype" w:hAnsi="Palatino Linotype"/>
-          <w:sz w:val="20"/>
-          <w:szCs w:val="20"/>
-        </w:rPr>
-        <w:t>judicial_officer</w:t>
+      <w:r>
+        <w:rPr>
+          <w:rFonts w:ascii="Palatino Linotype" w:hAnsi="Palatino Linotype"/>
+          <w:sz w:val="20"/>
+          <w:szCs w:val="20"/>
+        </w:rPr>
+        <w:t>{{ judicial_officer.officer_</w:t>
+      </w:r>
+      <w:r>
+        <w:rPr>
+          <w:rFonts w:ascii="Palatino Linotype" w:hAnsi="Palatino Linotype"/>
+          <w:sz w:val="20"/>
+          <w:szCs w:val="20"/>
+        </w:rPr>
+        <w:t xml:space="preserve">type }} </w:t>
+      </w:r>
+      <w:r>
+        <w:rPr>
+          <w:rFonts w:ascii="Palatino Linotype" w:hAnsi="Palatino Linotype"/>
+          <w:sz w:val="20"/>
+          <w:szCs w:val="20"/>
+        </w:rPr>
+        <w:t>{{ judicial_officer</w:t>
       </w:r>
       <w:r>
         <w:rPr>
@@ -4379,7 +2925,6 @@
         </w:rPr>
         <w:t>.first_name</w:t>
       </w:r>
-      <w:proofErr w:type="spellEnd"/>
       <w:r>
         <w:rPr>
           <w:rFonts w:ascii="Palatino Linotype" w:hAnsi="Palatino Linotype"/>
@@ -4402,25 +2947,7 @@
           <w:sz w:val="20"/>
           <w:szCs w:val="20"/>
         </w:rPr>
-        <w:t xml:space="preserve">{{ </w:t>
-      </w:r>
-      <w:proofErr w:type="spellStart"/>
-      <w:r>
-        <w:rPr>
-          <w:rFonts w:ascii="Palatino Linotype" w:hAnsi="Palatino Linotype"/>
-          <w:sz w:val="20"/>
-          <w:szCs w:val="20"/>
-        </w:rPr>
-        <w:t>judicial_officer.last_name</w:t>
-      </w:r>
-      <w:proofErr w:type="spellEnd"/>
-      <w:r>
-        <w:rPr>
-          <w:rFonts w:ascii="Palatino Linotype" w:hAnsi="Palatino Linotype"/>
-          <w:sz w:val="20"/>
-          <w:szCs w:val="20"/>
-        </w:rPr>
-        <w:t xml:space="preserve"> }}</w:t>
+        <w:t>{{ judicial_officer.last_name }}</w:t>
       </w:r>
     </w:p>
     <w:p>
@@ -4483,29 +3010,7 @@
           <w:sz w:val="20"/>
           <w:szCs w:val="20"/>
         </w:rPr>
-        <w:t xml:space="preserve">% if </w:t>
-      </w:r>
-      <w:proofErr w:type="spellStart"/>
-      <w:r>
-        <w:rPr>
-          <w:rFonts w:ascii="Palatino Linotype" w:hAnsi="Palatino Linotype"/>
-          <w:bCs/>
-          <w:color w:val="FF0000"/>
-          <w:sz w:val="20"/>
-          <w:szCs w:val="20"/>
-        </w:rPr>
-        <w:t>judicial_</w:t>
-      </w:r>
-      <w:proofErr w:type="gramStart"/>
-      <w:r>
-        <w:rPr>
-          <w:rFonts w:ascii="Palatino Linotype" w:hAnsi="Palatino Linotype"/>
-          <w:bCs/>
-          <w:color w:val="FF0000"/>
-          <w:sz w:val="20"/>
-          <w:szCs w:val="20"/>
-        </w:rPr>
-        <w:t>of</w:t>
+        <w:t>% if judicial_of</w:t>
       </w:r>
       <w:r>
         <w:rPr>
@@ -4527,27 +3032,15 @@
         </w:rPr>
         <w:t>.officer</w:t>
       </w:r>
-      <w:proofErr w:type="gramEnd"/>
-      <w:r>
-        <w:rPr>
-          <w:rFonts w:ascii="Palatino Linotype" w:hAnsi="Palatino Linotype"/>
-          <w:bCs/>
-          <w:color w:val="FF0000"/>
-          <w:sz w:val="20"/>
-          <w:szCs w:val="20"/>
-        </w:rPr>
-        <w:t>_type</w:t>
-      </w:r>
-      <w:proofErr w:type="spellEnd"/>
-      <w:r>
-        <w:rPr>
-          <w:rFonts w:ascii="Palatino Linotype" w:hAnsi="Palatino Linotype"/>
-          <w:bCs/>
-          <w:color w:val="FF0000"/>
-          <w:sz w:val="20"/>
-          <w:szCs w:val="20"/>
-        </w:rPr>
-        <w:t xml:space="preserve">  ==  ‘Magistrate’ %}</w:t>
+      <w:r>
+        <w:rPr>
+          <w:rFonts w:ascii="Palatino Linotype" w:hAnsi="Palatino Linotype"/>
+          <w:bCs/>
+          <w:color w:val="FF0000"/>
+          <w:sz w:val="20"/>
+          <w:szCs w:val="20"/>
+        </w:rPr>
+        <w:t>_type  ==  ‘Magistrate’ %}</w:t>
       </w:r>
     </w:p>
     <w:p>
@@ -4707,61 +3200,7 @@
           <w:sz w:val="16"/>
           <w:szCs w:val="16"/>
         </w:rPr>
-        <w:t xml:space="preserve">Prosecutor’s Office: PS    OM     EM; Defendant’s Attorney: PS     OM     EM; </w:t>
-      </w:r>
-      <w:proofErr w:type="gramStart"/>
-      <w:r>
-        <w:rPr>
-          <w:rFonts w:ascii="Palatino Linotype" w:hAnsi="Palatino Linotype"/>
-          <w:sz w:val="16"/>
-          <w:szCs w:val="16"/>
-        </w:rPr>
-        <w:t xml:space="preserve">{{ </w:t>
-      </w:r>
-      <w:proofErr w:type="spellStart"/>
-      <w:r>
-        <w:rPr>
-          <w:rFonts w:ascii="Palatino Linotype" w:hAnsi="Palatino Linotype"/>
-          <w:sz w:val="16"/>
-          <w:szCs w:val="16"/>
-        </w:rPr>
-        <w:t>defendant</w:t>
-      </w:r>
-      <w:proofErr w:type="gramEnd"/>
-      <w:r>
-        <w:rPr>
-          <w:rFonts w:ascii="Palatino Linotype" w:hAnsi="Palatino Linotype"/>
-          <w:sz w:val="16"/>
-          <w:szCs w:val="16"/>
-        </w:rPr>
-        <w:t>.first_name</w:t>
-      </w:r>
-      <w:proofErr w:type="spellEnd"/>
-      <w:r>
-        <w:rPr>
-          <w:rFonts w:ascii="Palatino Linotype" w:hAnsi="Palatino Linotype"/>
-          <w:sz w:val="16"/>
-          <w:szCs w:val="16"/>
-        </w:rPr>
-        <w:t xml:space="preserve"> }} {{ </w:t>
-      </w:r>
-      <w:proofErr w:type="spellStart"/>
-      <w:r>
-        <w:rPr>
-          <w:rFonts w:ascii="Palatino Linotype" w:hAnsi="Palatino Linotype"/>
-          <w:sz w:val="16"/>
-          <w:szCs w:val="16"/>
-        </w:rPr>
-        <w:t>defendant.last_name</w:t>
-      </w:r>
-      <w:proofErr w:type="spellEnd"/>
-      <w:r>
-        <w:rPr>
-          <w:rFonts w:ascii="Palatino Linotype" w:hAnsi="Palatino Linotype"/>
-          <w:sz w:val="16"/>
-          <w:szCs w:val="16"/>
-        </w:rPr>
-        <w:t>}}: PS     OM     EM;</w:t>
+        <w:t>Prosecutor’s Office: PS    OM     EM; Defendant’s Attorney: PS     OM     EM; {{ defendant.first_name }} {{ defendant.last_name}}: PS     OM     EM;</w:t>
       </w:r>
     </w:p>
     <w:p>
@@ -4790,89 +3229,7 @@
           <w:sz w:val="16"/>
           <w:szCs w:val="16"/>
         </w:rPr>
-        <w:t xml:space="preserve">{% if </w:t>
-      </w:r>
-      <w:proofErr w:type="spellStart"/>
-      <w:r>
-        <w:rPr>
-          <w:rFonts w:ascii="Palatino Linotype" w:hAnsi="Palatino Linotype"/>
-          <w:sz w:val="16"/>
-          <w:szCs w:val="16"/>
-        </w:rPr>
-        <w:t>community_</w:t>
-      </w:r>
-      <w:proofErr w:type="gramStart"/>
-      <w:r>
-        <w:rPr>
-          <w:rFonts w:ascii="Palatino Linotype" w:hAnsi="Palatino Linotype"/>
-          <w:sz w:val="16"/>
-          <w:szCs w:val="16"/>
-        </w:rPr>
-        <w:t>control.ordered</w:t>
-      </w:r>
-      <w:proofErr w:type="spellEnd"/>
-      <w:proofErr w:type="gramEnd"/>
-      <w:r>
-        <w:rPr>
-          <w:rFonts w:ascii="Palatino Linotype" w:hAnsi="Palatino Linotype"/>
-          <w:sz w:val="16"/>
-          <w:szCs w:val="16"/>
-        </w:rPr>
-        <w:t xml:space="preserve"> is true or </w:t>
-      </w:r>
-      <w:proofErr w:type="spellStart"/>
-      <w:r>
-        <w:rPr>
-          <w:rFonts w:ascii="Palatino Linotype" w:hAnsi="Palatino Linotype"/>
-          <w:sz w:val="16"/>
-          <w:szCs w:val="16"/>
-        </w:rPr>
-        <w:t>bond_conditions.monitoring</w:t>
-      </w:r>
-      <w:proofErr w:type="spellEnd"/>
-      <w:r>
-        <w:rPr>
-          <w:rFonts w:ascii="Palatino Linotype" w:hAnsi="Palatino Linotype"/>
-          <w:sz w:val="16"/>
-          <w:szCs w:val="16"/>
-        </w:rPr>
-        <w:t xml:space="preserve"> is true %}Community Control: PS    EM;{% endif %}{% if </w:t>
-      </w:r>
-      <w:proofErr w:type="spellStart"/>
-      <w:r>
-        <w:rPr>
-          <w:rFonts w:ascii="Palatino Linotype" w:hAnsi="Palatino Linotype"/>
-          <w:sz w:val="16"/>
-          <w:szCs w:val="16"/>
-        </w:rPr>
-        <w:t>jail_terms.ordered</w:t>
-      </w:r>
-      <w:proofErr w:type="spellEnd"/>
-      <w:r>
-        <w:rPr>
-          <w:rFonts w:ascii="Palatino Linotype" w:hAnsi="Palatino Linotype"/>
-          <w:sz w:val="16"/>
-          <w:szCs w:val="16"/>
-        </w:rPr>
-        <w:t xml:space="preserve"> is true or </w:t>
-      </w:r>
-      <w:proofErr w:type="spellStart"/>
-      <w:r>
-        <w:rPr>
-          <w:rFonts w:ascii="Palatino Linotype" w:hAnsi="Palatino Linotype"/>
-          <w:sz w:val="16"/>
-          <w:szCs w:val="16"/>
-        </w:rPr>
-        <w:t>apply_jtc</w:t>
-      </w:r>
-      <w:proofErr w:type="spellEnd"/>
-      <w:r>
-        <w:rPr>
-          <w:rFonts w:ascii="Palatino Linotype" w:hAnsi="Palatino Linotype"/>
-          <w:sz w:val="16"/>
-          <w:szCs w:val="16"/>
-        </w:rPr>
-        <w:t xml:space="preserve"> == ‘Sentence’ %}County Jail: PS   EM;{% endif %}</w:t>
+        <w:t>{% if community_control.ordered is true or bond_conditions.monitoring is true %}Community Control: PS    EM;{% endif %}{% if jail_terms.ordered is true or apply_jtc == ‘Sentence’ %}County Jail: PS   EM;{% endif %}</w:t>
       </w:r>
     </w:p>
     <w:p>
@@ -5096,9 +3453,8 @@
         <w:sz w:val="20"/>
         <w:szCs w:val="20"/>
       </w:rPr>
-      <w:t xml:space="preserve">% if </w:t>
+      <w:t xml:space="preserve">% if judicial_officer.officer_type  ==  ‘Magistrate’ %}Magistrate Decision – </w:t>
     </w:r>
-    <w:proofErr w:type="spellStart"/>
     <w:r>
       <w:rPr>
         <w:rFonts w:ascii="Palatino Linotype" w:hAnsi="Palatino Linotype"/>
@@ -5106,9 +3462,8 @@
         <w:sz w:val="20"/>
         <w:szCs w:val="20"/>
       </w:rPr>
-      <w:t>judicial_</w:t>
+      <w:t>Community Control</w:t>
     </w:r>
-    <w:proofErr w:type="gramStart"/>
     <w:r>
       <w:rPr>
         <w:rFonts w:ascii="Palatino Linotype" w:hAnsi="Palatino Linotype"/>
@@ -5116,9 +3471,8 @@
         <w:sz w:val="20"/>
         <w:szCs w:val="20"/>
       </w:rPr>
-      <w:t>officer.officer</w:t>
+      <w:t xml:space="preserve"> Violation</w:t>
     </w:r>
-    <w:proofErr w:type="gramEnd"/>
     <w:r>
       <w:rPr>
         <w:rFonts w:ascii="Palatino Linotype" w:hAnsi="Palatino Linotype"/>
@@ -5126,34 +3480,6 @@
         <w:sz w:val="20"/>
         <w:szCs w:val="20"/>
       </w:rPr>
-      <w:t>_type</w:t>
-    </w:r>
-    <w:proofErr w:type="spellEnd"/>
-    <w:r>
-      <w:rPr>
-        <w:rFonts w:ascii="Palatino Linotype" w:hAnsi="Palatino Linotype"/>
-        <w:bCs/>
-        <w:sz w:val="20"/>
-        <w:szCs w:val="20"/>
-      </w:rPr>
-      <w:t xml:space="preserve">  ==  ‘Magistrate’ %}Magistrate Decision – </w:t>
-    </w:r>
-    <w:r>
-      <w:rPr>
-        <w:rFonts w:ascii="Palatino Linotype" w:hAnsi="Palatino Linotype"/>
-        <w:bCs/>
-        <w:sz w:val="20"/>
-        <w:szCs w:val="20"/>
-      </w:rPr>
-      <w:t>Probation Violation</w:t>
-    </w:r>
-    <w:r>
-      <w:rPr>
-        <w:rFonts w:ascii="Palatino Linotype" w:hAnsi="Palatino Linotype"/>
-        <w:bCs/>
-        <w:sz w:val="20"/>
-        <w:szCs w:val="20"/>
-      </w:rPr>
       <w:t xml:space="preserve"> Bond Entry</w:t>
     </w:r>
     <w:r>
@@ -5162,77 +3488,31 @@
         <w:sz w:val="20"/>
         <w:szCs w:val="20"/>
       </w:rPr>
-      <w:t xml:space="preserve">{% </w:t>
+      <w:t>{% elif judicial_officer.officer_type == ‘Judge’ %}</w:t>
     </w:r>
-    <w:proofErr w:type="spellStart"/>
     <w:r>
       <w:rPr>
         <w:rFonts w:ascii="Palatino Linotype" w:hAnsi="Palatino Linotype"/>
         <w:sz w:val="20"/>
         <w:szCs w:val="20"/>
       </w:rPr>
-      <w:t>elif</w:t>
+      <w:t xml:space="preserve">Community Control </w:t>
     </w:r>
-    <w:proofErr w:type="spellEnd"/>
     <w:r>
       <w:rPr>
         <w:rFonts w:ascii="Palatino Linotype" w:hAnsi="Palatino Linotype"/>
         <w:sz w:val="20"/>
         <w:szCs w:val="20"/>
       </w:rPr>
-      <w:t xml:space="preserve"> </w:t>
+      <w:t>Violation</w:t>
     </w:r>
-    <w:proofErr w:type="spellStart"/>
     <w:r>
       <w:rPr>
         <w:rFonts w:ascii="Palatino Linotype" w:hAnsi="Palatino Linotype"/>
         <w:sz w:val="20"/>
         <w:szCs w:val="20"/>
       </w:rPr>
-      <w:t>judicial_officer.officer_type</w:t>
-    </w:r>
-    <w:proofErr w:type="spellEnd"/>
-    <w:r>
-      <w:rPr>
-        <w:rFonts w:ascii="Palatino Linotype" w:hAnsi="Palatino Linotype"/>
-        <w:sz w:val="20"/>
-        <w:szCs w:val="20"/>
-      </w:rPr>
-      <w:t xml:space="preserve"> == ‘Judge’ %}</w:t>
-    </w:r>
-    <w:r>
-      <w:rPr>
-        <w:rFonts w:ascii="Palatino Linotype" w:hAnsi="Palatino Linotype"/>
-        <w:sz w:val="20"/>
-        <w:szCs w:val="20"/>
-      </w:rPr>
-      <w:t>Probation Violation</w:t>
-    </w:r>
-    <w:r>
-      <w:rPr>
-        <w:rFonts w:ascii="Palatino Linotype" w:hAnsi="Palatino Linotype"/>
-        <w:sz w:val="20"/>
-        <w:szCs w:val="20"/>
-      </w:rPr>
-      <w:t xml:space="preserve"> Bond Judgment Entry{% endif %} {{ </w:t>
-    </w:r>
-    <w:proofErr w:type="spellStart"/>
-    <w:r>
-      <w:rPr>
-        <w:rFonts w:ascii="Palatino Linotype" w:hAnsi="Palatino Linotype"/>
-        <w:sz w:val="20"/>
-        <w:szCs w:val="20"/>
-      </w:rPr>
-      <w:t>case_number</w:t>
-    </w:r>
-    <w:proofErr w:type="spellEnd"/>
-    <w:r>
-      <w:rPr>
-        <w:rFonts w:ascii="Palatino Linotype" w:hAnsi="Palatino Linotype"/>
-        <w:sz w:val="20"/>
-        <w:szCs w:val="20"/>
-      </w:rPr>
-      <w:t xml:space="preserve"> </w:t>
+      <w:t xml:space="preserve"> Bond Judgment Entry{% endif %} {{ case_number </w:t>
     </w:r>
     <w:r>
       <w:rPr>

</xml_diff>

<commit_message>
Continual PV Bond refining.
</commit_message>
<xml_diff>
--- a/resources/Templates/Probation_Violation_Bond_Template.docx
+++ b/resources/Templates/Probation_Violation_Bond_Template.docx
@@ -990,7 +990,23 @@
           <w:sz w:val="20"/>
           <w:szCs w:val="20"/>
         </w:rPr>
-        <w:t>The Defendant was advised of all rights pursuant to Criminal Rule 5. The Court finds that there was probable cause that the Defendant violated the Terms of Community Control</w:t>
+        <w:t>The Defendant was advised of all rights pursuant to Criminal Rule 5.</w:t>
+      </w:r>
+      <w:r>
+        <w:rPr>
+          <w:rFonts w:ascii="Palatino Linotype" w:hAnsi="Palatino Linotype"/>
+          <w:sz w:val="20"/>
+          <w:szCs w:val="20"/>
+        </w:rPr>
+        <w:t xml:space="preserve"> {% if cc_violation_probable_cause == ‘Court finds probable cause’ %}</w:t>
+      </w:r>
+      <w:r>
+        <w:rPr>
+          <w:rFonts w:ascii="Palatino Linotype" w:hAnsi="Palatino Linotype"/>
+          <w:sz w:val="20"/>
+          <w:szCs w:val="20"/>
+        </w:rPr>
+        <w:t>The Court finds that there was probable cause that the Defendant violated the Terms of Community Control</w:t>
       </w:r>
       <w:r>
         <w:rPr>
@@ -1007,6 +1023,94 @@
           <w:szCs w:val="20"/>
         </w:rPr>
         <w:t xml:space="preserve"> and this case shall be set for a Final Community Control Violation Hearing. </w:t>
+      </w:r>
+      <w:r>
+        <w:rPr>
+          <w:rFonts w:ascii="Palatino Linotype" w:hAnsi="Palatino Linotype"/>
+          <w:sz w:val="20"/>
+          <w:szCs w:val="20"/>
+        </w:rPr>
+        <w:t xml:space="preserve">{% </w:t>
+      </w:r>
+      <w:r>
+        <w:rPr>
+          <w:rFonts w:ascii="Palatino Linotype" w:hAnsi="Palatino Linotype"/>
+          <w:sz w:val="20"/>
+          <w:szCs w:val="20"/>
+        </w:rPr>
+        <w:t>el</w:t>
+      </w:r>
+      <w:r>
+        <w:rPr>
+          <w:rFonts w:ascii="Palatino Linotype" w:hAnsi="Palatino Linotype"/>
+          <w:sz w:val="20"/>
+          <w:szCs w:val="20"/>
+        </w:rPr>
+        <w:t>if cc_violation_probable_cause == ‘</w:t>
+      </w:r>
+      <w:r>
+        <w:rPr>
+          <w:rFonts w:ascii="Palatino Linotype" w:hAnsi="Palatino Linotype"/>
+          <w:sz w:val="20"/>
+          <w:szCs w:val="20"/>
+        </w:rPr>
+        <w:t>Defendant waives probable cause finding’</w:t>
+      </w:r>
+      <w:r>
+        <w:rPr>
+          <w:rFonts w:ascii="Palatino Linotype" w:hAnsi="Palatino Linotype"/>
+          <w:sz w:val="20"/>
+          <w:szCs w:val="20"/>
+        </w:rPr>
+        <w:t xml:space="preserve"> %}</w:t>
+      </w:r>
+      <w:r>
+        <w:rPr>
+          <w:rFonts w:ascii="Palatino Linotype" w:hAnsi="Palatino Linotype"/>
+          <w:sz w:val="20"/>
+          <w:szCs w:val="20"/>
+        </w:rPr>
+        <w:t>The Defendant waived</w:t>
+      </w:r>
+      <w:r>
+        <w:rPr>
+          <w:rFonts w:ascii="Palatino Linotype" w:hAnsi="Palatino Linotype"/>
+          <w:sz w:val="20"/>
+          <w:szCs w:val="20"/>
+        </w:rPr>
+        <w:t xml:space="preserve"> a finding of probable cause, and this case shall be set for a Final Community Control Violation Hearing. {% elif </w:t>
+      </w:r>
+      <w:r>
+        <w:rPr>
+          <w:rFonts w:ascii="Palatino Linotype" w:hAnsi="Palatino Linotype"/>
+          <w:sz w:val="20"/>
+          <w:szCs w:val="20"/>
+        </w:rPr>
+        <w:t>cc_violation_probable_cause == ‘</w:t>
+      </w:r>
+      <w:r>
+        <w:rPr>
+          <w:rFonts w:ascii="Palatino Linotype" w:hAnsi="Palatino Linotype"/>
+          <w:sz w:val="20"/>
+          <w:szCs w:val="20"/>
+        </w:rPr>
+        <w:t>No probable cause</w:t>
+      </w:r>
+      <w:r>
+        <w:rPr>
+          <w:rFonts w:ascii="Palatino Linotype" w:hAnsi="Palatino Linotype"/>
+          <w:sz w:val="20"/>
+          <w:szCs w:val="20"/>
+        </w:rPr>
+        <w:t>’ %}</w:t>
+      </w:r>
+      <w:r>
+        <w:rPr>
+          <w:rFonts w:ascii="Palatino Linotype" w:hAnsi="Palatino Linotype"/>
+          <w:sz w:val="20"/>
+          <w:szCs w:val="20"/>
+        </w:rPr>
+        <w:t>The Court found that there was no probable cause that the Terms of Community Control were violated, and the Notice of Community Control Violation is dismissed. {% endif %}</w:t>
       </w:r>
     </w:p>
     <w:p>
@@ -1047,6 +1151,46 @@
           <w:szCs w:val="20"/>
         </w:rPr>
         <w:t xml:space="preserve">    </w:t>
+      </w:r>
+      <w:r>
+        <w:rPr>
+          <w:rFonts w:ascii="Palatino Linotype" w:hAnsi="Palatino Linotype"/>
+          <w:sz w:val="20"/>
+          <w:szCs w:val="20"/>
+        </w:rPr>
+        <w:t xml:space="preserve">{% if </w:t>
+      </w:r>
+      <w:r>
+        <w:rPr>
+          <w:rFonts w:ascii="Palatino Linotype" w:hAnsi="Palatino Linotype"/>
+          <w:sz w:val="20"/>
+          <w:szCs w:val="20"/>
+        </w:rPr>
+        <w:t xml:space="preserve">cc_violation_probable_cause </w:t>
+      </w:r>
+      <w:r>
+        <w:rPr>
+          <w:rFonts w:ascii="Palatino Linotype" w:hAnsi="Palatino Linotype"/>
+          <w:sz w:val="20"/>
+          <w:szCs w:val="20"/>
+        </w:rPr>
+        <w:t>!</w:t>
+      </w:r>
+      <w:r>
+        <w:rPr>
+          <w:rFonts w:ascii="Palatino Linotype" w:hAnsi="Palatino Linotype"/>
+          <w:sz w:val="20"/>
+          <w:szCs w:val="20"/>
+        </w:rPr>
+        <w:t>= ‘No probable cause’</w:t>
+      </w:r>
+      <w:r>
+        <w:rPr>
+          <w:rFonts w:ascii="Palatino Linotype" w:hAnsi="Palatino Linotype"/>
+          <w:sz w:val="20"/>
+          <w:szCs w:val="20"/>
+        </w:rPr>
+        <w:t xml:space="preserve"> %}</w:t>
       </w:r>
       <w:r>
         <w:rPr>
@@ -1837,6 +1981,7 @@
           <w:sz w:val="20"/>
           <w:szCs w:val="20"/>
         </w:rPr>
+        <w:lastRenderedPageBreak/>
         <w:t>Defendant shall comply with all the terms of the protection order entered in this case.</w:t>
       </w:r>
       <w:r>
@@ -1925,17 +2070,7 @@
           <w:sz w:val="20"/>
           <w:szCs w:val="20"/>
         </w:rPr>
-        <w:t xml:space="preserve">. Contact includes, but is not limited to, landline, cordless, cellular or digital telephone; text; instant messaging; fax; e-mail; voicemail; delivery service; social media; blogging; writings; electronic communications; posting a message; or </w:t>
-      </w:r>
-      <w:r>
-        <w:rPr>
-          <w:rFonts w:ascii="Palatino Linotype" w:hAnsi="Palatino Linotype"/>
-          <w:bCs/>
-          <w:sz w:val="20"/>
-          <w:szCs w:val="20"/>
-        </w:rPr>
-        <w:lastRenderedPageBreak/>
-        <w:t>communications by any other means directly or through another person.</w:t>
+        <w:t>. Contact includes, but is not limited to, landline, cordless, cellular or digital telephone; text; instant messaging; fax; e-mail; voicemail; delivery service; social media; blogging; writings; electronic communications; posting a message; or communications by any other means directly or through another person.</w:t>
       </w:r>
       <w:r>
         <w:rPr>
@@ -2481,16 +2616,21 @@
           <w:sz w:val="20"/>
           <w:szCs w:val="20"/>
         </w:rPr>
-        <w:t>{% if custodial_supervision.ordered is true %}</w:t>
+        <w:t>{{‘\</w:t>
+      </w:r>
+      <w:r>
+        <w:rPr>
+          <w:rFonts w:ascii="Palatino Linotype" w:hAnsi="Palatino Linotype"/>
+          <w:bCs/>
+          <w:color w:val="FF0000"/>
+          <w:sz w:val="20"/>
+          <w:szCs w:val="20"/>
+        </w:rPr>
+        <w:t>n’}}</w:t>
       </w:r>
     </w:p>
     <w:p>
       <w:pPr>
-        <w:pStyle w:val="ListParagraph"/>
-        <w:numPr>
-          <w:ilvl w:val="0"/>
-          <w:numId w:val="4"/>
-        </w:numPr>
         <w:tabs>
           <w:tab w:val="center" w:pos="4680"/>
         </w:tabs>
@@ -2507,90 +2647,13 @@
       <w:r>
         <w:rPr>
           <w:rFonts w:ascii="Palatino Linotype" w:hAnsi="Palatino Linotype"/>
-          <w:bCs/>
-          <w:sz w:val="20"/>
-          <w:szCs w:val="20"/>
-        </w:rPr>
-        <w:t>Defendant shall submit to the custody of</w:t>
-      </w:r>
-      <w:r>
-        <w:rPr>
-          <w:rFonts w:ascii="Palatino Linotype" w:hAnsi="Palatino Linotype"/>
-          <w:bCs/>
-          <w:sz w:val="20"/>
-          <w:szCs w:val="20"/>
-        </w:rPr>
-        <w:t xml:space="preserve"> </w:t>
-      </w:r>
-      <w:r>
-        <w:rPr>
-          <w:rFonts w:ascii="Palatino Linotype" w:hAnsi="Palatino Linotype"/>
           <w:b/>
           <w:bCs/>
           <w:sz w:val="20"/>
           <w:szCs w:val="20"/>
           <w:u w:val="single"/>
         </w:rPr>
-        <w:t>{{ custodial_supervision.supervisor }}</w:t>
-      </w:r>
-      <w:r>
-        <w:rPr>
-          <w:rFonts w:ascii="Palatino Linotype" w:hAnsi="Palatino Linotype"/>
-          <w:bCs/>
-          <w:sz w:val="20"/>
-          <w:szCs w:val="20"/>
-        </w:rPr>
-        <w:t>, a designated person or organization agreeing to supervise Defendant.</w:t>
-      </w:r>
-      <w:r>
-        <w:rPr>
-          <w:rFonts w:ascii="Palatino Linotype" w:hAnsi="Palatino Linotype"/>
-          <w:bCs/>
-          <w:color w:val="FF0000"/>
-          <w:sz w:val="20"/>
-          <w:szCs w:val="20"/>
-        </w:rPr>
-        <w:t>{% endif %}</w:t>
-      </w:r>
-      <w:r>
-        <w:rPr>
-          <w:rFonts w:ascii="Palatino Linotype" w:hAnsi="Palatino Linotype"/>
-          <w:bCs/>
-          <w:color w:val="FF0000"/>
-          <w:sz w:val="20"/>
-          <w:szCs w:val="20"/>
-        </w:rPr>
-        <w:t xml:space="preserve">{% if </w:t>
-      </w:r>
-      <w:r>
-        <w:rPr>
-          <w:rFonts w:ascii="Palatino Linotype" w:hAnsi="Palatino Linotype"/>
-          <w:bCs/>
-          <w:color w:val="FF0000"/>
-          <w:sz w:val="20"/>
-          <w:szCs w:val="20"/>
-        </w:rPr>
-        <w:t>admin_license_suspension.</w:t>
-      </w:r>
-      <w:r>
-        <w:rPr>
-          <w:rFonts w:ascii="Palatino Linotype" w:hAnsi="Palatino Linotype"/>
-          <w:bCs/>
-          <w:color w:val="FF0000"/>
-          <w:sz w:val="20"/>
-          <w:szCs w:val="20"/>
-        </w:rPr>
-        <w:t>ordered is true %}</w:t>
-      </w:r>
-      <w:r>
-        <w:rPr>
-          <w:rFonts w:ascii="Palatino Linotype" w:hAnsi="Palatino Linotype"/>
-          <w:bCs/>
-          <w:color w:val="FF0000"/>
-          <w:sz w:val="20"/>
-          <w:szCs w:val="20"/>
-        </w:rPr>
-        <w:t>{{‘\n’}}</w:t>
+        <w:t>Other Conditions</w:t>
       </w:r>
     </w:p>
     <w:p>
@@ -2601,33 +2664,6 @@
         <w:jc w:val="both"/>
         <w:rPr>
           <w:rFonts w:ascii="Palatino Linotype" w:hAnsi="Palatino Linotype"/>
-          <w:b/>
-          <w:bCs/>
-          <w:sz w:val="20"/>
-          <w:szCs w:val="20"/>
-          <w:u w:val="single"/>
-        </w:rPr>
-      </w:pPr>
-      <w:r>
-        <w:rPr>
-          <w:rFonts w:ascii="Palatino Linotype" w:hAnsi="Palatino Linotype"/>
-          <w:b/>
-          <w:bCs/>
-          <w:sz w:val="20"/>
-          <w:szCs w:val="20"/>
-          <w:u w:val="single"/>
-        </w:rPr>
-        <w:t>Other Conditions</w:t>
-      </w:r>
-    </w:p>
-    <w:p>
-      <w:pPr>
-        <w:tabs>
-          <w:tab w:val="center" w:pos="4680"/>
-        </w:tabs>
-        <w:jc w:val="both"/>
-        <w:rPr>
-          <w:rFonts w:ascii="Palatino Linotype" w:hAnsi="Palatino Linotype"/>
           <w:bCs/>
           <w:color w:val="FF0000"/>
           <w:sz w:val="20"/>
@@ -2660,112 +2696,25 @@
           <w:sz w:val="20"/>
           <w:szCs w:val="20"/>
         </w:rPr>
+        <w:t>{{‘\n’}}</w:t>
+      </w:r>
+      <w:r>
+        <w:rPr>
+          <w:rFonts w:ascii="Palatino Linotype" w:hAnsi="Palatino Linotype"/>
+          <w:bCs/>
+          <w:color w:val="FF0000"/>
+          <w:sz w:val="20"/>
+          <w:szCs w:val="20"/>
+        </w:rPr>
         <w:t>{% endif %}</w:t>
       </w:r>
       <w:r>
         <w:rPr>
           <w:rFonts w:ascii="Palatino Linotype" w:hAnsi="Palatino Linotype"/>
-          <w:bCs/>
-          <w:color w:val="FF0000"/>
-          <w:sz w:val="20"/>
-          <w:szCs w:val="20"/>
-        </w:rPr>
-        <w:t xml:space="preserve"> </w:t>
-      </w:r>
-      <w:r>
-        <w:rPr>
-          <w:rFonts w:ascii="Palatino Linotype" w:hAnsi="Palatino Linotype"/>
           <w:sz w:val="20"/>
           <w:szCs w:val="20"/>
         </w:rPr>
         <w:t>{% endif %}</w:t>
-      </w:r>
-    </w:p>
-    <w:p>
-      <w:pPr>
-        <w:tabs>
-          <w:tab w:val="left" w:pos="-1080"/>
-          <w:tab w:val="left" w:pos="-720"/>
-          <w:tab w:val="left" w:pos="0"/>
-          <w:tab w:val="left" w:pos="720"/>
-          <w:tab w:val="left" w:pos="1440"/>
-          <w:tab w:val="left" w:pos="2160"/>
-          <w:tab w:val="left" w:pos="2880"/>
-          <w:tab w:val="left" w:pos="3600"/>
-          <w:tab w:val="left" w:pos="4320"/>
-          <w:tab w:val="left" w:pos="4680"/>
-        </w:tabs>
-        <w:ind w:left="4680" w:hanging="4680"/>
-        <w:jc w:val="both"/>
-        <w:rPr>
-          <w:rFonts w:ascii="Palatino Linotype" w:hAnsi="Palatino Linotype"/>
-          <w:sz w:val="20"/>
-          <w:szCs w:val="20"/>
-        </w:rPr>
-      </w:pPr>
-      <w:r>
-        <w:rPr>
-          <w:rFonts w:ascii="Palatino Linotype" w:hAnsi="Palatino Linotype"/>
-          <w:sz w:val="20"/>
-          <w:szCs w:val="20"/>
-        </w:rPr>
-        <w:tab/>
-      </w:r>
-      <w:r>
-        <w:rPr>
-          <w:rFonts w:ascii="Palatino Linotype" w:hAnsi="Palatino Linotype"/>
-          <w:sz w:val="20"/>
-          <w:szCs w:val="20"/>
-        </w:rPr>
-        <w:tab/>
-      </w:r>
-      <w:r>
-        <w:rPr>
-          <w:rFonts w:ascii="Palatino Linotype" w:hAnsi="Palatino Linotype"/>
-          <w:sz w:val="20"/>
-          <w:szCs w:val="20"/>
-        </w:rPr>
-        <w:tab/>
-      </w:r>
-      <w:r>
-        <w:rPr>
-          <w:rFonts w:ascii="Palatino Linotype" w:hAnsi="Palatino Linotype"/>
-          <w:sz w:val="20"/>
-          <w:szCs w:val="20"/>
-        </w:rPr>
-        <w:tab/>
-      </w:r>
-      <w:r>
-        <w:rPr>
-          <w:rFonts w:ascii="Palatino Linotype" w:hAnsi="Palatino Linotype"/>
-          <w:sz w:val="20"/>
-          <w:szCs w:val="20"/>
-        </w:rPr>
-        <w:tab/>
-      </w:r>
-      <w:r>
-        <w:rPr>
-          <w:rFonts w:ascii="Palatino Linotype" w:hAnsi="Palatino Linotype"/>
-          <w:sz w:val="20"/>
-          <w:szCs w:val="20"/>
-        </w:rPr>
-        <w:tab/>
-      </w:r>
-      <w:r>
-        <w:rPr>
-          <w:rFonts w:ascii="Palatino Linotype" w:hAnsi="Palatino Linotype"/>
-          <w:sz w:val="20"/>
-          <w:szCs w:val="20"/>
-        </w:rPr>
-        <w:tab/>
-      </w:r>
-      <w:r>
-        <w:rPr>
-          <w:rFonts w:ascii="Palatino Linotype" w:hAnsi="Palatino Linotype"/>
-          <w:sz w:val="20"/>
-          <w:szCs w:val="20"/>
-        </w:rPr>
-        <w:tab/>
       </w:r>
     </w:p>
     <w:p>

</xml_diff>

<commit_message>
PV Template working on all options. Need info checks updated.
</commit_message>
<xml_diff>
--- a/resources/Templates/Probation_Violation_Bond_Template.docx
+++ b/resources/Templates/Probation_Violation_Bond_Template.docx
@@ -255,8 +255,18 @@
           <w:sz w:val="20"/>
           <w:szCs w:val="20"/>
         </w:rPr>
-        <w:t>{{ case_number</w:t>
-      </w:r>
+        <w:t xml:space="preserve">{{ </w:t>
+      </w:r>
+      <w:proofErr w:type="spellStart"/>
+      <w:r>
+        <w:rPr>
+          <w:rFonts w:ascii="Palatino Linotype" w:hAnsi="Palatino Linotype"/>
+          <w:sz w:val="20"/>
+          <w:szCs w:val="20"/>
+        </w:rPr>
+        <w:t>case_number</w:t>
+      </w:r>
+      <w:proofErr w:type="spellEnd"/>
       <w:r>
         <w:rPr>
           <w:rFonts w:ascii="Palatino Linotype" w:hAnsi="Palatino Linotype"/>
@@ -342,15 +352,33 @@
           <w:sz w:val="20"/>
           <w:szCs w:val="20"/>
         </w:rPr>
-        <w:t>{{ defendant.</w:t>
-      </w:r>
-      <w:r>
-        <w:rPr>
-          <w:rFonts w:ascii="Palatino Linotype" w:hAnsi="Palatino Linotype"/>
-          <w:sz w:val="20"/>
-          <w:szCs w:val="20"/>
-        </w:rPr>
-        <w:t>first_name }}</w:t>
+        <w:t xml:space="preserve">{{ </w:t>
+      </w:r>
+      <w:proofErr w:type="spellStart"/>
+      <w:r>
+        <w:rPr>
+          <w:rFonts w:ascii="Palatino Linotype" w:hAnsi="Palatino Linotype"/>
+          <w:sz w:val="20"/>
+          <w:szCs w:val="20"/>
+        </w:rPr>
+        <w:t>defendant.</w:t>
+      </w:r>
+      <w:r>
+        <w:rPr>
+          <w:rFonts w:ascii="Palatino Linotype" w:hAnsi="Palatino Linotype"/>
+          <w:sz w:val="20"/>
+          <w:szCs w:val="20"/>
+        </w:rPr>
+        <w:t>first_name</w:t>
+      </w:r>
+      <w:proofErr w:type="spellEnd"/>
+      <w:r>
+        <w:rPr>
+          <w:rFonts w:ascii="Palatino Linotype" w:hAnsi="Palatino Linotype"/>
+          <w:sz w:val="20"/>
+          <w:szCs w:val="20"/>
+        </w:rPr>
+        <w:t xml:space="preserve"> }}</w:t>
       </w:r>
       <w:r>
         <w:rPr>
@@ -366,7 +394,16 @@
           <w:sz w:val="20"/>
           <w:szCs w:val="20"/>
         </w:rPr>
-        <w:t>{{ defendant.</w:t>
+        <w:t xml:space="preserve">{{ </w:t>
+      </w:r>
+      <w:proofErr w:type="spellStart"/>
+      <w:r>
+        <w:rPr>
+          <w:rFonts w:ascii="Palatino Linotype" w:hAnsi="Palatino Linotype"/>
+          <w:sz w:val="20"/>
+          <w:szCs w:val="20"/>
+        </w:rPr>
+        <w:t>defendant.</w:t>
       </w:r>
       <w:r>
         <w:rPr>
@@ -382,7 +419,16 @@
           <w:sz w:val="20"/>
           <w:szCs w:val="20"/>
         </w:rPr>
-        <w:t>name }}</w:t>
+        <w:t>name</w:t>
+      </w:r>
+      <w:proofErr w:type="spellEnd"/>
+      <w:r>
+        <w:rPr>
+          <w:rFonts w:ascii="Palatino Linotype" w:hAnsi="Palatino Linotype"/>
+          <w:sz w:val="20"/>
+          <w:szCs w:val="20"/>
+        </w:rPr>
+        <w:t xml:space="preserve"> }}</w:t>
       </w:r>
       <w:r>
         <w:rPr>
@@ -514,7 +560,17 @@
           <w:sz w:val="20"/>
           <w:szCs w:val="20"/>
         </w:rPr>
-        <w:t>% if judicial_officer.officer_</w:t>
+        <w:t xml:space="preserve">% if </w:t>
+      </w:r>
+      <w:proofErr w:type="spellStart"/>
+      <w:r>
+        <w:rPr>
+          <w:rFonts w:ascii="Palatino Linotype" w:hAnsi="Palatino Linotype"/>
+          <w:bCs/>
+          <w:sz w:val="20"/>
+          <w:szCs w:val="20"/>
+        </w:rPr>
+        <w:t>judicial_officer.officer_</w:t>
       </w:r>
       <w:r>
         <w:rPr>
@@ -525,6 +581,7 @@
         </w:rPr>
         <w:t>type</w:t>
       </w:r>
+      <w:proofErr w:type="spellEnd"/>
       <w:r>
         <w:rPr>
           <w:rFonts w:ascii="Palatino Linotype" w:hAnsi="Palatino Linotype"/>
@@ -654,15 +711,51 @@
           <w:sz w:val="20"/>
           <w:szCs w:val="20"/>
         </w:rPr>
-        <w:t>{% elif judicial_officer.officer_</w:t>
-      </w:r>
-      <w:r>
-        <w:rPr>
-          <w:rFonts w:ascii="Palatino Linotype" w:hAnsi="Palatino Linotype"/>
-          <w:sz w:val="20"/>
-          <w:szCs w:val="20"/>
-        </w:rPr>
-        <w:t>type == ‘Judge’ %}</w:t>
+        <w:t xml:space="preserve">{% </w:t>
+      </w:r>
+      <w:proofErr w:type="spellStart"/>
+      <w:r>
+        <w:rPr>
+          <w:rFonts w:ascii="Palatino Linotype" w:hAnsi="Palatino Linotype"/>
+          <w:sz w:val="20"/>
+          <w:szCs w:val="20"/>
+        </w:rPr>
+        <w:t>elif</w:t>
+      </w:r>
+      <w:proofErr w:type="spellEnd"/>
+      <w:r>
+        <w:rPr>
+          <w:rFonts w:ascii="Palatino Linotype" w:hAnsi="Palatino Linotype"/>
+          <w:sz w:val="20"/>
+          <w:szCs w:val="20"/>
+        </w:rPr>
+        <w:t xml:space="preserve"> </w:t>
+      </w:r>
+      <w:proofErr w:type="spellStart"/>
+      <w:r>
+        <w:rPr>
+          <w:rFonts w:ascii="Palatino Linotype" w:hAnsi="Palatino Linotype"/>
+          <w:sz w:val="20"/>
+          <w:szCs w:val="20"/>
+        </w:rPr>
+        <w:t>judicial_officer.officer_</w:t>
+      </w:r>
+      <w:r>
+        <w:rPr>
+          <w:rFonts w:ascii="Palatino Linotype" w:hAnsi="Palatino Linotype"/>
+          <w:sz w:val="20"/>
+          <w:szCs w:val="20"/>
+        </w:rPr>
+        <w:t>type</w:t>
+      </w:r>
+      <w:proofErr w:type="spellEnd"/>
+      <w:r>
+        <w:rPr>
+          <w:rFonts w:ascii="Palatino Linotype" w:hAnsi="Palatino Linotype"/>
+          <w:sz w:val="20"/>
+          <w:szCs w:val="20"/>
+        </w:rPr>
+        <w:t xml:space="preserve"> == ‘Judge’ %}</w:t>
       </w:r>
     </w:p>
     <w:p>
@@ -838,7 +931,25 @@
           <w:sz w:val="20"/>
           <w:szCs w:val="20"/>
         </w:rPr>
-        <w:t xml:space="preserve"> on {{ plea_trial_date }}</w:t>
+        <w:t xml:space="preserve"> on {{ </w:t>
+      </w:r>
+      <w:proofErr w:type="spellStart"/>
+      <w:r>
+        <w:rPr>
+          <w:rFonts w:ascii="Palatino Linotype" w:hAnsi="Palatino Linotype"/>
+          <w:sz w:val="20"/>
+          <w:szCs w:val="20"/>
+        </w:rPr>
+        <w:t>plea_trial_date</w:t>
+      </w:r>
+      <w:proofErr w:type="spellEnd"/>
+      <w:r>
+        <w:rPr>
+          <w:rFonts w:ascii="Palatino Linotype" w:hAnsi="Palatino Linotype"/>
+          <w:sz w:val="20"/>
+          <w:szCs w:val="20"/>
+        </w:rPr>
+        <w:t xml:space="preserve"> }}</w:t>
       </w:r>
       <w:r>
         <w:rPr>
@@ -870,7 +981,25 @@
           <w:sz w:val="20"/>
           <w:szCs w:val="20"/>
         </w:rPr>
-        <w:t xml:space="preserve"> {{ appearance_reason }}</w:t>
+        <w:t xml:space="preserve"> {{ </w:t>
+      </w:r>
+      <w:proofErr w:type="spellStart"/>
+      <w:r>
+        <w:rPr>
+          <w:rFonts w:ascii="Palatino Linotype" w:hAnsi="Palatino Linotype"/>
+          <w:sz w:val="20"/>
+          <w:szCs w:val="20"/>
+        </w:rPr>
+        <w:t>appearance_reason</w:t>
+      </w:r>
+      <w:proofErr w:type="spellEnd"/>
+      <w:r>
+        <w:rPr>
+          <w:rFonts w:ascii="Palatino Linotype" w:hAnsi="Palatino Linotype"/>
+          <w:sz w:val="20"/>
+          <w:szCs w:val="20"/>
+        </w:rPr>
+        <w:t xml:space="preserve"> }}</w:t>
       </w:r>
       <w:r>
         <w:rPr>
@@ -895,7 +1024,67 @@
           <w:sz w:val="20"/>
           <w:szCs w:val="20"/>
         </w:rPr>
-        <w:t>{% if defense_counsel_waived is false %}Defendant was represented by {{ defense_counsel }}, {{ defense_counsel_type }}.</w:t>
+        <w:t xml:space="preserve">{% if </w:t>
+      </w:r>
+      <w:proofErr w:type="spellStart"/>
+      <w:r>
+        <w:rPr>
+          <w:rFonts w:ascii="Palatino Linotype" w:hAnsi="Palatino Linotype"/>
+          <w:bCs/>
+          <w:sz w:val="20"/>
+          <w:szCs w:val="20"/>
+        </w:rPr>
+        <w:t>defense_counsel_waived</w:t>
+      </w:r>
+      <w:proofErr w:type="spellEnd"/>
+      <w:r>
+        <w:rPr>
+          <w:rFonts w:ascii="Palatino Linotype" w:hAnsi="Palatino Linotype"/>
+          <w:bCs/>
+          <w:sz w:val="20"/>
+          <w:szCs w:val="20"/>
+        </w:rPr>
+        <w:t xml:space="preserve"> is false %}Defendant was represented by {{ </w:t>
+      </w:r>
+      <w:proofErr w:type="spellStart"/>
+      <w:r>
+        <w:rPr>
+          <w:rFonts w:ascii="Palatino Linotype" w:hAnsi="Palatino Linotype"/>
+          <w:bCs/>
+          <w:sz w:val="20"/>
+          <w:szCs w:val="20"/>
+        </w:rPr>
+        <w:t>defense_counsel</w:t>
+      </w:r>
+      <w:proofErr w:type="spellEnd"/>
+      <w:r>
+        <w:rPr>
+          <w:rFonts w:ascii="Palatino Linotype" w:hAnsi="Palatino Linotype"/>
+          <w:bCs/>
+          <w:sz w:val="20"/>
+          <w:szCs w:val="20"/>
+        </w:rPr>
+        <w:t xml:space="preserve"> }}, {{ </w:t>
+      </w:r>
+      <w:proofErr w:type="spellStart"/>
+      <w:r>
+        <w:rPr>
+          <w:rFonts w:ascii="Palatino Linotype" w:hAnsi="Palatino Linotype"/>
+          <w:bCs/>
+          <w:sz w:val="20"/>
+          <w:szCs w:val="20"/>
+        </w:rPr>
+        <w:t>defense_counsel_type</w:t>
+      </w:r>
+      <w:proofErr w:type="spellEnd"/>
+      <w:r>
+        <w:rPr>
+          <w:rFonts w:ascii="Palatino Linotype" w:hAnsi="Palatino Linotype"/>
+          <w:bCs/>
+          <w:sz w:val="20"/>
+          <w:szCs w:val="20"/>
+        </w:rPr>
+        <w:t xml:space="preserve"> }}.</w:t>
       </w:r>
       <w:r>
         <w:rPr>
@@ -913,7 +1102,47 @@
           <w:sz w:val="20"/>
           <w:szCs w:val="20"/>
         </w:rPr>
-        <w:t xml:space="preserve">{% elif defense_counsel_waived is true %}Defendant </w:t>
+        <w:t xml:space="preserve">{% </w:t>
+      </w:r>
+      <w:proofErr w:type="spellStart"/>
+      <w:r>
+        <w:rPr>
+          <w:rFonts w:ascii="Palatino Linotype" w:hAnsi="Palatino Linotype"/>
+          <w:bCs/>
+          <w:sz w:val="20"/>
+          <w:szCs w:val="20"/>
+        </w:rPr>
+        <w:t>elif</w:t>
+      </w:r>
+      <w:proofErr w:type="spellEnd"/>
+      <w:r>
+        <w:rPr>
+          <w:rFonts w:ascii="Palatino Linotype" w:hAnsi="Palatino Linotype"/>
+          <w:bCs/>
+          <w:sz w:val="20"/>
+          <w:szCs w:val="20"/>
+        </w:rPr>
+        <w:t xml:space="preserve"> </w:t>
+      </w:r>
+      <w:proofErr w:type="spellStart"/>
+      <w:r>
+        <w:rPr>
+          <w:rFonts w:ascii="Palatino Linotype" w:hAnsi="Palatino Linotype"/>
+          <w:bCs/>
+          <w:sz w:val="20"/>
+          <w:szCs w:val="20"/>
+        </w:rPr>
+        <w:t>defense_counsel_waived</w:t>
+      </w:r>
+      <w:proofErr w:type="spellEnd"/>
+      <w:r>
+        <w:rPr>
+          <w:rFonts w:ascii="Palatino Linotype" w:hAnsi="Palatino Linotype"/>
+          <w:bCs/>
+          <w:sz w:val="20"/>
+          <w:szCs w:val="20"/>
+        </w:rPr>
+        <w:t xml:space="preserve"> is true %}Defendant </w:t>
       </w:r>
       <w:r>
         <w:rPr>
@@ -998,7 +1227,25 @@
           <w:sz w:val="20"/>
           <w:szCs w:val="20"/>
         </w:rPr>
-        <w:t xml:space="preserve"> {% if cc_violation_probable_cause == ‘Court finds probable cause’ %}</w:t>
+        <w:t xml:space="preserve"> {% if </w:t>
+      </w:r>
+      <w:proofErr w:type="spellStart"/>
+      <w:r>
+        <w:rPr>
+          <w:rFonts w:ascii="Palatino Linotype" w:hAnsi="Palatino Linotype"/>
+          <w:sz w:val="20"/>
+          <w:szCs w:val="20"/>
+        </w:rPr>
+        <w:t>cc_violation_probable_cause</w:t>
+      </w:r>
+      <w:proofErr w:type="spellEnd"/>
+      <w:r>
+        <w:rPr>
+          <w:rFonts w:ascii="Palatino Linotype" w:hAnsi="Palatino Linotype"/>
+          <w:sz w:val="20"/>
+          <w:szCs w:val="20"/>
+        </w:rPr>
+        <w:t xml:space="preserve"> == ‘Court finds probable cause’ %}</w:t>
       </w:r>
       <w:r>
         <w:rPr>
@@ -1032,6 +1279,7 @@
         </w:rPr>
         <w:t xml:space="preserve">{% </w:t>
       </w:r>
+      <w:proofErr w:type="spellStart"/>
       <w:r>
         <w:rPr>
           <w:rFonts w:ascii="Palatino Linotype" w:hAnsi="Palatino Linotype"/>
@@ -1046,7 +1294,34 @@
           <w:sz w:val="20"/>
           <w:szCs w:val="20"/>
         </w:rPr>
-        <w:t>if cc_violation_probable_cause == ‘</w:t>
+        <w:t>if</w:t>
+      </w:r>
+      <w:proofErr w:type="spellEnd"/>
+      <w:r>
+        <w:rPr>
+          <w:rFonts w:ascii="Palatino Linotype" w:hAnsi="Palatino Linotype"/>
+          <w:sz w:val="20"/>
+          <w:szCs w:val="20"/>
+        </w:rPr>
+        <w:t xml:space="preserve"> </w:t>
+      </w:r>
+      <w:proofErr w:type="spellStart"/>
+      <w:r>
+        <w:rPr>
+          <w:rFonts w:ascii="Palatino Linotype" w:hAnsi="Palatino Linotype"/>
+          <w:sz w:val="20"/>
+          <w:szCs w:val="20"/>
+        </w:rPr>
+        <w:t>cc_violation_probable_cause</w:t>
+      </w:r>
+      <w:proofErr w:type="spellEnd"/>
+      <w:r>
+        <w:rPr>
+          <w:rFonts w:ascii="Palatino Linotype" w:hAnsi="Palatino Linotype"/>
+          <w:sz w:val="20"/>
+          <w:szCs w:val="20"/>
+        </w:rPr>
+        <w:t xml:space="preserve"> == ‘</w:t>
       </w:r>
       <w:r>
         <w:rPr>
@@ -1078,15 +1353,43 @@
           <w:sz w:val="20"/>
           <w:szCs w:val="20"/>
         </w:rPr>
-        <w:t xml:space="preserve"> a finding of probable cause, and this case shall be set for a Final Community Control Violation Hearing. {% elif </w:t>
-      </w:r>
-      <w:r>
-        <w:rPr>
-          <w:rFonts w:ascii="Palatino Linotype" w:hAnsi="Palatino Linotype"/>
-          <w:sz w:val="20"/>
-          <w:szCs w:val="20"/>
-        </w:rPr>
-        <w:t>cc_violation_probable_cause == ‘</w:t>
+        <w:t xml:space="preserve"> a finding of probable cause, and this case shall be set for a Final Community Control Violation Hearing. {% </w:t>
+      </w:r>
+      <w:proofErr w:type="spellStart"/>
+      <w:r>
+        <w:rPr>
+          <w:rFonts w:ascii="Palatino Linotype" w:hAnsi="Palatino Linotype"/>
+          <w:sz w:val="20"/>
+          <w:szCs w:val="20"/>
+        </w:rPr>
+        <w:t>elif</w:t>
+      </w:r>
+      <w:proofErr w:type="spellEnd"/>
+      <w:r>
+        <w:rPr>
+          <w:rFonts w:ascii="Palatino Linotype" w:hAnsi="Palatino Linotype"/>
+          <w:sz w:val="20"/>
+          <w:szCs w:val="20"/>
+        </w:rPr>
+        <w:t xml:space="preserve"> </w:t>
+      </w:r>
+      <w:proofErr w:type="spellStart"/>
+      <w:r>
+        <w:rPr>
+          <w:rFonts w:ascii="Palatino Linotype" w:hAnsi="Palatino Linotype"/>
+          <w:sz w:val="20"/>
+          <w:szCs w:val="20"/>
+        </w:rPr>
+        <w:t>cc_violation_probable_cause</w:t>
+      </w:r>
+      <w:proofErr w:type="spellEnd"/>
+      <w:r>
+        <w:rPr>
+          <w:rFonts w:ascii="Palatino Linotype" w:hAnsi="Palatino Linotype"/>
+          <w:sz w:val="20"/>
+          <w:szCs w:val="20"/>
+        </w:rPr>
+        <w:t xml:space="preserve"> == ‘</w:t>
       </w:r>
       <w:r>
         <w:rPr>
@@ -1160,13 +1463,23 @@
         </w:rPr>
         <w:t xml:space="preserve">{% if </w:t>
       </w:r>
-      <w:r>
-        <w:rPr>
-          <w:rFonts w:ascii="Palatino Linotype" w:hAnsi="Palatino Linotype"/>
-          <w:sz w:val="20"/>
-          <w:szCs w:val="20"/>
-        </w:rPr>
-        <w:t xml:space="preserve">cc_violation_probable_cause </w:t>
+      <w:proofErr w:type="spellStart"/>
+      <w:r>
+        <w:rPr>
+          <w:rFonts w:ascii="Palatino Linotype" w:hAnsi="Palatino Linotype"/>
+          <w:sz w:val="20"/>
+          <w:szCs w:val="20"/>
+        </w:rPr>
+        <w:t>cc_violation_probable_cause</w:t>
+      </w:r>
+      <w:proofErr w:type="spellEnd"/>
+      <w:r>
+        <w:rPr>
+          <w:rFonts w:ascii="Palatino Linotype" w:hAnsi="Palatino Linotype"/>
+          <w:sz w:val="20"/>
+          <w:szCs w:val="20"/>
+        </w:rPr>
+        <w:t xml:space="preserve"> </w:t>
       </w:r>
       <w:r>
         <w:rPr>
@@ -1198,15 +1511,85 @@
           <w:sz w:val="20"/>
           <w:szCs w:val="20"/>
         </w:rPr>
-        <w:t xml:space="preserve">{% if bond_conditions.bond_type == ‘No Bond’ %}No bond is set in this case and the Defendant shall remain in jail until the Final Community Control Violation Hearing. </w:t>
-      </w:r>
-      <w:r>
-        <w:rPr>
-          <w:rFonts w:ascii="Palatino Linotype" w:hAnsi="Palatino Linotype"/>
-          <w:sz w:val="20"/>
-          <w:szCs w:val="20"/>
-        </w:rPr>
-        <w:t>{% elif bond_conditions.bond_type != ‘No Bond’ %}</w:t>
+        <w:t xml:space="preserve">{% if </w:t>
+      </w:r>
+      <w:proofErr w:type="spellStart"/>
+      <w:r>
+        <w:rPr>
+          <w:rFonts w:ascii="Palatino Linotype" w:hAnsi="Palatino Linotype"/>
+          <w:sz w:val="20"/>
+          <w:szCs w:val="20"/>
+        </w:rPr>
+        <w:t>cc_</w:t>
+      </w:r>
+      <w:r>
+        <w:rPr>
+          <w:rFonts w:ascii="Palatino Linotype" w:hAnsi="Palatino Linotype"/>
+          <w:sz w:val="20"/>
+          <w:szCs w:val="20"/>
+        </w:rPr>
+        <w:t>bond_conditions.bond_type</w:t>
+      </w:r>
+      <w:proofErr w:type="spellEnd"/>
+      <w:r>
+        <w:rPr>
+          <w:rFonts w:ascii="Palatino Linotype" w:hAnsi="Palatino Linotype"/>
+          <w:sz w:val="20"/>
+          <w:szCs w:val="20"/>
+        </w:rPr>
+        <w:t xml:space="preserve"> == ‘No Bond’ %}No bond is set in this case and the Defendant shall remain in jail until the Final Community Control Violation Hearing. </w:t>
+      </w:r>
+      <w:r>
+        <w:rPr>
+          <w:rFonts w:ascii="Palatino Linotype" w:hAnsi="Palatino Linotype"/>
+          <w:sz w:val="20"/>
+          <w:szCs w:val="20"/>
+        </w:rPr>
+        <w:t xml:space="preserve">{% </w:t>
+      </w:r>
+      <w:proofErr w:type="spellStart"/>
+      <w:r>
+        <w:rPr>
+          <w:rFonts w:ascii="Palatino Linotype" w:hAnsi="Palatino Linotype"/>
+          <w:sz w:val="20"/>
+          <w:szCs w:val="20"/>
+        </w:rPr>
+        <w:t>elif</w:t>
+      </w:r>
+      <w:proofErr w:type="spellEnd"/>
+      <w:r>
+        <w:rPr>
+          <w:rFonts w:ascii="Palatino Linotype" w:hAnsi="Palatino Linotype"/>
+          <w:sz w:val="20"/>
+          <w:szCs w:val="20"/>
+        </w:rPr>
+        <w:t xml:space="preserve"> </w:t>
+      </w:r>
+      <w:proofErr w:type="spellStart"/>
+      <w:r>
+        <w:rPr>
+          <w:rFonts w:ascii="Palatino Linotype" w:hAnsi="Palatino Linotype"/>
+          <w:sz w:val="20"/>
+          <w:szCs w:val="20"/>
+        </w:rPr>
+        <w:t>cc_</w:t>
+      </w:r>
+      <w:r>
+        <w:rPr>
+          <w:rFonts w:ascii="Palatino Linotype" w:hAnsi="Palatino Linotype"/>
+          <w:sz w:val="20"/>
+          <w:szCs w:val="20"/>
+        </w:rPr>
+        <w:t>bond_conditions.bond_type</w:t>
+      </w:r>
+      <w:proofErr w:type="spellEnd"/>
+      <w:r>
+        <w:rPr>
+          <w:rFonts w:ascii="Palatino Linotype" w:hAnsi="Palatino Linotype"/>
+          <w:sz w:val="20"/>
+          <w:szCs w:val="20"/>
+        </w:rPr>
+        <w:t xml:space="preserve"> != ‘No Bond’ %}</w:t>
       </w:r>
       <w:r>
         <w:rPr>
@@ -1340,6 +1723,17 @@
         </w:rPr>
         <w:t>(</w:t>
       </w:r>
+      <w:proofErr w:type="spellStart"/>
+      <w:r>
+        <w:rPr>
+          <w:rFonts w:ascii="Palatino Linotype" w:hAnsi="Palatino Linotype"/>
+          <w:bCs/>
+          <w:color w:val="FF0000"/>
+          <w:sz w:val="20"/>
+          <w:szCs w:val="20"/>
+        </w:rPr>
+        <w:t>cc_</w:t>
+      </w:r>
       <w:r>
         <w:rPr>
           <w:rFonts w:ascii="Palatino Linotype" w:hAnsi="Palatino Linotype"/>
@@ -1358,7 +1752,18 @@
           <w:sz w:val="20"/>
           <w:szCs w:val="20"/>
         </w:rPr>
-        <w:t>.bond_type == ‘10% Deposit, Cash or Surety</w:t>
+        <w:t>.bond_type</w:t>
+      </w:r>
+      <w:proofErr w:type="spellEnd"/>
+      <w:r>
+        <w:rPr>
+          <w:rFonts w:ascii="Palatino Linotype" w:hAnsi="Palatino Linotype"/>
+          <w:bCs/>
+          <w:color w:val="FF0000"/>
+          <w:sz w:val="20"/>
+          <w:szCs w:val="20"/>
+        </w:rPr>
+        <w:t xml:space="preserve"> == ‘10% Deposit, Cash or Surety</w:t>
       </w:r>
       <w:r>
         <w:rPr>
@@ -1410,6 +1815,17 @@
         </w:rPr>
         <w:t>or (</w:t>
       </w:r>
+      <w:proofErr w:type="spellStart"/>
+      <w:r>
+        <w:rPr>
+          <w:rFonts w:ascii="Palatino Linotype" w:hAnsi="Palatino Linotype"/>
+          <w:bCs/>
+          <w:color w:val="FF0000"/>
+          <w:sz w:val="20"/>
+          <w:szCs w:val="20"/>
+        </w:rPr>
+        <w:t>cc_</w:t>
+      </w:r>
       <w:r>
         <w:rPr>
           <w:rFonts w:ascii="Palatino Linotype" w:hAnsi="Palatino Linotype"/>
@@ -1428,7 +1844,18 @@
           <w:sz w:val="20"/>
           <w:szCs w:val="20"/>
         </w:rPr>
-        <w:t>.bond_type == ‘</w:t>
+        <w:t>.bond_type</w:t>
+      </w:r>
+      <w:proofErr w:type="spellEnd"/>
+      <w:r>
+        <w:rPr>
+          <w:rFonts w:ascii="Palatino Linotype" w:hAnsi="Palatino Linotype"/>
+          <w:bCs/>
+          <w:color w:val="FF0000"/>
+          <w:sz w:val="20"/>
+          <w:szCs w:val="20"/>
+        </w:rPr>
+        <w:t xml:space="preserve"> == ‘</w:t>
       </w:r>
       <w:r>
         <w:rPr>
@@ -1530,6 +1957,7 @@
         </w:rPr>
         <w:t xml:space="preserve">Defendant shall post a {{ </w:t>
       </w:r>
+      <w:proofErr w:type="spellStart"/>
       <w:r>
         <w:rPr>
           <w:rFonts w:ascii="Palatino Linotype" w:hAnsi="Palatino Linotype"/>
@@ -1538,6 +1966,16 @@
           <w:szCs w:val="20"/>
           <w:u w:val="single"/>
         </w:rPr>
+        <w:t>cc_</w:t>
+      </w:r>
+      <w:r>
+        <w:rPr>
+          <w:rFonts w:ascii="Palatino Linotype" w:hAnsi="Palatino Linotype"/>
+          <w:bCs/>
+          <w:sz w:val="20"/>
+          <w:szCs w:val="20"/>
+          <w:u w:val="single"/>
+        </w:rPr>
         <w:t>bond_conditions</w:t>
       </w:r>
       <w:r>
@@ -1548,8 +1986,9 @@
           <w:szCs w:val="20"/>
           <w:u w:val="single"/>
         </w:rPr>
-        <w:t>.bond_amount }}</w:t>
-      </w:r>
+        <w:t>.bond_amount</w:t>
+      </w:r>
+      <w:proofErr w:type="spellEnd"/>
       <w:r>
         <w:rPr>
           <w:rFonts w:ascii="Palatino Linotype" w:hAnsi="Palatino Linotype"/>
@@ -1558,6 +1997,16 @@
           <w:szCs w:val="20"/>
           <w:u w:val="single"/>
         </w:rPr>
+        <w:t xml:space="preserve"> }}</w:t>
+      </w:r>
+      <w:r>
+        <w:rPr>
+          <w:rFonts w:ascii="Palatino Linotype" w:hAnsi="Palatino Linotype"/>
+          <w:bCs/>
+          <w:sz w:val="20"/>
+          <w:szCs w:val="20"/>
+          <w:u w:val="single"/>
+        </w:rPr>
         <w:t xml:space="preserve"> bond secured by</w:t>
       </w:r>
       <w:r>
@@ -1579,8 +2028,9 @@
           <w:szCs w:val="20"/>
           <w:u w:val="single"/>
         </w:rPr>
-        <w:t>{% if bond_conditions</w:t>
-      </w:r>
+        <w:t xml:space="preserve">{% if </w:t>
+      </w:r>
+      <w:proofErr w:type="spellStart"/>
       <w:r>
         <w:rPr>
           <w:rFonts w:ascii="Palatino Linotype" w:hAnsi="Palatino Linotype"/>
@@ -1590,7 +2040,41 @@
           <w:szCs w:val="20"/>
           <w:u w:val="single"/>
         </w:rPr>
-        <w:t>.bond_type == ‘10% Deposit, Cash or Surety</w:t>
+        <w:t>cc_</w:t>
+      </w:r>
+      <w:r>
+        <w:rPr>
+          <w:rFonts w:ascii="Palatino Linotype" w:hAnsi="Palatino Linotype"/>
+          <w:bCs/>
+          <w:color w:val="FF0000"/>
+          <w:sz w:val="20"/>
+          <w:szCs w:val="20"/>
+          <w:u w:val="single"/>
+        </w:rPr>
+        <w:t>bond_conditions</w:t>
+      </w:r>
+      <w:r>
+        <w:rPr>
+          <w:rFonts w:ascii="Palatino Linotype" w:hAnsi="Palatino Linotype"/>
+          <w:bCs/>
+          <w:color w:val="FF0000"/>
+          <w:sz w:val="20"/>
+          <w:szCs w:val="20"/>
+          <w:u w:val="single"/>
+        </w:rPr>
+        <w:t>.bond_type</w:t>
+      </w:r>
+      <w:proofErr w:type="spellEnd"/>
+      <w:r>
+        <w:rPr>
+          <w:rFonts w:ascii="Palatino Linotype" w:hAnsi="Palatino Linotype"/>
+          <w:bCs/>
+          <w:color w:val="FF0000"/>
+          <w:sz w:val="20"/>
+          <w:szCs w:val="20"/>
+          <w:u w:val="single"/>
+        </w:rPr>
+        <w:t xml:space="preserve"> == ‘10% Deposit, Cash or Surety</w:t>
       </w:r>
       <w:r>
         <w:rPr>
@@ -1727,6 +2211,17 @@
         </w:rPr>
         <w:t xml:space="preserve">{% if </w:t>
       </w:r>
+      <w:proofErr w:type="spellStart"/>
+      <w:r>
+        <w:rPr>
+          <w:rFonts w:ascii="Palatino Linotype" w:hAnsi="Palatino Linotype"/>
+          <w:bCs/>
+          <w:color w:val="FF0000"/>
+          <w:sz w:val="20"/>
+          <w:szCs w:val="20"/>
+        </w:rPr>
+        <w:t>cc_</w:t>
+      </w:r>
       <w:r>
         <w:rPr>
           <w:rFonts w:ascii="Palatino Linotype" w:hAnsi="Palatino Linotype"/>
@@ -1745,7 +2240,18 @@
           <w:sz w:val="20"/>
           <w:szCs w:val="20"/>
         </w:rPr>
-        <w:t>.bond_type == ‘Recognizance (OR) Bond’ %}</w:t>
+        <w:t>.bond_type</w:t>
+      </w:r>
+      <w:proofErr w:type="spellEnd"/>
+      <w:r>
+        <w:rPr>
+          <w:rFonts w:ascii="Palatino Linotype" w:hAnsi="Palatino Linotype"/>
+          <w:bCs/>
+          <w:color w:val="FF0000"/>
+          <w:sz w:val="20"/>
+          <w:szCs w:val="20"/>
+        </w:rPr>
+        <w:t xml:space="preserve"> == ‘Recognizance (OR) Bond’ %}</w:t>
       </w:r>
     </w:p>
     <w:p>
@@ -1952,7 +2458,39 @@
           <w:sz w:val="20"/>
           <w:szCs w:val="20"/>
         </w:rPr>
-        <w:t>{% if bond_conditions.comply_protection_order is true %}</w:t>
+        <w:t xml:space="preserve">{% if </w:t>
+      </w:r>
+      <w:proofErr w:type="spellStart"/>
+      <w:r>
+        <w:rPr>
+          <w:rFonts w:ascii="Palatino Linotype" w:hAnsi="Palatino Linotype"/>
+          <w:bCs/>
+          <w:color w:val="FF0000"/>
+          <w:sz w:val="20"/>
+          <w:szCs w:val="20"/>
+        </w:rPr>
+        <w:t>cc_</w:t>
+      </w:r>
+      <w:r>
+        <w:rPr>
+          <w:rFonts w:ascii="Palatino Linotype" w:hAnsi="Palatino Linotype"/>
+          <w:bCs/>
+          <w:color w:val="FF0000"/>
+          <w:sz w:val="20"/>
+          <w:szCs w:val="20"/>
+        </w:rPr>
+        <w:t>bond_conditions.comply_protection_order</w:t>
+      </w:r>
+      <w:proofErr w:type="spellEnd"/>
+      <w:r>
+        <w:rPr>
+          <w:rFonts w:ascii="Palatino Linotype" w:hAnsi="Palatino Linotype"/>
+          <w:bCs/>
+          <w:color w:val="FF0000"/>
+          <w:sz w:val="20"/>
+          <w:szCs w:val="20"/>
+        </w:rPr>
+        <w:t xml:space="preserve"> is true %}</w:t>
       </w:r>
     </w:p>
     <w:p>
@@ -1970,6 +2508,7 @@
           <w:rFonts w:ascii="Palatino Linotype" w:hAnsi="Palatino Linotype"/>
           <w:b/>
           <w:bCs/>
+          <w:color w:val="000000" w:themeColor="text1"/>
           <w:sz w:val="20"/>
           <w:szCs w:val="20"/>
         </w:rPr>
@@ -2004,15 +2543,47 @@
         </w:rPr>
         <w:t xml:space="preserve">{% if </w:t>
       </w:r>
-      <w:r>
-        <w:rPr>
-          <w:rFonts w:ascii="Palatino Linotype" w:hAnsi="Palatino Linotype"/>
-          <w:bCs/>
-          <w:color w:val="FF0000"/>
-          <w:sz w:val="20"/>
-          <w:szCs w:val="20"/>
-        </w:rPr>
-        <w:t>no_contact.ordered is true %}</w:t>
+      <w:proofErr w:type="spellStart"/>
+      <w:r>
+        <w:rPr>
+          <w:rFonts w:ascii="Palatino Linotype" w:hAnsi="Palatino Linotype"/>
+          <w:bCs/>
+          <w:color w:val="FF0000"/>
+          <w:sz w:val="20"/>
+          <w:szCs w:val="20"/>
+        </w:rPr>
+        <w:t>cc_</w:t>
+      </w:r>
+      <w:r>
+        <w:rPr>
+          <w:rFonts w:ascii="Palatino Linotype" w:hAnsi="Palatino Linotype"/>
+          <w:bCs/>
+          <w:color w:val="FF0000"/>
+          <w:sz w:val="20"/>
+          <w:szCs w:val="20"/>
+        </w:rPr>
+        <w:t>bond_conditions</w:t>
+      </w:r>
+      <w:r>
+        <w:rPr>
+          <w:rFonts w:ascii="Palatino Linotype" w:hAnsi="Palatino Linotype"/>
+          <w:bCs/>
+          <w:color w:val="FF0000"/>
+          <w:sz w:val="20"/>
+          <w:szCs w:val="20"/>
+        </w:rPr>
+        <w:t>.no_alcohol_drugs</w:t>
+      </w:r>
+      <w:proofErr w:type="spellEnd"/>
+      <w:r>
+        <w:rPr>
+          <w:rFonts w:ascii="Palatino Linotype" w:hAnsi="Palatino Linotype"/>
+          <w:bCs/>
+          <w:color w:val="FF0000"/>
+          <w:sz w:val="20"/>
+          <w:szCs w:val="20"/>
+        </w:rPr>
+        <w:t xml:space="preserve"> is true %}</w:t>
       </w:r>
     </w:p>
     <w:p>
@@ -2041,36 +2612,7 @@
           <w:sz w:val="20"/>
           <w:szCs w:val="20"/>
         </w:rPr>
-        <w:t>Defendant shall have no contact with</w:t>
-      </w:r>
-      <w:r>
-        <w:rPr>
-          <w:rFonts w:ascii="Palatino Linotype" w:hAnsi="Palatino Linotype"/>
-          <w:bCs/>
-          <w:sz w:val="20"/>
-          <w:szCs w:val="20"/>
-        </w:rPr>
-        <w:t xml:space="preserve"> </w:t>
-      </w:r>
-      <w:r>
-        <w:rPr>
-          <w:rFonts w:ascii="Palatino Linotype" w:hAnsi="Palatino Linotype"/>
-          <w:b/>
-          <w:bCs/>
-          <w:sz w:val="20"/>
-          <w:szCs w:val="20"/>
-          <w:u w:val="single"/>
-        </w:rPr>
-        <w:t>{{ no_contact.name }}</w:t>
-      </w:r>
-      <w:r>
-        <w:rPr>
-          <w:rFonts w:ascii="Palatino Linotype" w:hAnsi="Palatino Linotype"/>
-          <w:bCs/>
-          <w:sz w:val="20"/>
-          <w:szCs w:val="20"/>
-        </w:rPr>
-        <w:t>. Contact includes, but is not limited to, landline, cordless, cellular or digital telephone; text; instant messaging; fax; e-mail; voicemail; delivery service; social media; blogging; writings; electronic communications; posting a message; or communications by any other means directly or through another person.</w:t>
+        <w:t>Defendant shall maintain sobriety while on bond, and shall not possess, consume, or purchase alcohol or drugs of abuse.</w:t>
       </w:r>
       <w:r>
         <w:rPr>
@@ -2092,25 +2634,37 @@
         </w:rPr>
         <w:t xml:space="preserve">{% if </w:t>
       </w:r>
-      <w:r>
-        <w:rPr>
-          <w:rFonts w:ascii="Palatino Linotype" w:hAnsi="Palatino Linotype"/>
-          <w:bCs/>
-          <w:color w:val="FF0000"/>
-          <w:sz w:val="20"/>
-          <w:szCs w:val="20"/>
-        </w:rPr>
-        <w:t>bond_conditions</w:t>
-      </w:r>
-      <w:r>
-        <w:rPr>
-          <w:rFonts w:ascii="Palatino Linotype" w:hAnsi="Palatino Linotype"/>
-          <w:bCs/>
-          <w:color w:val="FF0000"/>
-          <w:sz w:val="20"/>
-          <w:szCs w:val="20"/>
-        </w:rPr>
-        <w:t>.no_alcohol_drugs is true %}</w:t>
+      <w:proofErr w:type="spellStart"/>
+      <w:r>
+        <w:rPr>
+          <w:rFonts w:ascii="Palatino Linotype" w:hAnsi="Palatino Linotype"/>
+          <w:bCs/>
+          <w:color w:val="FF0000"/>
+          <w:sz w:val="20"/>
+          <w:szCs w:val="20"/>
+        </w:rPr>
+        <w:t>cc_</w:t>
+      </w:r>
+      <w:r>
+        <w:rPr>
+          <w:rFonts w:ascii="Palatino Linotype" w:hAnsi="Palatino Linotype"/>
+          <w:bCs/>
+          <w:color w:val="FF0000"/>
+          <w:sz w:val="20"/>
+          <w:szCs w:val="20"/>
+        </w:rPr>
+        <w:t>bond_conditions.alcohol_test_kiosk</w:t>
+      </w:r>
+      <w:proofErr w:type="spellEnd"/>
+      <w:r>
+        <w:rPr>
+          <w:rFonts w:ascii="Palatino Linotype" w:hAnsi="Palatino Linotype"/>
+          <w:bCs/>
+          <w:color w:val="FF0000"/>
+          <w:sz w:val="20"/>
+          <w:szCs w:val="20"/>
+        </w:rPr>
+        <w:t xml:space="preserve"> is true %}</w:t>
       </w:r>
     </w:p>
     <w:p>
@@ -2128,19 +2682,38 @@
           <w:rFonts w:ascii="Palatino Linotype" w:hAnsi="Palatino Linotype"/>
           <w:b/>
           <w:bCs/>
-          <w:color w:val="000000" w:themeColor="text1"/>
-          <w:sz w:val="20"/>
-          <w:szCs w:val="20"/>
-        </w:rPr>
-      </w:pPr>
-      <w:r>
-        <w:rPr>
-          <w:rFonts w:ascii="Palatino Linotype" w:hAnsi="Palatino Linotype"/>
-          <w:bCs/>
-          <w:sz w:val="20"/>
-          <w:szCs w:val="20"/>
-        </w:rPr>
-        <w:t>Defendant shall maintain sobriety while on bond, and shall not possess, consume, or purchase alcohol or drugs of abuse.</w:t>
+          <w:sz w:val="20"/>
+          <w:szCs w:val="20"/>
+        </w:rPr>
+      </w:pPr>
+      <w:r>
+        <w:rPr>
+          <w:rFonts w:ascii="Palatino Linotype" w:hAnsi="Palatino Linotype"/>
+          <w:bCs/>
+          <w:sz w:val="20"/>
+          <w:szCs w:val="20"/>
+        </w:rPr>
+        <w:t xml:space="preserve">Defendant shall report to the Office of Community Control forthwith to determine a schedule for alcohol tests with the AB (Alcohol) </w:t>
+      </w:r>
+      <w:proofErr w:type="spellStart"/>
+      <w:r>
+        <w:rPr>
+          <w:rFonts w:ascii="Palatino Linotype" w:hAnsi="Palatino Linotype"/>
+          <w:bCs/>
+          <w:sz w:val="20"/>
+          <w:szCs w:val="20"/>
+        </w:rPr>
+        <w:t>Kisok</w:t>
+      </w:r>
+      <w:proofErr w:type="spellEnd"/>
+      <w:r>
+        <w:rPr>
+          <w:rFonts w:ascii="Palatino Linotype" w:hAnsi="Palatino Linotype"/>
+          <w:bCs/>
+          <w:sz w:val="20"/>
+          <w:szCs w:val="20"/>
+        </w:rPr>
+        <w:t>.</w:t>
       </w:r>
       <w:r>
         <w:rPr>
@@ -2162,6 +2735,17 @@
         </w:rPr>
         <w:t xml:space="preserve">{% if </w:t>
       </w:r>
+      <w:proofErr w:type="spellStart"/>
+      <w:r>
+        <w:rPr>
+          <w:rFonts w:ascii="Palatino Linotype" w:hAnsi="Palatino Linotype"/>
+          <w:bCs/>
+          <w:color w:val="FF0000"/>
+          <w:sz w:val="20"/>
+          <w:szCs w:val="20"/>
+        </w:rPr>
+        <w:t>cc_</w:t>
+      </w:r>
       <w:r>
         <w:rPr>
           <w:rFonts w:ascii="Palatino Linotype" w:hAnsi="Palatino Linotype"/>
@@ -2180,7 +2764,18 @@
           <w:sz w:val="20"/>
           <w:szCs w:val="20"/>
         </w:rPr>
-        <w:t>.alcohol_drugs_assessment is true %}</w:t>
+        <w:t>.monitoring</w:t>
+      </w:r>
+      <w:proofErr w:type="spellEnd"/>
+      <w:r>
+        <w:rPr>
+          <w:rFonts w:ascii="Palatino Linotype" w:hAnsi="Palatino Linotype"/>
+          <w:bCs/>
+          <w:color w:val="FF0000"/>
+          <w:sz w:val="20"/>
+          <w:szCs w:val="20"/>
+        </w:rPr>
+        <w:t xml:space="preserve"> is true %}</w:t>
       </w:r>
     </w:p>
     <w:p>
@@ -2208,122 +2803,231 @@
           <w:sz w:val="20"/>
           <w:szCs w:val="20"/>
         </w:rPr>
-        <w:t>Defendant shall forthwith report to the Office of Community Control to obtain an alcohol and drug assessment and comply with any treatment recommendations.</w:t>
-      </w:r>
-      <w:r>
-        <w:rPr>
-          <w:rFonts w:ascii="Palatino Linotype" w:hAnsi="Palatino Linotype"/>
-          <w:bCs/>
-          <w:color w:val="FF0000"/>
-          <w:sz w:val="20"/>
-          <w:szCs w:val="20"/>
-        </w:rPr>
-        <w:t>{% endif %}{% if bond_conditions</w:t>
-      </w:r>
-      <w:r>
-        <w:rPr>
-          <w:rFonts w:ascii="Palatino Linotype" w:hAnsi="Palatino Linotype"/>
-          <w:bCs/>
-          <w:color w:val="FF0000"/>
-          <w:sz w:val="20"/>
-          <w:szCs w:val="20"/>
-        </w:rPr>
-        <w:t>.mental_health</w:t>
-      </w:r>
-      <w:r>
-        <w:rPr>
-          <w:rFonts w:ascii="Palatino Linotype" w:hAnsi="Palatino Linotype"/>
-          <w:bCs/>
-          <w:color w:val="FF0000"/>
-          <w:sz w:val="20"/>
-          <w:szCs w:val="20"/>
-        </w:rPr>
-        <w:t>_assessment is true %}</w:t>
+        <w:t>Prior to release the Defendant shall be fitted by the</w:t>
+      </w:r>
+      <w:r>
+        <w:rPr>
+          <w:rFonts w:ascii="Palatino Linotype" w:hAnsi="Palatino Linotype"/>
+          <w:bCs/>
+          <w:sz w:val="20"/>
+          <w:szCs w:val="20"/>
+        </w:rPr>
+        <w:t xml:space="preserve"> Office of Community Control</w:t>
+      </w:r>
+      <w:r>
+        <w:rPr>
+          <w:rFonts w:ascii="Palatino Linotype" w:hAnsi="Palatino Linotype"/>
+          <w:bCs/>
+          <w:sz w:val="20"/>
+          <w:szCs w:val="20"/>
+        </w:rPr>
+        <w:t xml:space="preserve"> </w:t>
+      </w:r>
+      <w:r>
+        <w:rPr>
+          <w:rFonts w:ascii="Palatino Linotype" w:hAnsi="Palatino Linotype"/>
+          <w:bCs/>
+          <w:sz w:val="20"/>
+          <w:szCs w:val="20"/>
+        </w:rPr>
+        <w:t>for</w:t>
+      </w:r>
+      <w:r>
+        <w:rPr>
+          <w:rFonts w:ascii="Palatino Linotype" w:hAnsi="Palatino Linotype"/>
+          <w:bCs/>
+          <w:sz w:val="20"/>
+          <w:szCs w:val="20"/>
+        </w:rPr>
+        <w:t xml:space="preserve"> the following monitoring</w:t>
+      </w:r>
+      <w:r>
+        <w:rPr>
+          <w:rFonts w:ascii="Palatino Linotype" w:hAnsi="Palatino Linotype"/>
+          <w:bCs/>
+          <w:sz w:val="20"/>
+          <w:szCs w:val="20"/>
+        </w:rPr>
+        <w:t xml:space="preserve"> unit</w:t>
+      </w:r>
+      <w:r>
+        <w:rPr>
+          <w:rFonts w:ascii="Palatino Linotype" w:hAnsi="Palatino Linotype"/>
+          <w:bCs/>
+          <w:sz w:val="20"/>
+          <w:szCs w:val="20"/>
+        </w:rPr>
+        <w:t>:</w:t>
+      </w:r>
+      <w:r>
+        <w:rPr>
+          <w:rFonts w:ascii="Palatino Linotype" w:hAnsi="Palatino Linotype"/>
+          <w:bCs/>
+          <w:sz w:val="20"/>
+          <w:szCs w:val="20"/>
+        </w:rPr>
+        <w:t xml:space="preserve"> {{</w:t>
+      </w:r>
+      <w:r>
+        <w:rPr>
+          <w:rFonts w:ascii="Palatino Linotype" w:hAnsi="Palatino Linotype"/>
+          <w:bCs/>
+          <w:color w:val="FF0000"/>
+          <w:sz w:val="20"/>
+          <w:szCs w:val="20"/>
+        </w:rPr>
+        <w:t xml:space="preserve"> </w:t>
+      </w:r>
+      <w:proofErr w:type="spellStart"/>
+      <w:r>
+        <w:rPr>
+          <w:rFonts w:ascii="Palatino Linotype" w:hAnsi="Palatino Linotype"/>
+          <w:bCs/>
+          <w:sz w:val="20"/>
+          <w:szCs w:val="20"/>
+        </w:rPr>
+        <w:t>cc_</w:t>
+      </w:r>
+      <w:r>
+        <w:rPr>
+          <w:rFonts w:ascii="Palatino Linotype" w:hAnsi="Palatino Linotype"/>
+          <w:bCs/>
+          <w:sz w:val="20"/>
+          <w:szCs w:val="20"/>
+        </w:rPr>
+        <w:t>bond_conditions</w:t>
+      </w:r>
+      <w:r>
+        <w:rPr>
+          <w:rFonts w:ascii="Palatino Linotype" w:hAnsi="Palatino Linotype"/>
+          <w:bCs/>
+          <w:sz w:val="20"/>
+          <w:szCs w:val="20"/>
+        </w:rPr>
+        <w:t>.monitoring_type</w:t>
+      </w:r>
+      <w:proofErr w:type="spellEnd"/>
+      <w:r>
+        <w:rPr>
+          <w:rFonts w:ascii="Palatino Linotype" w:hAnsi="Palatino Linotype"/>
+          <w:bCs/>
+          <w:sz w:val="20"/>
+          <w:szCs w:val="20"/>
+        </w:rPr>
+        <w:t xml:space="preserve"> }}.</w:t>
+      </w:r>
+      <w:r>
+        <w:rPr>
+          <w:rFonts w:ascii="Palatino Linotype" w:hAnsi="Palatino Linotype"/>
+          <w:bCs/>
+          <w:color w:val="FF0000"/>
+          <w:sz w:val="20"/>
+          <w:szCs w:val="20"/>
+        </w:rPr>
+        <w:t>{% endif %}</w:t>
+      </w:r>
+      <w:r>
+        <w:rPr>
+          <w:rFonts w:ascii="Palatino Linotype" w:hAnsi="Palatino Linotype"/>
+          <w:bCs/>
+          <w:color w:val="FF0000"/>
+          <w:sz w:val="20"/>
+          <w:szCs w:val="20"/>
+        </w:rPr>
+        <w:t>{{‘\</w:t>
+      </w:r>
+      <w:r>
+        <w:rPr>
+          <w:rFonts w:ascii="Palatino Linotype" w:hAnsi="Palatino Linotype"/>
+          <w:bCs/>
+          <w:color w:val="FF0000"/>
+          <w:sz w:val="20"/>
+          <w:szCs w:val="20"/>
+        </w:rPr>
+        <w:t>n’}}</w:t>
+      </w:r>
+      <w:r>
+        <w:rPr>
+          <w:rFonts w:ascii="Palatino Linotype" w:hAnsi="Palatino Linotype"/>
+          <w:bCs/>
+          <w:color w:val="FF0000"/>
+          <w:sz w:val="20"/>
+          <w:szCs w:val="20"/>
+        </w:rPr>
+        <w:t xml:space="preserve">{% if </w:t>
+      </w:r>
+      <w:proofErr w:type="spellStart"/>
+      <w:r>
+        <w:rPr>
+          <w:rFonts w:ascii="Palatino Linotype" w:hAnsi="Palatino Linotype"/>
+          <w:bCs/>
+          <w:color w:val="FF0000"/>
+          <w:sz w:val="20"/>
+          <w:szCs w:val="20"/>
+        </w:rPr>
+        <w:t>cc_bond_conditions.</w:t>
+      </w:r>
+      <w:r>
+        <w:rPr>
+          <w:rFonts w:ascii="Palatino Linotype" w:hAnsi="Palatino Linotype"/>
+          <w:bCs/>
+          <w:color w:val="FF0000"/>
+          <w:sz w:val="20"/>
+          <w:szCs w:val="20"/>
+        </w:rPr>
+        <w:t>cc_violation_other_conditions</w:t>
+      </w:r>
+      <w:r>
+        <w:rPr>
+          <w:rFonts w:ascii="Palatino Linotype" w:hAnsi="Palatino Linotype"/>
+          <w:bCs/>
+          <w:color w:val="FF0000"/>
+          <w:sz w:val="20"/>
+          <w:szCs w:val="20"/>
+        </w:rPr>
+        <w:t>_ordered</w:t>
+      </w:r>
+      <w:proofErr w:type="spellEnd"/>
+      <w:r>
+        <w:rPr>
+          <w:rFonts w:ascii="Palatino Linotype" w:hAnsi="Palatino Linotype"/>
+          <w:bCs/>
+          <w:color w:val="FF0000"/>
+          <w:sz w:val="20"/>
+          <w:szCs w:val="20"/>
+        </w:rPr>
+        <w:t xml:space="preserve"> is true %}</w:t>
       </w:r>
     </w:p>
     <w:p>
       <w:pPr>
-        <w:pStyle w:val="ListParagraph"/>
-        <w:numPr>
-          <w:ilvl w:val="0"/>
-          <w:numId w:val="4"/>
-        </w:numPr>
         <w:tabs>
           <w:tab w:val="center" w:pos="4680"/>
         </w:tabs>
         <w:jc w:val="both"/>
         <w:rPr>
           <w:rFonts w:ascii="Palatino Linotype" w:hAnsi="Palatino Linotype"/>
-          <w:bCs/>
-          <w:sz w:val="20"/>
-          <w:szCs w:val="20"/>
-        </w:rPr>
-      </w:pPr>
-      <w:r>
-        <w:rPr>
-          <w:rFonts w:ascii="Palatino Linotype" w:hAnsi="Palatino Linotype"/>
-          <w:bCs/>
-          <w:sz w:val="20"/>
-          <w:szCs w:val="20"/>
-        </w:rPr>
-        <w:t xml:space="preserve">Defendant shall forthwith report to the Office of Community Control to obtain </w:t>
-      </w:r>
-      <w:r>
-        <w:rPr>
-          <w:rFonts w:ascii="Palatino Linotype" w:hAnsi="Palatino Linotype"/>
-          <w:bCs/>
-          <w:sz w:val="20"/>
-          <w:szCs w:val="20"/>
-        </w:rPr>
-        <w:t>a mental health</w:t>
-      </w:r>
-      <w:r>
-        <w:rPr>
-          <w:rFonts w:ascii="Palatino Linotype" w:hAnsi="Palatino Linotype"/>
-          <w:bCs/>
-          <w:sz w:val="20"/>
-          <w:szCs w:val="20"/>
-        </w:rPr>
-        <w:t xml:space="preserve"> assessment and comply with any treatment recommendations.</w:t>
-      </w:r>
-      <w:r>
-        <w:rPr>
-          <w:rFonts w:ascii="Palatino Linotype" w:hAnsi="Palatino Linotype"/>
-          <w:bCs/>
-          <w:color w:val="FF0000"/>
-          <w:sz w:val="20"/>
-          <w:szCs w:val="20"/>
-        </w:rPr>
-        <w:t xml:space="preserve">{% endif %}{% if </w:t>
-      </w:r>
-      <w:r>
-        <w:rPr>
-          <w:rFonts w:ascii="Palatino Linotype" w:hAnsi="Palatino Linotype"/>
-          <w:bCs/>
-          <w:color w:val="FF0000"/>
-          <w:sz w:val="20"/>
-          <w:szCs w:val="20"/>
-        </w:rPr>
-        <w:t>bond_conditions</w:t>
-      </w:r>
-      <w:r>
-        <w:rPr>
-          <w:rFonts w:ascii="Palatino Linotype" w:hAnsi="Palatino Linotype"/>
-          <w:bCs/>
-          <w:color w:val="FF0000"/>
-          <w:sz w:val="20"/>
-          <w:szCs w:val="20"/>
-        </w:rPr>
-        <w:t>.alcohol_test_kiosk is true %}</w:t>
+          <w:b/>
+          <w:bCs/>
+          <w:sz w:val="20"/>
+          <w:szCs w:val="20"/>
+          <w:u w:val="single"/>
+        </w:rPr>
+      </w:pPr>
+      <w:r>
+        <w:rPr>
+          <w:rFonts w:ascii="Palatino Linotype" w:hAnsi="Palatino Linotype"/>
+          <w:b/>
+          <w:bCs/>
+          <w:sz w:val="20"/>
+          <w:szCs w:val="20"/>
+          <w:u w:val="single"/>
+        </w:rPr>
+        <w:t>Other Conditions</w:t>
       </w:r>
     </w:p>
     <w:p>
       <w:pPr>
-        <w:pStyle w:val="ListParagraph"/>
-        <w:numPr>
-          <w:ilvl w:val="0"/>
-          <w:numId w:val="4"/>
-        </w:numPr>
         <w:tabs>
           <w:tab w:val="center" w:pos="4680"/>
         </w:tabs>
@@ -2331,113 +3035,67 @@
         <w:rPr>
           <w:rFonts w:ascii="Palatino Linotype" w:hAnsi="Palatino Linotype"/>
           <w:bCs/>
-          <w:sz w:val="20"/>
-          <w:szCs w:val="20"/>
-        </w:rPr>
-      </w:pPr>
-      <w:r>
-        <w:rPr>
-          <w:rFonts w:ascii="Palatino Linotype" w:hAnsi="Palatino Linotype"/>
-          <w:bCs/>
-          <w:sz w:val="20"/>
-          <w:szCs w:val="20"/>
-        </w:rPr>
-        <w:t>Defendant shall report to the Office of Community Control forthwith to determine a schedule for alcohol tests with the AB (Alcohol) Kisok.</w:t>
-      </w:r>
-      <w:r>
-        <w:rPr>
-          <w:rFonts w:ascii="Palatino Linotype" w:hAnsi="Palatino Linotype"/>
-          <w:bCs/>
-          <w:color w:val="FF0000"/>
-          <w:sz w:val="20"/>
-          <w:szCs w:val="20"/>
-        </w:rPr>
-        <w:t xml:space="preserve">{% endif %}{% if </w:t>
-      </w:r>
-      <w:r>
-        <w:rPr>
-          <w:rFonts w:ascii="Palatino Linotype" w:hAnsi="Palatino Linotype"/>
-          <w:bCs/>
-          <w:color w:val="FF0000"/>
-          <w:sz w:val="20"/>
-          <w:szCs w:val="20"/>
-        </w:rPr>
-        <w:t>bond_conditions</w:t>
-      </w:r>
-      <w:r>
-        <w:rPr>
-          <w:rFonts w:ascii="Palatino Linotype" w:hAnsi="Palatino Linotype"/>
-          <w:bCs/>
-          <w:color w:val="FF0000"/>
-          <w:sz w:val="20"/>
-          <w:szCs w:val="20"/>
-        </w:rPr>
-        <w:t>.specialized_docket is true %}</w:t>
-      </w:r>
-    </w:p>
-    <w:p>
-      <w:pPr>
-        <w:pStyle w:val="ListParagraph"/>
-        <w:numPr>
-          <w:ilvl w:val="0"/>
-          <w:numId w:val="4"/>
-        </w:numPr>
-        <w:tabs>
-          <w:tab w:val="center" w:pos="4680"/>
-        </w:tabs>
-        <w:jc w:val="both"/>
-        <w:rPr>
-          <w:rFonts w:ascii="Palatino Linotype" w:hAnsi="Palatino Linotype"/>
-          <w:bCs/>
-          <w:sz w:val="20"/>
-          <w:szCs w:val="20"/>
-        </w:rPr>
-      </w:pPr>
-      <w:r>
-        <w:rPr>
-          <w:rFonts w:ascii="Palatino Linotype" w:hAnsi="Palatino Linotype"/>
-          <w:bCs/>
-          <w:sz w:val="20"/>
-          <w:szCs w:val="20"/>
-        </w:rPr>
-        <w:t xml:space="preserve">Defendant shall report to the Specialized Docket Coordinator to complete screening for admission to </w:t>
-      </w:r>
-      <w:r>
-        <w:rPr>
-          <w:rFonts w:ascii="Palatino Linotype" w:hAnsi="Palatino Linotype"/>
-          <w:bCs/>
-          <w:sz w:val="20"/>
-          <w:szCs w:val="20"/>
-        </w:rPr>
-        <w:t>{{</w:t>
-      </w:r>
-      <w:r>
-        <w:rPr>
-          <w:rFonts w:ascii="Palatino Linotype" w:hAnsi="Palatino Linotype"/>
-          <w:bCs/>
-          <w:color w:val="FF0000"/>
-          <w:sz w:val="20"/>
-          <w:szCs w:val="20"/>
-        </w:rPr>
-        <w:t xml:space="preserve"> </w:t>
-      </w:r>
-      <w:r>
-        <w:rPr>
-          <w:rFonts w:ascii="Palatino Linotype" w:hAnsi="Palatino Linotype"/>
-          <w:bCs/>
-          <w:sz w:val="20"/>
-          <w:szCs w:val="20"/>
-        </w:rPr>
-        <w:t>bond_conditions</w:t>
-      </w:r>
-      <w:r>
-        <w:rPr>
-          <w:rFonts w:ascii="Palatino Linotype" w:hAnsi="Palatino Linotype"/>
-          <w:bCs/>
-          <w:sz w:val="20"/>
-          <w:szCs w:val="20"/>
-        </w:rPr>
-        <w:t>.specialized_docket_type }}.</w:t>
+          <w:color w:val="FF0000"/>
+          <w:sz w:val="20"/>
+          <w:szCs w:val="20"/>
+        </w:rPr>
+      </w:pPr>
+      <w:r>
+        <w:rPr>
+          <w:rFonts w:ascii="Palatino Linotype" w:hAnsi="Palatino Linotype"/>
+          <w:bCs/>
+          <w:sz w:val="20"/>
+          <w:szCs w:val="20"/>
+        </w:rPr>
+        <w:t xml:space="preserve">{{ </w:t>
+      </w:r>
+      <w:proofErr w:type="spellStart"/>
+      <w:r>
+        <w:rPr>
+          <w:rFonts w:ascii="Palatino Linotype" w:hAnsi="Palatino Linotype"/>
+          <w:bCs/>
+          <w:sz w:val="20"/>
+          <w:szCs w:val="20"/>
+        </w:rPr>
+        <w:t>cc_bond_conditions.</w:t>
+      </w:r>
+      <w:r>
+        <w:rPr>
+          <w:rFonts w:ascii="Palatino Linotype" w:hAnsi="Palatino Linotype"/>
+          <w:bCs/>
+          <w:sz w:val="20"/>
+          <w:szCs w:val="20"/>
+        </w:rPr>
+        <w:t>cc_violation_other_conditions_terms</w:t>
+      </w:r>
+      <w:proofErr w:type="spellEnd"/>
+      <w:r>
+        <w:rPr>
+          <w:rFonts w:ascii="Palatino Linotype" w:hAnsi="Palatino Linotype"/>
+          <w:bCs/>
+          <w:sz w:val="20"/>
+          <w:szCs w:val="20"/>
+        </w:rPr>
+        <w:t xml:space="preserve"> }}</w:t>
+      </w:r>
+      <w:r>
+        <w:rPr>
+          <w:rFonts w:ascii="Palatino Linotype" w:hAnsi="Palatino Linotype"/>
+          <w:bCs/>
+          <w:sz w:val="20"/>
+          <w:szCs w:val="20"/>
+        </w:rPr>
+        <w:t>.</w:t>
+      </w:r>
+      <w:r>
+        <w:rPr>
+          <w:rFonts w:ascii="Palatino Linotype" w:hAnsi="Palatino Linotype"/>
+          <w:bCs/>
+          <w:color w:val="FF0000"/>
+          <w:sz w:val="20"/>
+          <w:szCs w:val="20"/>
+        </w:rPr>
+        <w:t>{{‘\n’}}</w:t>
       </w:r>
       <w:r>
         <w:rPr>
@@ -2452,257 +3110,6 @@
       <w:r>
         <w:rPr>
           <w:rFonts w:ascii="Palatino Linotype" w:hAnsi="Palatino Linotype"/>
-          <w:bCs/>
-          <w:color w:val="FF0000"/>
-          <w:sz w:val="20"/>
-          <w:szCs w:val="20"/>
-        </w:rPr>
-        <w:t xml:space="preserve">{% if </w:t>
-      </w:r>
-      <w:r>
-        <w:rPr>
-          <w:rFonts w:ascii="Palatino Linotype" w:hAnsi="Palatino Linotype"/>
-          <w:bCs/>
-          <w:color w:val="FF0000"/>
-          <w:sz w:val="20"/>
-          <w:szCs w:val="20"/>
-        </w:rPr>
-        <w:t>bond_conditions</w:t>
-      </w:r>
-      <w:r>
-        <w:rPr>
-          <w:rFonts w:ascii="Palatino Linotype" w:hAnsi="Palatino Linotype"/>
-          <w:bCs/>
-          <w:color w:val="FF0000"/>
-          <w:sz w:val="20"/>
-          <w:szCs w:val="20"/>
-        </w:rPr>
-        <w:t>.monitoring is true %}</w:t>
-      </w:r>
-    </w:p>
-    <w:p>
-      <w:pPr>
-        <w:pStyle w:val="ListParagraph"/>
-        <w:numPr>
-          <w:ilvl w:val="0"/>
-          <w:numId w:val="4"/>
-        </w:numPr>
-        <w:tabs>
-          <w:tab w:val="center" w:pos="4680"/>
-        </w:tabs>
-        <w:jc w:val="both"/>
-        <w:rPr>
-          <w:rFonts w:ascii="Palatino Linotype" w:hAnsi="Palatino Linotype"/>
-          <w:bCs/>
-          <w:sz w:val="20"/>
-          <w:szCs w:val="20"/>
-        </w:rPr>
-      </w:pPr>
-      <w:r>
-        <w:rPr>
-          <w:rFonts w:ascii="Palatino Linotype" w:hAnsi="Palatino Linotype"/>
-          <w:bCs/>
-          <w:sz w:val="20"/>
-          <w:szCs w:val="20"/>
-        </w:rPr>
-        <w:t>Prior to release the Defendant shall be fitted by the</w:t>
-      </w:r>
-      <w:r>
-        <w:rPr>
-          <w:rFonts w:ascii="Palatino Linotype" w:hAnsi="Palatino Linotype"/>
-          <w:bCs/>
-          <w:sz w:val="20"/>
-          <w:szCs w:val="20"/>
-        </w:rPr>
-        <w:t xml:space="preserve"> Office of Community Control</w:t>
-      </w:r>
-      <w:r>
-        <w:rPr>
-          <w:rFonts w:ascii="Palatino Linotype" w:hAnsi="Palatino Linotype"/>
-          <w:bCs/>
-          <w:sz w:val="20"/>
-          <w:szCs w:val="20"/>
-        </w:rPr>
-        <w:t xml:space="preserve"> </w:t>
-      </w:r>
-      <w:r>
-        <w:rPr>
-          <w:rFonts w:ascii="Palatino Linotype" w:hAnsi="Palatino Linotype"/>
-          <w:bCs/>
-          <w:sz w:val="20"/>
-          <w:szCs w:val="20"/>
-        </w:rPr>
-        <w:t>for</w:t>
-      </w:r>
-      <w:r>
-        <w:rPr>
-          <w:rFonts w:ascii="Palatino Linotype" w:hAnsi="Palatino Linotype"/>
-          <w:bCs/>
-          <w:sz w:val="20"/>
-          <w:szCs w:val="20"/>
-        </w:rPr>
-        <w:t xml:space="preserve"> the following monitoring</w:t>
-      </w:r>
-      <w:r>
-        <w:rPr>
-          <w:rFonts w:ascii="Palatino Linotype" w:hAnsi="Palatino Linotype"/>
-          <w:bCs/>
-          <w:sz w:val="20"/>
-          <w:szCs w:val="20"/>
-        </w:rPr>
-        <w:t xml:space="preserve"> unit</w:t>
-      </w:r>
-      <w:r>
-        <w:rPr>
-          <w:rFonts w:ascii="Palatino Linotype" w:hAnsi="Palatino Linotype"/>
-          <w:bCs/>
-          <w:sz w:val="20"/>
-          <w:szCs w:val="20"/>
-        </w:rPr>
-        <w:t>:</w:t>
-      </w:r>
-      <w:r>
-        <w:rPr>
-          <w:rFonts w:ascii="Palatino Linotype" w:hAnsi="Palatino Linotype"/>
-          <w:bCs/>
-          <w:sz w:val="20"/>
-          <w:szCs w:val="20"/>
-        </w:rPr>
-        <w:t xml:space="preserve"> {{</w:t>
-      </w:r>
-      <w:r>
-        <w:rPr>
-          <w:rFonts w:ascii="Palatino Linotype" w:hAnsi="Palatino Linotype"/>
-          <w:bCs/>
-          <w:color w:val="FF0000"/>
-          <w:sz w:val="20"/>
-          <w:szCs w:val="20"/>
-        </w:rPr>
-        <w:t xml:space="preserve"> </w:t>
-      </w:r>
-      <w:r>
-        <w:rPr>
-          <w:rFonts w:ascii="Palatino Linotype" w:hAnsi="Palatino Linotype"/>
-          <w:bCs/>
-          <w:sz w:val="20"/>
-          <w:szCs w:val="20"/>
-        </w:rPr>
-        <w:t>bond_conditions</w:t>
-      </w:r>
-      <w:r>
-        <w:rPr>
-          <w:rFonts w:ascii="Palatino Linotype" w:hAnsi="Palatino Linotype"/>
-          <w:bCs/>
-          <w:sz w:val="20"/>
-          <w:szCs w:val="20"/>
-        </w:rPr>
-        <w:t>.monitoring_type }}.</w:t>
-      </w:r>
-      <w:r>
-        <w:rPr>
-          <w:rFonts w:ascii="Palatino Linotype" w:hAnsi="Palatino Linotype"/>
-          <w:bCs/>
-          <w:color w:val="FF0000"/>
-          <w:sz w:val="20"/>
-          <w:szCs w:val="20"/>
-        </w:rPr>
-        <w:t>{% endif %}</w:t>
-      </w:r>
-      <w:r>
-        <w:rPr>
-          <w:rFonts w:ascii="Palatino Linotype" w:hAnsi="Palatino Linotype"/>
-          <w:bCs/>
-          <w:color w:val="FF0000"/>
-          <w:sz w:val="20"/>
-          <w:szCs w:val="20"/>
-        </w:rPr>
-        <w:t>{{‘\</w:t>
-      </w:r>
-      <w:r>
-        <w:rPr>
-          <w:rFonts w:ascii="Palatino Linotype" w:hAnsi="Palatino Linotype"/>
-          <w:bCs/>
-          <w:color w:val="FF0000"/>
-          <w:sz w:val="20"/>
-          <w:szCs w:val="20"/>
-        </w:rPr>
-        <w:t>n’}}</w:t>
-      </w:r>
-    </w:p>
-    <w:p>
-      <w:pPr>
-        <w:tabs>
-          <w:tab w:val="center" w:pos="4680"/>
-        </w:tabs>
-        <w:jc w:val="both"/>
-        <w:rPr>
-          <w:rFonts w:ascii="Palatino Linotype" w:hAnsi="Palatino Linotype"/>
-          <w:b/>
-          <w:bCs/>
-          <w:sz w:val="20"/>
-          <w:szCs w:val="20"/>
-          <w:u w:val="single"/>
-        </w:rPr>
-      </w:pPr>
-      <w:r>
-        <w:rPr>
-          <w:rFonts w:ascii="Palatino Linotype" w:hAnsi="Palatino Linotype"/>
-          <w:b/>
-          <w:bCs/>
-          <w:sz w:val="20"/>
-          <w:szCs w:val="20"/>
-          <w:u w:val="single"/>
-        </w:rPr>
-        <w:t>Other Conditions</w:t>
-      </w:r>
-    </w:p>
-    <w:p>
-      <w:pPr>
-        <w:tabs>
-          <w:tab w:val="center" w:pos="4680"/>
-        </w:tabs>
-        <w:jc w:val="both"/>
-        <w:rPr>
-          <w:rFonts w:ascii="Palatino Linotype" w:hAnsi="Palatino Linotype"/>
-          <w:bCs/>
-          <w:color w:val="FF0000"/>
-          <w:sz w:val="20"/>
-          <w:szCs w:val="20"/>
-        </w:rPr>
-      </w:pPr>
-      <w:r>
-        <w:rPr>
-          <w:rFonts w:ascii="Palatino Linotype" w:hAnsi="Palatino Linotype"/>
-          <w:bCs/>
-          <w:sz w:val="20"/>
-          <w:szCs w:val="20"/>
-        </w:rPr>
-        <w:t>{{ other_conditions.terms }}</w:t>
-      </w:r>
-      <w:r>
-        <w:rPr>
-          <w:rFonts w:ascii="Palatino Linotype" w:hAnsi="Palatino Linotype"/>
-          <w:bCs/>
-          <w:sz w:val="20"/>
-          <w:szCs w:val="20"/>
-        </w:rPr>
-        <w:t>.</w:t>
-      </w:r>
-      <w:r>
-        <w:rPr>
-          <w:rFonts w:ascii="Palatino Linotype" w:hAnsi="Palatino Linotype"/>
-          <w:bCs/>
-          <w:color w:val="FF0000"/>
-          <w:sz w:val="20"/>
-          <w:szCs w:val="20"/>
-        </w:rPr>
-        <w:t>{{‘\n’}}</w:t>
-      </w:r>
-      <w:r>
-        <w:rPr>
-          <w:rFonts w:ascii="Palatino Linotype" w:hAnsi="Palatino Linotype"/>
-          <w:bCs/>
-          <w:color w:val="FF0000"/>
           <w:sz w:val="20"/>
           <w:szCs w:val="20"/>
         </w:rPr>
@@ -2848,23 +3255,50 @@
           <w:sz w:val="20"/>
           <w:szCs w:val="20"/>
         </w:rPr>
-        <w:t>{{ judicial_officer.officer_</w:t>
-      </w:r>
-      <w:r>
-        <w:rPr>
-          <w:rFonts w:ascii="Palatino Linotype" w:hAnsi="Palatino Linotype"/>
-          <w:sz w:val="20"/>
-          <w:szCs w:val="20"/>
-        </w:rPr>
-        <w:t xml:space="preserve">type }} </w:t>
-      </w:r>
-      <w:r>
-        <w:rPr>
-          <w:rFonts w:ascii="Palatino Linotype" w:hAnsi="Palatino Linotype"/>
-          <w:sz w:val="20"/>
-          <w:szCs w:val="20"/>
-        </w:rPr>
-        <w:t>{{ judicial_officer</w:t>
+        <w:t xml:space="preserve">{{ </w:t>
+      </w:r>
+      <w:proofErr w:type="spellStart"/>
+      <w:r>
+        <w:rPr>
+          <w:rFonts w:ascii="Palatino Linotype" w:hAnsi="Palatino Linotype"/>
+          <w:sz w:val="20"/>
+          <w:szCs w:val="20"/>
+        </w:rPr>
+        <w:t>judicial_officer.officer_</w:t>
+      </w:r>
+      <w:r>
+        <w:rPr>
+          <w:rFonts w:ascii="Palatino Linotype" w:hAnsi="Palatino Linotype"/>
+          <w:sz w:val="20"/>
+          <w:szCs w:val="20"/>
+        </w:rPr>
+        <w:t>type</w:t>
+      </w:r>
+      <w:proofErr w:type="spellEnd"/>
+      <w:r>
+        <w:rPr>
+          <w:rFonts w:ascii="Palatino Linotype" w:hAnsi="Palatino Linotype"/>
+          <w:sz w:val="20"/>
+          <w:szCs w:val="20"/>
+        </w:rPr>
+        <w:t xml:space="preserve"> }} </w:t>
+      </w:r>
+      <w:r>
+        <w:rPr>
+          <w:rFonts w:ascii="Palatino Linotype" w:hAnsi="Palatino Linotype"/>
+          <w:sz w:val="20"/>
+          <w:szCs w:val="20"/>
+        </w:rPr>
+        <w:t xml:space="preserve">{{ </w:t>
+      </w:r>
+      <w:proofErr w:type="spellStart"/>
+      <w:r>
+        <w:rPr>
+          <w:rFonts w:ascii="Palatino Linotype" w:hAnsi="Palatino Linotype"/>
+          <w:sz w:val="20"/>
+          <w:szCs w:val="20"/>
+        </w:rPr>
+        <w:t>judicial_officer</w:t>
       </w:r>
       <w:r>
         <w:rPr>
@@ -2874,6 +3308,7 @@
         </w:rPr>
         <w:t>.first_name</w:t>
       </w:r>
+      <w:proofErr w:type="spellEnd"/>
       <w:r>
         <w:rPr>
           <w:rFonts w:ascii="Palatino Linotype" w:hAnsi="Palatino Linotype"/>
@@ -2896,7 +3331,25 @@
           <w:sz w:val="20"/>
           <w:szCs w:val="20"/>
         </w:rPr>
-        <w:t>{{ judicial_officer.last_name }}</w:t>
+        <w:t xml:space="preserve">{{ </w:t>
+      </w:r>
+      <w:proofErr w:type="spellStart"/>
+      <w:r>
+        <w:rPr>
+          <w:rFonts w:ascii="Palatino Linotype" w:hAnsi="Palatino Linotype"/>
+          <w:sz w:val="20"/>
+          <w:szCs w:val="20"/>
+        </w:rPr>
+        <w:t>judicial_officer.last_name</w:t>
+      </w:r>
+      <w:proofErr w:type="spellEnd"/>
+      <w:r>
+        <w:rPr>
+          <w:rFonts w:ascii="Palatino Linotype" w:hAnsi="Palatino Linotype"/>
+          <w:sz w:val="20"/>
+          <w:szCs w:val="20"/>
+        </w:rPr>
+        <w:t xml:space="preserve"> }}</w:t>
       </w:r>
     </w:p>
     <w:p>
@@ -2959,7 +3412,18 @@
           <w:sz w:val="20"/>
           <w:szCs w:val="20"/>
         </w:rPr>
-        <w:t>% if judicial_of</w:t>
+        <w:t xml:space="preserve">% if </w:t>
+      </w:r>
+      <w:proofErr w:type="spellStart"/>
+      <w:r>
+        <w:rPr>
+          <w:rFonts w:ascii="Palatino Linotype" w:hAnsi="Palatino Linotype"/>
+          <w:bCs/>
+          <w:color w:val="FF0000"/>
+          <w:sz w:val="20"/>
+          <w:szCs w:val="20"/>
+        </w:rPr>
+        <w:t>judicial_of</w:t>
       </w:r>
       <w:r>
         <w:rPr>
@@ -2989,7 +3453,18 @@
           <w:sz w:val="20"/>
           <w:szCs w:val="20"/>
         </w:rPr>
-        <w:t>_type  ==  ‘Magistrate’ %}</w:t>
+        <w:t>_type</w:t>
+      </w:r>
+      <w:proofErr w:type="spellEnd"/>
+      <w:r>
+        <w:rPr>
+          <w:rFonts w:ascii="Palatino Linotype" w:hAnsi="Palatino Linotype"/>
+          <w:bCs/>
+          <w:color w:val="FF0000"/>
+          <w:sz w:val="20"/>
+          <w:szCs w:val="20"/>
+        </w:rPr>
+        <w:t xml:space="preserve">  ==  ‘Magistrate’ %}</w:t>
       </w:r>
     </w:p>
     <w:p>
@@ -3149,7 +3624,43 @@
           <w:sz w:val="16"/>
           <w:szCs w:val="16"/>
         </w:rPr>
-        <w:t>Prosecutor’s Office: PS    OM     EM; Defendant’s Attorney: PS     OM     EM; {{ defendant.first_name }} {{ defendant.last_name}}: PS     OM     EM;</w:t>
+        <w:t xml:space="preserve">Prosecutor’s Office: PS    OM     EM; Defendant’s Attorney: PS     OM     EM; {{ </w:t>
+      </w:r>
+      <w:proofErr w:type="spellStart"/>
+      <w:r>
+        <w:rPr>
+          <w:rFonts w:ascii="Palatino Linotype" w:hAnsi="Palatino Linotype"/>
+          <w:sz w:val="16"/>
+          <w:szCs w:val="16"/>
+        </w:rPr>
+        <w:t>defendant.first_name</w:t>
+      </w:r>
+      <w:proofErr w:type="spellEnd"/>
+      <w:r>
+        <w:rPr>
+          <w:rFonts w:ascii="Palatino Linotype" w:hAnsi="Palatino Linotype"/>
+          <w:sz w:val="16"/>
+          <w:szCs w:val="16"/>
+        </w:rPr>
+        <w:t xml:space="preserve"> }} {{ </w:t>
+      </w:r>
+      <w:proofErr w:type="spellStart"/>
+      <w:r>
+        <w:rPr>
+          <w:rFonts w:ascii="Palatino Linotype" w:hAnsi="Palatino Linotype"/>
+          <w:sz w:val="16"/>
+          <w:szCs w:val="16"/>
+        </w:rPr>
+        <w:t>defendant.last_name</w:t>
+      </w:r>
+      <w:proofErr w:type="spellEnd"/>
+      <w:r>
+        <w:rPr>
+          <w:rFonts w:ascii="Palatino Linotype" w:hAnsi="Palatino Linotype"/>
+          <w:sz w:val="16"/>
+          <w:szCs w:val="16"/>
+        </w:rPr>
+        <w:t>}}: PS     OM     EM;</w:t>
       </w:r>
     </w:p>
     <w:p>
@@ -3178,7 +3689,79 @@
           <w:sz w:val="16"/>
           <w:szCs w:val="16"/>
         </w:rPr>
-        <w:t>{% if community_control.ordered is true or bond_conditions.monitoring is true %}Community Control: PS    EM;{% endif %}{% if jail_terms.ordered is true or apply_jtc == ‘Sentence’ %}County Jail: PS   EM;{% endif %}</w:t>
+        <w:t xml:space="preserve">{% if </w:t>
+      </w:r>
+      <w:proofErr w:type="spellStart"/>
+      <w:r>
+        <w:rPr>
+          <w:rFonts w:ascii="Palatino Linotype" w:hAnsi="Palatino Linotype"/>
+          <w:sz w:val="16"/>
+          <w:szCs w:val="16"/>
+        </w:rPr>
+        <w:t>community_control.ordered</w:t>
+      </w:r>
+      <w:proofErr w:type="spellEnd"/>
+      <w:r>
+        <w:rPr>
+          <w:rFonts w:ascii="Palatino Linotype" w:hAnsi="Palatino Linotype"/>
+          <w:sz w:val="16"/>
+          <w:szCs w:val="16"/>
+        </w:rPr>
+        <w:t xml:space="preserve"> is true or </w:t>
+      </w:r>
+      <w:proofErr w:type="spellStart"/>
+      <w:r>
+        <w:rPr>
+          <w:rFonts w:ascii="Palatino Linotype" w:hAnsi="Palatino Linotype"/>
+          <w:sz w:val="16"/>
+          <w:szCs w:val="16"/>
+        </w:rPr>
+        <w:t>bond_conditions.monitoring</w:t>
+      </w:r>
+      <w:proofErr w:type="spellEnd"/>
+      <w:r>
+        <w:rPr>
+          <w:rFonts w:ascii="Palatino Linotype" w:hAnsi="Palatino Linotype"/>
+          <w:sz w:val="16"/>
+          <w:szCs w:val="16"/>
+        </w:rPr>
+        <w:t xml:space="preserve"> is true %}Community Control: PS    EM;{% endif %}{% if </w:t>
+      </w:r>
+      <w:proofErr w:type="spellStart"/>
+      <w:r>
+        <w:rPr>
+          <w:rFonts w:ascii="Palatino Linotype" w:hAnsi="Palatino Linotype"/>
+          <w:sz w:val="16"/>
+          <w:szCs w:val="16"/>
+        </w:rPr>
+        <w:t>jail_terms.ordered</w:t>
+      </w:r>
+      <w:proofErr w:type="spellEnd"/>
+      <w:r>
+        <w:rPr>
+          <w:rFonts w:ascii="Palatino Linotype" w:hAnsi="Palatino Linotype"/>
+          <w:sz w:val="16"/>
+          <w:szCs w:val="16"/>
+        </w:rPr>
+        <w:t xml:space="preserve"> is true or </w:t>
+      </w:r>
+      <w:proofErr w:type="spellStart"/>
+      <w:r>
+        <w:rPr>
+          <w:rFonts w:ascii="Palatino Linotype" w:hAnsi="Palatino Linotype"/>
+          <w:sz w:val="16"/>
+          <w:szCs w:val="16"/>
+        </w:rPr>
+        <w:t>apply_jtc</w:t>
+      </w:r>
+      <w:proofErr w:type="spellEnd"/>
+      <w:r>
+        <w:rPr>
+          <w:rFonts w:ascii="Palatino Linotype" w:hAnsi="Palatino Linotype"/>
+          <w:sz w:val="16"/>
+          <w:szCs w:val="16"/>
+        </w:rPr>
+        <w:t xml:space="preserve"> == ‘Sentence’ %}County Jail: PS   EM;{% endif %}</w:t>
       </w:r>
     </w:p>
     <w:p>
@@ -3402,8 +3985,9 @@
         <w:sz w:val="20"/>
         <w:szCs w:val="20"/>
       </w:rPr>
-      <w:t xml:space="preserve">% if judicial_officer.officer_type  ==  ‘Magistrate’ %}Magistrate Decision – </w:t>
+      <w:t xml:space="preserve">% if </w:t>
     </w:r>
+    <w:proofErr w:type="spellStart"/>
     <w:r>
       <w:rPr>
         <w:rFonts w:ascii="Palatino Linotype" w:hAnsi="Palatino Linotype"/>
@@ -3411,8 +3995,9 @@
         <w:sz w:val="20"/>
         <w:szCs w:val="20"/>
       </w:rPr>
-      <w:t>Community Control</w:t>
+      <w:t>judicial_officer.officer_type</w:t>
     </w:r>
+    <w:proofErr w:type="spellEnd"/>
     <w:r>
       <w:rPr>
         <w:rFonts w:ascii="Palatino Linotype" w:hAnsi="Palatino Linotype"/>
@@ -3420,7 +4005,7 @@
         <w:sz w:val="20"/>
         <w:szCs w:val="20"/>
       </w:rPr>
-      <w:t xml:space="preserve"> Violation</w:t>
+      <w:t xml:space="preserve">  ==  ‘Magistrate’ %}Magistrate Decision – </w:t>
     </w:r>
     <w:r>
       <w:rPr>
@@ -3429,6 +4014,24 @@
         <w:sz w:val="20"/>
         <w:szCs w:val="20"/>
       </w:rPr>
+      <w:t>Community Control</w:t>
+    </w:r>
+    <w:r>
+      <w:rPr>
+        <w:rFonts w:ascii="Palatino Linotype" w:hAnsi="Palatino Linotype"/>
+        <w:bCs/>
+        <w:sz w:val="20"/>
+        <w:szCs w:val="20"/>
+      </w:rPr>
+      <w:t xml:space="preserve"> Violation</w:t>
+    </w:r>
+    <w:r>
+      <w:rPr>
+        <w:rFonts w:ascii="Palatino Linotype" w:hAnsi="Palatino Linotype"/>
+        <w:bCs/>
+        <w:sz w:val="20"/>
+        <w:szCs w:val="20"/>
+      </w:rPr>
       <w:t xml:space="preserve"> Bond Entry</w:t>
     </w:r>
     <w:r>
@@ -3437,14 +4040,50 @@
         <w:sz w:val="20"/>
         <w:szCs w:val="20"/>
       </w:rPr>
-      <w:t>{% elif judicial_officer.officer_type == ‘Judge’ %}</w:t>
+      <w:t xml:space="preserve">{% </w:t>
     </w:r>
+    <w:proofErr w:type="spellStart"/>
     <w:r>
       <w:rPr>
         <w:rFonts w:ascii="Palatino Linotype" w:hAnsi="Palatino Linotype"/>
         <w:sz w:val="20"/>
         <w:szCs w:val="20"/>
       </w:rPr>
+      <w:t>elif</w:t>
+    </w:r>
+    <w:proofErr w:type="spellEnd"/>
+    <w:r>
+      <w:rPr>
+        <w:rFonts w:ascii="Palatino Linotype" w:hAnsi="Palatino Linotype"/>
+        <w:sz w:val="20"/>
+        <w:szCs w:val="20"/>
+      </w:rPr>
+      <w:t xml:space="preserve"> </w:t>
+    </w:r>
+    <w:proofErr w:type="spellStart"/>
+    <w:r>
+      <w:rPr>
+        <w:rFonts w:ascii="Palatino Linotype" w:hAnsi="Palatino Linotype"/>
+        <w:sz w:val="20"/>
+        <w:szCs w:val="20"/>
+      </w:rPr>
+      <w:t>judicial_officer.officer_type</w:t>
+    </w:r>
+    <w:proofErr w:type="spellEnd"/>
+    <w:r>
+      <w:rPr>
+        <w:rFonts w:ascii="Palatino Linotype" w:hAnsi="Palatino Linotype"/>
+        <w:sz w:val="20"/>
+        <w:szCs w:val="20"/>
+      </w:rPr>
+      <w:t xml:space="preserve"> == ‘Judge’ %}</w:t>
+    </w:r>
+    <w:r>
+      <w:rPr>
+        <w:rFonts w:ascii="Palatino Linotype" w:hAnsi="Palatino Linotype"/>
+        <w:sz w:val="20"/>
+        <w:szCs w:val="20"/>
+      </w:rPr>
       <w:t xml:space="preserve">Community Control </w:t>
     </w:r>
     <w:r>
@@ -3461,7 +4100,25 @@
         <w:sz w:val="20"/>
         <w:szCs w:val="20"/>
       </w:rPr>
-      <w:t xml:space="preserve"> Bond Judgment Entry{% endif %} {{ case_number </w:t>
+      <w:t xml:space="preserve"> Bond Judgment Entry{% endif %} {{ </w:t>
+    </w:r>
+    <w:proofErr w:type="spellStart"/>
+    <w:r>
+      <w:rPr>
+        <w:rFonts w:ascii="Palatino Linotype" w:hAnsi="Palatino Linotype"/>
+        <w:sz w:val="20"/>
+        <w:szCs w:val="20"/>
+      </w:rPr>
+      <w:t>case_number</w:t>
+    </w:r>
+    <w:proofErr w:type="spellEnd"/>
+    <w:r>
+      <w:rPr>
+        <w:rFonts w:ascii="Palatino Linotype" w:hAnsi="Palatino Linotype"/>
+        <w:sz w:val="20"/>
+        <w:szCs w:val="20"/>
+      </w:rPr>
+      <w:t xml:space="preserve"> </w:t>
     </w:r>
     <w:r>
       <w:rPr>

</xml_diff>

<commit_message>
Updated probation violation template.
</commit_message>
<xml_diff>
--- a/resources/Templates/Probation_Violation_Bond_Template.docx
+++ b/resources/Templates/Probation_Violation_Bond_Template.docx
@@ -78,13 +78,20 @@
           <w:tab w:val="left" w:pos="4320"/>
           <w:tab w:val="left" w:pos="4680"/>
         </w:tabs>
-        <w:ind w:left="4680" w:hanging="2520"/>
-        <w:rPr>
-          <w:rFonts w:ascii="Palatino Linotype" w:hAnsi="Palatino Linotype"/>
-          <w:sz w:val="20"/>
-          <w:szCs w:val="20"/>
-        </w:rPr>
-      </w:pPr>
+        <w:rPr>
+          <w:rFonts w:ascii="Palatino Linotype" w:hAnsi="Palatino Linotype"/>
+          <w:sz w:val="20"/>
+          <w:szCs w:val="20"/>
+        </w:rPr>
+      </w:pPr>
+      <w:r>
+        <w:rPr>
+          <w:rFonts w:ascii="Palatino Linotype" w:hAnsi="Palatino Linotype"/>
+          <w:sz w:val="20"/>
+          <w:szCs w:val="20"/>
+        </w:rPr>
+        <w:tab/>
+      </w:r>
       <w:r>
         <w:rPr>
           <w:rFonts w:ascii="Palatino Linotype" w:hAnsi="Palatino Linotype"/>
@@ -117,27 +124,6 @@
         </w:rPr>
         <w:tab/>
       </w:r>
-    </w:p>
-    <w:p>
-      <w:pPr>
-        <w:tabs>
-          <w:tab w:val="left" w:pos="-1080"/>
-          <w:tab w:val="left" w:pos="-720"/>
-          <w:tab w:val="left" w:pos="0"/>
-          <w:tab w:val="left" w:pos="720"/>
-          <w:tab w:val="left" w:pos="1440"/>
-          <w:tab w:val="left" w:pos="2160"/>
-          <w:tab w:val="left" w:pos="2880"/>
-          <w:tab w:val="left" w:pos="3600"/>
-          <w:tab w:val="left" w:pos="4320"/>
-          <w:tab w:val="left" w:pos="4680"/>
-        </w:tabs>
-        <w:rPr>
-          <w:rFonts w:ascii="Palatino Linotype" w:hAnsi="Palatino Linotype"/>
-          <w:sz w:val="20"/>
-          <w:szCs w:val="20"/>
-        </w:rPr>
-      </w:pPr>
     </w:p>
     <w:p>
       <w:pPr>
@@ -207,16 +193,22 @@
           <w:szCs w:val="20"/>
         </w:rPr>
         <w:tab/>
-        <w:t xml:space="preserve">Case No.  </w:t>
-      </w:r>
-      <w:proofErr w:type="gramStart"/>
-      <w:r>
-        <w:rPr>
-          <w:rFonts w:ascii="Palatino Linotype" w:hAnsi="Palatino Linotype"/>
-          <w:sz w:val="20"/>
-          <w:szCs w:val="20"/>
-        </w:rPr>
-        <w:t xml:space="preserve">{{ </w:t>
+      </w:r>
+      <w:r>
+        <w:rPr>
+          <w:rFonts w:ascii="Palatino Linotype" w:hAnsi="Palatino Linotype"/>
+          <w:sz w:val="20"/>
+          <w:szCs w:val="20"/>
+        </w:rPr>
+        <w:tab/>
+      </w:r>
+      <w:r>
+        <w:rPr>
+          <w:rFonts w:ascii="Palatino Linotype" w:hAnsi="Palatino Linotype"/>
+          <w:sz w:val="20"/>
+          <w:szCs w:val="20"/>
+        </w:rPr>
+        <w:t xml:space="preserve">Case No.  {{ </w:t>
       </w:r>
       <w:proofErr w:type="spellStart"/>
       <w:r>
@@ -225,16 +217,7 @@
           <w:sz w:val="20"/>
           <w:szCs w:val="20"/>
         </w:rPr>
-        <w:t>case</w:t>
-      </w:r>
-      <w:proofErr w:type="gramEnd"/>
-      <w:r>
-        <w:rPr>
-          <w:rFonts w:ascii="Palatino Linotype" w:hAnsi="Palatino Linotype"/>
-          <w:sz w:val="20"/>
-          <w:szCs w:val="20"/>
-        </w:rPr>
-        <w:t>_number</w:t>
+        <w:t>case_number</w:t>
       </w:r>
       <w:proofErr w:type="spellEnd"/>
       <w:r>
@@ -244,30 +227,6 @@
           <w:szCs w:val="20"/>
         </w:rPr>
         <w:t xml:space="preserve"> }}</w:t>
-      </w:r>
-      <w:r>
-        <w:rPr>
-          <w:rFonts w:ascii="Palatino Linotype" w:hAnsi="Palatino Linotype"/>
-          <w:sz w:val="20"/>
-          <w:szCs w:val="20"/>
-        </w:rPr>
-        <w:tab/>
-      </w:r>
-      <w:r>
-        <w:rPr>
-          <w:rFonts w:ascii="Palatino Linotype" w:hAnsi="Palatino Linotype"/>
-          <w:sz w:val="20"/>
-          <w:szCs w:val="20"/>
-        </w:rPr>
-        <w:tab/>
-      </w:r>
-      <w:r>
-        <w:rPr>
-          <w:rFonts w:ascii="Palatino Linotype" w:hAnsi="Palatino Linotype"/>
-          <w:sz w:val="20"/>
-          <w:szCs w:val="20"/>
-        </w:rPr>
-        <w:tab/>
       </w:r>
       <w:r>
         <w:rPr>
@@ -316,7 +275,6 @@
           <w:szCs w:val="20"/>
         </w:rPr>
       </w:pPr>
-      <w:proofErr w:type="gramStart"/>
       <w:r>
         <w:rPr>
           <w:rFonts w:ascii="Palatino Linotype" w:hAnsi="Palatino Linotype"/>
@@ -332,16 +290,7 @@
           <w:sz w:val="20"/>
           <w:szCs w:val="20"/>
         </w:rPr>
-        <w:t>defendant</w:t>
-      </w:r>
-      <w:proofErr w:type="gramEnd"/>
-      <w:r>
-        <w:rPr>
-          <w:rFonts w:ascii="Palatino Linotype" w:hAnsi="Palatino Linotype"/>
-          <w:sz w:val="20"/>
-          <w:szCs w:val="20"/>
-        </w:rPr>
-        <w:t>.first_name</w:t>
+        <w:t>defendant.first_name</w:t>
       </w:r>
       <w:proofErr w:type="spellEnd"/>
       <w:r>
@@ -502,27 +451,7 @@
           <w:sz w:val="20"/>
           <w:szCs w:val="20"/>
         </w:rPr>
-        <w:t>judicial_</w:t>
-      </w:r>
-      <w:proofErr w:type="gramStart"/>
-      <w:r>
-        <w:rPr>
-          <w:rFonts w:ascii="Palatino Linotype" w:hAnsi="Palatino Linotype"/>
-          <w:bCs/>
-          <w:sz w:val="20"/>
-          <w:szCs w:val="20"/>
-        </w:rPr>
-        <w:t>officer.officer</w:t>
-      </w:r>
-      <w:proofErr w:type="gramEnd"/>
-      <w:r>
-        <w:rPr>
-          <w:rFonts w:ascii="Palatino Linotype" w:hAnsi="Palatino Linotype"/>
-          <w:bCs/>
-          <w:sz w:val="20"/>
-          <w:szCs w:val="20"/>
-        </w:rPr>
-        <w:t>_type</w:t>
+        <w:t>judicial_officer.officer_type</w:t>
       </w:r>
       <w:proofErr w:type="spellEnd"/>
       <w:r>
@@ -604,25 +533,7 @@
           <w:sz w:val="20"/>
           <w:szCs w:val="20"/>
         </w:rPr>
-        <w:t>judicial_</w:t>
-      </w:r>
-      <w:proofErr w:type="gramStart"/>
-      <w:r>
-        <w:rPr>
-          <w:rFonts w:ascii="Palatino Linotype" w:hAnsi="Palatino Linotype"/>
-          <w:sz w:val="20"/>
-          <w:szCs w:val="20"/>
-        </w:rPr>
-        <w:t>officer.officer</w:t>
-      </w:r>
-      <w:proofErr w:type="gramEnd"/>
-      <w:r>
-        <w:rPr>
-          <w:rFonts w:ascii="Palatino Linotype" w:hAnsi="Palatino Linotype"/>
-          <w:sz w:val="20"/>
-          <w:szCs w:val="20"/>
-        </w:rPr>
-        <w:t>_type</w:t>
+        <w:t>judicial_officer.officer_type</w:t>
       </w:r>
       <w:proofErr w:type="spellEnd"/>
       <w:r>
@@ -749,16 +660,7 @@
           <w:sz w:val="20"/>
           <w:szCs w:val="20"/>
         </w:rPr>
-        <w:t xml:space="preserve"> on </w:t>
-      </w:r>
-      <w:proofErr w:type="gramStart"/>
-      <w:r>
-        <w:rPr>
-          <w:rFonts w:ascii="Palatino Linotype" w:hAnsi="Palatino Linotype"/>
-          <w:sz w:val="20"/>
-          <w:szCs w:val="20"/>
-        </w:rPr>
-        <w:t xml:space="preserve">{{ </w:t>
+        <w:t xml:space="preserve"> on {{ </w:t>
       </w:r>
       <w:proofErr w:type="spellStart"/>
       <w:r>
@@ -767,16 +669,7 @@
           <w:sz w:val="20"/>
           <w:szCs w:val="20"/>
         </w:rPr>
-        <w:t>plea</w:t>
-      </w:r>
-      <w:proofErr w:type="gramEnd"/>
-      <w:r>
-        <w:rPr>
-          <w:rFonts w:ascii="Palatino Linotype" w:hAnsi="Palatino Linotype"/>
-          <w:sz w:val="20"/>
-          <w:szCs w:val="20"/>
-        </w:rPr>
-        <w:t>_trial_date</w:t>
+        <w:t>plea_trial_date</w:t>
       </w:r>
       <w:proofErr w:type="spellEnd"/>
       <w:r>
@@ -832,27 +725,7 @@
           <w:sz w:val="20"/>
           <w:szCs w:val="20"/>
         </w:rPr>
-        <w:t xml:space="preserve"> is false </w:t>
-      </w:r>
-      <w:proofErr w:type="gramStart"/>
-      <w:r>
-        <w:rPr>
-          <w:rFonts w:ascii="Palatino Linotype" w:hAnsi="Palatino Linotype"/>
-          <w:bCs/>
-          <w:sz w:val="20"/>
-          <w:szCs w:val="20"/>
-        </w:rPr>
-        <w:t>%}Defendant</w:t>
-      </w:r>
-      <w:proofErr w:type="gramEnd"/>
-      <w:r>
-        <w:rPr>
-          <w:rFonts w:ascii="Palatino Linotype" w:hAnsi="Palatino Linotype"/>
-          <w:bCs/>
-          <w:sz w:val="20"/>
-          <w:szCs w:val="20"/>
-        </w:rPr>
-        <w:t xml:space="preserve"> was represented by {{ </w:t>
+        <w:t xml:space="preserve"> is false %}Defendant was represented by {{ </w:t>
       </w:r>
       <w:proofErr w:type="spellStart"/>
       <w:r>
@@ -932,27 +805,7 @@
           <w:sz w:val="20"/>
           <w:szCs w:val="20"/>
         </w:rPr>
-        <w:t xml:space="preserve"> is true </w:t>
-      </w:r>
-      <w:proofErr w:type="gramStart"/>
-      <w:r>
-        <w:rPr>
-          <w:rFonts w:ascii="Palatino Linotype" w:hAnsi="Palatino Linotype"/>
-          <w:bCs/>
-          <w:sz w:val="20"/>
-          <w:szCs w:val="20"/>
-        </w:rPr>
-        <w:t>%}Defendant</w:t>
-      </w:r>
-      <w:proofErr w:type="gramEnd"/>
-      <w:r>
-        <w:rPr>
-          <w:rFonts w:ascii="Palatino Linotype" w:hAnsi="Palatino Linotype"/>
-          <w:bCs/>
-          <w:sz w:val="20"/>
-          <w:szCs w:val="20"/>
-        </w:rPr>
-        <w:t xml:space="preserve"> appeared without counsel. {% endif %}</w:t>
+        <w:t xml:space="preserve"> is true %}Defendant appeared without counsel. {% endif %}</w:t>
       </w:r>
     </w:p>
     <w:p>
@@ -1005,25 +858,7 @@
           <w:sz w:val="20"/>
           <w:szCs w:val="20"/>
         </w:rPr>
-        <w:t xml:space="preserve"> == ‘Court finds probable cause’ </w:t>
-      </w:r>
-      <w:proofErr w:type="gramStart"/>
-      <w:r>
-        <w:rPr>
-          <w:rFonts w:ascii="Palatino Linotype" w:hAnsi="Palatino Linotype"/>
-          <w:sz w:val="20"/>
-          <w:szCs w:val="20"/>
-        </w:rPr>
-        <w:t>%}The</w:t>
-      </w:r>
-      <w:proofErr w:type="gramEnd"/>
-      <w:r>
-        <w:rPr>
-          <w:rFonts w:ascii="Palatino Linotype" w:hAnsi="Palatino Linotype"/>
-          <w:sz w:val="20"/>
-          <w:szCs w:val="20"/>
-        </w:rPr>
-        <w:t xml:space="preserve"> Court finds that probable cause exists for the Community Control violation. This case shall be set for a Final Community Control Violation Hearing on ________________________________________________. {% </w:t>
+        <w:t xml:space="preserve"> == ‘Court finds probable cause’ %}The Court finds that probable cause exists for the Community Control violation. This case shall be set for a Final Community Control Violation Hearing on ________________________________________________. {% </w:t>
       </w:r>
       <w:proofErr w:type="spellStart"/>
       <w:r>
@@ -1059,25 +894,7 @@
           <w:sz w:val="20"/>
           <w:szCs w:val="20"/>
         </w:rPr>
-        <w:t xml:space="preserve"> == ‘Defendant stipulates probable cause exists’ </w:t>
-      </w:r>
-      <w:proofErr w:type="gramStart"/>
-      <w:r>
-        <w:rPr>
-          <w:rFonts w:ascii="Palatino Linotype" w:hAnsi="Palatino Linotype"/>
-          <w:sz w:val="20"/>
-          <w:szCs w:val="20"/>
-        </w:rPr>
-        <w:t>%}The</w:t>
-      </w:r>
-      <w:proofErr w:type="gramEnd"/>
-      <w:r>
-        <w:rPr>
-          <w:rFonts w:ascii="Palatino Linotype" w:hAnsi="Palatino Linotype"/>
-          <w:sz w:val="20"/>
-          <w:szCs w:val="20"/>
-        </w:rPr>
-        <w:t xml:space="preserve"> Defendant stipulated that probable cause exists for the Community Control violation and waived a finding of probable cause. This case shall be set for a Final Community Control Violation Hearing on ________________________________________________. {% </w:t>
+        <w:t xml:space="preserve"> == ‘Defendant stipulates probable cause exists’ %}The Defendant stipulated that probable cause exists for the Community Control violation and waived a finding of probable cause. This case shall be set for a Final Community Control Violation Hearing on ________________________________________________. {% </w:t>
       </w:r>
       <w:proofErr w:type="spellStart"/>
       <w:r>
@@ -1113,25 +930,7 @@
           <w:sz w:val="20"/>
           <w:szCs w:val="20"/>
         </w:rPr>
-        <w:t xml:space="preserve"> == ‘No probable cause’ </w:t>
-      </w:r>
-      <w:proofErr w:type="gramStart"/>
-      <w:r>
-        <w:rPr>
-          <w:rFonts w:ascii="Palatino Linotype" w:hAnsi="Palatino Linotype"/>
-          <w:sz w:val="20"/>
-          <w:szCs w:val="20"/>
-        </w:rPr>
-        <w:t>%}The</w:t>
-      </w:r>
-      <w:proofErr w:type="gramEnd"/>
-      <w:r>
-        <w:rPr>
-          <w:rFonts w:ascii="Palatino Linotype" w:hAnsi="Palatino Linotype"/>
-          <w:sz w:val="20"/>
-          <w:szCs w:val="20"/>
-        </w:rPr>
-        <w:t xml:space="preserve"> Court found that there is no probable cause for the Community Control violation and the Notice of Community Control Violation is dismissed. {% endif %}</w:t>
+        <w:t xml:space="preserve"> == ‘No probable cause’ %}The Court found that there is no probable cause for the Community Control violation and the Notice of Community Control Violation is dismissed. {% endif %}</w:t>
       </w:r>
     </w:p>
     <w:p>
@@ -1175,16 +974,7 @@
           <w:sz w:val="20"/>
           <w:szCs w:val="20"/>
         </w:rPr>
-        <w:t>cc_violation_probable_</w:t>
-      </w:r>
-      <w:proofErr w:type="gramStart"/>
-      <w:r>
-        <w:rPr>
-          <w:rFonts w:ascii="Palatino Linotype" w:hAnsi="Palatino Linotype"/>
-          <w:sz w:val="20"/>
-          <w:szCs w:val="20"/>
-        </w:rPr>
-        <w:t>cause</w:t>
+        <w:t>cc_violation_probable_cause</w:t>
       </w:r>
       <w:proofErr w:type="spellEnd"/>
       <w:r>
@@ -1193,16 +983,7 @@
           <w:sz w:val="20"/>
           <w:szCs w:val="20"/>
         </w:rPr>
-        <w:t xml:space="preserve"> !</w:t>
-      </w:r>
-      <w:proofErr w:type="gramEnd"/>
-      <w:r>
-        <w:rPr>
-          <w:rFonts w:ascii="Palatino Linotype" w:hAnsi="Palatino Linotype"/>
-          <w:sz w:val="20"/>
-          <w:szCs w:val="20"/>
-        </w:rPr>
-        <w:t xml:space="preserve">= ‘No probable cause’ %}{% if </w:t>
+        <w:t xml:space="preserve"> != ‘No probable cause’ %}{% if </w:t>
       </w:r>
       <w:proofErr w:type="spellStart"/>
       <w:r>
@@ -1247,25 +1028,7 @@
           <w:sz w:val="20"/>
           <w:szCs w:val="20"/>
         </w:rPr>
-        <w:t>cc_bond_</w:t>
-      </w:r>
-      <w:proofErr w:type="gramStart"/>
-      <w:r>
-        <w:rPr>
-          <w:rFonts w:ascii="Palatino Linotype" w:hAnsi="Palatino Linotype"/>
-          <w:sz w:val="20"/>
-          <w:szCs w:val="20"/>
-        </w:rPr>
-        <w:t>conditions.bond</w:t>
-      </w:r>
-      <w:proofErr w:type="gramEnd"/>
-      <w:r>
-        <w:rPr>
-          <w:rFonts w:ascii="Palatino Linotype" w:hAnsi="Palatino Linotype"/>
-          <w:sz w:val="20"/>
-          <w:szCs w:val="20"/>
-        </w:rPr>
-        <w:t>_type</w:t>
+        <w:t>cc_bond_conditions.bond_type</w:t>
       </w:r>
       <w:proofErr w:type="spellEnd"/>
       <w:r>
@@ -1318,29 +1081,7 @@
           <w:sz w:val="20"/>
           <w:szCs w:val="20"/>
         </w:rPr>
-        <w:t>cc_bond_</w:t>
-      </w:r>
-      <w:proofErr w:type="gramStart"/>
-      <w:r>
-        <w:rPr>
-          <w:rFonts w:ascii="Palatino Linotype" w:hAnsi="Palatino Linotype"/>
-          <w:bCs/>
-          <w:color w:val="FF0000"/>
-          <w:sz w:val="20"/>
-          <w:szCs w:val="20"/>
-        </w:rPr>
-        <w:t>conditions.bond</w:t>
-      </w:r>
-      <w:proofErr w:type="gramEnd"/>
-      <w:r>
-        <w:rPr>
-          <w:rFonts w:ascii="Palatino Linotype" w:hAnsi="Palatino Linotype"/>
-          <w:bCs/>
-          <w:color w:val="FF0000"/>
-          <w:sz w:val="20"/>
-          <w:szCs w:val="20"/>
-        </w:rPr>
-        <w:t>_type</w:t>
+        <w:t>cc_bond_conditions.bond_type</w:t>
       </w:r>
       <w:proofErr w:type="spellEnd"/>
       <w:r>
@@ -1413,9 +1154,9 @@
           <w:szCs w:val="20"/>
           <w:u w:val="single"/>
         </w:rPr>
-        <w:t xml:space="preserve">Defendant shall post a </w:t>
-      </w:r>
-      <w:proofErr w:type="gramStart"/>
+        <w:t xml:space="preserve">Defendant shall post a {{ </w:t>
+      </w:r>
+      <w:proofErr w:type="spellStart"/>
       <w:r>
         <w:rPr>
           <w:rFonts w:ascii="Palatino Linotype" w:hAnsi="Palatino Linotype"/>
@@ -1424,29 +1165,7 @@
           <w:szCs w:val="20"/>
           <w:u w:val="single"/>
         </w:rPr>
-        <w:t xml:space="preserve">{{ </w:t>
-      </w:r>
-      <w:proofErr w:type="spellStart"/>
-      <w:r>
-        <w:rPr>
-          <w:rFonts w:ascii="Palatino Linotype" w:hAnsi="Palatino Linotype"/>
-          <w:bCs/>
-          <w:sz w:val="20"/>
-          <w:szCs w:val="20"/>
-          <w:u w:val="single"/>
-        </w:rPr>
-        <w:t>cc</w:t>
-      </w:r>
-      <w:proofErr w:type="gramEnd"/>
-      <w:r>
-        <w:rPr>
-          <w:rFonts w:ascii="Palatino Linotype" w:hAnsi="Palatino Linotype"/>
-          <w:bCs/>
-          <w:sz w:val="20"/>
-          <w:szCs w:val="20"/>
-          <w:u w:val="single"/>
-        </w:rPr>
-        <w:t>_bond_conditions.bond_amount</w:t>
+        <w:t>cc_bond_conditions.bond_amount</w:t>
       </w:r>
       <w:proofErr w:type="spellEnd"/>
       <w:r>
@@ -1597,29 +1316,7 @@
           <w:sz w:val="20"/>
           <w:szCs w:val="20"/>
         </w:rPr>
-        <w:t>cc_bond_</w:t>
-      </w:r>
-      <w:proofErr w:type="gramStart"/>
-      <w:r>
-        <w:rPr>
-          <w:rFonts w:ascii="Palatino Linotype" w:hAnsi="Palatino Linotype"/>
-          <w:bCs/>
-          <w:color w:val="FF0000"/>
-          <w:sz w:val="20"/>
-          <w:szCs w:val="20"/>
-        </w:rPr>
-        <w:t>conditions.bond</w:t>
-      </w:r>
-      <w:proofErr w:type="gramEnd"/>
-      <w:r>
-        <w:rPr>
-          <w:rFonts w:ascii="Palatino Linotype" w:hAnsi="Palatino Linotype"/>
-          <w:bCs/>
-          <w:color w:val="FF0000"/>
-          <w:sz w:val="20"/>
-          <w:szCs w:val="20"/>
-        </w:rPr>
-        <w:t>_type</w:t>
+        <w:t>cc_bond_conditions.bond_type</w:t>
       </w:r>
       <w:proofErr w:type="spellEnd"/>
       <w:r>
@@ -1660,18 +1357,7 @@
           <w:szCs w:val="20"/>
           <w:u w:val="single"/>
         </w:rPr>
-        <w:t xml:space="preserve">The Defendant shall execute a personal recognizance </w:t>
-      </w:r>
-      <w:proofErr w:type="gramStart"/>
-      <w:r>
-        <w:rPr>
-          <w:rFonts w:ascii="Palatino Linotype" w:hAnsi="Palatino Linotype"/>
-          <w:bCs/>
-          <w:sz w:val="20"/>
-          <w:szCs w:val="20"/>
-          <w:u w:val="single"/>
-        </w:rPr>
-        <w:t>bond</w:t>
+        <w:t>The Defendant shall execute a personal recognizance bond</w:t>
       </w:r>
       <w:r>
         <w:rPr>
@@ -1690,18 +1376,7 @@
           <w:sz w:val="20"/>
           <w:szCs w:val="20"/>
         </w:rPr>
-        <w:t>{</w:t>
-      </w:r>
-      <w:proofErr w:type="gramEnd"/>
-      <w:r>
-        <w:rPr>
-          <w:rFonts w:ascii="Palatino Linotype" w:hAnsi="Palatino Linotype"/>
-          <w:bCs/>
-          <w:color w:val="FF0000"/>
-          <w:sz w:val="20"/>
-          <w:szCs w:val="20"/>
-        </w:rPr>
-        <w:t>% endif %}</w:t>
+        <w:t>{% endif %}</w:t>
       </w:r>
     </w:p>
     <w:p>
@@ -1847,18 +1522,7 @@
           <w:sz w:val="20"/>
           <w:szCs w:val="20"/>
         </w:rPr>
-        <w:t xml:space="preserve">Defendant shall provide written notice to the Clerk of Court at least 10 days prior to any change of </w:t>
-      </w:r>
-      <w:proofErr w:type="gramStart"/>
-      <w:r>
-        <w:rPr>
-          <w:rFonts w:ascii="Palatino Linotype" w:hAnsi="Palatino Linotype"/>
-          <w:bCs/>
-          <w:sz w:val="20"/>
-          <w:szCs w:val="20"/>
-        </w:rPr>
-        <w:lastRenderedPageBreak/>
-        <w:t>address.</w:t>
+        <w:t>Defendant shall provide written notice to the Clerk of Court at least 10 days prior to any change of address.</w:t>
       </w:r>
       <w:r>
         <w:rPr>
@@ -1868,18 +1532,7 @@
           <w:sz w:val="20"/>
           <w:szCs w:val="20"/>
         </w:rPr>
-        <w:t>{</w:t>
-      </w:r>
-      <w:proofErr w:type="gramEnd"/>
-      <w:r>
-        <w:rPr>
-          <w:rFonts w:ascii="Palatino Linotype" w:hAnsi="Palatino Linotype"/>
-          <w:bCs/>
-          <w:color w:val="FF0000"/>
-          <w:sz w:val="20"/>
-          <w:szCs w:val="20"/>
-        </w:rPr>
-        <w:t xml:space="preserve">% if </w:t>
+        <w:t xml:space="preserve">{% if </w:t>
       </w:r>
       <w:proofErr w:type="spellStart"/>
       <w:r>
@@ -1931,17 +1584,7 @@
           <w:sz w:val="20"/>
           <w:szCs w:val="20"/>
         </w:rPr>
-        <w:t xml:space="preserve">Defendant shall comply with all the terms of the protection order entered in this </w:t>
-      </w:r>
-      <w:proofErr w:type="gramStart"/>
-      <w:r>
-        <w:rPr>
-          <w:rFonts w:ascii="Palatino Linotype" w:hAnsi="Palatino Linotype"/>
-          <w:bCs/>
-          <w:sz w:val="20"/>
-          <w:szCs w:val="20"/>
-        </w:rPr>
-        <w:t>case.</w:t>
+        <w:t>Defendant shall comply with all the terms of the protection order entered in this case.</w:t>
       </w:r>
       <w:r>
         <w:rPr>
@@ -1951,9 +1594,9 @@
           <w:sz w:val="20"/>
           <w:szCs w:val="20"/>
         </w:rPr>
-        <w:t>{</w:t>
-      </w:r>
-      <w:proofErr w:type="gramEnd"/>
+        <w:t xml:space="preserve">{% endif %}{% if </w:t>
+      </w:r>
+      <w:proofErr w:type="spellStart"/>
       <w:r>
         <w:rPr>
           <w:rFonts w:ascii="Palatino Linotype" w:hAnsi="Palatino Linotype"/>
@@ -1962,17 +1605,7 @@
           <w:sz w:val="20"/>
           <w:szCs w:val="20"/>
         </w:rPr>
-        <w:t xml:space="preserve">% endif %}{% if </w:t>
-      </w:r>
-      <w:proofErr w:type="spellStart"/>
-      <w:r>
-        <w:rPr>
-          <w:rFonts w:ascii="Palatino Linotype" w:hAnsi="Palatino Linotype"/>
-          <w:bCs/>
-          <w:color w:val="FF0000"/>
-          <w:sz w:val="20"/>
-          <w:szCs w:val="20"/>
-        </w:rPr>
+        <w:lastRenderedPageBreak/>
         <w:t>cc_bond_conditions.no_alcohol_drugs</w:t>
       </w:r>
       <w:proofErr w:type="spellEnd"/>
@@ -2013,17 +1646,7 @@
           <w:sz w:val="20"/>
           <w:szCs w:val="20"/>
         </w:rPr>
-        <w:t xml:space="preserve">Defendant shall maintain sobriety while on bond, and shall not possess, consume, or purchase alcohol or drugs of </w:t>
-      </w:r>
-      <w:proofErr w:type="gramStart"/>
-      <w:r>
-        <w:rPr>
-          <w:rFonts w:ascii="Palatino Linotype" w:hAnsi="Palatino Linotype"/>
-          <w:bCs/>
-          <w:sz w:val="20"/>
-          <w:szCs w:val="20"/>
-        </w:rPr>
-        <w:t>abuse.</w:t>
+        <w:t>Defendant shall maintain sobriety while on bond, and shall not possess, consume, or purchase alcohol or drugs of abuse.</w:t>
       </w:r>
       <w:r>
         <w:rPr>
@@ -2033,18 +1656,7 @@
           <w:sz w:val="20"/>
           <w:szCs w:val="20"/>
         </w:rPr>
-        <w:t>{</w:t>
-      </w:r>
-      <w:proofErr w:type="gramEnd"/>
-      <w:r>
-        <w:rPr>
-          <w:rFonts w:ascii="Palatino Linotype" w:hAnsi="Palatino Linotype"/>
-          <w:bCs/>
-          <w:color w:val="FF0000"/>
-          <w:sz w:val="20"/>
-          <w:szCs w:val="20"/>
-        </w:rPr>
-        <w:t xml:space="preserve">% endif %}{% if </w:t>
+        <w:t xml:space="preserve">{% endif %}{% if </w:t>
       </w:r>
       <w:proofErr w:type="spellStart"/>
       <w:r>
@@ -2098,7 +1710,6 @@
         <w:t xml:space="preserve">Defendant shall report to the Office of Community Control forthwith to determine a schedule for alcohol tests with the AB (Alcohol) </w:t>
       </w:r>
       <w:proofErr w:type="spellStart"/>
-      <w:proofErr w:type="gramStart"/>
       <w:r>
         <w:rPr>
           <w:rFonts w:ascii="Palatino Linotype" w:hAnsi="Palatino Linotype"/>
@@ -2126,18 +1737,7 @@
           <w:sz w:val="20"/>
           <w:szCs w:val="20"/>
         </w:rPr>
-        <w:t>{</w:t>
-      </w:r>
-      <w:proofErr w:type="gramEnd"/>
-      <w:r>
-        <w:rPr>
-          <w:rFonts w:ascii="Palatino Linotype" w:hAnsi="Palatino Linotype"/>
-          <w:bCs/>
-          <w:color w:val="FF0000"/>
-          <w:sz w:val="20"/>
-          <w:szCs w:val="20"/>
-        </w:rPr>
-        <w:t xml:space="preserve">% endif %}{% if </w:t>
+        <w:t xml:space="preserve">{% endif %}{% if </w:t>
       </w:r>
       <w:proofErr w:type="spellStart"/>
       <w:r>
@@ -2187,17 +1787,7 @@
           <w:sz w:val="20"/>
           <w:szCs w:val="20"/>
         </w:rPr>
-        <w:t xml:space="preserve">Prior to release the Defendant shall be fitted by the Office of Community Control for the following monitoring unit: </w:t>
-      </w:r>
-      <w:proofErr w:type="gramStart"/>
-      <w:r>
-        <w:rPr>
-          <w:rFonts w:ascii="Palatino Linotype" w:hAnsi="Palatino Linotype"/>
-          <w:bCs/>
-          <w:sz w:val="20"/>
-          <w:szCs w:val="20"/>
-        </w:rPr>
-        <w:t>{{</w:t>
+        <w:t>Prior to release the Defendant shall be fitted by the Office of Community Control for the following monitoring unit: {{</w:t>
       </w:r>
       <w:r>
         <w:rPr>
@@ -2217,17 +1807,7 @@
           <w:sz w:val="20"/>
           <w:szCs w:val="20"/>
         </w:rPr>
-        <w:t>cc</w:t>
-      </w:r>
-      <w:proofErr w:type="gramEnd"/>
-      <w:r>
-        <w:rPr>
-          <w:rFonts w:ascii="Palatino Linotype" w:hAnsi="Palatino Linotype"/>
-          <w:bCs/>
-          <w:sz w:val="20"/>
-          <w:szCs w:val="20"/>
-        </w:rPr>
-        <w:t>_bond_conditions.monitoring_type</w:t>
+        <w:t>cc_bond_conditions.monitoring_type</w:t>
       </w:r>
       <w:proofErr w:type="spellEnd"/>
       <w:r>
@@ -2313,7 +1893,6 @@
           <w:szCs w:val="20"/>
         </w:rPr>
       </w:pPr>
-      <w:proofErr w:type="gramStart"/>
       <w:r>
         <w:rPr>
           <w:rFonts w:ascii="Palatino Linotype" w:hAnsi="Palatino Linotype"/>
@@ -2331,17 +1910,7 @@
           <w:sz w:val="20"/>
           <w:szCs w:val="20"/>
         </w:rPr>
-        <w:t>cc_bond_conditions.cc</w:t>
-      </w:r>
-      <w:proofErr w:type="gramEnd"/>
-      <w:r>
-        <w:rPr>
-          <w:rFonts w:ascii="Palatino Linotype" w:hAnsi="Palatino Linotype"/>
-          <w:bCs/>
-          <w:sz w:val="20"/>
-          <w:szCs w:val="20"/>
-        </w:rPr>
-        <w:t>_violation_other_conditions_terms</w:t>
+        <w:t>cc_bond_conditions.cc_violation_other_conditions_terms</w:t>
       </w:r>
       <w:proofErr w:type="spellEnd"/>
       <w:r>
@@ -2490,14 +2059,6 @@
           <w:szCs w:val="20"/>
         </w:rPr>
         <w:tab/>
-      </w:r>
-      <w:proofErr w:type="gramStart"/>
-      <w:r>
-        <w:rPr>
-          <w:rFonts w:ascii="Palatino Linotype" w:hAnsi="Palatino Linotype"/>
-          <w:sz w:val="20"/>
-          <w:szCs w:val="20"/>
-        </w:rPr>
         <w:t xml:space="preserve">{{ </w:t>
       </w:r>
       <w:proofErr w:type="spellStart"/>
@@ -2507,16 +2068,7 @@
           <w:sz w:val="20"/>
           <w:szCs w:val="20"/>
         </w:rPr>
-        <w:t>judicial</w:t>
-      </w:r>
-      <w:proofErr w:type="gramEnd"/>
-      <w:r>
-        <w:rPr>
-          <w:rFonts w:ascii="Palatino Linotype" w:hAnsi="Palatino Linotype"/>
-          <w:sz w:val="20"/>
-          <w:szCs w:val="20"/>
-        </w:rPr>
-        <w:t>_officer.officer_type</w:t>
+        <w:t>judicial_officer.officer_type</w:t>
       </w:r>
       <w:proofErr w:type="spellEnd"/>
       <w:r>
@@ -2635,29 +2187,7 @@
           <w:sz w:val="20"/>
           <w:szCs w:val="20"/>
         </w:rPr>
-        <w:t>judicial_</w:t>
-      </w:r>
-      <w:proofErr w:type="gramStart"/>
-      <w:r>
-        <w:rPr>
-          <w:rFonts w:ascii="Palatino Linotype" w:hAnsi="Palatino Linotype"/>
-          <w:bCs/>
-          <w:color w:val="FF0000"/>
-          <w:sz w:val="20"/>
-          <w:szCs w:val="20"/>
-        </w:rPr>
-        <w:t>officer.officer</w:t>
-      </w:r>
-      <w:proofErr w:type="gramEnd"/>
-      <w:r>
-        <w:rPr>
-          <w:rFonts w:ascii="Palatino Linotype" w:hAnsi="Palatino Linotype"/>
-          <w:bCs/>
-          <w:color w:val="FF0000"/>
-          <w:sz w:val="20"/>
-          <w:szCs w:val="20"/>
-        </w:rPr>
-        <w:t>_type</w:t>
+        <w:t>judicial_officer.officer_type</w:t>
       </w:r>
       <w:proofErr w:type="spellEnd"/>
       <w:r>
@@ -2784,34 +2314,16 @@
           <w:sz w:val="16"/>
           <w:szCs w:val="16"/>
         </w:rPr>
-        <w:t xml:space="preserve">Prosecutor’s Office: PS    OM     EM; Defendant’s Attorney: PS     OM     EM; </w:t>
-      </w:r>
-      <w:proofErr w:type="gramStart"/>
+        <w:t xml:space="preserve">Prosecutor’s Office: PS    OM     EM; Defendant’s Attorney: PS     OM     EM; {{ </w:t>
+      </w:r>
+      <w:proofErr w:type="spellStart"/>
       <w:r>
         <w:rPr>
           <w:rFonts w:ascii="Palatino Linotype" w:hAnsi="Palatino Linotype"/>
           <w:sz w:val="16"/>
           <w:szCs w:val="16"/>
         </w:rPr>
-        <w:t xml:space="preserve">{{ </w:t>
-      </w:r>
-      <w:proofErr w:type="spellStart"/>
-      <w:r>
-        <w:rPr>
-          <w:rFonts w:ascii="Palatino Linotype" w:hAnsi="Palatino Linotype"/>
-          <w:sz w:val="16"/>
-          <w:szCs w:val="16"/>
-        </w:rPr>
-        <w:t>defendant</w:t>
-      </w:r>
-      <w:proofErr w:type="gramEnd"/>
-      <w:r>
-        <w:rPr>
-          <w:rFonts w:ascii="Palatino Linotype" w:hAnsi="Palatino Linotype"/>
-          <w:sz w:val="16"/>
-          <w:szCs w:val="16"/>
-        </w:rPr>
-        <w:t>.first_name</w:t>
+        <w:t>defendant.first_name</w:t>
       </w:r>
       <w:proofErr w:type="spellEnd"/>
       <w:r>
@@ -2876,19 +2388,9 @@
           <w:sz w:val="16"/>
           <w:szCs w:val="16"/>
         </w:rPr>
-        <w:t>community_</w:t>
-      </w:r>
-      <w:proofErr w:type="gramStart"/>
-      <w:r>
-        <w:rPr>
-          <w:rFonts w:ascii="Palatino Linotype" w:hAnsi="Palatino Linotype"/>
-          <w:sz w:val="16"/>
-          <w:szCs w:val="16"/>
-        </w:rPr>
-        <w:t>control.ordered</w:t>
+        <w:t>community_control.ordered</w:t>
       </w:r>
       <w:proofErr w:type="spellEnd"/>
-      <w:proofErr w:type="gramEnd"/>
       <w:r>
         <w:rPr>
           <w:rFonts w:ascii="Palatino Linotype" w:hAnsi="Palatino Linotype"/>
@@ -3184,27 +2686,7 @@
         <w:sz w:val="20"/>
         <w:szCs w:val="20"/>
       </w:rPr>
-      <w:t>judicial_</w:t>
-    </w:r>
-    <w:proofErr w:type="gramStart"/>
-    <w:r>
-      <w:rPr>
-        <w:rFonts w:ascii="Palatino Linotype" w:hAnsi="Palatino Linotype"/>
-        <w:bCs/>
-        <w:sz w:val="20"/>
-        <w:szCs w:val="20"/>
-      </w:rPr>
-      <w:t>officer.officer</w:t>
-    </w:r>
-    <w:proofErr w:type="gramEnd"/>
-    <w:r>
-      <w:rPr>
-        <w:rFonts w:ascii="Palatino Linotype" w:hAnsi="Palatino Linotype"/>
-        <w:bCs/>
-        <w:sz w:val="20"/>
-        <w:szCs w:val="20"/>
-      </w:rPr>
-      <w:t>_type</w:t>
+      <w:t>judicial_officer.officer_type</w:t>
     </w:r>
     <w:proofErr w:type="spellEnd"/>
     <w:r>

</xml_diff>

<commit_message>
CommunityControlViolation refactored and working.
</commit_message>
<xml_diff>
--- a/resources/Templates/Probation_Violation_Bond_Template.docx
+++ b/resources/Templates/Probation_Violation_Bond_Template.docx
@@ -1,6 +1,6 @@
 
 <file path=word/document.xml><?xml version="1.0" encoding="utf-8"?>
-<w:document xmlns:wpc="http://schemas.microsoft.com/office/word/2010/wordprocessingCanvas" xmlns:cx="http://schemas.microsoft.com/office/drawing/2014/chartex" xmlns:cx1="http://schemas.microsoft.com/office/drawing/2015/9/8/chartex" xmlns:cx2="http://schemas.microsoft.com/office/drawing/2015/10/21/chartex" xmlns:cx3="http://schemas.microsoft.com/office/drawing/2016/5/9/chartex" xmlns:cx4="http://schemas.microsoft.com/office/drawing/2016/5/10/chartex" xmlns:cx5="http://schemas.microsoft.com/office/drawing/2016/5/11/chartex" xmlns:cx6="http://schemas.microsoft.com/office/drawing/2016/5/12/chartex" xmlns:cx7="http://schemas.microsoft.com/office/drawing/2016/5/13/chartex" xmlns:cx8="http://schemas.microsoft.com/office/drawing/2016/5/14/chartex" xmlns:mc="http://schemas.openxmlformats.org/markup-compatibility/2006" xmlns:aink="http://schemas.microsoft.com/office/drawing/2016/ink" xmlns:am3d="http://schemas.microsoft.com/office/drawing/2017/model3d" xmlns:o="urn:schemas-microsoft-com:office:office" xmlns:r="http://schemas.openxmlformats.org/officeDocument/2006/relationships" xmlns:m="http://schemas.openxmlformats.org/officeDocument/2006/math" xmlns:v="urn:schemas-microsoft-com:vml" xmlns:wp14="http://schemas.microsoft.com/office/word/2010/wordprocessingDrawing" xmlns:wp="http://schemas.openxmlformats.org/drawingml/2006/wordprocessingDrawing" xmlns:w10="urn:schemas-microsoft-com:office:word" xmlns:w="http://schemas.openxmlformats.org/wordprocessingml/2006/main" xmlns:w14="http://schemas.microsoft.com/office/word/2010/wordml" xmlns:w15="http://schemas.microsoft.com/office/word/2012/wordml" xmlns:w16cex="http://schemas.microsoft.com/office/word/2018/wordml/cex" xmlns:w16cid="http://schemas.microsoft.com/office/word/2016/wordml/cid" xmlns:w16="http://schemas.microsoft.com/office/word/2018/wordml" xmlns:w16sdtdh="http://schemas.microsoft.com/office/word/2020/wordml/sdtdatahash" xmlns:w16se="http://schemas.microsoft.com/office/word/2015/wordml/symex" xmlns:wpg="http://schemas.microsoft.com/office/word/2010/wordprocessingGroup" xmlns:wpi="http://schemas.microsoft.com/office/word/2010/wordprocessingInk" xmlns:wne="http://schemas.microsoft.com/office/word/2006/wordml" xmlns:wps="http://schemas.microsoft.com/office/word/2010/wordprocessingShape" mc:Ignorable="w14 w15 w16se w16cid w16 w16cex w16sdtdh wp14">
+<w:document xmlns:wpc="http://schemas.microsoft.com/office/word/2010/wordprocessingCanvas" xmlns:cx="http://schemas.microsoft.com/office/drawing/2014/chartex" xmlns:cx1="http://schemas.microsoft.com/office/drawing/2015/9/8/chartex" xmlns:cx2="http://schemas.microsoft.com/office/drawing/2015/10/21/chartex" xmlns:cx3="http://schemas.microsoft.com/office/drawing/2016/5/9/chartex" xmlns:cx4="http://schemas.microsoft.com/office/drawing/2016/5/10/chartex" xmlns:cx5="http://schemas.microsoft.com/office/drawing/2016/5/11/chartex" xmlns:cx6="http://schemas.microsoft.com/office/drawing/2016/5/12/chartex" xmlns:cx7="http://schemas.microsoft.com/office/drawing/2016/5/13/chartex" xmlns:cx8="http://schemas.microsoft.com/office/drawing/2016/5/14/chartex" xmlns:mc="http://schemas.openxmlformats.org/markup-compatibility/2006" xmlns:aink="http://schemas.microsoft.com/office/drawing/2016/ink" xmlns:am3d="http://schemas.microsoft.com/office/drawing/2017/model3d" xmlns:o="urn:schemas-microsoft-com:office:office" xmlns:oel="http://schemas.microsoft.com/office/2019/extlst" xmlns:r="http://schemas.openxmlformats.org/officeDocument/2006/relationships" xmlns:m="http://schemas.openxmlformats.org/officeDocument/2006/math" xmlns:v="urn:schemas-microsoft-com:vml" xmlns:wp14="http://schemas.microsoft.com/office/word/2010/wordprocessingDrawing" xmlns:wp="http://schemas.openxmlformats.org/drawingml/2006/wordprocessingDrawing" xmlns:w10="urn:schemas-microsoft-com:office:word" xmlns:w="http://schemas.openxmlformats.org/wordprocessingml/2006/main" xmlns:w14="http://schemas.microsoft.com/office/word/2010/wordml" xmlns:w15="http://schemas.microsoft.com/office/word/2012/wordml" xmlns:w16cex="http://schemas.microsoft.com/office/word/2018/wordml/cex" xmlns:w16cid="http://schemas.microsoft.com/office/word/2016/wordml/cid" xmlns:w16="http://schemas.microsoft.com/office/word/2018/wordml" xmlns:w16sdtdh="http://schemas.microsoft.com/office/word/2020/wordml/sdtdatahash" xmlns:w16se="http://schemas.microsoft.com/office/word/2015/wordml/symex" xmlns:wpg="http://schemas.microsoft.com/office/word/2010/wordprocessingGroup" xmlns:wpi="http://schemas.microsoft.com/office/word/2010/wordprocessingInk" xmlns:wne="http://schemas.microsoft.com/office/word/2006/wordml" xmlns:wps="http://schemas.microsoft.com/office/word/2010/wordprocessingShape" mc:Ignorable="w14 w15 w16se w16cid w16 w16cex w16sdtdh wp14">
   <w:body>
     <w:p>
       <w:pPr>
@@ -208,25 +208,25 @@
           <w:sz w:val="20"/>
           <w:szCs w:val="20"/>
         </w:rPr>
-        <w:t xml:space="preserve">Case No.  {{ </w:t>
-      </w:r>
-      <w:proofErr w:type="spellStart"/>
-      <w:r>
-        <w:rPr>
-          <w:rFonts w:ascii="Palatino Linotype" w:hAnsi="Palatino Linotype"/>
-          <w:sz w:val="20"/>
-          <w:szCs w:val="20"/>
-        </w:rPr>
-        <w:t>case_number</w:t>
-      </w:r>
-      <w:proofErr w:type="spellEnd"/>
-      <w:r>
-        <w:rPr>
-          <w:rFonts w:ascii="Palatino Linotype" w:hAnsi="Palatino Linotype"/>
-          <w:sz w:val="20"/>
-          <w:szCs w:val="20"/>
-        </w:rPr>
-        <w:t xml:space="preserve"> }}</w:t>
+        <w:t xml:space="preserve">Case No.  </w:t>
+      </w:r>
+      <w:proofErr w:type="gramStart"/>
+      <w:r>
+        <w:rPr>
+          <w:rFonts w:ascii="Palatino Linotype" w:hAnsi="Palatino Linotype"/>
+          <w:sz w:val="20"/>
+          <w:szCs w:val="20"/>
+        </w:rPr>
+        <w:t>{{ case</w:t>
+      </w:r>
+      <w:proofErr w:type="gramEnd"/>
+      <w:r>
+        <w:rPr>
+          <w:rFonts w:ascii="Palatino Linotype" w:hAnsi="Palatino Linotype"/>
+          <w:sz w:val="20"/>
+          <w:szCs w:val="20"/>
+        </w:rPr>
+        <w:t>_number }}</w:t>
       </w:r>
       <w:r>
         <w:rPr>
@@ -275,49 +275,23 @@
           <w:szCs w:val="20"/>
         </w:rPr>
       </w:pPr>
-      <w:r>
-        <w:rPr>
-          <w:rFonts w:ascii="Palatino Linotype" w:hAnsi="Palatino Linotype"/>
-          <w:sz w:val="20"/>
-          <w:szCs w:val="20"/>
-        </w:rPr>
-        <w:t xml:space="preserve">{{ </w:t>
-      </w:r>
-      <w:proofErr w:type="spellStart"/>
-      <w:r>
-        <w:rPr>
-          <w:rFonts w:ascii="Palatino Linotype" w:hAnsi="Palatino Linotype"/>
-          <w:sz w:val="20"/>
-          <w:szCs w:val="20"/>
-        </w:rPr>
-        <w:t>defendant.first_name</w:t>
-      </w:r>
-      <w:proofErr w:type="spellEnd"/>
-      <w:r>
-        <w:rPr>
-          <w:rFonts w:ascii="Palatino Linotype" w:hAnsi="Palatino Linotype"/>
-          <w:sz w:val="20"/>
-          <w:szCs w:val="20"/>
-        </w:rPr>
-        <w:t xml:space="preserve"> }} {{ </w:t>
-      </w:r>
-      <w:proofErr w:type="spellStart"/>
-      <w:r>
-        <w:rPr>
-          <w:rFonts w:ascii="Palatino Linotype" w:hAnsi="Palatino Linotype"/>
-          <w:sz w:val="20"/>
-          <w:szCs w:val="20"/>
-        </w:rPr>
-        <w:t>defendant.last_name</w:t>
-      </w:r>
-      <w:proofErr w:type="spellEnd"/>
-      <w:r>
-        <w:rPr>
-          <w:rFonts w:ascii="Palatino Linotype" w:hAnsi="Palatino Linotype"/>
-          <w:sz w:val="20"/>
-          <w:szCs w:val="20"/>
-        </w:rPr>
-        <w:t xml:space="preserve"> }},</w:t>
+      <w:proofErr w:type="gramStart"/>
+      <w:r>
+        <w:rPr>
+          <w:rFonts w:ascii="Palatino Linotype" w:hAnsi="Palatino Linotype"/>
+          <w:sz w:val="20"/>
+          <w:szCs w:val="20"/>
+        </w:rPr>
+        <w:t>{{ defendant</w:t>
+      </w:r>
+      <w:proofErr w:type="gramEnd"/>
+      <w:r>
+        <w:rPr>
+          <w:rFonts w:ascii="Palatino Linotype" w:hAnsi="Palatino Linotype"/>
+          <w:sz w:val="20"/>
+          <w:szCs w:val="20"/>
+        </w:rPr>
+        <w:t>.first_name }} {{ defendant.last_name }},</w:t>
       </w:r>
       <w:r>
         <w:rPr>
@@ -448,27 +422,27 @@
           <w:sz w:val="20"/>
           <w:szCs w:val="20"/>
         </w:rPr>
-        <w:t xml:space="preserve">% if </w:t>
-      </w:r>
-      <w:proofErr w:type="spellStart"/>
-      <w:r>
-        <w:rPr>
-          <w:rFonts w:ascii="Palatino Linotype" w:hAnsi="Palatino Linotype"/>
-          <w:bCs/>
-          <w:sz w:val="20"/>
-          <w:szCs w:val="20"/>
-        </w:rPr>
-        <w:t>judicial_officer.officer_type</w:t>
-      </w:r>
-      <w:proofErr w:type="spellEnd"/>
-      <w:r>
-        <w:rPr>
-          <w:rFonts w:ascii="Palatino Linotype" w:hAnsi="Palatino Linotype"/>
-          <w:bCs/>
-          <w:sz w:val="20"/>
-          <w:szCs w:val="20"/>
-        </w:rPr>
-        <w:t xml:space="preserve">  ==  ‘Magistrate’ %}</w:t>
+        <w:t>% if judicial_</w:t>
+      </w:r>
+      <w:proofErr w:type="gramStart"/>
+      <w:r>
+        <w:rPr>
+          <w:rFonts w:ascii="Palatino Linotype" w:hAnsi="Palatino Linotype"/>
+          <w:bCs/>
+          <w:sz w:val="20"/>
+          <w:szCs w:val="20"/>
+        </w:rPr>
+        <w:t>officer.officer</w:t>
+      </w:r>
+      <w:proofErr w:type="gramEnd"/>
+      <w:r>
+        <w:rPr>
+          <w:rFonts w:ascii="Palatino Linotype" w:hAnsi="Palatino Linotype"/>
+          <w:bCs/>
+          <w:sz w:val="20"/>
+          <w:szCs w:val="20"/>
+        </w:rPr>
+        <w:t>_type  ==  ‘Magistrate’ %}</w:t>
       </w:r>
     </w:p>
     <w:p>
@@ -513,43 +487,25 @@
           <w:sz w:val="20"/>
           <w:szCs w:val="20"/>
         </w:rPr>
-        <w:t xml:space="preserve">{% </w:t>
-      </w:r>
-      <w:proofErr w:type="spellStart"/>
-      <w:r>
-        <w:rPr>
-          <w:rFonts w:ascii="Palatino Linotype" w:hAnsi="Palatino Linotype"/>
-          <w:sz w:val="20"/>
-          <w:szCs w:val="20"/>
-        </w:rPr>
-        <w:t>elif</w:t>
-      </w:r>
-      <w:proofErr w:type="spellEnd"/>
-      <w:r>
-        <w:rPr>
-          <w:rFonts w:ascii="Palatino Linotype" w:hAnsi="Palatino Linotype"/>
-          <w:sz w:val="20"/>
-          <w:szCs w:val="20"/>
-        </w:rPr>
-        <w:t xml:space="preserve"> </w:t>
-      </w:r>
-      <w:proofErr w:type="spellStart"/>
-      <w:r>
-        <w:rPr>
-          <w:rFonts w:ascii="Palatino Linotype" w:hAnsi="Palatino Linotype"/>
-          <w:sz w:val="20"/>
-          <w:szCs w:val="20"/>
-        </w:rPr>
-        <w:t>judicial_officer.officer_type</w:t>
-      </w:r>
-      <w:proofErr w:type="spellEnd"/>
-      <w:r>
-        <w:rPr>
-          <w:rFonts w:ascii="Palatino Linotype" w:hAnsi="Palatino Linotype"/>
-          <w:sz w:val="20"/>
-          <w:szCs w:val="20"/>
-        </w:rPr>
-        <w:t xml:space="preserve"> == ‘Judge’ %}</w:t>
+        <w:t>{% elif judicial_</w:t>
+      </w:r>
+      <w:proofErr w:type="gramStart"/>
+      <w:r>
+        <w:rPr>
+          <w:rFonts w:ascii="Palatino Linotype" w:hAnsi="Palatino Linotype"/>
+          <w:sz w:val="20"/>
+          <w:szCs w:val="20"/>
+        </w:rPr>
+        <w:t>officer.officer</w:t>
+      </w:r>
+      <w:proofErr w:type="gramEnd"/>
+      <w:r>
+        <w:rPr>
+          <w:rFonts w:ascii="Palatino Linotype" w:hAnsi="Palatino Linotype"/>
+          <w:sz w:val="20"/>
+          <w:szCs w:val="20"/>
+        </w:rPr>
+        <w:t>_type == ‘Judge’ %}</w:t>
       </w:r>
     </w:p>
     <w:p>
@@ -667,152 +623,74 @@
           <w:sz w:val="20"/>
           <w:szCs w:val="20"/>
         </w:rPr>
-        <w:t xml:space="preserve"> on {{ </w:t>
-      </w:r>
-      <w:proofErr w:type="spellStart"/>
-      <w:r>
-        <w:rPr>
-          <w:rFonts w:ascii="Palatino Linotype" w:hAnsi="Palatino Linotype"/>
-          <w:sz w:val="20"/>
-          <w:szCs w:val="20"/>
-        </w:rPr>
-        <w:t>plea_trial_date</w:t>
-      </w:r>
-      <w:proofErr w:type="spellEnd"/>
-      <w:r>
-        <w:rPr>
-          <w:rFonts w:ascii="Palatino Linotype" w:hAnsi="Palatino Linotype"/>
-          <w:sz w:val="20"/>
-          <w:szCs w:val="20"/>
-        </w:rPr>
-        <w:t xml:space="preserve"> }}, for a {{ </w:t>
-      </w:r>
-      <w:proofErr w:type="spellStart"/>
-      <w:r>
-        <w:rPr>
-          <w:rFonts w:ascii="Palatino Linotype" w:hAnsi="Palatino Linotype"/>
-          <w:sz w:val="20"/>
-          <w:szCs w:val="20"/>
-        </w:rPr>
-        <w:t>appearance_reason</w:t>
-      </w:r>
-      <w:proofErr w:type="spellEnd"/>
-      <w:r>
-        <w:rPr>
-          <w:rFonts w:ascii="Palatino Linotype" w:hAnsi="Palatino Linotype"/>
-          <w:sz w:val="20"/>
-          <w:szCs w:val="20"/>
-        </w:rPr>
-        <w:t xml:space="preserve"> }}. </w:t>
-      </w:r>
-      <w:r>
-        <w:rPr>
-          <w:rFonts w:ascii="Palatino Linotype" w:hAnsi="Palatino Linotype"/>
-          <w:bCs/>
-          <w:sz w:val="20"/>
-          <w:szCs w:val="20"/>
-        </w:rPr>
-        <w:t xml:space="preserve">{% if </w:t>
-      </w:r>
-      <w:proofErr w:type="spellStart"/>
-      <w:r>
-        <w:rPr>
-          <w:rFonts w:ascii="Palatino Linotype" w:hAnsi="Palatino Linotype"/>
-          <w:bCs/>
-          <w:sz w:val="20"/>
-          <w:szCs w:val="20"/>
-        </w:rPr>
-        <w:t>defense_counsel_waived</w:t>
-      </w:r>
-      <w:proofErr w:type="spellEnd"/>
-      <w:r>
-        <w:rPr>
-          <w:rFonts w:ascii="Palatino Linotype" w:hAnsi="Palatino Linotype"/>
-          <w:bCs/>
-          <w:sz w:val="20"/>
-          <w:szCs w:val="20"/>
-        </w:rPr>
-        <w:t xml:space="preserve"> is false %}Defendant was represented by {{ </w:t>
-      </w:r>
-      <w:proofErr w:type="spellStart"/>
-      <w:r>
-        <w:rPr>
-          <w:rFonts w:ascii="Palatino Linotype" w:hAnsi="Palatino Linotype"/>
-          <w:bCs/>
-          <w:sz w:val="20"/>
-          <w:szCs w:val="20"/>
-        </w:rPr>
-        <w:t>defense_counsel</w:t>
-      </w:r>
-      <w:proofErr w:type="spellEnd"/>
-      <w:r>
-        <w:rPr>
-          <w:rFonts w:ascii="Palatino Linotype" w:hAnsi="Palatino Linotype"/>
-          <w:bCs/>
-          <w:sz w:val="20"/>
-          <w:szCs w:val="20"/>
-        </w:rPr>
-        <w:t xml:space="preserve"> }}, {{ </w:t>
-      </w:r>
-      <w:proofErr w:type="spellStart"/>
-      <w:r>
-        <w:rPr>
-          <w:rFonts w:ascii="Palatino Linotype" w:hAnsi="Palatino Linotype"/>
-          <w:bCs/>
-          <w:sz w:val="20"/>
-          <w:szCs w:val="20"/>
-        </w:rPr>
-        <w:t>defense_counsel_type</w:t>
-      </w:r>
-      <w:proofErr w:type="spellEnd"/>
-      <w:r>
-        <w:rPr>
-          <w:rFonts w:ascii="Palatino Linotype" w:hAnsi="Palatino Linotype"/>
-          <w:bCs/>
-          <w:sz w:val="20"/>
-          <w:szCs w:val="20"/>
-        </w:rPr>
-        <w:t xml:space="preserve"> }}. {% </w:t>
-      </w:r>
-      <w:proofErr w:type="spellStart"/>
-      <w:r>
-        <w:rPr>
-          <w:rFonts w:ascii="Palatino Linotype" w:hAnsi="Palatino Linotype"/>
-          <w:bCs/>
-          <w:sz w:val="20"/>
-          <w:szCs w:val="20"/>
-        </w:rPr>
-        <w:t>elif</w:t>
-      </w:r>
-      <w:proofErr w:type="spellEnd"/>
-      <w:r>
-        <w:rPr>
-          <w:rFonts w:ascii="Palatino Linotype" w:hAnsi="Palatino Linotype"/>
-          <w:bCs/>
-          <w:sz w:val="20"/>
-          <w:szCs w:val="20"/>
-        </w:rPr>
-        <w:t xml:space="preserve"> </w:t>
-      </w:r>
-      <w:proofErr w:type="spellStart"/>
-      <w:r>
-        <w:rPr>
-          <w:rFonts w:ascii="Palatino Linotype" w:hAnsi="Palatino Linotype"/>
-          <w:bCs/>
-          <w:sz w:val="20"/>
-          <w:szCs w:val="20"/>
-        </w:rPr>
-        <w:t>defense_counsel_waived</w:t>
-      </w:r>
-      <w:proofErr w:type="spellEnd"/>
-      <w:r>
-        <w:rPr>
-          <w:rFonts w:ascii="Palatino Linotype" w:hAnsi="Palatino Linotype"/>
-          <w:bCs/>
-          <w:sz w:val="20"/>
-          <w:szCs w:val="20"/>
-        </w:rPr>
-        <w:t xml:space="preserve"> is true %}Defendant appeared without counsel. {% endif %}</w:t>
+        <w:t xml:space="preserve"> on </w:t>
+      </w:r>
+      <w:proofErr w:type="gramStart"/>
+      <w:r>
+        <w:rPr>
+          <w:rFonts w:ascii="Palatino Linotype" w:hAnsi="Palatino Linotype"/>
+          <w:sz w:val="20"/>
+          <w:szCs w:val="20"/>
+        </w:rPr>
+        <w:t>{{ plea</w:t>
+      </w:r>
+      <w:proofErr w:type="gramEnd"/>
+      <w:r>
+        <w:rPr>
+          <w:rFonts w:ascii="Palatino Linotype" w:hAnsi="Palatino Linotype"/>
+          <w:sz w:val="20"/>
+          <w:szCs w:val="20"/>
+        </w:rPr>
+        <w:t xml:space="preserve">_trial_date }}, for a {{ appearance_reason }}. </w:t>
+      </w:r>
+      <w:r>
+        <w:rPr>
+          <w:rFonts w:ascii="Palatino Linotype" w:hAnsi="Palatino Linotype"/>
+          <w:bCs/>
+          <w:sz w:val="20"/>
+          <w:szCs w:val="20"/>
+        </w:rPr>
+        <w:t xml:space="preserve">{% if defense_counsel_waived is false </w:t>
+      </w:r>
+      <w:proofErr w:type="gramStart"/>
+      <w:r>
+        <w:rPr>
+          <w:rFonts w:ascii="Palatino Linotype" w:hAnsi="Palatino Linotype"/>
+          <w:bCs/>
+          <w:sz w:val="20"/>
+          <w:szCs w:val="20"/>
+        </w:rPr>
+        <w:t>%}Defendant</w:t>
+      </w:r>
+      <w:proofErr w:type="gramEnd"/>
+      <w:r>
+        <w:rPr>
+          <w:rFonts w:ascii="Palatino Linotype" w:hAnsi="Palatino Linotype"/>
+          <w:bCs/>
+          <w:sz w:val="20"/>
+          <w:szCs w:val="20"/>
+        </w:rPr>
+        <w:t xml:space="preserve"> was represented by {{ defense_counsel }}, {{ defense_counsel_type }}. {% elif defense_counsel_waived is true </w:t>
+      </w:r>
+      <w:proofErr w:type="gramStart"/>
+      <w:r>
+        <w:rPr>
+          <w:rFonts w:ascii="Palatino Linotype" w:hAnsi="Palatino Linotype"/>
+          <w:bCs/>
+          <w:sz w:val="20"/>
+          <w:szCs w:val="20"/>
+        </w:rPr>
+        <w:t>%}Defendant</w:t>
+      </w:r>
+      <w:proofErr w:type="gramEnd"/>
+      <w:r>
+        <w:rPr>
+          <w:rFonts w:ascii="Palatino Linotype" w:hAnsi="Palatino Linotype"/>
+          <w:bCs/>
+          <w:sz w:val="20"/>
+          <w:szCs w:val="20"/>
+        </w:rPr>
+        <w:t xml:space="preserve"> appeared without counsel. {% endif %}</w:t>
       </w:r>
     </w:p>
     <w:p>
@@ -847,97 +725,61 @@
           <w:sz w:val="20"/>
           <w:szCs w:val="20"/>
         </w:rPr>
-        <w:t xml:space="preserve">The Defendant was advised of all rights pursuant to Criminal Rule 5. {% if </w:t>
-      </w:r>
-      <w:proofErr w:type="spellStart"/>
-      <w:r>
-        <w:rPr>
-          <w:rFonts w:ascii="Palatino Linotype" w:hAnsi="Palatino Linotype"/>
-          <w:sz w:val="20"/>
-          <w:szCs w:val="20"/>
-        </w:rPr>
-        <w:t>cc_violation_probable_cause</w:t>
-      </w:r>
-      <w:proofErr w:type="spellEnd"/>
-      <w:r>
-        <w:rPr>
-          <w:rFonts w:ascii="Palatino Linotype" w:hAnsi="Palatino Linotype"/>
-          <w:sz w:val="20"/>
-          <w:szCs w:val="20"/>
-        </w:rPr>
-        <w:t xml:space="preserve"> == ‘Court finds probable cause’ %}The Court finds that probable cause exists for the Community Control violation. This case shall be set for a Final Community Control Violation Hearing on ________________________________________________. {% </w:t>
-      </w:r>
-      <w:proofErr w:type="spellStart"/>
-      <w:r>
-        <w:rPr>
-          <w:rFonts w:ascii="Palatino Linotype" w:hAnsi="Palatino Linotype"/>
-          <w:sz w:val="20"/>
-          <w:szCs w:val="20"/>
-        </w:rPr>
-        <w:t>elif</w:t>
-      </w:r>
-      <w:proofErr w:type="spellEnd"/>
-      <w:r>
-        <w:rPr>
-          <w:rFonts w:ascii="Palatino Linotype" w:hAnsi="Palatino Linotype"/>
-          <w:sz w:val="20"/>
-          <w:szCs w:val="20"/>
-        </w:rPr>
-        <w:t xml:space="preserve"> </w:t>
-      </w:r>
-      <w:proofErr w:type="spellStart"/>
-      <w:r>
-        <w:rPr>
-          <w:rFonts w:ascii="Palatino Linotype" w:hAnsi="Palatino Linotype"/>
-          <w:sz w:val="20"/>
-          <w:szCs w:val="20"/>
-        </w:rPr>
-        <w:t>cc_violation_probable_cause</w:t>
-      </w:r>
-      <w:proofErr w:type="spellEnd"/>
-      <w:r>
-        <w:rPr>
-          <w:rFonts w:ascii="Palatino Linotype" w:hAnsi="Palatino Linotype"/>
-          <w:sz w:val="20"/>
-          <w:szCs w:val="20"/>
-        </w:rPr>
-        <w:t xml:space="preserve"> == ‘Defendant stipulates probable cause exists’ %}The Defendant stipulated that probable cause exists for the Community Control violation and waived a finding of probable cause. This case shall be set for a Final Community Control Violation Hearing on ________________________________________________. {% </w:t>
-      </w:r>
-      <w:proofErr w:type="spellStart"/>
-      <w:r>
-        <w:rPr>
-          <w:rFonts w:ascii="Palatino Linotype" w:hAnsi="Palatino Linotype"/>
-          <w:sz w:val="20"/>
-          <w:szCs w:val="20"/>
-        </w:rPr>
-        <w:t>elif</w:t>
-      </w:r>
-      <w:proofErr w:type="spellEnd"/>
-      <w:r>
-        <w:rPr>
-          <w:rFonts w:ascii="Palatino Linotype" w:hAnsi="Palatino Linotype"/>
-          <w:sz w:val="20"/>
-          <w:szCs w:val="20"/>
-        </w:rPr>
-        <w:t xml:space="preserve"> </w:t>
-      </w:r>
-      <w:proofErr w:type="spellStart"/>
-      <w:r>
-        <w:rPr>
-          <w:rFonts w:ascii="Palatino Linotype" w:hAnsi="Palatino Linotype"/>
-          <w:sz w:val="20"/>
-          <w:szCs w:val="20"/>
-        </w:rPr>
-        <w:t>cc_violation_probable_cause</w:t>
-      </w:r>
-      <w:proofErr w:type="spellEnd"/>
-      <w:r>
-        <w:rPr>
-          <w:rFonts w:ascii="Palatino Linotype" w:hAnsi="Palatino Linotype"/>
-          <w:sz w:val="20"/>
-          <w:szCs w:val="20"/>
-        </w:rPr>
-        <w:t xml:space="preserve"> == ‘No probable cause’ %}The Court found that there is no probable cause for the Community Control violation and the Notice of Community Control Violation is dismissed. {% endif %}</w:t>
+        <w:t xml:space="preserve">The Defendant was advised of all rights pursuant to Criminal Rule 5. {% if cc_violation_probable_cause == ‘Court finds probable cause’ </w:t>
+      </w:r>
+      <w:proofErr w:type="gramStart"/>
+      <w:r>
+        <w:rPr>
+          <w:rFonts w:ascii="Palatino Linotype" w:hAnsi="Palatino Linotype"/>
+          <w:sz w:val="20"/>
+          <w:szCs w:val="20"/>
+        </w:rPr>
+        <w:t>%}The</w:t>
+      </w:r>
+      <w:proofErr w:type="gramEnd"/>
+      <w:r>
+        <w:rPr>
+          <w:rFonts w:ascii="Palatino Linotype" w:hAnsi="Palatino Linotype"/>
+          <w:sz w:val="20"/>
+          <w:szCs w:val="20"/>
+        </w:rPr>
+        <w:t xml:space="preserve"> Court finds that probable cause exists for the Community Control violation. This case shall be set for a Final Community Control Violation Hearing on ________________________________________________. {% elif cc_violation_probable_cause == ‘Defendant stipulates probable cause exists’ </w:t>
+      </w:r>
+      <w:proofErr w:type="gramStart"/>
+      <w:r>
+        <w:rPr>
+          <w:rFonts w:ascii="Palatino Linotype" w:hAnsi="Palatino Linotype"/>
+          <w:sz w:val="20"/>
+          <w:szCs w:val="20"/>
+        </w:rPr>
+        <w:t>%}The</w:t>
+      </w:r>
+      <w:proofErr w:type="gramEnd"/>
+      <w:r>
+        <w:rPr>
+          <w:rFonts w:ascii="Palatino Linotype" w:hAnsi="Palatino Linotype"/>
+          <w:sz w:val="20"/>
+          <w:szCs w:val="20"/>
+        </w:rPr>
+        <w:t xml:space="preserve"> Defendant stipulated that probable cause exists for the Community Control violation and waived a finding of probable cause. This case shall be set for a Final Community Control Violation Hearing on ________________________________________________. {% elif cc_violation_probable_cause == ‘No probable cause’ </w:t>
+      </w:r>
+      <w:proofErr w:type="gramStart"/>
+      <w:r>
+        <w:rPr>
+          <w:rFonts w:ascii="Palatino Linotype" w:hAnsi="Palatino Linotype"/>
+          <w:sz w:val="20"/>
+          <w:szCs w:val="20"/>
+        </w:rPr>
+        <w:t>%}The</w:t>
+      </w:r>
+      <w:proofErr w:type="gramEnd"/>
+      <w:r>
+        <w:rPr>
+          <w:rFonts w:ascii="Palatino Linotype" w:hAnsi="Palatino Linotype"/>
+          <w:sz w:val="20"/>
+          <w:szCs w:val="20"/>
+        </w:rPr>
+        <w:t xml:space="preserve"> Court found that there is no probable cause for the Community Control violation and the Notice of Community Control Violation is dismissed. {% endif %}</w:t>
       </w:r>
     </w:p>
     <w:p>
@@ -972,79 +814,43 @@
           <w:szCs w:val="20"/>
         </w:rPr>
         <w:tab/>
-        <w:t xml:space="preserve">{% if </w:t>
-      </w:r>
-      <w:proofErr w:type="spellStart"/>
-      <w:r>
-        <w:rPr>
-          <w:rFonts w:ascii="Palatino Linotype" w:hAnsi="Palatino Linotype"/>
-          <w:sz w:val="20"/>
-          <w:szCs w:val="20"/>
-        </w:rPr>
-        <w:t>cc_violation_probable_cause</w:t>
-      </w:r>
-      <w:proofErr w:type="spellEnd"/>
-      <w:r>
-        <w:rPr>
-          <w:rFonts w:ascii="Palatino Linotype" w:hAnsi="Palatino Linotype"/>
-          <w:sz w:val="20"/>
-          <w:szCs w:val="20"/>
-        </w:rPr>
-        <w:t xml:space="preserve"> != ‘No probable cause’ %}{% if </w:t>
-      </w:r>
-      <w:proofErr w:type="spellStart"/>
-      <w:r>
-        <w:rPr>
-          <w:rFonts w:ascii="Palatino Linotype" w:hAnsi="Palatino Linotype"/>
-          <w:sz w:val="20"/>
-          <w:szCs w:val="20"/>
-        </w:rPr>
-        <w:t>cc_bond_conditions.bond_type</w:t>
-      </w:r>
-      <w:proofErr w:type="spellEnd"/>
-      <w:r>
-        <w:rPr>
-          <w:rFonts w:ascii="Palatino Linotype" w:hAnsi="Palatino Linotype"/>
-          <w:sz w:val="20"/>
-          <w:szCs w:val="20"/>
-        </w:rPr>
-        <w:t xml:space="preserve"> == ‘No Bond’ %}No bond is set in this case and the Defendant shall remain in jail until the Final Community Control Violation Hearing. {% </w:t>
-      </w:r>
-      <w:proofErr w:type="spellStart"/>
-      <w:r>
-        <w:rPr>
-          <w:rFonts w:ascii="Palatino Linotype" w:hAnsi="Palatino Linotype"/>
-          <w:sz w:val="20"/>
-          <w:szCs w:val="20"/>
-        </w:rPr>
-        <w:t>elif</w:t>
-      </w:r>
-      <w:proofErr w:type="spellEnd"/>
-      <w:r>
-        <w:rPr>
-          <w:rFonts w:ascii="Palatino Linotype" w:hAnsi="Palatino Linotype"/>
-          <w:sz w:val="20"/>
-          <w:szCs w:val="20"/>
-        </w:rPr>
-        <w:t xml:space="preserve"> </w:t>
-      </w:r>
-      <w:proofErr w:type="spellStart"/>
-      <w:r>
-        <w:rPr>
-          <w:rFonts w:ascii="Palatino Linotype" w:hAnsi="Palatino Linotype"/>
-          <w:sz w:val="20"/>
-          <w:szCs w:val="20"/>
-        </w:rPr>
-        <w:t>cc_bond_conditions.bond_type</w:t>
-      </w:r>
-      <w:proofErr w:type="spellEnd"/>
-      <w:r>
-        <w:rPr>
-          <w:rFonts w:ascii="Palatino Linotype" w:hAnsi="Palatino Linotype"/>
-          <w:sz w:val="20"/>
-          <w:szCs w:val="20"/>
-        </w:rPr>
-        <w:t xml:space="preserve"> != ‘No Bond’ %}The Court </w:t>
+        <w:t>{% if cc_violation_probable_</w:t>
+      </w:r>
+      <w:proofErr w:type="gramStart"/>
+      <w:r>
+        <w:rPr>
+          <w:rFonts w:ascii="Palatino Linotype" w:hAnsi="Palatino Linotype"/>
+          <w:sz w:val="20"/>
+          <w:szCs w:val="20"/>
+        </w:rPr>
+        <w:t>cause !</w:t>
+      </w:r>
+      <w:proofErr w:type="gramEnd"/>
+      <w:r>
+        <w:rPr>
+          <w:rFonts w:ascii="Palatino Linotype" w:hAnsi="Palatino Linotype"/>
+          <w:sz w:val="20"/>
+          <w:szCs w:val="20"/>
+        </w:rPr>
+        <w:t>= ‘No probable cause’ %}{% if cc_bond_conditions.bond_type == ‘No Bond’ %}No bond is set in this case and the Defendant shall remain in jail until the Final Community Control Violation Hearing. {% elif cc_bond_</w:t>
+      </w:r>
+      <w:proofErr w:type="gramStart"/>
+      <w:r>
+        <w:rPr>
+          <w:rFonts w:ascii="Palatino Linotype" w:hAnsi="Palatino Linotype"/>
+          <w:sz w:val="20"/>
+          <w:szCs w:val="20"/>
+        </w:rPr>
+        <w:t>conditions.bond</w:t>
+      </w:r>
+      <w:proofErr w:type="gramEnd"/>
+      <w:r>
+        <w:rPr>
+          <w:rFonts w:ascii="Palatino Linotype" w:hAnsi="Palatino Linotype"/>
+          <w:sz w:val="20"/>
+          <w:szCs w:val="20"/>
+        </w:rPr>
+        <w:t xml:space="preserve">_type != ‘No Bond’ %}The Court </w:t>
       </w:r>
       <w:r>
         <w:rPr>
@@ -1077,9 +883,9 @@
           <w:sz w:val="20"/>
           <w:szCs w:val="20"/>
         </w:rPr>
-        <w:t>{% if (</w:t>
-      </w:r>
-      <w:proofErr w:type="spellStart"/>
+        <w:t>{% if (cc_bond_</w:t>
+      </w:r>
+      <w:proofErr w:type="gramStart"/>
       <w:r>
         <w:rPr>
           <w:rFonts w:ascii="Palatino Linotype" w:hAnsi="Palatino Linotype"/>
@@ -1088,9 +894,9 @@
           <w:sz w:val="20"/>
           <w:szCs w:val="20"/>
         </w:rPr>
-        <w:t>cc_bond_conditions.bond_type</w:t>
-      </w:r>
-      <w:proofErr w:type="spellEnd"/>
+        <w:t>conditions.bond</w:t>
+      </w:r>
+      <w:proofErr w:type="gramEnd"/>
       <w:r>
         <w:rPr>
           <w:rFonts w:ascii="Palatino Linotype" w:hAnsi="Palatino Linotype"/>
@@ -1099,29 +905,7 @@
           <w:sz w:val="20"/>
           <w:szCs w:val="20"/>
         </w:rPr>
-        <w:t xml:space="preserve"> == ‘10% Deposit, Cash or Surety Bond’) or (</w:t>
-      </w:r>
-      <w:proofErr w:type="spellStart"/>
-      <w:r>
-        <w:rPr>
-          <w:rFonts w:ascii="Palatino Linotype" w:hAnsi="Palatino Linotype"/>
-          <w:bCs/>
-          <w:color w:val="FF0000"/>
-          <w:sz w:val="20"/>
-          <w:szCs w:val="20"/>
-        </w:rPr>
-        <w:t>cc_bond_conditions.bond_type</w:t>
-      </w:r>
-      <w:proofErr w:type="spellEnd"/>
-      <w:r>
-        <w:rPr>
-          <w:rFonts w:ascii="Palatino Linotype" w:hAnsi="Palatino Linotype"/>
-          <w:bCs/>
-          <w:color w:val="FF0000"/>
-          <w:sz w:val="20"/>
-          <w:szCs w:val="20"/>
-        </w:rPr>
-        <w:t xml:space="preserve"> == ‘Cash or Surety Bond’) %}{{‘\n’}}</w:t>
+        <w:t>_type == ‘10% Deposit, Cash or Surety Bond’) or (cc_bond_conditions.bond_type == ‘Cash or Surety Bond’) %}{{‘\n’}}</w:t>
       </w:r>
       <w:r>
         <w:rPr>
@@ -1161,9 +945,9 @@
           <w:szCs w:val="20"/>
           <w:u w:val="single"/>
         </w:rPr>
-        <w:t xml:space="preserve">Defendant shall post a {{ </w:t>
-      </w:r>
-      <w:proofErr w:type="spellStart"/>
+        <w:t xml:space="preserve">Defendant shall post a </w:t>
+      </w:r>
+      <w:proofErr w:type="gramStart"/>
       <w:r>
         <w:rPr>
           <w:rFonts w:ascii="Palatino Linotype" w:hAnsi="Palatino Linotype"/>
@@ -1172,9 +956,9 @@
           <w:szCs w:val="20"/>
           <w:u w:val="single"/>
         </w:rPr>
-        <w:t>cc_bond_conditions.bond_amount</w:t>
-      </w:r>
-      <w:proofErr w:type="spellEnd"/>
+        <w:t>{{ cc</w:t>
+      </w:r>
+      <w:proofErr w:type="gramEnd"/>
       <w:r>
         <w:rPr>
           <w:rFonts w:ascii="Palatino Linotype" w:hAnsi="Palatino Linotype"/>
@@ -1183,7 +967,7 @@
           <w:szCs w:val="20"/>
           <w:u w:val="single"/>
         </w:rPr>
-        <w:t xml:space="preserve"> }} bond secured by </w:t>
+        <w:t xml:space="preserve">_bond_conditions.bond_amount }} bond secured by </w:t>
       </w:r>
       <w:r>
         <w:rPr>
@@ -1194,31 +978,7 @@
           <w:szCs w:val="20"/>
           <w:u w:val="single"/>
         </w:rPr>
-        <w:t xml:space="preserve">{% if </w:t>
-      </w:r>
-      <w:proofErr w:type="spellStart"/>
-      <w:r>
-        <w:rPr>
-          <w:rFonts w:ascii="Palatino Linotype" w:hAnsi="Palatino Linotype"/>
-          <w:bCs/>
-          <w:color w:val="FF0000"/>
-          <w:sz w:val="20"/>
-          <w:szCs w:val="20"/>
-          <w:u w:val="single"/>
-        </w:rPr>
-        <w:t>cc_bond_conditions.bond_type</w:t>
-      </w:r>
-      <w:proofErr w:type="spellEnd"/>
-      <w:r>
-        <w:rPr>
-          <w:rFonts w:ascii="Palatino Linotype" w:hAnsi="Palatino Linotype"/>
-          <w:bCs/>
-          <w:color w:val="FF0000"/>
-          <w:sz w:val="20"/>
-          <w:szCs w:val="20"/>
-          <w:u w:val="single"/>
-        </w:rPr>
-        <w:t xml:space="preserve"> == ‘10% Deposit, Cash or Surety Bond’ %}</w:t>
+        <w:t>{% if cc_bond_conditions.bond_type == ‘10% Deposit, Cash or Surety Bond’ %}</w:t>
       </w:r>
       <w:r>
         <w:rPr>
@@ -1312,9 +1072,9 @@
           <w:sz w:val="20"/>
           <w:szCs w:val="20"/>
         </w:rPr>
-        <w:t xml:space="preserve">{% if </w:t>
-      </w:r>
-      <w:proofErr w:type="spellStart"/>
+        <w:t>{% if cc_bond_</w:t>
+      </w:r>
+      <w:proofErr w:type="gramStart"/>
       <w:r>
         <w:rPr>
           <w:rFonts w:ascii="Palatino Linotype" w:hAnsi="Palatino Linotype"/>
@@ -1323,9 +1083,9 @@
           <w:sz w:val="20"/>
           <w:szCs w:val="20"/>
         </w:rPr>
-        <w:t>cc_bond_conditions.bond_type</w:t>
-      </w:r>
-      <w:proofErr w:type="spellEnd"/>
+        <w:t>conditions.bond</w:t>
+      </w:r>
+      <w:proofErr w:type="gramEnd"/>
       <w:r>
         <w:rPr>
           <w:rFonts w:ascii="Palatino Linotype" w:hAnsi="Palatino Linotype"/>
@@ -1334,7 +1094,7 @@
           <w:sz w:val="20"/>
           <w:szCs w:val="20"/>
         </w:rPr>
-        <w:t xml:space="preserve"> == ‘Recognizance (OR) Bond’ %}</w:t>
+        <w:t>_type == ‘Recognizance (OR) Bond’ %}</w:t>
       </w:r>
     </w:p>
     <w:p>
@@ -1364,7 +1124,18 @@
           <w:szCs w:val="20"/>
           <w:u w:val="single"/>
         </w:rPr>
-        <w:t>The Defendant shall execute a personal recognizance bond</w:t>
+        <w:t xml:space="preserve">The Defendant shall execute a personal recognizance </w:t>
+      </w:r>
+      <w:proofErr w:type="gramStart"/>
+      <w:r>
+        <w:rPr>
+          <w:rFonts w:ascii="Palatino Linotype" w:hAnsi="Palatino Linotype"/>
+          <w:bCs/>
+          <w:sz w:val="20"/>
+          <w:szCs w:val="20"/>
+          <w:u w:val="single"/>
+        </w:rPr>
+        <w:t>bond</w:t>
       </w:r>
       <w:r>
         <w:rPr>
@@ -1383,7 +1154,18 @@
           <w:sz w:val="20"/>
           <w:szCs w:val="20"/>
         </w:rPr>
-        <w:t>{% endif %}</w:t>
+        <w:t>{</w:t>
+      </w:r>
+      <w:proofErr w:type="gramEnd"/>
+      <w:r>
+        <w:rPr>
+          <w:rFonts w:ascii="Palatino Linotype" w:hAnsi="Palatino Linotype"/>
+          <w:bCs/>
+          <w:color w:val="FF0000"/>
+          <w:sz w:val="20"/>
+          <w:szCs w:val="20"/>
+        </w:rPr>
+        <w:t>% endif %}</w:t>
       </w:r>
     </w:p>
     <w:p>
@@ -1529,7 +1311,17 @@
           <w:sz w:val="20"/>
           <w:szCs w:val="20"/>
         </w:rPr>
-        <w:t>Defendant shall provide written notice to the Clerk of Court at least 10 days prior to any change of address.</w:t>
+        <w:t xml:space="preserve">Defendant shall provide written notice to the Clerk of Court at least 10 days prior to any change of </w:t>
+      </w:r>
+      <w:proofErr w:type="gramStart"/>
+      <w:r>
+        <w:rPr>
+          <w:rFonts w:ascii="Palatino Linotype" w:hAnsi="Palatino Linotype"/>
+          <w:bCs/>
+          <w:sz w:val="20"/>
+          <w:szCs w:val="20"/>
+        </w:rPr>
+        <w:t>address.</w:t>
       </w:r>
       <w:r>
         <w:rPr>
@@ -1539,9 +1331,9 @@
           <w:sz w:val="20"/>
           <w:szCs w:val="20"/>
         </w:rPr>
-        <w:t xml:space="preserve">{% if </w:t>
-      </w:r>
-      <w:proofErr w:type="spellStart"/>
+        <w:t>{</w:t>
+      </w:r>
+      <w:proofErr w:type="gramEnd"/>
       <w:r>
         <w:rPr>
           <w:rFonts w:ascii="Palatino Linotype" w:hAnsi="Palatino Linotype"/>
@@ -1550,18 +1342,7 @@
           <w:sz w:val="20"/>
           <w:szCs w:val="20"/>
         </w:rPr>
-        <w:t>cc_bond_conditions.comply_protection_order</w:t>
-      </w:r>
-      <w:proofErr w:type="spellEnd"/>
-      <w:r>
-        <w:rPr>
-          <w:rFonts w:ascii="Palatino Linotype" w:hAnsi="Palatino Linotype"/>
-          <w:bCs/>
-          <w:color w:val="FF0000"/>
-          <w:sz w:val="20"/>
-          <w:szCs w:val="20"/>
-        </w:rPr>
-        <w:t xml:space="preserve"> is true %}</w:t>
+        <w:t>% if cc_bond_conditions.comply_protection_order is true %}</w:t>
       </w:r>
     </w:p>
     <w:p>
@@ -1591,7 +1372,17 @@
           <w:sz w:val="20"/>
           <w:szCs w:val="20"/>
         </w:rPr>
-        <w:t>Defendant shall comply with all the terms of the protection order entered in this case.</w:t>
+        <w:t xml:space="preserve">Defendant shall comply with all the terms of the protection order entered in this </w:t>
+      </w:r>
+      <w:proofErr w:type="gramStart"/>
+      <w:r>
+        <w:rPr>
+          <w:rFonts w:ascii="Palatino Linotype" w:hAnsi="Palatino Linotype"/>
+          <w:bCs/>
+          <w:sz w:val="20"/>
+          <w:szCs w:val="20"/>
+        </w:rPr>
+        <w:t>case.</w:t>
       </w:r>
       <w:r>
         <w:rPr>
@@ -1601,9 +1392,9 @@
           <w:sz w:val="20"/>
           <w:szCs w:val="20"/>
         </w:rPr>
-        <w:t xml:space="preserve">{% endif %}{% if </w:t>
-      </w:r>
-      <w:proofErr w:type="spellStart"/>
+        <w:t>{</w:t>
+      </w:r>
+      <w:proofErr w:type="gramEnd"/>
       <w:r>
         <w:rPr>
           <w:rFonts w:ascii="Palatino Linotype" w:hAnsi="Palatino Linotype"/>
@@ -1612,19 +1403,18 @@
           <w:sz w:val="20"/>
           <w:szCs w:val="20"/>
         </w:rPr>
+        <w:t xml:space="preserve">% endif %}{% if </w:t>
+      </w:r>
+      <w:r>
+        <w:rPr>
+          <w:rFonts w:ascii="Palatino Linotype" w:hAnsi="Palatino Linotype"/>
+          <w:bCs/>
+          <w:color w:val="FF0000"/>
+          <w:sz w:val="20"/>
+          <w:szCs w:val="20"/>
+        </w:rPr>
         <w:lastRenderedPageBreak/>
-        <w:t>cc_bond_conditions.no_alcohol_drugs</w:t>
-      </w:r>
-      <w:proofErr w:type="spellEnd"/>
-      <w:r>
-        <w:rPr>
-          <w:rFonts w:ascii="Palatino Linotype" w:hAnsi="Palatino Linotype"/>
-          <w:bCs/>
-          <w:color w:val="FF0000"/>
-          <w:sz w:val="20"/>
-          <w:szCs w:val="20"/>
-        </w:rPr>
-        <w:t xml:space="preserve"> is true %}</w:t>
+        <w:t>cc_bond_conditions.no_alcohol_drugs is true %}</w:t>
       </w:r>
     </w:p>
     <w:p>
@@ -1653,7 +1443,17 @@
           <w:sz w:val="20"/>
           <w:szCs w:val="20"/>
         </w:rPr>
-        <w:t>Defendant shall maintain sobriety while on bond, and shall not possess, consume, or purchase alcohol or drugs of abuse.</w:t>
+        <w:t xml:space="preserve">Defendant shall maintain sobriety while on bond, and shall not possess, consume, or purchase alcohol or drugs of </w:t>
+      </w:r>
+      <w:proofErr w:type="gramStart"/>
+      <w:r>
+        <w:rPr>
+          <w:rFonts w:ascii="Palatino Linotype" w:hAnsi="Palatino Linotype"/>
+          <w:bCs/>
+          <w:sz w:val="20"/>
+          <w:szCs w:val="20"/>
+        </w:rPr>
+        <w:t>abuse.</w:t>
       </w:r>
       <w:r>
         <w:rPr>
@@ -1663,9 +1463,9 @@
           <w:sz w:val="20"/>
           <w:szCs w:val="20"/>
         </w:rPr>
-        <w:t xml:space="preserve">{% endif %}{% if </w:t>
-      </w:r>
-      <w:proofErr w:type="spellStart"/>
+        <w:t>{</w:t>
+      </w:r>
+      <w:proofErr w:type="gramEnd"/>
       <w:r>
         <w:rPr>
           <w:rFonts w:ascii="Palatino Linotype" w:hAnsi="Palatino Linotype"/>
@@ -1674,18 +1474,7 @@
           <w:sz w:val="20"/>
           <w:szCs w:val="20"/>
         </w:rPr>
-        <w:t>cc_bond_conditions.alcohol_test_kiosk</w:t>
-      </w:r>
-      <w:proofErr w:type="spellEnd"/>
-      <w:r>
-        <w:rPr>
-          <w:rFonts w:ascii="Palatino Linotype" w:hAnsi="Palatino Linotype"/>
-          <w:bCs/>
-          <w:color w:val="FF0000"/>
-          <w:sz w:val="20"/>
-          <w:szCs w:val="20"/>
-        </w:rPr>
-        <w:t xml:space="preserve"> is true %}</w:t>
+        <w:t>% endif %}{% if cc_bond_conditions.alcohol_test_kiosk is true %}</w:t>
       </w:r>
     </w:p>
     <w:p>
@@ -1716,25 +1505,15 @@
         </w:rPr>
         <w:t xml:space="preserve">Defendant shall report to the Office of Community Control forthwith to determine a schedule for alcohol tests with the AB (Alcohol) </w:t>
       </w:r>
-      <w:proofErr w:type="spellStart"/>
-      <w:r>
-        <w:rPr>
-          <w:rFonts w:ascii="Palatino Linotype" w:hAnsi="Palatino Linotype"/>
-          <w:bCs/>
-          <w:sz w:val="20"/>
-          <w:szCs w:val="20"/>
-        </w:rPr>
-        <w:t>Kisok</w:t>
-      </w:r>
-      <w:proofErr w:type="spellEnd"/>
-      <w:r>
-        <w:rPr>
-          <w:rFonts w:ascii="Palatino Linotype" w:hAnsi="Palatino Linotype"/>
-          <w:bCs/>
-          <w:sz w:val="20"/>
-          <w:szCs w:val="20"/>
-        </w:rPr>
-        <w:t>.</w:t>
+      <w:proofErr w:type="gramStart"/>
+      <w:r>
+        <w:rPr>
+          <w:rFonts w:ascii="Palatino Linotype" w:hAnsi="Palatino Linotype"/>
+          <w:bCs/>
+          <w:sz w:val="20"/>
+          <w:szCs w:val="20"/>
+        </w:rPr>
+        <w:t>Kisok.</w:t>
       </w:r>
       <w:r>
         <w:rPr>
@@ -1744,9 +1523,9 @@
           <w:sz w:val="20"/>
           <w:szCs w:val="20"/>
         </w:rPr>
-        <w:t xml:space="preserve">{% endif %}{% if </w:t>
-      </w:r>
-      <w:proofErr w:type="spellStart"/>
+        <w:t>{</w:t>
+      </w:r>
+      <w:proofErr w:type="gramEnd"/>
       <w:r>
         <w:rPr>
           <w:rFonts w:ascii="Palatino Linotype" w:hAnsi="Palatino Linotype"/>
@@ -1755,18 +1534,7 @@
           <w:sz w:val="20"/>
           <w:szCs w:val="20"/>
         </w:rPr>
-        <w:t>cc_bond_conditions.monitoring</w:t>
-      </w:r>
-      <w:proofErr w:type="spellEnd"/>
-      <w:r>
-        <w:rPr>
-          <w:rFonts w:ascii="Palatino Linotype" w:hAnsi="Palatino Linotype"/>
-          <w:bCs/>
-          <w:color w:val="FF0000"/>
-          <w:sz w:val="20"/>
-          <w:szCs w:val="20"/>
-        </w:rPr>
-        <w:t xml:space="preserve"> is true %}</w:t>
+        <w:t>% endif %}{% if cc_bond_conditions.monitoring is true %}</w:t>
       </w:r>
     </w:p>
     <w:p>
@@ -1794,7 +1562,17 @@
           <w:sz w:val="20"/>
           <w:szCs w:val="20"/>
         </w:rPr>
-        <w:t>Prior to release the Defendant shall be fitted by the Office of Community Control for the following monitoring unit: {{</w:t>
+        <w:t xml:space="preserve">Prior to release the Defendant shall be fitted by the Office of Community Control for the following monitoring unit: </w:t>
+      </w:r>
+      <w:proofErr w:type="gramStart"/>
+      <w:r>
+        <w:rPr>
+          <w:rFonts w:ascii="Palatino Linotype" w:hAnsi="Palatino Linotype"/>
+          <w:bCs/>
+          <w:sz w:val="20"/>
+          <w:szCs w:val="20"/>
+        </w:rPr>
+        <w:t>{{</w:t>
       </w:r>
       <w:r>
         <w:rPr>
@@ -1806,25 +1584,24 @@
         </w:rPr>
         <w:t xml:space="preserve"> </w:t>
       </w:r>
-      <w:proofErr w:type="spellStart"/>
-      <w:r>
-        <w:rPr>
-          <w:rFonts w:ascii="Palatino Linotype" w:hAnsi="Palatino Linotype"/>
-          <w:bCs/>
-          <w:sz w:val="20"/>
-          <w:szCs w:val="20"/>
-        </w:rPr>
-        <w:t>cc_bond_conditions.monitoring_type</w:t>
-      </w:r>
-      <w:proofErr w:type="spellEnd"/>
-      <w:r>
-        <w:rPr>
-          <w:rFonts w:ascii="Palatino Linotype" w:hAnsi="Palatino Linotype"/>
-          <w:bCs/>
-          <w:sz w:val="20"/>
-          <w:szCs w:val="20"/>
-        </w:rPr>
-        <w:t xml:space="preserve"> }}.</w:t>
+      <w:r>
+        <w:rPr>
+          <w:rFonts w:ascii="Palatino Linotype" w:hAnsi="Palatino Linotype"/>
+          <w:bCs/>
+          <w:sz w:val="20"/>
+          <w:szCs w:val="20"/>
+        </w:rPr>
+        <w:t>cc</w:t>
+      </w:r>
+      <w:proofErr w:type="gramEnd"/>
+      <w:r>
+        <w:rPr>
+          <w:rFonts w:ascii="Palatino Linotype" w:hAnsi="Palatino Linotype"/>
+          <w:bCs/>
+          <w:sz w:val="20"/>
+          <w:szCs w:val="20"/>
+        </w:rPr>
+        <w:t>_bond_conditions.monitoring_type }}.</w:t>
       </w:r>
       <w:r>
         <w:rPr>
@@ -1834,29 +1611,7 @@
           <w:sz w:val="20"/>
           <w:szCs w:val="20"/>
         </w:rPr>
-        <w:t xml:space="preserve">{% endif %}{{‘\n’}}{% if </w:t>
-      </w:r>
-      <w:proofErr w:type="spellStart"/>
-      <w:r>
-        <w:rPr>
-          <w:rFonts w:ascii="Palatino Linotype" w:hAnsi="Palatino Linotype"/>
-          <w:bCs/>
-          <w:color w:val="FF0000"/>
-          <w:sz w:val="20"/>
-          <w:szCs w:val="20"/>
-        </w:rPr>
-        <w:t>cc_bond_conditions.cc_violation_other_conditions_ordered</w:t>
-      </w:r>
-      <w:proofErr w:type="spellEnd"/>
-      <w:r>
-        <w:rPr>
-          <w:rFonts w:ascii="Palatino Linotype" w:hAnsi="Palatino Linotype"/>
-          <w:bCs/>
-          <w:color w:val="FF0000"/>
-          <w:sz w:val="20"/>
-          <w:szCs w:val="20"/>
-        </w:rPr>
-        <w:t xml:space="preserve"> is true %}</w:t>
+        <w:t>{% endif %}{{‘\n’}}{% if cc_bond_conditions.cc_violation_other_conditions_ordered is true %}</w:t>
       </w:r>
     </w:p>
     <w:p>
@@ -1900,34 +1655,25 @@
           <w:szCs w:val="20"/>
         </w:rPr>
       </w:pPr>
-      <w:r>
-        <w:rPr>
-          <w:rFonts w:ascii="Palatino Linotype" w:hAnsi="Palatino Linotype"/>
-          <w:bCs/>
-          <w:sz w:val="20"/>
-          <w:szCs w:val="20"/>
-        </w:rPr>
-        <w:t xml:space="preserve">{{ </w:t>
-      </w:r>
-      <w:proofErr w:type="spellStart"/>
-      <w:r>
-        <w:rPr>
-          <w:rFonts w:ascii="Palatino Linotype" w:hAnsi="Palatino Linotype"/>
-          <w:bCs/>
-          <w:sz w:val="20"/>
-          <w:szCs w:val="20"/>
-        </w:rPr>
-        <w:t>cc_bond_conditions.cc_violation_other_conditions_terms</w:t>
-      </w:r>
-      <w:proofErr w:type="spellEnd"/>
-      <w:r>
-        <w:rPr>
-          <w:rFonts w:ascii="Palatino Linotype" w:hAnsi="Palatino Linotype"/>
-          <w:bCs/>
-          <w:sz w:val="20"/>
-          <w:szCs w:val="20"/>
-        </w:rPr>
-        <w:t xml:space="preserve"> }}.</w:t>
+      <w:proofErr w:type="gramStart"/>
+      <w:r>
+        <w:rPr>
+          <w:rFonts w:ascii="Palatino Linotype" w:hAnsi="Palatino Linotype"/>
+          <w:bCs/>
+          <w:sz w:val="20"/>
+          <w:szCs w:val="20"/>
+        </w:rPr>
+        <w:t>{{ cc_bond_conditions.cc</w:t>
+      </w:r>
+      <w:proofErr w:type="gramEnd"/>
+      <w:r>
+        <w:rPr>
+          <w:rFonts w:ascii="Palatino Linotype" w:hAnsi="Palatino Linotype"/>
+          <w:bCs/>
+          <w:sz w:val="20"/>
+          <w:szCs w:val="20"/>
+        </w:rPr>
+        <w:t>_violation_other_conditions_terms }}.</w:t>
       </w:r>
       <w:r>
         <w:rPr>
@@ -2066,61 +1812,24 @@
           <w:szCs w:val="20"/>
         </w:rPr>
         <w:tab/>
-        <w:t xml:space="preserve">{{ </w:t>
-      </w:r>
-      <w:proofErr w:type="spellStart"/>
-      <w:r>
-        <w:rPr>
-          <w:rFonts w:ascii="Palatino Linotype" w:hAnsi="Palatino Linotype"/>
-          <w:sz w:val="20"/>
-          <w:szCs w:val="20"/>
-        </w:rPr>
-        <w:t>judicial_officer.officer_type</w:t>
-      </w:r>
-      <w:proofErr w:type="spellEnd"/>
-      <w:r>
-        <w:rPr>
-          <w:rFonts w:ascii="Palatino Linotype" w:hAnsi="Palatino Linotype"/>
-          <w:sz w:val="20"/>
-          <w:szCs w:val="20"/>
-        </w:rPr>
-        <w:t xml:space="preserve"> }} {{ </w:t>
-      </w:r>
-      <w:proofErr w:type="spellStart"/>
-      <w:r>
-        <w:rPr>
-          <w:rFonts w:ascii="Palatino Linotype" w:hAnsi="Palatino Linotype"/>
-          <w:sz w:val="20"/>
-          <w:szCs w:val="20"/>
-        </w:rPr>
-        <w:t>judicial_officer.first_name</w:t>
-      </w:r>
-      <w:proofErr w:type="spellEnd"/>
-      <w:r>
-        <w:rPr>
-          <w:rFonts w:ascii="Palatino Linotype" w:hAnsi="Palatino Linotype"/>
-          <w:sz w:val="20"/>
-          <w:szCs w:val="20"/>
-        </w:rPr>
-        <w:t xml:space="preserve"> }} {{ </w:t>
-      </w:r>
-      <w:proofErr w:type="spellStart"/>
-      <w:r>
-        <w:rPr>
-          <w:rFonts w:ascii="Palatino Linotype" w:hAnsi="Palatino Linotype"/>
-          <w:sz w:val="20"/>
-          <w:szCs w:val="20"/>
-        </w:rPr>
-        <w:t>judicial_officer.last_name</w:t>
-      </w:r>
-      <w:proofErr w:type="spellEnd"/>
-      <w:r>
-        <w:rPr>
-          <w:rFonts w:ascii="Palatino Linotype" w:hAnsi="Palatino Linotype"/>
-          <w:sz w:val="20"/>
-          <w:szCs w:val="20"/>
-        </w:rPr>
-        <w:t xml:space="preserve"> }}</w:t>
+      </w:r>
+      <w:proofErr w:type="gramStart"/>
+      <w:r>
+        <w:rPr>
+          <w:rFonts w:ascii="Palatino Linotype" w:hAnsi="Palatino Linotype"/>
+          <w:sz w:val="20"/>
+          <w:szCs w:val="20"/>
+        </w:rPr>
+        <w:t>{{ judicial</w:t>
+      </w:r>
+      <w:proofErr w:type="gramEnd"/>
+      <w:r>
+        <w:rPr>
+          <w:rFonts w:ascii="Palatino Linotype" w:hAnsi="Palatino Linotype"/>
+          <w:sz w:val="20"/>
+          <w:szCs w:val="20"/>
+        </w:rPr>
+        <w:t>_officer.officer_type }} {{ judicial_officer.first_name }} {{ judicial_officer.last_name }}</w:t>
       </w:r>
     </w:p>
     <w:p>
@@ -2183,9 +1892,9 @@
           <w:sz w:val="20"/>
           <w:szCs w:val="20"/>
         </w:rPr>
-        <w:t xml:space="preserve">% if </w:t>
-      </w:r>
-      <w:proofErr w:type="spellStart"/>
+        <w:t>% if judicial_</w:t>
+      </w:r>
+      <w:proofErr w:type="gramStart"/>
       <w:r>
         <w:rPr>
           <w:rFonts w:ascii="Palatino Linotype" w:hAnsi="Palatino Linotype"/>
@@ -2194,9 +1903,9 @@
           <w:sz w:val="20"/>
           <w:szCs w:val="20"/>
         </w:rPr>
-        <w:t>judicial_officer.officer_type</w:t>
-      </w:r>
-      <w:proofErr w:type="spellEnd"/>
+        <w:t>officer.officer</w:t>
+      </w:r>
+      <w:proofErr w:type="gramEnd"/>
       <w:r>
         <w:rPr>
           <w:rFonts w:ascii="Palatino Linotype" w:hAnsi="Palatino Linotype"/>
@@ -2205,7 +1914,7 @@
           <w:sz w:val="20"/>
           <w:szCs w:val="20"/>
         </w:rPr>
-        <w:t xml:space="preserve">  ==  ‘Magistrate’ %}</w:t>
+        <w:t>_type  ==  ‘Magistrate’ %}</w:t>
       </w:r>
     </w:p>
     <w:p>
@@ -2321,166 +2030,26 @@
           <w:sz w:val="16"/>
           <w:szCs w:val="16"/>
         </w:rPr>
-        <w:t xml:space="preserve">Prosecutor’s Office: PS    OM     EM; Defendant’s Attorney: PS     OM     EM; {{ </w:t>
-      </w:r>
-      <w:proofErr w:type="spellStart"/>
+        <w:t xml:space="preserve">Prosecutor’s Office: PS    OM     EM; Defendant’s Attorney: PS     OM     EM; </w:t>
+      </w:r>
+      <w:proofErr w:type="gramStart"/>
       <w:r>
         <w:rPr>
           <w:rFonts w:ascii="Palatino Linotype" w:hAnsi="Palatino Linotype"/>
           <w:sz w:val="16"/>
           <w:szCs w:val="16"/>
         </w:rPr>
-        <w:t>defendant.first_name</w:t>
-      </w:r>
-      <w:proofErr w:type="spellEnd"/>
+        <w:t>{{ defendant</w:t>
+      </w:r>
+      <w:proofErr w:type="gramEnd"/>
       <w:r>
         <w:rPr>
           <w:rFonts w:ascii="Palatino Linotype" w:hAnsi="Palatino Linotype"/>
           <w:sz w:val="16"/>
           <w:szCs w:val="16"/>
         </w:rPr>
-        <w:t xml:space="preserve"> }} {{ </w:t>
-      </w:r>
-      <w:proofErr w:type="spellStart"/>
-      <w:r>
-        <w:rPr>
-          <w:rFonts w:ascii="Palatino Linotype" w:hAnsi="Palatino Linotype"/>
-          <w:sz w:val="16"/>
-          <w:szCs w:val="16"/>
-        </w:rPr>
-        <w:t>defendant.last_name</w:t>
-      </w:r>
-      <w:proofErr w:type="spellEnd"/>
-      <w:r>
-        <w:rPr>
-          <w:rFonts w:ascii="Palatino Linotype" w:hAnsi="Palatino Linotype"/>
-          <w:sz w:val="16"/>
-          <w:szCs w:val="16"/>
-        </w:rPr>
-        <w:t>}}: PS     OM     EM;</w:t>
-      </w:r>
-    </w:p>
-    <w:p>
-      <w:pPr>
-        <w:tabs>
-          <w:tab w:val="left" w:pos="-1080"/>
-          <w:tab w:val="left" w:pos="-720"/>
-          <w:tab w:val="left" w:pos="0"/>
-          <w:tab w:val="left" w:pos="720"/>
-          <w:tab w:val="left" w:pos="1440"/>
-          <w:tab w:val="left" w:pos="2160"/>
-          <w:tab w:val="left" w:pos="2880"/>
-          <w:tab w:val="left" w:pos="3600"/>
-          <w:tab w:val="left" w:pos="4320"/>
-          <w:tab w:val="left" w:pos="4680"/>
-        </w:tabs>
-        <w:rPr>
-          <w:rFonts w:ascii="Palatino Linotype" w:hAnsi="Palatino Linotype"/>
-          <w:sz w:val="16"/>
-          <w:szCs w:val="16"/>
-        </w:rPr>
-      </w:pPr>
-      <w:r>
-        <w:rPr>
-          <w:rFonts w:ascii="Palatino Linotype" w:hAnsi="Palatino Linotype"/>
-          <w:sz w:val="16"/>
-          <w:szCs w:val="16"/>
-        </w:rPr>
-        <w:t xml:space="preserve">{% if </w:t>
-      </w:r>
-      <w:proofErr w:type="spellStart"/>
-      <w:r>
-        <w:rPr>
-          <w:rFonts w:ascii="Palatino Linotype" w:hAnsi="Palatino Linotype"/>
-          <w:sz w:val="16"/>
-          <w:szCs w:val="16"/>
-        </w:rPr>
-        <w:t>community_control.ordered</w:t>
-      </w:r>
-      <w:proofErr w:type="spellEnd"/>
-      <w:r>
-        <w:rPr>
-          <w:rFonts w:ascii="Palatino Linotype" w:hAnsi="Palatino Linotype"/>
-          <w:sz w:val="16"/>
-          <w:szCs w:val="16"/>
-        </w:rPr>
-        <w:t xml:space="preserve"> is true or </w:t>
-      </w:r>
-      <w:proofErr w:type="spellStart"/>
-      <w:r>
-        <w:rPr>
-          <w:rFonts w:ascii="Palatino Linotype" w:hAnsi="Palatino Linotype"/>
-          <w:sz w:val="16"/>
-          <w:szCs w:val="16"/>
-        </w:rPr>
-        <w:t>bond_conditions.monitoring</w:t>
-      </w:r>
-      <w:proofErr w:type="spellEnd"/>
-      <w:r>
-        <w:rPr>
-          <w:rFonts w:ascii="Palatino Linotype" w:hAnsi="Palatino Linotype"/>
-          <w:sz w:val="16"/>
-          <w:szCs w:val="16"/>
-        </w:rPr>
-        <w:t xml:space="preserve"> is true %}Community Control: PS    EM;{% endif %}{% if </w:t>
-      </w:r>
-      <w:proofErr w:type="spellStart"/>
-      <w:r>
-        <w:rPr>
-          <w:rFonts w:ascii="Palatino Linotype" w:hAnsi="Palatino Linotype"/>
-          <w:sz w:val="16"/>
-          <w:szCs w:val="16"/>
-        </w:rPr>
-        <w:t>jail_terms.ordered</w:t>
-      </w:r>
-      <w:proofErr w:type="spellEnd"/>
-      <w:r>
-        <w:rPr>
-          <w:rFonts w:ascii="Palatino Linotype" w:hAnsi="Palatino Linotype"/>
-          <w:sz w:val="16"/>
-          <w:szCs w:val="16"/>
-        </w:rPr>
-        <w:t xml:space="preserve"> is true or </w:t>
-      </w:r>
-      <w:proofErr w:type="spellStart"/>
-      <w:r>
-        <w:rPr>
-          <w:rFonts w:ascii="Palatino Linotype" w:hAnsi="Palatino Linotype"/>
-          <w:sz w:val="16"/>
-          <w:szCs w:val="16"/>
-        </w:rPr>
-        <w:t>apply_jtc</w:t>
-      </w:r>
-      <w:proofErr w:type="spellEnd"/>
-      <w:r>
-        <w:rPr>
-          <w:rFonts w:ascii="Palatino Linotype" w:hAnsi="Palatino Linotype"/>
-          <w:sz w:val="16"/>
-          <w:szCs w:val="16"/>
-        </w:rPr>
-        <w:t xml:space="preserve"> == ‘Sentence’ %}County Jail: PS   EM;{% endif %}</w:t>
-      </w:r>
-    </w:p>
-    <w:p>
-      <w:pPr>
-        <w:tabs>
-          <w:tab w:val="left" w:pos="-1080"/>
-          <w:tab w:val="left" w:pos="-720"/>
-          <w:tab w:val="left" w:pos="0"/>
-          <w:tab w:val="left" w:pos="720"/>
-          <w:tab w:val="left" w:pos="1440"/>
-          <w:tab w:val="left" w:pos="2160"/>
-          <w:tab w:val="left" w:pos="2880"/>
-          <w:tab w:val="left" w:pos="3600"/>
-          <w:tab w:val="left" w:pos="4320"/>
-          <w:tab w:val="left" w:pos="4680"/>
-        </w:tabs>
-        <w:rPr>
-          <w:rFonts w:ascii="Palatino Linotype" w:hAnsi="Palatino Linotype"/>
-          <w:sz w:val="16"/>
-          <w:szCs w:val="16"/>
-        </w:rPr>
-      </w:pPr>
+        <w:t>.first_name }} {{ defendant.last_name}}: PS     OM     EM;</w:t>
+      </w:r>
     </w:p>
     <w:p/>
     <w:sectPr>
@@ -2497,7 +2066,7 @@
 </file>
 
 <file path=word/endnotes.xml><?xml version="1.0" encoding="utf-8"?>
-<w:endnotes xmlns:wpc="http://schemas.microsoft.com/office/word/2010/wordprocessingCanvas" xmlns:cx="http://schemas.microsoft.com/office/drawing/2014/chartex" xmlns:cx1="http://schemas.microsoft.com/office/drawing/2015/9/8/chartex" xmlns:cx2="http://schemas.microsoft.com/office/drawing/2015/10/21/chartex" xmlns:cx3="http://schemas.microsoft.com/office/drawing/2016/5/9/chartex" xmlns:cx4="http://schemas.microsoft.com/office/drawing/2016/5/10/chartex" xmlns:cx5="http://schemas.microsoft.com/office/drawing/2016/5/11/chartex" xmlns:cx6="http://schemas.microsoft.com/office/drawing/2016/5/12/chartex" xmlns:cx7="http://schemas.microsoft.com/office/drawing/2016/5/13/chartex" xmlns:cx8="http://schemas.microsoft.com/office/drawing/2016/5/14/chartex" xmlns:mc="http://schemas.openxmlformats.org/markup-compatibility/2006" xmlns:aink="http://schemas.microsoft.com/office/drawing/2016/ink" xmlns:am3d="http://schemas.microsoft.com/office/drawing/2017/model3d" xmlns:o="urn:schemas-microsoft-com:office:office" xmlns:r="http://schemas.openxmlformats.org/officeDocument/2006/relationships" xmlns:m="http://schemas.openxmlformats.org/officeDocument/2006/math" xmlns:v="urn:schemas-microsoft-com:vml" xmlns:wp14="http://schemas.microsoft.com/office/word/2010/wordprocessingDrawing" xmlns:wp="http://schemas.openxmlformats.org/drawingml/2006/wordprocessingDrawing" xmlns:w10="urn:schemas-microsoft-com:office:word" xmlns:w="http://schemas.openxmlformats.org/wordprocessingml/2006/main" xmlns:w14="http://schemas.microsoft.com/office/word/2010/wordml" xmlns:w15="http://schemas.microsoft.com/office/word/2012/wordml" xmlns:w16cex="http://schemas.microsoft.com/office/word/2018/wordml/cex" xmlns:w16cid="http://schemas.microsoft.com/office/word/2016/wordml/cid" xmlns:w16="http://schemas.microsoft.com/office/word/2018/wordml" xmlns:w16sdtdh="http://schemas.microsoft.com/office/word/2020/wordml/sdtdatahash" xmlns:w16se="http://schemas.microsoft.com/office/word/2015/wordml/symex" xmlns:wpg="http://schemas.microsoft.com/office/word/2010/wordprocessingGroup" xmlns:wpi="http://schemas.microsoft.com/office/word/2010/wordprocessingInk" xmlns:wne="http://schemas.microsoft.com/office/word/2006/wordml" xmlns:wps="http://schemas.microsoft.com/office/word/2010/wordprocessingShape" mc:Ignorable="w14 w15 w16se w16cid w16 w16cex w16sdtdh wp14">
+<w:endnotes xmlns:wpc="http://schemas.microsoft.com/office/word/2010/wordprocessingCanvas" xmlns:cx="http://schemas.microsoft.com/office/drawing/2014/chartex" xmlns:cx1="http://schemas.microsoft.com/office/drawing/2015/9/8/chartex" xmlns:cx2="http://schemas.microsoft.com/office/drawing/2015/10/21/chartex" xmlns:cx3="http://schemas.microsoft.com/office/drawing/2016/5/9/chartex" xmlns:cx4="http://schemas.microsoft.com/office/drawing/2016/5/10/chartex" xmlns:cx5="http://schemas.microsoft.com/office/drawing/2016/5/11/chartex" xmlns:cx6="http://schemas.microsoft.com/office/drawing/2016/5/12/chartex" xmlns:cx7="http://schemas.microsoft.com/office/drawing/2016/5/13/chartex" xmlns:cx8="http://schemas.microsoft.com/office/drawing/2016/5/14/chartex" xmlns:mc="http://schemas.openxmlformats.org/markup-compatibility/2006" xmlns:aink="http://schemas.microsoft.com/office/drawing/2016/ink" xmlns:am3d="http://schemas.microsoft.com/office/drawing/2017/model3d" xmlns:o="urn:schemas-microsoft-com:office:office" xmlns:oel="http://schemas.microsoft.com/office/2019/extlst" xmlns:r="http://schemas.openxmlformats.org/officeDocument/2006/relationships" xmlns:m="http://schemas.openxmlformats.org/officeDocument/2006/math" xmlns:v="urn:schemas-microsoft-com:vml" xmlns:wp14="http://schemas.microsoft.com/office/word/2010/wordprocessingDrawing" xmlns:wp="http://schemas.openxmlformats.org/drawingml/2006/wordprocessingDrawing" xmlns:w10="urn:schemas-microsoft-com:office:word" xmlns:w="http://schemas.openxmlformats.org/wordprocessingml/2006/main" xmlns:w14="http://schemas.microsoft.com/office/word/2010/wordml" xmlns:w15="http://schemas.microsoft.com/office/word/2012/wordml" xmlns:w16cex="http://schemas.microsoft.com/office/word/2018/wordml/cex" xmlns:w16cid="http://schemas.microsoft.com/office/word/2016/wordml/cid" xmlns:w16="http://schemas.microsoft.com/office/word/2018/wordml" xmlns:w16sdtdh="http://schemas.microsoft.com/office/word/2020/wordml/sdtdatahash" xmlns:w16se="http://schemas.microsoft.com/office/word/2015/wordml/symex" xmlns:wpg="http://schemas.microsoft.com/office/word/2010/wordprocessingGroup" xmlns:wpi="http://schemas.microsoft.com/office/word/2010/wordprocessingInk" xmlns:wne="http://schemas.microsoft.com/office/word/2006/wordml" xmlns:wps="http://schemas.microsoft.com/office/word/2010/wordprocessingShape" mc:Ignorable="w14 w15 w16se w16cid w16 w16cex w16sdtdh wp14">
   <w:endnote w:type="separator" w:id="-1">
     <w:p>
       <w:r>
@@ -2516,7 +2085,7 @@
 </file>
 
 <file path=word/footer1.xml><?xml version="1.0" encoding="utf-8"?>
-<w:ftr xmlns:wpc="http://schemas.microsoft.com/office/word/2010/wordprocessingCanvas" xmlns:cx="http://schemas.microsoft.com/office/drawing/2014/chartex" xmlns:cx1="http://schemas.microsoft.com/office/drawing/2015/9/8/chartex" xmlns:cx2="http://schemas.microsoft.com/office/drawing/2015/10/21/chartex" xmlns:cx3="http://schemas.microsoft.com/office/drawing/2016/5/9/chartex" xmlns:cx4="http://schemas.microsoft.com/office/drawing/2016/5/10/chartex" xmlns:cx5="http://schemas.microsoft.com/office/drawing/2016/5/11/chartex" xmlns:cx6="http://schemas.microsoft.com/office/drawing/2016/5/12/chartex" xmlns:cx7="http://schemas.microsoft.com/office/drawing/2016/5/13/chartex" xmlns:cx8="http://schemas.microsoft.com/office/drawing/2016/5/14/chartex" xmlns:mc="http://schemas.openxmlformats.org/markup-compatibility/2006" xmlns:aink="http://schemas.microsoft.com/office/drawing/2016/ink" xmlns:am3d="http://schemas.microsoft.com/office/drawing/2017/model3d" xmlns:o="urn:schemas-microsoft-com:office:office" xmlns:r="http://schemas.openxmlformats.org/officeDocument/2006/relationships" xmlns:m="http://schemas.openxmlformats.org/officeDocument/2006/math" xmlns:v="urn:schemas-microsoft-com:vml" xmlns:wp14="http://schemas.microsoft.com/office/word/2010/wordprocessingDrawing" xmlns:wp="http://schemas.openxmlformats.org/drawingml/2006/wordprocessingDrawing" xmlns:w10="urn:schemas-microsoft-com:office:word" xmlns:w="http://schemas.openxmlformats.org/wordprocessingml/2006/main" xmlns:w14="http://schemas.microsoft.com/office/word/2010/wordml" xmlns:w15="http://schemas.microsoft.com/office/word/2012/wordml" xmlns:w16cex="http://schemas.microsoft.com/office/word/2018/wordml/cex" xmlns:w16cid="http://schemas.microsoft.com/office/word/2016/wordml/cid" xmlns:w16="http://schemas.microsoft.com/office/word/2018/wordml" xmlns:w16sdtdh="http://schemas.microsoft.com/office/word/2020/wordml/sdtdatahash" xmlns:w16se="http://schemas.microsoft.com/office/word/2015/wordml/symex" xmlns:wpg="http://schemas.microsoft.com/office/word/2010/wordprocessingGroup" xmlns:wpi="http://schemas.microsoft.com/office/word/2010/wordprocessingInk" xmlns:wne="http://schemas.microsoft.com/office/word/2006/wordml" xmlns:wps="http://schemas.microsoft.com/office/word/2010/wordprocessingShape" mc:Ignorable="w14 w15 w16se w16cid w16 w16cex w16sdtdh wp14">
+<w:ftr xmlns:wpc="http://schemas.microsoft.com/office/word/2010/wordprocessingCanvas" xmlns:cx="http://schemas.microsoft.com/office/drawing/2014/chartex" xmlns:cx1="http://schemas.microsoft.com/office/drawing/2015/9/8/chartex" xmlns:cx2="http://schemas.microsoft.com/office/drawing/2015/10/21/chartex" xmlns:cx3="http://schemas.microsoft.com/office/drawing/2016/5/9/chartex" xmlns:cx4="http://schemas.microsoft.com/office/drawing/2016/5/10/chartex" xmlns:cx5="http://schemas.microsoft.com/office/drawing/2016/5/11/chartex" xmlns:cx6="http://schemas.microsoft.com/office/drawing/2016/5/12/chartex" xmlns:cx7="http://schemas.microsoft.com/office/drawing/2016/5/13/chartex" xmlns:cx8="http://schemas.microsoft.com/office/drawing/2016/5/14/chartex" xmlns:mc="http://schemas.openxmlformats.org/markup-compatibility/2006" xmlns:aink="http://schemas.microsoft.com/office/drawing/2016/ink" xmlns:am3d="http://schemas.microsoft.com/office/drawing/2017/model3d" xmlns:o="urn:schemas-microsoft-com:office:office" xmlns:oel="http://schemas.microsoft.com/office/2019/extlst" xmlns:r="http://schemas.openxmlformats.org/officeDocument/2006/relationships" xmlns:m="http://schemas.openxmlformats.org/officeDocument/2006/math" xmlns:v="urn:schemas-microsoft-com:vml" xmlns:wp14="http://schemas.microsoft.com/office/word/2010/wordprocessingDrawing" xmlns:wp="http://schemas.openxmlformats.org/drawingml/2006/wordprocessingDrawing" xmlns:w10="urn:schemas-microsoft-com:office:word" xmlns:w="http://schemas.openxmlformats.org/wordprocessingml/2006/main" xmlns:w14="http://schemas.microsoft.com/office/word/2010/wordml" xmlns:w15="http://schemas.microsoft.com/office/word/2012/wordml" xmlns:w16cex="http://schemas.microsoft.com/office/word/2018/wordml/cex" xmlns:w16cid="http://schemas.microsoft.com/office/word/2016/wordml/cid" xmlns:w16="http://schemas.microsoft.com/office/word/2018/wordml" xmlns:w16sdtdh="http://schemas.microsoft.com/office/word/2020/wordml/sdtdatahash" xmlns:w16se="http://schemas.microsoft.com/office/word/2015/wordml/symex" xmlns:wpg="http://schemas.microsoft.com/office/word/2010/wordprocessingGroup" xmlns:wpi="http://schemas.microsoft.com/office/word/2010/wordprocessingInk" xmlns:wne="http://schemas.microsoft.com/office/word/2006/wordml" xmlns:wps="http://schemas.microsoft.com/office/word/2010/wordprocessingShape" mc:Ignorable="w14 w15 w16se w16cid w16 w16cex w16sdtdh wp14">
   <w:p>
     <w:pPr>
       <w:pStyle w:val="Footer"/>
@@ -2683,9 +2252,9 @@
         <w:sz w:val="20"/>
         <w:szCs w:val="20"/>
       </w:rPr>
-      <w:t xml:space="preserve">% if </w:t>
+      <w:t>% if judicial_</w:t>
     </w:r>
-    <w:proofErr w:type="spellStart"/>
+    <w:proofErr w:type="gramStart"/>
     <w:r>
       <w:rPr>
         <w:rFonts w:ascii="Palatino Linotype" w:hAnsi="Palatino Linotype"/>
@@ -2693,9 +2262,9 @@
         <w:sz w:val="20"/>
         <w:szCs w:val="20"/>
       </w:rPr>
-      <w:t>judicial_officer.officer_type</w:t>
+      <w:t>officer.officer</w:t>
     </w:r>
-    <w:proofErr w:type="spellEnd"/>
+    <w:proofErr w:type="gramEnd"/>
     <w:r>
       <w:rPr>
         <w:rFonts w:ascii="Palatino Linotype" w:hAnsi="Palatino Linotype"/>
@@ -2703,7 +2272,7 @@
         <w:sz w:val="20"/>
         <w:szCs w:val="20"/>
       </w:rPr>
-      <w:t xml:space="preserve">  ==  ‘Magistrate’ %}Magistrate Decision – </w:t>
+      <w:t xml:space="preserve">_type  ==  ‘Magistrate’ %}Magistrate Decision – </w:t>
     </w:r>
     <w:r>
       <w:rPr>
@@ -2738,85 +2307,31 @@
         <w:sz w:val="20"/>
         <w:szCs w:val="20"/>
       </w:rPr>
-      <w:t xml:space="preserve">{% </w:t>
+      <w:t>{% elif judicial_officer.officer_type == ‘Judge’ %}</w:t>
     </w:r>
-    <w:proofErr w:type="spellStart"/>
     <w:r>
       <w:rPr>
         <w:rFonts w:ascii="Palatino Linotype" w:hAnsi="Palatino Linotype"/>
         <w:sz w:val="20"/>
         <w:szCs w:val="20"/>
       </w:rPr>
-      <w:t>elif</w:t>
+      <w:t xml:space="preserve">Community Control </w:t>
     </w:r>
-    <w:proofErr w:type="spellEnd"/>
     <w:r>
       <w:rPr>
         <w:rFonts w:ascii="Palatino Linotype" w:hAnsi="Palatino Linotype"/>
         <w:sz w:val="20"/>
         <w:szCs w:val="20"/>
       </w:rPr>
-      <w:t xml:space="preserve"> </w:t>
+      <w:t>Violation</w:t>
     </w:r>
-    <w:proofErr w:type="spellStart"/>
     <w:r>
       <w:rPr>
         <w:rFonts w:ascii="Palatino Linotype" w:hAnsi="Palatino Linotype"/>
         <w:sz w:val="20"/>
         <w:szCs w:val="20"/>
       </w:rPr>
-      <w:t>judicial_officer.officer_type</w:t>
-    </w:r>
-    <w:proofErr w:type="spellEnd"/>
-    <w:r>
-      <w:rPr>
-        <w:rFonts w:ascii="Palatino Linotype" w:hAnsi="Palatino Linotype"/>
-        <w:sz w:val="20"/>
-        <w:szCs w:val="20"/>
-      </w:rPr>
-      <w:t xml:space="preserve"> == ‘Judge’ %}</w:t>
-    </w:r>
-    <w:r>
-      <w:rPr>
-        <w:rFonts w:ascii="Palatino Linotype" w:hAnsi="Palatino Linotype"/>
-        <w:sz w:val="20"/>
-        <w:szCs w:val="20"/>
-      </w:rPr>
-      <w:t xml:space="preserve">Community Control </w:t>
-    </w:r>
-    <w:r>
-      <w:rPr>
-        <w:rFonts w:ascii="Palatino Linotype" w:hAnsi="Palatino Linotype"/>
-        <w:sz w:val="20"/>
-        <w:szCs w:val="20"/>
-      </w:rPr>
-      <w:t>Violation</w:t>
-    </w:r>
-    <w:r>
-      <w:rPr>
-        <w:rFonts w:ascii="Palatino Linotype" w:hAnsi="Palatino Linotype"/>
-        <w:sz w:val="20"/>
-        <w:szCs w:val="20"/>
-      </w:rPr>
-      <w:t xml:space="preserve"> Bond Judgment Entry{% endif %} {{ </w:t>
-    </w:r>
-    <w:proofErr w:type="spellStart"/>
-    <w:r>
-      <w:rPr>
-        <w:rFonts w:ascii="Palatino Linotype" w:hAnsi="Palatino Linotype"/>
-        <w:sz w:val="20"/>
-        <w:szCs w:val="20"/>
-      </w:rPr>
-      <w:t>case_number</w:t>
-    </w:r>
-    <w:proofErr w:type="spellEnd"/>
-    <w:r>
-      <w:rPr>
-        <w:rFonts w:ascii="Palatino Linotype" w:hAnsi="Palatino Linotype"/>
-        <w:sz w:val="20"/>
-        <w:szCs w:val="20"/>
-      </w:rPr>
-      <w:t xml:space="preserve"> </w:t>
+      <w:t xml:space="preserve"> Bond Judgment Entry{% endif %} {{ case_number </w:t>
     </w:r>
     <w:r>
       <w:rPr>
@@ -2853,7 +2368,7 @@
 </file>
 
 <file path=word/footnotes.xml><?xml version="1.0" encoding="utf-8"?>
-<w:footnotes xmlns:wpc="http://schemas.microsoft.com/office/word/2010/wordprocessingCanvas" xmlns:cx="http://schemas.microsoft.com/office/drawing/2014/chartex" xmlns:cx1="http://schemas.microsoft.com/office/drawing/2015/9/8/chartex" xmlns:cx2="http://schemas.microsoft.com/office/drawing/2015/10/21/chartex" xmlns:cx3="http://schemas.microsoft.com/office/drawing/2016/5/9/chartex" xmlns:cx4="http://schemas.microsoft.com/office/drawing/2016/5/10/chartex" xmlns:cx5="http://schemas.microsoft.com/office/drawing/2016/5/11/chartex" xmlns:cx6="http://schemas.microsoft.com/office/drawing/2016/5/12/chartex" xmlns:cx7="http://schemas.microsoft.com/office/drawing/2016/5/13/chartex" xmlns:cx8="http://schemas.microsoft.com/office/drawing/2016/5/14/chartex" xmlns:mc="http://schemas.openxmlformats.org/markup-compatibility/2006" xmlns:aink="http://schemas.microsoft.com/office/drawing/2016/ink" xmlns:am3d="http://schemas.microsoft.com/office/drawing/2017/model3d" xmlns:o="urn:schemas-microsoft-com:office:office" xmlns:r="http://schemas.openxmlformats.org/officeDocument/2006/relationships" xmlns:m="http://schemas.openxmlformats.org/officeDocument/2006/math" xmlns:v="urn:schemas-microsoft-com:vml" xmlns:wp14="http://schemas.microsoft.com/office/word/2010/wordprocessingDrawing" xmlns:wp="http://schemas.openxmlformats.org/drawingml/2006/wordprocessingDrawing" xmlns:w10="urn:schemas-microsoft-com:office:word" xmlns:w="http://schemas.openxmlformats.org/wordprocessingml/2006/main" xmlns:w14="http://schemas.microsoft.com/office/word/2010/wordml" xmlns:w15="http://schemas.microsoft.com/office/word/2012/wordml" xmlns:w16cex="http://schemas.microsoft.com/office/word/2018/wordml/cex" xmlns:w16cid="http://schemas.microsoft.com/office/word/2016/wordml/cid" xmlns:w16="http://schemas.microsoft.com/office/word/2018/wordml" xmlns:w16sdtdh="http://schemas.microsoft.com/office/word/2020/wordml/sdtdatahash" xmlns:w16se="http://schemas.microsoft.com/office/word/2015/wordml/symex" xmlns:wpg="http://schemas.microsoft.com/office/word/2010/wordprocessingGroup" xmlns:wpi="http://schemas.microsoft.com/office/word/2010/wordprocessingInk" xmlns:wne="http://schemas.microsoft.com/office/word/2006/wordml" xmlns:wps="http://schemas.microsoft.com/office/word/2010/wordprocessingShape" mc:Ignorable="w14 w15 w16se w16cid w16 w16cex w16sdtdh wp14">
+<w:footnotes xmlns:wpc="http://schemas.microsoft.com/office/word/2010/wordprocessingCanvas" xmlns:cx="http://schemas.microsoft.com/office/drawing/2014/chartex" xmlns:cx1="http://schemas.microsoft.com/office/drawing/2015/9/8/chartex" xmlns:cx2="http://schemas.microsoft.com/office/drawing/2015/10/21/chartex" xmlns:cx3="http://schemas.microsoft.com/office/drawing/2016/5/9/chartex" xmlns:cx4="http://schemas.microsoft.com/office/drawing/2016/5/10/chartex" xmlns:cx5="http://schemas.microsoft.com/office/drawing/2016/5/11/chartex" xmlns:cx6="http://schemas.microsoft.com/office/drawing/2016/5/12/chartex" xmlns:cx7="http://schemas.microsoft.com/office/drawing/2016/5/13/chartex" xmlns:cx8="http://schemas.microsoft.com/office/drawing/2016/5/14/chartex" xmlns:mc="http://schemas.openxmlformats.org/markup-compatibility/2006" xmlns:aink="http://schemas.microsoft.com/office/drawing/2016/ink" xmlns:am3d="http://schemas.microsoft.com/office/drawing/2017/model3d" xmlns:o="urn:schemas-microsoft-com:office:office" xmlns:oel="http://schemas.microsoft.com/office/2019/extlst" xmlns:r="http://schemas.openxmlformats.org/officeDocument/2006/relationships" xmlns:m="http://schemas.openxmlformats.org/officeDocument/2006/math" xmlns:v="urn:schemas-microsoft-com:vml" xmlns:wp14="http://schemas.microsoft.com/office/word/2010/wordprocessingDrawing" xmlns:wp="http://schemas.openxmlformats.org/drawingml/2006/wordprocessingDrawing" xmlns:w10="urn:schemas-microsoft-com:office:word" xmlns:w="http://schemas.openxmlformats.org/wordprocessingml/2006/main" xmlns:w14="http://schemas.microsoft.com/office/word/2010/wordml" xmlns:w15="http://schemas.microsoft.com/office/word/2012/wordml" xmlns:w16cex="http://schemas.microsoft.com/office/word/2018/wordml/cex" xmlns:w16cid="http://schemas.microsoft.com/office/word/2016/wordml/cid" xmlns:w16="http://schemas.microsoft.com/office/word/2018/wordml" xmlns:w16sdtdh="http://schemas.microsoft.com/office/word/2020/wordml/sdtdatahash" xmlns:w16se="http://schemas.microsoft.com/office/word/2015/wordml/symex" xmlns:wpg="http://schemas.microsoft.com/office/word/2010/wordprocessingGroup" xmlns:wpi="http://schemas.microsoft.com/office/word/2010/wordprocessingInk" xmlns:wne="http://schemas.microsoft.com/office/word/2006/wordml" xmlns:wps="http://schemas.microsoft.com/office/word/2010/wordprocessingShape" mc:Ignorable="w14 w15 w16se w16cid w16 w16cex w16sdtdh wp14">
   <w:footnote w:type="separator" w:id="-1">
     <w:p>
       <w:r>
@@ -2872,7 +2387,7 @@
 </file>
 
 <file path=word/header1.xml><?xml version="1.0" encoding="utf-8"?>
-<w:hdr xmlns:wpc="http://schemas.microsoft.com/office/word/2010/wordprocessingCanvas" xmlns:cx="http://schemas.microsoft.com/office/drawing/2014/chartex" xmlns:cx1="http://schemas.microsoft.com/office/drawing/2015/9/8/chartex" xmlns:cx2="http://schemas.microsoft.com/office/drawing/2015/10/21/chartex" xmlns:cx3="http://schemas.microsoft.com/office/drawing/2016/5/9/chartex" xmlns:cx4="http://schemas.microsoft.com/office/drawing/2016/5/10/chartex" xmlns:cx5="http://schemas.microsoft.com/office/drawing/2016/5/11/chartex" xmlns:cx6="http://schemas.microsoft.com/office/drawing/2016/5/12/chartex" xmlns:cx7="http://schemas.microsoft.com/office/drawing/2016/5/13/chartex" xmlns:cx8="http://schemas.microsoft.com/office/drawing/2016/5/14/chartex" xmlns:mc="http://schemas.openxmlformats.org/markup-compatibility/2006" xmlns:aink="http://schemas.microsoft.com/office/drawing/2016/ink" xmlns:am3d="http://schemas.microsoft.com/office/drawing/2017/model3d" xmlns:o="urn:schemas-microsoft-com:office:office" xmlns:r="http://schemas.openxmlformats.org/officeDocument/2006/relationships" xmlns:m="http://schemas.openxmlformats.org/officeDocument/2006/math" xmlns:v="urn:schemas-microsoft-com:vml" xmlns:wp14="http://schemas.microsoft.com/office/word/2010/wordprocessingDrawing" xmlns:wp="http://schemas.openxmlformats.org/drawingml/2006/wordprocessingDrawing" xmlns:w10="urn:schemas-microsoft-com:office:word" xmlns:w="http://schemas.openxmlformats.org/wordprocessingml/2006/main" xmlns:w14="http://schemas.microsoft.com/office/word/2010/wordml" xmlns:w15="http://schemas.microsoft.com/office/word/2012/wordml" xmlns:w16cex="http://schemas.microsoft.com/office/word/2018/wordml/cex" xmlns:w16cid="http://schemas.microsoft.com/office/word/2016/wordml/cid" xmlns:w16="http://schemas.microsoft.com/office/word/2018/wordml" xmlns:w16sdtdh="http://schemas.microsoft.com/office/word/2020/wordml/sdtdatahash" xmlns:w16se="http://schemas.microsoft.com/office/word/2015/wordml/symex" xmlns:wpg="http://schemas.microsoft.com/office/word/2010/wordprocessingGroup" xmlns:wpi="http://schemas.microsoft.com/office/word/2010/wordprocessingInk" xmlns:wne="http://schemas.microsoft.com/office/word/2006/wordml" xmlns:wps="http://schemas.microsoft.com/office/word/2010/wordprocessingShape" mc:Ignorable="w14 w15 w16se w16cid w16 w16cex w16sdtdh wp14">
+<w:hdr xmlns:wpc="http://schemas.microsoft.com/office/word/2010/wordprocessingCanvas" xmlns:cx="http://schemas.microsoft.com/office/drawing/2014/chartex" xmlns:cx1="http://schemas.microsoft.com/office/drawing/2015/9/8/chartex" xmlns:cx2="http://schemas.microsoft.com/office/drawing/2015/10/21/chartex" xmlns:cx3="http://schemas.microsoft.com/office/drawing/2016/5/9/chartex" xmlns:cx4="http://schemas.microsoft.com/office/drawing/2016/5/10/chartex" xmlns:cx5="http://schemas.microsoft.com/office/drawing/2016/5/11/chartex" xmlns:cx6="http://schemas.microsoft.com/office/drawing/2016/5/12/chartex" xmlns:cx7="http://schemas.microsoft.com/office/drawing/2016/5/13/chartex" xmlns:cx8="http://schemas.microsoft.com/office/drawing/2016/5/14/chartex" xmlns:mc="http://schemas.openxmlformats.org/markup-compatibility/2006" xmlns:aink="http://schemas.microsoft.com/office/drawing/2016/ink" xmlns:am3d="http://schemas.microsoft.com/office/drawing/2017/model3d" xmlns:o="urn:schemas-microsoft-com:office:office" xmlns:oel="http://schemas.microsoft.com/office/2019/extlst" xmlns:r="http://schemas.openxmlformats.org/officeDocument/2006/relationships" xmlns:m="http://schemas.openxmlformats.org/officeDocument/2006/math" xmlns:v="urn:schemas-microsoft-com:vml" xmlns:wp14="http://schemas.microsoft.com/office/word/2010/wordprocessingDrawing" xmlns:wp="http://schemas.openxmlformats.org/drawingml/2006/wordprocessingDrawing" xmlns:w10="urn:schemas-microsoft-com:office:word" xmlns:w="http://schemas.openxmlformats.org/wordprocessingml/2006/main" xmlns:w14="http://schemas.microsoft.com/office/word/2010/wordml" xmlns:w15="http://schemas.microsoft.com/office/word/2012/wordml" xmlns:w16cex="http://schemas.microsoft.com/office/word/2018/wordml/cex" xmlns:w16cid="http://schemas.microsoft.com/office/word/2016/wordml/cid" xmlns:w16="http://schemas.microsoft.com/office/word/2018/wordml" xmlns:w16sdtdh="http://schemas.microsoft.com/office/word/2020/wordml/sdtdatahash" xmlns:w16se="http://schemas.microsoft.com/office/word/2015/wordml/symex" xmlns:wpg="http://schemas.microsoft.com/office/word/2010/wordprocessingGroup" xmlns:wpi="http://schemas.microsoft.com/office/word/2010/wordprocessingInk" xmlns:wne="http://schemas.microsoft.com/office/word/2006/wordml" xmlns:wps="http://schemas.microsoft.com/office/word/2010/wordprocessingShape" mc:Ignorable="w14 w15 w16se w16cid w16 w16cex w16sdtdh wp14">
   <w:p>
     <w:pPr>
       <w:pStyle w:val="Header"/>
@@ -2896,7 +2411,7 @@
 </file>
 
 <file path=word/numbering.xml><?xml version="1.0" encoding="utf-8"?>
-<w:numbering xmlns:wpc="http://schemas.microsoft.com/office/word/2010/wordprocessingCanvas" xmlns:cx="http://schemas.microsoft.com/office/drawing/2014/chartex" xmlns:cx1="http://schemas.microsoft.com/office/drawing/2015/9/8/chartex" xmlns:cx2="http://schemas.microsoft.com/office/drawing/2015/10/21/chartex" xmlns:cx3="http://schemas.microsoft.com/office/drawing/2016/5/9/chartex" xmlns:cx4="http://schemas.microsoft.com/office/drawing/2016/5/10/chartex" xmlns:cx5="http://schemas.microsoft.com/office/drawing/2016/5/11/chartex" xmlns:cx6="http://schemas.microsoft.com/office/drawing/2016/5/12/chartex" xmlns:cx7="http://schemas.microsoft.com/office/drawing/2016/5/13/chartex" xmlns:cx8="http://schemas.microsoft.com/office/drawing/2016/5/14/chartex" xmlns:mc="http://schemas.openxmlformats.org/markup-compatibility/2006" xmlns:aink="http://schemas.microsoft.com/office/drawing/2016/ink" xmlns:am3d="http://schemas.microsoft.com/office/drawing/2017/model3d" xmlns:o="urn:schemas-microsoft-com:office:office" xmlns:r="http://schemas.openxmlformats.org/officeDocument/2006/relationships" xmlns:m="http://schemas.openxmlformats.org/officeDocument/2006/math" xmlns:v="urn:schemas-microsoft-com:vml" xmlns:wp14="http://schemas.microsoft.com/office/word/2010/wordprocessingDrawing" xmlns:wp="http://schemas.openxmlformats.org/drawingml/2006/wordprocessingDrawing" xmlns:w10="urn:schemas-microsoft-com:office:word" xmlns:w="http://schemas.openxmlformats.org/wordprocessingml/2006/main" xmlns:w14="http://schemas.microsoft.com/office/word/2010/wordml" xmlns:w15="http://schemas.microsoft.com/office/word/2012/wordml" xmlns:w16cex="http://schemas.microsoft.com/office/word/2018/wordml/cex" xmlns:w16cid="http://schemas.microsoft.com/office/word/2016/wordml/cid" xmlns:w16="http://schemas.microsoft.com/office/word/2018/wordml" xmlns:w16sdtdh="http://schemas.microsoft.com/office/word/2020/wordml/sdtdatahash" xmlns:w16se="http://schemas.microsoft.com/office/word/2015/wordml/symex" xmlns:wpg="http://schemas.microsoft.com/office/word/2010/wordprocessingGroup" xmlns:wpi="http://schemas.microsoft.com/office/word/2010/wordprocessingInk" xmlns:wne="http://schemas.microsoft.com/office/word/2006/wordml" xmlns:wps="http://schemas.microsoft.com/office/word/2010/wordprocessingShape" mc:Ignorable="w14 w15 w16se w16cid w16 w16cex w16sdtdh wp14">
+<w:numbering xmlns:wpc="http://schemas.microsoft.com/office/word/2010/wordprocessingCanvas" xmlns:cx="http://schemas.microsoft.com/office/drawing/2014/chartex" xmlns:cx1="http://schemas.microsoft.com/office/drawing/2015/9/8/chartex" xmlns:cx2="http://schemas.microsoft.com/office/drawing/2015/10/21/chartex" xmlns:cx3="http://schemas.microsoft.com/office/drawing/2016/5/9/chartex" xmlns:cx4="http://schemas.microsoft.com/office/drawing/2016/5/10/chartex" xmlns:cx5="http://schemas.microsoft.com/office/drawing/2016/5/11/chartex" xmlns:cx6="http://schemas.microsoft.com/office/drawing/2016/5/12/chartex" xmlns:cx7="http://schemas.microsoft.com/office/drawing/2016/5/13/chartex" xmlns:cx8="http://schemas.microsoft.com/office/drawing/2016/5/14/chartex" xmlns:mc="http://schemas.openxmlformats.org/markup-compatibility/2006" xmlns:aink="http://schemas.microsoft.com/office/drawing/2016/ink" xmlns:am3d="http://schemas.microsoft.com/office/drawing/2017/model3d" xmlns:o="urn:schemas-microsoft-com:office:office" xmlns:oel="http://schemas.microsoft.com/office/2019/extlst" xmlns:r="http://schemas.openxmlformats.org/officeDocument/2006/relationships" xmlns:m="http://schemas.openxmlformats.org/officeDocument/2006/math" xmlns:v="urn:schemas-microsoft-com:vml" xmlns:wp14="http://schemas.microsoft.com/office/word/2010/wordprocessingDrawing" xmlns:wp="http://schemas.openxmlformats.org/drawingml/2006/wordprocessingDrawing" xmlns:w10="urn:schemas-microsoft-com:office:word" xmlns:w="http://schemas.openxmlformats.org/wordprocessingml/2006/main" xmlns:w14="http://schemas.microsoft.com/office/word/2010/wordml" xmlns:w15="http://schemas.microsoft.com/office/word/2012/wordml" xmlns:w16cex="http://schemas.microsoft.com/office/word/2018/wordml/cex" xmlns:w16cid="http://schemas.microsoft.com/office/word/2016/wordml/cid" xmlns:w16="http://schemas.microsoft.com/office/word/2018/wordml" xmlns:w16sdtdh="http://schemas.microsoft.com/office/word/2020/wordml/sdtdatahash" xmlns:w16se="http://schemas.microsoft.com/office/word/2015/wordml/symex" xmlns:wpg="http://schemas.microsoft.com/office/word/2010/wordprocessingGroup" xmlns:wpi="http://schemas.microsoft.com/office/word/2010/wordprocessingInk" xmlns:wne="http://schemas.microsoft.com/office/word/2006/wordml" xmlns:wps="http://schemas.microsoft.com/office/word/2010/wordprocessingShape" mc:Ignorable="w14 w15 w16se w16cid w16 w16cex w16sdtdh wp14">
   <w:abstractNum w:abstractNumId="0" w15:restartNumberingAfterBreak="0">
     <w:nsid w:val="08B2501C"/>
     <w:multiLevelType w:val="hybridMultilevel"/>
@@ -3688,34 +3203,34 @@
       </w:rPr>
     </w:lvl>
   </w:abstractNum>
-  <w:num w:numId="1">
+  <w:num w:numId="1" w16cid:durableId="661008194">
     <w:abstractNumId w:val="0"/>
   </w:num>
-  <w:num w:numId="2">
+  <w:num w:numId="2" w16cid:durableId="384260658">
     <w:abstractNumId w:val="5"/>
   </w:num>
-  <w:num w:numId="3">
+  <w:num w:numId="3" w16cid:durableId="178392129">
     <w:abstractNumId w:val="4"/>
   </w:num>
-  <w:num w:numId="4">
+  <w:num w:numId="4" w16cid:durableId="1503547120">
     <w:abstractNumId w:val="3"/>
   </w:num>
-  <w:num w:numId="5">
+  <w:num w:numId="5" w16cid:durableId="1726105896">
     <w:abstractNumId w:val="6"/>
   </w:num>
-  <w:num w:numId="6">
+  <w:num w:numId="6" w16cid:durableId="716050428">
     <w:abstractNumId w:val="2"/>
   </w:num>
-  <w:num w:numId="7">
+  <w:num w:numId="7" w16cid:durableId="1471096941">
     <w:abstractNumId w:val="1"/>
   </w:num>
-  <w:num w:numId="8">
+  <w:num w:numId="8" w16cid:durableId="706217165">
     <w:abstractNumId w:val="1"/>
   </w:num>
-  <w:num w:numId="9">
+  <w:num w:numId="9" w16cid:durableId="819422379">
     <w:abstractNumId w:val="2"/>
   </w:num>
-  <w:num w:numId="10">
+  <w:num w:numId="10" w16cid:durableId="365907202">
     <w:abstractNumId w:val="3"/>
   </w:num>
 </w:numbering>

</xml_diff>